<commit_message>
Added: improvements form feedback
</commit_message>
<xml_diff>
--- a/report.docx
+++ b/report.docx
@@ -286,28 +286,12 @@
         </w:rPr>
         <w:tab/>
       </w:r>
-      <w:proofErr w:type="spellStart"/>
       <w:r>
         <w:rPr>
           <w:lang w:val="en-US"/>
         </w:rPr>
-        <w:t>Arzu</w:t>
-      </w:r>
-      <w:proofErr w:type="spellEnd"/>
-      <w:r>
-        <w:rPr>
-          <w:lang w:val="en-US"/>
-        </w:rPr>
-        <w:t xml:space="preserve"> </w:t>
-      </w:r>
-      <w:proofErr w:type="spellStart"/>
-      <w:r>
-        <w:rPr>
-          <w:lang w:val="en-US"/>
-        </w:rPr>
-        <w:t>Cöltekin</w:t>
-      </w:r>
-      <w:proofErr w:type="spellEnd"/>
+        <w:t>Arzu Cöltekin</w:t>
+      </w:r>
     </w:p>
     <w:p>
       <w:pPr>
@@ -353,7 +337,7 @@
           <w:noProof/>
           <w:lang w:val="en-US"/>
         </w:rPr>
-        <w:t>3.10.2022</w:t>
+        <w:t>3.17.2022</w:t>
       </w:r>
       <w:r>
         <w:rPr>
@@ -855,21 +839,7 @@
         <w:rPr>
           <w:rFonts w:ascii="Calibri" w:hAnsi="Calibri" w:cs="Calibri"/>
         </w:rPr>
-        <w:t>(</w:t>
-      </w:r>
-      <w:proofErr w:type="spellStart"/>
-      <w:r>
-        <w:rPr>
-          <w:rFonts w:ascii="Calibri" w:hAnsi="Calibri" w:cs="Calibri"/>
-        </w:rPr>
-        <w:t>Wasserschutzpolizei</w:t>
-      </w:r>
-      <w:proofErr w:type="spellEnd"/>
-      <w:r>
-        <w:rPr>
-          <w:rFonts w:ascii="Calibri" w:hAnsi="Calibri" w:cs="Calibri"/>
-        </w:rPr>
-        <w:t xml:space="preserve"> et al., 2021)</w:t>
+        <w:t>(Wasserschutzpolizei et al., 2021)</w:t>
       </w:r>
       <w:r>
         <w:rPr>
@@ -997,7 +967,39 @@
         <w:rPr>
           <w:lang w:val="de-CH"/>
         </w:rPr>
-        <w:t xml:space="preserve"> Der Code befindet sich auf einem GitHub-Repository </w:t>
+        <w:t xml:space="preserve"> </w:t>
+      </w:r>
+    </w:p>
+    <w:p>
+      <w:pPr>
+        <w:rPr>
+          <w:lang w:val="de-CH"/>
+        </w:rPr>
+      </w:pPr>
+      <w:r>
+        <w:rPr>
+          <w:lang w:val="de-CH"/>
+        </w:rPr>
+        <w:t>Einfachheitshalber analysiere ich nur die Daten von einem Jahr, da ich mich hauptsächlich mit den verschiedenen Diagrammtypen auseinander setzen möchte.</w:t>
+      </w:r>
+    </w:p>
+    <w:p>
+      <w:pPr>
+        <w:rPr>
+          <w:lang w:val="de-CH"/>
+        </w:rPr>
+      </w:pPr>
+      <w:r>
+        <w:rPr>
+          <w:lang w:val="de-CH"/>
+        </w:rPr>
+        <w:t xml:space="preserve">Alle Diagramm sind meine Eigenen. Der Quellcode für diese Diagramme </w:t>
+      </w:r>
+      <w:r>
+        <w:rPr>
+          <w:lang w:val="de-CH"/>
+        </w:rPr>
+        <w:t xml:space="preserve">befindet sich auf einem GitHub-Repository </w:t>
       </w:r>
       <w:r>
         <w:rPr>
@@ -1067,13 +1069,13 @@
         <mc:AlternateContent>
           <mc:Choice Requires="wps">
             <w:drawing>
-              <wp:anchor distT="0" distB="0" distL="114300" distR="114300" simplePos="0" relativeHeight="251662336" behindDoc="0" locked="0" layoutInCell="1" allowOverlap="1" wp14:anchorId="6671EC3A" wp14:editId="602F6A3E">
+              <wp:anchor distT="0" distB="0" distL="114300" distR="114300" simplePos="0" relativeHeight="251662336" behindDoc="0" locked="0" layoutInCell="1" allowOverlap="1" wp14:anchorId="6671EC3A" wp14:editId="63864E85">
                 <wp:simplePos x="0" y="0"/>
-                <wp:positionH relativeFrom="column">
-                  <wp:posOffset>3198495</wp:posOffset>
+                <wp:positionH relativeFrom="margin">
+                  <wp:align>right</wp:align>
                 </wp:positionH>
                 <wp:positionV relativeFrom="paragraph">
-                  <wp:posOffset>1618615</wp:posOffset>
+                  <wp:posOffset>1602105</wp:posOffset>
                 </wp:positionV>
                 <wp:extent cx="2522855" cy="635"/>
                 <wp:effectExtent l="0" t="0" r="0" b="0"/>
@@ -1118,27 +1120,14 @@
                             <w:r>
                               <w:t xml:space="preserve"> </w:t>
                             </w:r>
-                            <w:r>
-                              <w:fldChar w:fldCharType="begin"/>
-                            </w:r>
-                            <w:r>
-                              <w:instrText xml:space="preserve"> SEQ Abbildung \* ARABIC </w:instrText>
-                            </w:r>
-                            <w:r>
-                              <w:fldChar w:fldCharType="separate"/>
-                            </w:r>
-                            <w:r>
-                              <w:rPr>
-                                <w:noProof/>
-                              </w:rPr>
-                              <w:t>1</w:t>
-                            </w:r>
-                            <w:r>
-                              <w:rPr>
-                                <w:noProof/>
-                              </w:rPr>
-                              <w:fldChar w:fldCharType="end"/>
-                            </w:r>
+                            <w:fldSimple w:instr=" SEQ Abbildung \* ARABIC ">
+                              <w:r>
+                                <w:rPr>
+                                  <w:noProof/>
+                                </w:rPr>
+                                <w:t>1</w:t>
+                              </w:r>
+                            </w:fldSimple>
                             <w:bookmarkEnd w:id="3"/>
                             <w:r>
                               <w:rPr>
@@ -1167,7 +1156,7 @@
                 <v:stroke joinstyle="miter"/>
                 <v:path gradientshapeok="t" o:connecttype="rect"/>
               </v:shapetype>
-              <v:shape id="Text Box 1" o:spid="_x0000_s1026" type="#_x0000_t202" style="position:absolute;margin-left:251.85pt;margin-top:127.45pt;width:198.65pt;height:.05pt;z-index:251662336;visibility:visible;mso-wrap-style:square;mso-wrap-distance-left:9pt;mso-wrap-distance-top:0;mso-wrap-distance-right:9pt;mso-wrap-distance-bottom:0;mso-position-horizontal:absolute;mso-position-horizontal-relative:text;mso-position-vertical:absolute;mso-position-vertical-relative:text;v-text-anchor:top" o:gfxdata="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" stroked="f">
+              <v:shape id="Text Box 1" o:spid="_x0000_s1026" type="#_x0000_t202" style="position:absolute;margin-left:147.45pt;margin-top:126.15pt;width:198.65pt;height:.05pt;z-index:251662336;visibility:visible;mso-wrap-style:square;mso-wrap-distance-left:9pt;mso-wrap-distance-top:0;mso-wrap-distance-right:9pt;mso-wrap-distance-bottom:0;mso-position-horizontal:right;mso-position-horizontal-relative:margin;mso-position-vertical:absolute;mso-position-vertical-relative:text;v-text-anchor:top" o:gfxdata="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" stroked="f">
                 <v:textbox style="mso-fit-shape-to-text:t" inset="0,0,0,0">
                   <w:txbxContent>
                     <w:p>
@@ -1187,27 +1176,14 @@
                       <w:r>
                         <w:t xml:space="preserve"> </w:t>
                       </w:r>
-                      <w:r>
-                        <w:fldChar w:fldCharType="begin"/>
-                      </w:r>
-                      <w:r>
-                        <w:instrText xml:space="preserve"> SEQ Abbildung \* ARABIC </w:instrText>
-                      </w:r>
-                      <w:r>
-                        <w:fldChar w:fldCharType="separate"/>
-                      </w:r>
-                      <w:r>
-                        <w:rPr>
-                          <w:noProof/>
-                        </w:rPr>
-                        <w:t>1</w:t>
-                      </w:r>
-                      <w:r>
-                        <w:rPr>
-                          <w:noProof/>
-                        </w:rPr>
-                        <w:fldChar w:fldCharType="end"/>
-                      </w:r>
+                      <w:fldSimple w:instr=" SEQ Abbildung \* ARABIC ">
+                        <w:r>
+                          <w:rPr>
+                            <w:noProof/>
+                          </w:rPr>
+                          <w:t>1</w:t>
+                        </w:r>
+                      </w:fldSimple>
                       <w:bookmarkEnd w:id="4"/>
                       <w:r>
                         <w:rPr>
@@ -1218,7 +1194,7 @@
                     </w:p>
                   </w:txbxContent>
                 </v:textbox>
-                <w10:wrap type="square"/>
+                <w10:wrap type="square" anchorx="margin"/>
               </v:shape>
             </w:pict>
           </mc:Fallback>
@@ -1229,10 +1205,10 @@
           <w:noProof/>
         </w:rPr>
         <w:drawing>
-          <wp:anchor distT="0" distB="0" distL="114300" distR="114300" simplePos="0" relativeHeight="251658240" behindDoc="0" locked="0" layoutInCell="1" allowOverlap="1" wp14:anchorId="423B19B8" wp14:editId="22701274">
+          <wp:anchor distT="0" distB="0" distL="114300" distR="114300" simplePos="0" relativeHeight="251658240" behindDoc="0" locked="0" layoutInCell="1" allowOverlap="1" wp14:anchorId="423B19B8" wp14:editId="2CB5FDD6">
             <wp:simplePos x="0" y="0"/>
             <wp:positionH relativeFrom="margin">
-              <wp:posOffset>3198495</wp:posOffset>
+              <wp:align>right</wp:align>
             </wp:positionH>
             <wp:positionV relativeFrom="paragraph">
               <wp:posOffset>5080</wp:posOffset>
@@ -1500,181 +1476,21 @@
       <w:r>
         <w:rPr>
           <w:noProof/>
-        </w:rPr>
-        <mc:AlternateContent>
-          <mc:Choice Requires="wps">
-            <w:drawing>
-              <wp:anchor distT="0" distB="0" distL="114300" distR="114300" simplePos="0" relativeHeight="251664384" behindDoc="0" locked="0" layoutInCell="1" allowOverlap="1" wp14:anchorId="7728C1CD" wp14:editId="31153C82">
-                <wp:simplePos x="0" y="0"/>
-                <wp:positionH relativeFrom="column">
-                  <wp:posOffset>3350260</wp:posOffset>
-                </wp:positionH>
-                <wp:positionV relativeFrom="paragraph">
-                  <wp:posOffset>1525270</wp:posOffset>
-                </wp:positionV>
-                <wp:extent cx="2373630" cy="635"/>
-                <wp:effectExtent l="0" t="0" r="0" b="0"/>
-                <wp:wrapSquare wrapText="bothSides"/>
-                <wp:docPr id="3" name="Text Box 3"/>
-                <wp:cNvGraphicFramePr/>
-                <a:graphic xmlns:a="http://schemas.openxmlformats.org/drawingml/2006/main">
-                  <a:graphicData uri="http://schemas.microsoft.com/office/word/2010/wordprocessingShape">
-                    <wps:wsp>
-                      <wps:cNvSpPr txBox="1"/>
-                      <wps:spPr>
-                        <a:xfrm>
-                          <a:off x="0" y="0"/>
-                          <a:ext cx="2373630" cy="635"/>
-                        </a:xfrm>
-                        <a:prstGeom prst="rect">
-                          <a:avLst/>
-                        </a:prstGeom>
-                        <a:solidFill>
-                          <a:prstClr val="white"/>
-                        </a:solidFill>
-                        <a:ln>
-                          <a:noFill/>
-                        </a:ln>
-                      </wps:spPr>
-                      <wps:txbx>
-                        <w:txbxContent>
-                          <w:p>
-                            <w:pPr>
-                              <w:pStyle w:val="Caption"/>
-                              <w:rPr>
-                                <w:noProof/>
-                                <w:lang w:val="de-CH"/>
-                              </w:rPr>
-                            </w:pPr>
-                            <w:bookmarkStart w:id="7" w:name="_Ref97823253"/>
-                            <w:proofErr w:type="spellStart"/>
-                            <w:r>
-                              <w:t>Abbildung</w:t>
-                            </w:r>
-                            <w:proofErr w:type="spellEnd"/>
-                            <w:r>
-                              <w:t xml:space="preserve"> </w:t>
-                            </w:r>
-                            <w:r>
-                              <w:fldChar w:fldCharType="begin"/>
-                            </w:r>
-                            <w:r>
-                              <w:instrText xml:space="preserve"> SEQ Abbildung \* ARABIC </w:instrText>
-                            </w:r>
-                            <w:r>
-                              <w:fldChar w:fldCharType="separate"/>
-                            </w:r>
-                            <w:r>
-                              <w:rPr>
-                                <w:noProof/>
-                              </w:rPr>
-                              <w:t>2</w:t>
-                            </w:r>
-                            <w:r>
-                              <w:rPr>
-                                <w:noProof/>
-                              </w:rPr>
-                              <w:fldChar w:fldCharType="end"/>
-                            </w:r>
-                            <w:bookmarkEnd w:id="7"/>
-                            <w:r>
-                              <w:rPr>
-                                <w:lang w:val="de-CH"/>
-                              </w:rPr>
-                              <w:t>: Liniendiagramm über den Verlauf der Lufttemperatur in Mythenquai am ersten Januar 2018</w:t>
-                            </w:r>
-                          </w:p>
-                        </w:txbxContent>
-                      </wps:txbx>
-                      <wps:bodyPr rot="0" spcFirstLastPara="0" vertOverflow="overflow" horzOverflow="overflow" vert="horz" wrap="square" lIns="0" tIns="0" rIns="0" bIns="0" numCol="1" spcCol="0" rtlCol="0" fromWordArt="0" anchor="t" anchorCtr="0" forceAA="0" compatLnSpc="1">
-                        <a:prstTxWarp prst="textNoShape">
-                          <a:avLst/>
-                        </a:prstTxWarp>
-                        <a:spAutoFit/>
-                      </wps:bodyPr>
-                    </wps:wsp>
-                  </a:graphicData>
-                </a:graphic>
-              </wp:anchor>
-            </w:drawing>
-          </mc:Choice>
-          <mc:Fallback>
-            <w:pict>
-              <v:shape w14:anchorId="7728C1CD" id="Text Box 3" o:spid="_x0000_s1027" type="#_x0000_t202" style="position:absolute;margin-left:263.8pt;margin-top:120.1pt;width:186.9pt;height:.05pt;z-index:251664384;visibility:visible;mso-wrap-style:square;mso-wrap-distance-left:9pt;mso-wrap-distance-top:0;mso-wrap-distance-right:9pt;mso-wrap-distance-bottom:0;mso-position-horizontal:absolute;mso-position-horizontal-relative:text;mso-position-vertical:absolute;mso-position-vertical-relative:text;v-text-anchor:top" o:gfxdata="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" stroked="f">
-                <v:textbox style="mso-fit-shape-to-text:t" inset="0,0,0,0">
-                  <w:txbxContent>
-                    <w:p>
-                      <w:pPr>
-                        <w:pStyle w:val="Caption"/>
-                        <w:rPr>
-                          <w:noProof/>
-                          <w:lang w:val="de-CH"/>
-                        </w:rPr>
-                      </w:pPr>
-                      <w:bookmarkStart w:id="8" w:name="_Ref97823253"/>
-                      <w:proofErr w:type="spellStart"/>
-                      <w:r>
-                        <w:t>Abbildung</w:t>
-                      </w:r>
-                      <w:proofErr w:type="spellEnd"/>
-                      <w:r>
-                        <w:t xml:space="preserve"> </w:t>
-                      </w:r>
-                      <w:r>
-                        <w:fldChar w:fldCharType="begin"/>
-                      </w:r>
-                      <w:r>
-                        <w:instrText xml:space="preserve"> SEQ Abbildung \* ARABIC </w:instrText>
-                      </w:r>
-                      <w:r>
-                        <w:fldChar w:fldCharType="separate"/>
-                      </w:r>
-                      <w:r>
-                        <w:rPr>
-                          <w:noProof/>
-                        </w:rPr>
-                        <w:t>2</w:t>
-                      </w:r>
-                      <w:r>
-                        <w:rPr>
-                          <w:noProof/>
-                        </w:rPr>
-                        <w:fldChar w:fldCharType="end"/>
-                      </w:r>
-                      <w:bookmarkEnd w:id="8"/>
-                      <w:r>
-                        <w:rPr>
-                          <w:lang w:val="de-CH"/>
-                        </w:rPr>
-                        <w:t>: Liniendiagramm über den Verlauf der Lufttemperatur in Mythenquai am ersten Januar 2018</w:t>
-                      </w:r>
-                    </w:p>
-                  </w:txbxContent>
-                </v:textbox>
-                <w10:wrap type="square"/>
-              </v:shape>
-            </w:pict>
-          </mc:Fallback>
-        </mc:AlternateContent>
-      </w:r>
-      <w:r>
-        <w:rPr>
-          <w:noProof/>
           <w:lang w:val="de-CH"/>
         </w:rPr>
         <w:drawing>
-          <wp:anchor distT="0" distB="0" distL="114300" distR="114300" simplePos="0" relativeHeight="251659264" behindDoc="0" locked="0" layoutInCell="1" allowOverlap="1" wp14:anchorId="517255FE" wp14:editId="6A68B5C5">
+          <wp:anchor distT="0" distB="0" distL="114300" distR="114300" simplePos="0" relativeHeight="251676672" behindDoc="0" locked="0" layoutInCell="1" allowOverlap="1" wp14:anchorId="19D67CCE" wp14:editId="32AEFE8C">
             <wp:simplePos x="0" y="0"/>
             <wp:positionH relativeFrom="margin">
-              <wp:align>right</wp:align>
+              <wp:posOffset>4604294</wp:posOffset>
             </wp:positionH>
             <wp:positionV relativeFrom="paragraph">
-              <wp:posOffset>3810</wp:posOffset>
+              <wp:posOffset>6350</wp:posOffset>
             </wp:positionV>
-            <wp:extent cx="2373630" cy="1464310"/>
-            <wp:effectExtent l="0" t="0" r="7620" b="2540"/>
+            <wp:extent cx="2032635" cy="1254125"/>
+            <wp:effectExtent l="0" t="0" r="5715" b="3175"/>
             <wp:wrapSquare wrapText="bothSides"/>
-            <wp:docPr id="4" name="Picture 4"/>
+            <wp:docPr id="19" name="Picture 19" descr="Chart, line chart&#10;&#10;Description automatically generated"/>
             <wp:cNvGraphicFramePr>
               <a:graphicFrameLocks xmlns:a="http://schemas.openxmlformats.org/drawingml/2006/main" noChangeAspect="1"/>
             </wp:cNvGraphicFramePr>
@@ -1682,7 +1498,7 @@
               <a:graphicData uri="http://schemas.openxmlformats.org/drawingml/2006/picture">
                 <pic:pic xmlns:pic="http://schemas.openxmlformats.org/drawingml/2006/picture">
                   <pic:nvPicPr>
-                    <pic:cNvPr id="0" name="Picture 13"/>
+                    <pic:cNvPr id="19" name="Picture 19" descr="Chart, line chart&#10;&#10;Description automatically generated"/>
                     <pic:cNvPicPr>
                       <a:picLocks noChangeAspect="1" noChangeArrowheads="1"/>
                     </pic:cNvPicPr>
@@ -1703,7 +1519,7 @@
                   <pic:spPr bwMode="auto">
                     <a:xfrm>
                       <a:off x="0" y="0"/>
-                      <a:ext cx="2373630" cy="1464310"/>
+                      <a:ext cx="2032635" cy="1254125"/>
                     </a:xfrm>
                     <a:prstGeom prst="rect">
                       <a:avLst/>
@@ -1716,6 +1532,12 @@
                 </pic:pic>
               </a:graphicData>
             </a:graphic>
+            <wp14:sizeRelH relativeFrom="margin">
+              <wp14:pctWidth>0</wp14:pctWidth>
+            </wp14:sizeRelH>
+            <wp14:sizeRelV relativeFrom="margin">
+              <wp14:pctHeight>0</wp14:pctHeight>
+            </wp14:sizeRelV>
           </wp:anchor>
         </w:drawing>
       </w:r>
@@ -1765,44 +1587,13 @@
         <w:rPr>
           <w:lang w:val="de-CH"/>
         </w:rPr>
-        <w:t xml:space="preserve">Deshalb macht es keinen Sinn kategorielle Daten auf der x-Achse darzustellen. </w:t>
-      </w:r>
-    </w:p>
-    <w:p>
-      <w:pPr>
-        <w:rPr>
-          <w:lang w:val="de-CH"/>
-        </w:rPr>
-      </w:pPr>
-      <w:r>
-        <w:rPr>
-          <w:lang w:val="de-CH"/>
-        </w:rPr>
-        <w:t xml:space="preserve">Da </w:t>
-      </w:r>
-      <w:r>
-        <w:rPr>
-          <w:lang w:val="de-CH"/>
-        </w:rPr>
-        <w:t>die Werte der x-Achse einen Zusammenhang mit dem Wert links und rechts davon haben und die Daten in regelmässigen Abständen/Intervallen erhoben wurden, muss nicht für jeden Datenpunkt eine neue Achsenbeschriftung erstellt werden. Die x-Werte zwischen den Intervallbeschriftungen lassen sich</w:t>
-      </w:r>
-      <w:r>
-        <w:rPr>
-          <w:lang w:val="de-CH"/>
-        </w:rPr>
-        <w:t xml:space="preserve"> dann herleiten</w:t>
-      </w:r>
-      <w:r>
-        <w:rPr>
-          <w:lang w:val="de-CH"/>
-        </w:rPr>
-        <w:t>.</w:t>
-      </w:r>
-      <w:r>
-        <w:rPr>
-          <w:lang w:val="de-CH"/>
-        </w:rPr>
-        <w:t xml:space="preserve"> In der </w:t>
+        <w:t>Dies macht es im Vergleich zu einem Balkendiagramm leichter Trends zu erkenn</w:t>
+      </w:r>
+      <w:r>
+        <w:rPr>
+          <w:lang w:val="de-CH"/>
+        </w:rPr>
+        <w:t xml:space="preserve">en </w:t>
       </w:r>
       <w:r>
         <w:rPr>
@@ -1814,12 +1605,7 @@
         <w:rPr>
           <w:lang w:val="de-CH"/>
         </w:rPr>
-        <w:instrText xml:space="preserve"> REF _Ref97823253 \h </w:instrText>
-      </w:r>
-      <w:r>
-        <w:rPr>
-          <w:lang w:val="de-CH"/>
-        </w:rPr>
+        <w:instrText xml:space="preserve"> ADDIN ZOTERO_ITEM CSL_CITATION {"citationID":"3DgGy7qG","properties":{"formattedCitation":"(Chyna\\uc0\\u322{} &amp; Sobecki, 2016, p. 163)","plainCitation":"(Chynał &amp; Sobecki, 2016, p. 163)","noteIndex":0},"citationItems":[{"id":78,"uris":["http://zotero.org/users/7722521/items/L9WDANFL"],"uri":["http://zotero.org/users/7722521/items/L9WDANFL"],"itemData":{"id":78,"type":"paper-conference","abstract":"This article presents a pilot study of evaluation of different chart types. We have prepared 33 charts together with corresponding tasks for participants, who were supposed to find some required information on them. During this process we have used an eyetracking device to record their gaze movements. This enabled us to observe how each chart was scanned by participants while looking for answers to the tasks. Furthermore, we analysed the correctness of their responses and their subjective ratings of the charts, in order to find designs that were the most suitable for different scenarios, such as comparing two values, presentation of large datasets etc.","container-title":"2016 Third European Network Intelligence Conference (ENIC)","DOI":"10.1109/ENIC.2016.031","event":"2016 Third European Network Intelligence Conference (ENIC)","page":"159-164","source":"IEEE Xplore","title":"Eyetracking Evaluation of Different Chart Types Used for Web-Based System Data Visualization","author":[{"family":"Chynał","given":"Piotr"},{"family":"Sobecki","given":"Janusz"}],"issued":{"date-parts":[["2016",9]]}},"locator":"163"}],"schema":"https://github.com/citation-style-language/schema/raw/master/csl-citation.json"} </w:instrText>
       </w:r>
       <w:r>
         <w:rPr>
@@ -1827,19 +1613,44 @@
         </w:rPr>
         <w:fldChar w:fldCharType="separate"/>
       </w:r>
+      <w:r>
+        <w:rPr>
+          <w:rFonts w:ascii="Calibri" w:hAnsi="Calibri" w:cs="Calibri"/>
+          <w:szCs w:val="24"/>
+        </w:rPr>
+        <w:t>(</w:t>
+      </w:r>
       <w:proofErr w:type="spellStart"/>
       <w:r>
-        <w:t>Abbildung</w:t>
+        <w:rPr>
+          <w:rFonts w:ascii="Calibri" w:hAnsi="Calibri" w:cs="Calibri"/>
+          <w:szCs w:val="24"/>
+        </w:rPr>
+        <w:t>Chynał</w:t>
       </w:r>
       <w:proofErr w:type="spellEnd"/>
       <w:r>
-        <w:t xml:space="preserve"> </w:t>
-      </w:r>
-      <w:r>
-        <w:rPr>
-          <w:noProof/>
-        </w:rPr>
-        <w:t>2</w:t>
+        <w:rPr>
+          <w:rFonts w:ascii="Calibri" w:hAnsi="Calibri" w:cs="Calibri"/>
+          <w:szCs w:val="24"/>
+        </w:rPr>
+        <w:t xml:space="preserve"> &amp; </w:t>
+      </w:r>
+      <w:proofErr w:type="spellStart"/>
+      <w:r>
+        <w:rPr>
+          <w:rFonts w:ascii="Calibri" w:hAnsi="Calibri" w:cs="Calibri"/>
+          <w:szCs w:val="24"/>
+        </w:rPr>
+        <w:t>Sobecki</w:t>
+      </w:r>
+      <w:proofErr w:type="spellEnd"/>
+      <w:r>
+        <w:rPr>
+          <w:rFonts w:ascii="Calibri" w:hAnsi="Calibri" w:cs="Calibri"/>
+          <w:szCs w:val="24"/>
+        </w:rPr>
+        <w:t>, 2016, p. 163)</w:t>
       </w:r>
       <w:r>
         <w:rPr>
@@ -1851,27 +1662,14 @@
         <w:rPr>
           <w:lang w:val="de-CH"/>
         </w:rPr>
-        <w:t xml:space="preserve"> wird der Temperaturverlauf über die Zeit in einem Liniendiagramm dargestellt. Auf der x-Achse ist alle 6 Stunden eine Beschriftung der Achse. Eine fallende Linie zeigt hier dem Betrachter klar, dass es kälter wurde. Eine gerade Linie zeigt, dass die Temperatur konstant blieb.</w:t>
-      </w:r>
-    </w:p>
-    <w:p>
-      <w:pPr>
-        <w:pStyle w:val="Heading2"/>
-        <w:rPr>
-          <w:lang w:val="de-CH"/>
-        </w:rPr>
-      </w:pPr>
-      <w:bookmarkStart w:id="9" w:name="_Toc97822983"/>
-      <w:bookmarkStart w:id="10" w:name="_Toc97824140"/>
-      <w:r>
-        <w:rPr>
-          <w:lang w:val="de-CH"/>
-        </w:rPr>
-        <w:lastRenderedPageBreak/>
-        <w:t>Histogramm</w:t>
-      </w:r>
-      <w:bookmarkEnd w:id="9"/>
-      <w:bookmarkEnd w:id="10"/>
+        <w:t xml:space="preserve"> und des Weiteren</w:t>
+      </w:r>
+      <w:r>
+        <w:rPr>
+          <w:lang w:val="de-CH"/>
+        </w:rPr>
+        <w:t xml:space="preserve"> macht es keinen Sinn kategorielle Daten auf der x-Achse darzustellen.</w:t>
+      </w:r>
     </w:p>
     <w:p>
       <w:pPr>
@@ -1886,18 +1684,18 @@
         <mc:AlternateContent>
           <mc:Choice Requires="wps">
             <w:drawing>
-              <wp:anchor distT="0" distB="0" distL="114300" distR="114300" simplePos="0" relativeHeight="251666432" behindDoc="0" locked="0" layoutInCell="1" allowOverlap="1" wp14:anchorId="134E3DAA" wp14:editId="303B4ACF">
+              <wp:anchor distT="0" distB="0" distL="114300" distR="114300" simplePos="0" relativeHeight="251678720" behindDoc="0" locked="0" layoutInCell="1" allowOverlap="1" wp14:anchorId="7CE4A465" wp14:editId="72033F56">
                 <wp:simplePos x="0" y="0"/>
                 <wp:positionH relativeFrom="column">
-                  <wp:posOffset>3537585</wp:posOffset>
+                  <wp:posOffset>4604294</wp:posOffset>
                 </wp:positionH>
                 <wp:positionV relativeFrom="paragraph">
-                  <wp:posOffset>1418590</wp:posOffset>
+                  <wp:posOffset>111760</wp:posOffset>
                 </wp:positionV>
-                <wp:extent cx="2198370" cy="635"/>
+                <wp:extent cx="2032635" cy="635"/>
                 <wp:effectExtent l="0" t="0" r="0" b="0"/>
                 <wp:wrapSquare wrapText="bothSides"/>
-                <wp:docPr id="6" name="Text Box 6"/>
+                <wp:docPr id="21" name="Text Box 21"/>
                 <wp:cNvGraphicFramePr/>
                 <a:graphic xmlns:a="http://schemas.openxmlformats.org/drawingml/2006/main">
                   <a:graphicData uri="http://schemas.microsoft.com/office/word/2010/wordprocessingShape">
@@ -1906,7 +1704,7 @@
                       <wps:spPr>
                         <a:xfrm>
                           <a:off x="0" y="0"/>
-                          <a:ext cx="2198370" cy="635"/>
+                          <a:ext cx="2032635" cy="635"/>
                         </a:xfrm>
                         <a:prstGeom prst="rect">
                           <a:avLst/>
@@ -1936,32 +1734,19 @@
                             <w:r>
                               <w:t xml:space="preserve"> </w:t>
                             </w:r>
-                            <w:r>
-                              <w:fldChar w:fldCharType="begin"/>
-                            </w:r>
-                            <w:r>
-                              <w:instrText xml:space="preserve"> SEQ Abbildung \* ARABIC </w:instrText>
-                            </w:r>
-                            <w:r>
-                              <w:fldChar w:fldCharType="separate"/>
-                            </w:r>
-                            <w:r>
-                              <w:rPr>
-                                <w:noProof/>
-                              </w:rPr>
-                              <w:t>3</w:t>
-                            </w:r>
-                            <w:r>
-                              <w:rPr>
-                                <w:noProof/>
-                              </w:rPr>
-                              <w:fldChar w:fldCharType="end"/>
-                            </w:r>
+                            <w:fldSimple w:instr=" SEQ Abbildung \* ARABIC ">
+                              <w:r>
+                                <w:rPr>
+                                  <w:noProof/>
+                                </w:rPr>
+                                <w:t>2</w:t>
+                              </w:r>
+                            </w:fldSimple>
                             <w:r>
                               <w:rPr>
                                 <w:lang w:val="de-CH"/>
                               </w:rPr>
-                              <w:t>: Histogramm über die Verteilung des totalen Niederschlags pro Tag in Mythenquai</w:t>
+                              <w:t>: Liniendiagramm über den Niederschlag in Mythenquai pro Monat im Jahr 2018</w:t>
                             </w:r>
                           </w:p>
                         </w:txbxContent>
@@ -1980,7 +1765,7 @@
           </mc:Choice>
           <mc:Fallback>
             <w:pict>
-              <v:shape w14:anchorId="134E3DAA" id="Text Box 6" o:spid="_x0000_s1028" type="#_x0000_t202" style="position:absolute;margin-left:278.55pt;margin-top:111.7pt;width:173.1pt;height:.05pt;z-index:251666432;visibility:visible;mso-wrap-style:square;mso-wrap-distance-left:9pt;mso-wrap-distance-top:0;mso-wrap-distance-right:9pt;mso-wrap-distance-bottom:0;mso-position-horizontal:absolute;mso-position-horizontal-relative:text;mso-position-vertical:absolute;mso-position-vertical-relative:text;v-text-anchor:top" o:gfxdata="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" stroked="f">
+              <v:shape w14:anchorId="7CE4A465" id="Text Box 21" o:spid="_x0000_s1027" type="#_x0000_t202" style="position:absolute;margin-left:362.55pt;margin-top:8.8pt;width:160.05pt;height:.05pt;z-index:251678720;visibility:visible;mso-wrap-style:square;mso-wrap-distance-left:9pt;mso-wrap-distance-top:0;mso-wrap-distance-right:9pt;mso-wrap-distance-bottom:0;mso-position-horizontal:absolute;mso-position-horizontal-relative:text;mso-position-vertical:absolute;mso-position-vertical-relative:text;v-text-anchor:top" o:gfxdata="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" stroked="f">
                 <v:textbox style="mso-fit-shape-to-text:t" inset="0,0,0,0">
                   <w:txbxContent>
                     <w:p>
@@ -1999,32 +1784,19 @@
                       <w:r>
                         <w:t xml:space="preserve"> </w:t>
                       </w:r>
-                      <w:r>
-                        <w:fldChar w:fldCharType="begin"/>
-                      </w:r>
-                      <w:r>
-                        <w:instrText xml:space="preserve"> SEQ Abbildung \* ARABIC </w:instrText>
-                      </w:r>
-                      <w:r>
-                        <w:fldChar w:fldCharType="separate"/>
-                      </w:r>
-                      <w:r>
-                        <w:rPr>
-                          <w:noProof/>
-                        </w:rPr>
-                        <w:t>3</w:t>
-                      </w:r>
-                      <w:r>
-                        <w:rPr>
-                          <w:noProof/>
-                        </w:rPr>
-                        <w:fldChar w:fldCharType="end"/>
-                      </w:r>
+                      <w:fldSimple w:instr=" SEQ Abbildung \* ARABIC ">
+                        <w:r>
+                          <w:rPr>
+                            <w:noProof/>
+                          </w:rPr>
+                          <w:t>2</w:t>
+                        </w:r>
+                      </w:fldSimple>
                       <w:r>
                         <w:rPr>
                           <w:lang w:val="de-CH"/>
                         </w:rPr>
-                        <w:t>: Histogramm über die Verteilung des totalen Niederschlags pro Tag in Mythenquai</w:t>
+                        <w:t>: Liniendiagramm über den Niederschlag in Mythenquai pro Monat im Jahr 2018</w:t>
                       </w:r>
                     </w:p>
                   </w:txbxContent>
@@ -2037,20 +1809,218 @@
       </w:r>
       <w:r>
         <w:rPr>
+          <w:lang w:val="de-CH"/>
+        </w:rPr>
+        <w:t xml:space="preserve">Da </w:t>
+      </w:r>
+      <w:r>
+        <w:rPr>
+          <w:lang w:val="de-CH"/>
+        </w:rPr>
+        <w:t>die Werte der x-Achse einen Zusammenhang mit dem Wert links und rechts davon haben und die Daten in regelmässigen Abständen/Intervallen erhoben wurden, muss nicht für jeden Datenpunkt eine neue Achsenbeschriftung erstellt werden. Die x-Werte zwischen den Intervallbeschriftungen lassen sich</w:t>
+      </w:r>
+      <w:r>
+        <w:rPr>
+          <w:lang w:val="de-CH"/>
+        </w:rPr>
+        <w:t xml:space="preserve"> dann herleiten</w:t>
+      </w:r>
+      <w:r>
+        <w:rPr>
+          <w:lang w:val="de-CH"/>
+        </w:rPr>
+        <w:t>.</w:t>
+      </w:r>
+    </w:p>
+    <w:p>
+      <w:pPr>
+        <w:rPr>
+          <w:lang w:val="de-CH"/>
+        </w:rPr>
+      </w:pPr>
+      <w:r>
+        <w:rPr>
+          <w:lang w:val="de-CH"/>
+        </w:rPr>
+        <w:t xml:space="preserve">In der </w:t>
+      </w:r>
+      <w:r>
+        <w:rPr>
+          <w:lang w:val="de-CH"/>
+        </w:rPr>
+        <w:fldChar w:fldCharType="begin"/>
+      </w:r>
+      <w:r>
+        <w:rPr>
+          <w:lang w:val="de-CH"/>
+        </w:rPr>
+        <w:instrText xml:space="preserve"> REF _Ref97823253 \h </w:instrText>
+      </w:r>
+      <w:r>
+        <w:rPr>
+          <w:lang w:val="de-CH"/>
+        </w:rPr>
+      </w:r>
+      <w:r>
+        <w:rPr>
+          <w:lang w:val="de-CH"/>
+        </w:rPr>
+        <w:fldChar w:fldCharType="separate"/>
+      </w:r>
+      <w:proofErr w:type="spellStart"/>
+      <w:r>
+        <w:t>Abbildung</w:t>
+      </w:r>
+      <w:proofErr w:type="spellEnd"/>
+      <w:r>
+        <w:t xml:space="preserve"> </w:t>
+      </w:r>
+      <w:r>
+        <w:rPr>
           <w:noProof/>
+        </w:rPr>
+        <w:t>2</w:t>
+      </w:r>
+      <w:r>
+        <w:rPr>
+          <w:lang w:val="de-CH"/>
+        </w:rPr>
+        <w:fldChar w:fldCharType="end"/>
+      </w:r>
+      <w:r>
+        <w:rPr>
+          <w:lang w:val="de-CH"/>
+        </w:rPr>
+        <w:t xml:space="preserve"> </w:t>
+      </w:r>
+      <w:r>
+        <w:rPr>
+          <w:lang w:val="de-CH"/>
+        </w:rPr>
+        <w:t xml:space="preserve">wird wieder der </w:t>
+      </w:r>
+      <w:r>
+        <w:rPr>
+          <w:lang w:val="de-CH"/>
+        </w:rPr>
+        <w:t>Niederschlag in Mythenquai pro Monat im Jahr 2018</w:t>
+      </w:r>
+      <w:r>
+        <w:rPr>
+          <w:lang w:val="de-CH"/>
+        </w:rPr>
+        <w:t xml:space="preserve"> dargestellt. Statt Balken werden Linien zwischen den einzelnen Datenpunkte gezogen. Dies erschwert das Ablesen von quantitativen Werten</w:t>
+      </w:r>
+      <w:r>
+        <w:rPr>
+          <w:lang w:val="de-CH"/>
+        </w:rPr>
+        <w:t xml:space="preserve"> </w:t>
+      </w:r>
+      <w:r>
+        <w:rPr>
+          <w:lang w:val="de-CH"/>
+        </w:rPr>
+        <w:fldChar w:fldCharType="begin"/>
+      </w:r>
+      <w:r>
+        <w:rPr>
+          <w:lang w:val="de-CH"/>
+        </w:rPr>
+        <w:instrText xml:space="preserve"> ADDIN ZOTERO_ITEM CSL_CITATION {"citationID":"lLPXgx26","properties":{"formattedCitation":"(Steedle, 2010)","plainCitation":"(Steedle, 2010)","noteIndex":0},"citationItems":[{"id":75,"uris":["http://zotero.org/users/7722521/items/9H4LUJTG"],"uri":["http://zotero.org/users/7722521/items/9H4LUJTG"],"itemData":{"id":75,"type":"webpage","abstract":"Bar charts vs. line charts","container-title":"Axis Insight Blog","genre":"Blog","language":"en","title":"Bar charts vs. line charts","URL":"https://www.axisgroup.com/data-industry-insights-blog/bar-charts-vs-line-charts","author":[{"family":"Steedle","given":"Mike"}],"accessed":{"date-parts":[["2022",3,17]]},"issued":{"date-parts":[["2010",2,22]]}}}],"schema":"https://github.com/citation-style-language/schema/raw/master/csl-citation.json"} </w:instrText>
+      </w:r>
+      <w:r>
+        <w:rPr>
+          <w:lang w:val="de-CH"/>
+        </w:rPr>
+        <w:fldChar w:fldCharType="separate"/>
+      </w:r>
+      <w:r>
+        <w:rPr>
+          <w:rFonts w:ascii="Calibri" w:hAnsi="Calibri" w:cs="Calibri"/>
+        </w:rPr>
+        <w:t>(</w:t>
+      </w:r>
+      <w:proofErr w:type="spellStart"/>
+      <w:r>
+        <w:rPr>
+          <w:rFonts w:ascii="Calibri" w:hAnsi="Calibri" w:cs="Calibri"/>
+        </w:rPr>
+        <w:t>Steedle</w:t>
+      </w:r>
+      <w:proofErr w:type="spellEnd"/>
+      <w:r>
+        <w:rPr>
+          <w:rFonts w:ascii="Calibri" w:hAnsi="Calibri" w:cs="Calibri"/>
+        </w:rPr>
+        <w:t>, 2010)</w:t>
+      </w:r>
+      <w:r>
+        <w:rPr>
+          <w:lang w:val="de-CH"/>
+        </w:rPr>
+        <w:fldChar w:fldCharType="end"/>
+      </w:r>
+      <w:r>
+        <w:rPr>
+          <w:lang w:val="de-CH"/>
+        </w:rPr>
+        <w:t>. B</w:t>
+      </w:r>
+      <w:r>
+        <w:rPr>
+          <w:lang w:val="de-CH"/>
+        </w:rPr>
+        <w:t xml:space="preserve">esonders </w:t>
+      </w:r>
+      <w:r>
+        <w:rPr>
+          <w:lang w:val="de-CH"/>
+        </w:rPr>
+        <w:t>im Juli und August ist es schwer zu erkenne wo sich der Datenpunkt befindet. Deshalb ist für diese Visualisierung das Balkendiagramm besser geeignet.</w:t>
+      </w:r>
+    </w:p>
+    <w:p>
+      <w:pPr>
+        <w:pStyle w:val="Heading2"/>
+        <w:rPr>
+          <w:lang w:val="de-CH"/>
+        </w:rPr>
+      </w:pPr>
+      <w:bookmarkStart w:id="7" w:name="_Toc97822983"/>
+      <w:bookmarkStart w:id="8" w:name="_Toc97824140"/>
+      <w:r>
+        <w:rPr>
+          <w:lang w:val="de-CH"/>
+        </w:rPr>
+        <w:lastRenderedPageBreak/>
+        <w:t>Histogramm</w:t>
+      </w:r>
+      <w:bookmarkEnd w:id="7"/>
+      <w:bookmarkEnd w:id="8"/>
+    </w:p>
+    <w:p>
+      <w:pPr>
+        <w:rPr>
+          <w:lang w:val="de-CH"/>
+        </w:rPr>
+      </w:pPr>
+      <w:r>
+        <w:rPr>
+          <w:noProof/>
           <w:lang w:val="de-CH"/>
         </w:rPr>
         <w:drawing>
-          <wp:anchor distT="0" distB="0" distL="114300" distR="114300" simplePos="0" relativeHeight="251660288" behindDoc="0" locked="0" layoutInCell="1" allowOverlap="1" wp14:anchorId="6ECE90B6" wp14:editId="2B1CB1B8">
+          <wp:anchor distT="0" distB="0" distL="114300" distR="114300" simplePos="0" relativeHeight="251660288" behindDoc="0" locked="0" layoutInCell="1" allowOverlap="1" wp14:anchorId="6ECE90B6" wp14:editId="2EF9A4B7">
             <wp:simplePos x="0" y="0"/>
             <wp:positionH relativeFrom="margin">
-              <wp:posOffset>3537585</wp:posOffset>
+              <wp:posOffset>4731385</wp:posOffset>
             </wp:positionH>
             <wp:positionV relativeFrom="paragraph">
-              <wp:posOffset>5080</wp:posOffset>
+              <wp:posOffset>2540</wp:posOffset>
             </wp:positionV>
-            <wp:extent cx="2198370" cy="1356360"/>
-            <wp:effectExtent l="0" t="0" r="0" b="0"/>
+            <wp:extent cx="1909445" cy="1177925"/>
+            <wp:effectExtent l="0" t="0" r="0" b="3175"/>
             <wp:wrapSquare wrapText="bothSides"/>
             <wp:docPr id="5" name="Picture 5"/>
             <wp:cNvGraphicFramePr>
@@ -2081,7 +2051,7 @@
                   <pic:spPr bwMode="auto">
                     <a:xfrm>
                       <a:off x="0" y="0"/>
-                      <a:ext cx="2198370" cy="1356360"/>
+                      <a:ext cx="1909445" cy="1177925"/>
                     </a:xfrm>
                     <a:prstGeom prst="rect">
                       <a:avLst/>
@@ -2129,6 +2099,143 @@
           <w:lang w:val="de-CH"/>
         </w:rPr>
       </w:pPr>
+      <w:r>
+        <w:rPr>
+          <w:noProof/>
+        </w:rPr>
+        <mc:AlternateContent>
+          <mc:Choice Requires="wps">
+            <w:drawing>
+              <wp:anchor distT="0" distB="0" distL="114300" distR="114300" simplePos="0" relativeHeight="251666432" behindDoc="0" locked="0" layoutInCell="1" allowOverlap="1" wp14:anchorId="134E3DAA" wp14:editId="2D79F9C8">
+                <wp:simplePos x="0" y="0"/>
+                <wp:positionH relativeFrom="margin">
+                  <wp:align>right</wp:align>
+                </wp:positionH>
+                <wp:positionV relativeFrom="paragraph">
+                  <wp:posOffset>247015</wp:posOffset>
+                </wp:positionV>
+                <wp:extent cx="1916430" cy="635"/>
+                <wp:effectExtent l="0" t="0" r="7620" b="6985"/>
+                <wp:wrapSquare wrapText="bothSides"/>
+                <wp:docPr id="6" name="Text Box 6"/>
+                <wp:cNvGraphicFramePr/>
+                <a:graphic xmlns:a="http://schemas.openxmlformats.org/drawingml/2006/main">
+                  <a:graphicData uri="http://schemas.microsoft.com/office/word/2010/wordprocessingShape">
+                    <wps:wsp>
+                      <wps:cNvSpPr txBox="1"/>
+                      <wps:spPr>
+                        <a:xfrm>
+                          <a:off x="0" y="0"/>
+                          <a:ext cx="1916430" cy="635"/>
+                        </a:xfrm>
+                        <a:prstGeom prst="rect">
+                          <a:avLst/>
+                        </a:prstGeom>
+                        <a:solidFill>
+                          <a:prstClr val="white"/>
+                        </a:solidFill>
+                        <a:ln>
+                          <a:noFill/>
+                        </a:ln>
+                      </wps:spPr>
+                      <wps:txbx>
+                        <w:txbxContent>
+                          <w:p>
+                            <w:pPr>
+                              <w:pStyle w:val="Caption"/>
+                              <w:rPr>
+                                <w:noProof/>
+                                <w:lang w:val="de-CH"/>
+                              </w:rPr>
+                            </w:pPr>
+                            <w:bookmarkStart w:id="9" w:name="_Ref98422742"/>
+                            <w:proofErr w:type="spellStart"/>
+                            <w:r>
+                              <w:t>Abbildung</w:t>
+                            </w:r>
+                            <w:proofErr w:type="spellEnd"/>
+                            <w:r>
+                              <w:t xml:space="preserve"> </w:t>
+                            </w:r>
+                            <w:fldSimple w:instr=" SEQ Abbildung \* ARABIC ">
+                              <w:r>
+                                <w:rPr>
+                                  <w:noProof/>
+                                </w:rPr>
+                                <w:t>3</w:t>
+                              </w:r>
+                            </w:fldSimple>
+                            <w:bookmarkEnd w:id="9"/>
+                            <w:r>
+                              <w:rPr>
+                                <w:lang w:val="de-CH"/>
+                              </w:rPr>
+                              <w:t>: Histogramm über die Verteilung des totalen Niederschlags pro Tag in Mythenquai</w:t>
+                            </w:r>
+                          </w:p>
+                        </w:txbxContent>
+                      </wps:txbx>
+                      <wps:bodyPr rot="0" spcFirstLastPara="0" vertOverflow="overflow" horzOverflow="overflow" vert="horz" wrap="square" lIns="0" tIns="0" rIns="0" bIns="0" numCol="1" spcCol="0" rtlCol="0" fromWordArt="0" anchor="t" anchorCtr="0" forceAA="0" compatLnSpc="1">
+                        <a:prstTxWarp prst="textNoShape">
+                          <a:avLst/>
+                        </a:prstTxWarp>
+                        <a:spAutoFit/>
+                      </wps:bodyPr>
+                    </wps:wsp>
+                  </a:graphicData>
+                </a:graphic>
+                <wp14:sizeRelH relativeFrom="margin">
+                  <wp14:pctWidth>0</wp14:pctWidth>
+                </wp14:sizeRelH>
+              </wp:anchor>
+            </w:drawing>
+          </mc:Choice>
+          <mc:Fallback>
+            <w:pict>
+              <v:shape w14:anchorId="134E3DAA" id="Text Box 6" o:spid="_x0000_s1028" type="#_x0000_t202" style="position:absolute;margin-left:99.7pt;margin-top:19.45pt;width:150.9pt;height:.05pt;z-index:251666432;visibility:visible;mso-wrap-style:square;mso-width-percent:0;mso-wrap-distance-left:9pt;mso-wrap-distance-top:0;mso-wrap-distance-right:9pt;mso-wrap-distance-bottom:0;mso-position-horizontal:right;mso-position-horizontal-relative:margin;mso-position-vertical:absolute;mso-position-vertical-relative:text;mso-width-percent:0;mso-width-relative:margin;v-text-anchor:top" o:gfxdata="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" stroked="f">
+                <v:textbox style="mso-fit-shape-to-text:t" inset="0,0,0,0">
+                  <w:txbxContent>
+                    <w:p>
+                      <w:pPr>
+                        <w:pStyle w:val="Caption"/>
+                        <w:rPr>
+                          <w:noProof/>
+                          <w:lang w:val="de-CH"/>
+                        </w:rPr>
+                      </w:pPr>
+                      <w:bookmarkStart w:id="10" w:name="_Ref98422742"/>
+                      <w:proofErr w:type="spellStart"/>
+                      <w:r>
+                        <w:t>Abbildung</w:t>
+                      </w:r>
+                      <w:proofErr w:type="spellEnd"/>
+                      <w:r>
+                        <w:t xml:space="preserve"> </w:t>
+                      </w:r>
+                      <w:fldSimple w:instr=" SEQ Abbildung \* ARABIC ">
+                        <w:r>
+                          <w:rPr>
+                            <w:noProof/>
+                          </w:rPr>
+                          <w:t>3</w:t>
+                        </w:r>
+                      </w:fldSimple>
+                      <w:bookmarkEnd w:id="10"/>
+                      <w:r>
+                        <w:rPr>
+                          <w:lang w:val="de-CH"/>
+                        </w:rPr>
+                        <w:t>: Histogramm über die Verteilung des totalen Niederschlags pro Tag in Mythenquai</w:t>
+                      </w:r>
+                    </w:p>
+                  </w:txbxContent>
+                </v:textbox>
+                <w10:wrap type="square" anchorx="margin"/>
+              </v:shape>
+            </w:pict>
+          </mc:Fallback>
+        </mc:AlternateContent>
+      </w:r>
       <w:r>
         <w:rPr>
           <w:lang w:val="de-CH"/>
@@ -2351,20 +2458,434 @@
     </w:p>
     <w:p>
       <w:pPr>
+        <w:pStyle w:val="Heading1"/>
+        <w:rPr>
+          <w:lang w:val="de-CH"/>
+        </w:rPr>
+      </w:pPr>
+      <w:r>
+        <w:rPr>
+          <w:lang w:val="de-CH"/>
+        </w:rPr>
+        <w:t>Boxplot</w:t>
+      </w:r>
+    </w:p>
+    <w:p>
+      <w:pPr>
+        <w:rPr>
+          <w:lang w:val="de-CH"/>
+        </w:rPr>
+      </w:pPr>
+      <w:r>
+        <w:rPr>
+          <w:noProof/>
+        </w:rPr>
+        <mc:AlternateContent>
+          <mc:Choice Requires="wps">
+            <w:drawing>
+              <wp:anchor distT="0" distB="0" distL="114300" distR="114300" simplePos="0" relativeHeight="251681792" behindDoc="0" locked="0" layoutInCell="1" allowOverlap="1" wp14:anchorId="2F8D3170" wp14:editId="12E8696D">
+                <wp:simplePos x="0" y="0"/>
+                <wp:positionH relativeFrom="column">
+                  <wp:posOffset>4753610</wp:posOffset>
+                </wp:positionH>
+                <wp:positionV relativeFrom="paragraph">
+                  <wp:posOffset>1230630</wp:posOffset>
+                </wp:positionV>
+                <wp:extent cx="1892300" cy="635"/>
+                <wp:effectExtent l="0" t="0" r="0" b="0"/>
+                <wp:wrapSquare wrapText="bothSides"/>
+                <wp:docPr id="23" name="Text Box 23"/>
+                <wp:cNvGraphicFramePr/>
+                <a:graphic xmlns:a="http://schemas.openxmlformats.org/drawingml/2006/main">
+                  <a:graphicData uri="http://schemas.microsoft.com/office/word/2010/wordprocessingShape">
+                    <wps:wsp>
+                      <wps:cNvSpPr txBox="1"/>
+                      <wps:spPr>
+                        <a:xfrm>
+                          <a:off x="0" y="0"/>
+                          <a:ext cx="1892300" cy="635"/>
+                        </a:xfrm>
+                        <a:prstGeom prst="rect">
+                          <a:avLst/>
+                        </a:prstGeom>
+                        <a:solidFill>
+                          <a:prstClr val="white"/>
+                        </a:solidFill>
+                        <a:ln>
+                          <a:noFill/>
+                        </a:ln>
+                      </wps:spPr>
+                      <wps:txbx>
+                        <w:txbxContent>
+                          <w:p>
+                            <w:pPr>
+                              <w:pStyle w:val="Caption"/>
+                              <w:rPr>
+                                <w:noProof/>
+                                <w:lang w:val="de-CH"/>
+                              </w:rPr>
+                            </w:pPr>
+                            <w:bookmarkStart w:id="11" w:name="_Ref98422727"/>
+                            <w:proofErr w:type="spellStart"/>
+                            <w:r>
+                              <w:t>Abbildung</w:t>
+                            </w:r>
+                            <w:proofErr w:type="spellEnd"/>
+                            <w:r>
+                              <w:t xml:space="preserve"> </w:t>
+                            </w:r>
+                            <w:fldSimple w:instr=" SEQ Abbildung \* ARABIC ">
+                              <w:r>
+                                <w:rPr>
+                                  <w:noProof/>
+                                </w:rPr>
+                                <w:t>4</w:t>
+                              </w:r>
+                            </w:fldSimple>
+                            <w:bookmarkEnd w:id="11"/>
+                            <w:r>
+                              <w:rPr>
+                                <w:lang w:val="de-CH"/>
+                              </w:rPr>
+                              <w:t>: Boxplot über die Verteilung des totalen Niederschlags pro Tag in Mythenquai</w:t>
+                            </w:r>
+                          </w:p>
+                        </w:txbxContent>
+                      </wps:txbx>
+                      <wps:bodyPr rot="0" spcFirstLastPara="0" vertOverflow="overflow" horzOverflow="overflow" vert="horz" wrap="square" lIns="0" tIns="0" rIns="0" bIns="0" numCol="1" spcCol="0" rtlCol="0" fromWordArt="0" anchor="t" anchorCtr="0" forceAA="0" compatLnSpc="1">
+                        <a:prstTxWarp prst="textNoShape">
+                          <a:avLst/>
+                        </a:prstTxWarp>
+                        <a:spAutoFit/>
+                      </wps:bodyPr>
+                    </wps:wsp>
+                  </a:graphicData>
+                </a:graphic>
+              </wp:anchor>
+            </w:drawing>
+          </mc:Choice>
+          <mc:Fallback>
+            <w:pict>
+              <v:shape w14:anchorId="2F8D3170" id="Text Box 23" o:spid="_x0000_s1029" type="#_x0000_t202" style="position:absolute;margin-left:374.3pt;margin-top:96.9pt;width:149pt;height:.05pt;z-index:251681792;visibility:visible;mso-wrap-style:square;mso-wrap-distance-left:9pt;mso-wrap-distance-top:0;mso-wrap-distance-right:9pt;mso-wrap-distance-bottom:0;mso-position-horizontal:absolute;mso-position-horizontal-relative:text;mso-position-vertical:absolute;mso-position-vertical-relative:text;v-text-anchor:top" o:gfxdata="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" stroked="f">
+                <v:textbox style="mso-fit-shape-to-text:t" inset="0,0,0,0">
+                  <w:txbxContent>
+                    <w:p>
+                      <w:pPr>
+                        <w:pStyle w:val="Caption"/>
+                        <w:rPr>
+                          <w:noProof/>
+                          <w:lang w:val="de-CH"/>
+                        </w:rPr>
+                      </w:pPr>
+                      <w:bookmarkStart w:id="12" w:name="_Ref98422727"/>
+                      <w:proofErr w:type="spellStart"/>
+                      <w:r>
+                        <w:t>Abbildung</w:t>
+                      </w:r>
+                      <w:proofErr w:type="spellEnd"/>
+                      <w:r>
+                        <w:t xml:space="preserve"> </w:t>
+                      </w:r>
+                      <w:fldSimple w:instr=" SEQ Abbildung \* ARABIC ">
+                        <w:r>
+                          <w:rPr>
+                            <w:noProof/>
+                          </w:rPr>
+                          <w:t>4</w:t>
+                        </w:r>
+                      </w:fldSimple>
+                      <w:bookmarkEnd w:id="12"/>
+                      <w:r>
+                        <w:rPr>
+                          <w:lang w:val="de-CH"/>
+                        </w:rPr>
+                        <w:t>: Boxplot über die Verteilung des totalen Niederschlags pro Tag in Mythenquai</w:t>
+                      </w:r>
+                    </w:p>
+                  </w:txbxContent>
+                </v:textbox>
+                <w10:wrap type="square"/>
+              </v:shape>
+            </w:pict>
+          </mc:Fallback>
+        </mc:AlternateContent>
+      </w:r>
+      <w:r>
+        <w:rPr>
+          <w:noProof/>
+          <w:lang w:val="de-CH"/>
+        </w:rPr>
+        <w:drawing>
+          <wp:anchor distT="0" distB="0" distL="114300" distR="114300" simplePos="0" relativeHeight="251679744" behindDoc="0" locked="0" layoutInCell="1" allowOverlap="1" wp14:anchorId="36C34BCF" wp14:editId="6D7EC782">
+            <wp:simplePos x="0" y="0"/>
+            <wp:positionH relativeFrom="margin">
+              <wp:align>right</wp:align>
+            </wp:positionH>
+            <wp:positionV relativeFrom="paragraph">
+              <wp:posOffset>6350</wp:posOffset>
+            </wp:positionV>
+            <wp:extent cx="1892300" cy="1167130"/>
+            <wp:effectExtent l="0" t="0" r="0" b="0"/>
+            <wp:wrapSquare wrapText="bothSides"/>
+            <wp:docPr id="22" name="Picture 22"/>
+            <wp:cNvGraphicFramePr>
+              <a:graphicFrameLocks xmlns:a="http://schemas.openxmlformats.org/drawingml/2006/main" noChangeAspect="1"/>
+            </wp:cNvGraphicFramePr>
+            <a:graphic xmlns:a="http://schemas.openxmlformats.org/drawingml/2006/main">
+              <a:graphicData uri="http://schemas.openxmlformats.org/drawingml/2006/picture">
+                <pic:pic xmlns:pic="http://schemas.openxmlformats.org/drawingml/2006/picture">
+                  <pic:nvPicPr>
+                    <pic:cNvPr id="0" name="Picture 2"/>
+                    <pic:cNvPicPr>
+                      <a:picLocks noChangeAspect="1" noChangeArrowheads="1"/>
+                    </pic:cNvPicPr>
+                  </pic:nvPicPr>
+                  <pic:blipFill>
+                    <a:blip r:embed="rId10" cstate="print">
+                      <a:extLst>
+                        <a:ext uri="{28A0092B-C50C-407E-A947-70E740481C1C}">
+                          <a14:useLocalDpi xmlns:a14="http://schemas.microsoft.com/office/drawing/2010/main" val="0"/>
+                        </a:ext>
+                      </a:extLst>
+                    </a:blip>
+                    <a:srcRect/>
+                    <a:stretch>
+                      <a:fillRect/>
+                    </a:stretch>
+                  </pic:blipFill>
+                  <pic:spPr bwMode="auto">
+                    <a:xfrm>
+                      <a:off x="0" y="0"/>
+                      <a:ext cx="1892300" cy="1167130"/>
+                    </a:xfrm>
+                    <a:prstGeom prst="rect">
+                      <a:avLst/>
+                    </a:prstGeom>
+                    <a:noFill/>
+                    <a:ln>
+                      <a:noFill/>
+                    </a:ln>
+                  </pic:spPr>
+                </pic:pic>
+              </a:graphicData>
+            </a:graphic>
+          </wp:anchor>
+        </w:drawing>
+      </w:r>
+      <w:r>
+        <w:rPr>
+          <w:lang w:val="de-CH"/>
+        </w:rPr>
+        <w:t>Eine Alternative zum Histogramm ist der Boxplot. Dort werden in einer mit einer Box die mittleren 50% der Daten markiert. Der Strich in der Box zeigt den median an. Die Antennen in beide Richtungen</w:t>
+      </w:r>
+      <w:r>
+        <w:rPr>
+          <w:lang w:val="de-CH"/>
+        </w:rPr>
+        <w:t xml:space="preserve"> sind 1.5 mal so lang wie der </w:t>
+      </w:r>
+      <w:proofErr w:type="spellStart"/>
+      <w:r>
+        <w:rPr>
+          <w:lang w:val="de-CH"/>
+        </w:rPr>
+        <w:t>Interquartilabstand</w:t>
+      </w:r>
+      <w:proofErr w:type="spellEnd"/>
+      <w:r>
+        <w:rPr>
+          <w:lang w:val="de-CH"/>
+        </w:rPr>
+        <w:t>. Punkte welche ausserhalb dieser Box und der Antenne liegen werden einzeln markiert</w:t>
+      </w:r>
+      <w:r>
+        <w:rPr>
+          <w:lang w:val="de-CH"/>
+        </w:rPr>
+        <w:t xml:space="preserve"> </w:t>
+      </w:r>
+      <w:r>
+        <w:rPr>
+          <w:lang w:val="de-CH"/>
+        </w:rPr>
+        <w:fldChar w:fldCharType="begin"/>
+      </w:r>
+      <w:r>
+        <w:rPr>
+          <w:lang w:val="de-CH"/>
+        </w:rPr>
+        <w:instrText xml:space="preserve"> ADDIN ZOTERO_ITEM CSL_CITATION {"citationID":"bCL4ljee","properties":{"formattedCitation":"(Yi, n.d.-a)","plainCitation":"(Yi, n.d.-a)","noteIndex":0},"citationItems":[{"id":82,"uris":["http://zotero.org/users/7722521/items/76G49HAB"],"uri":["http://zotero.org/users/7722521/items/76G49HAB"],"itemData":{"id":82,"type":"webpage","abstract":"Box plots are a streamlined way of summarizing the distribution of groups of data. Read this article to learn how to best use this chart type.","container-title":"Chartio","genre":"Guide","language":"en-US","title":"A Complete Guide to Box Plots","URL":"https://chartio.com/learn/charts/box-plot-complete-guide/","author":[{"family":"Yi","given":"Mike"}],"accessed":{"date-parts":[["2022",3,17]]}}}],"schema":"https://github.com/citation-style-language/schema/raw/master/csl-citation.json"} </w:instrText>
+      </w:r>
+      <w:r>
+        <w:rPr>
+          <w:lang w:val="de-CH"/>
+        </w:rPr>
+        <w:fldChar w:fldCharType="separate"/>
+      </w:r>
+      <w:r>
+        <w:rPr>
+          <w:rFonts w:ascii="Calibri" w:hAnsi="Calibri" w:cs="Calibri"/>
+        </w:rPr>
+        <w:t>(Yi, n.d.-a)</w:t>
+      </w:r>
+      <w:r>
+        <w:rPr>
+          <w:lang w:val="de-CH"/>
+        </w:rPr>
+        <w:fldChar w:fldCharType="end"/>
+      </w:r>
+      <w:r>
+        <w:rPr>
+          <w:lang w:val="de-CH"/>
+        </w:rPr>
+        <w:t>.</w:t>
+      </w:r>
+    </w:p>
+    <w:p>
+      <w:pPr>
+        <w:rPr>
+          <w:lang w:val="de-CH"/>
+        </w:rPr>
+      </w:pPr>
+      <w:r>
+        <w:rPr>
+          <w:lang w:val="de-CH"/>
+        </w:rPr>
+        <w:t xml:space="preserve">Der Boxplot bietet den Vorteil, dass Werte wie der Median und das erste und dritte Quartil direkt abgelesen werden können. Auch wird ein Boxplot meistens dann verwendet wenn mehrere Kategorien verglichen werden. Dies könnten zum Beispiel mehrere Jahre sein. Da dies in der </w:t>
+      </w:r>
+      <w:r>
+        <w:rPr>
+          <w:lang w:val="de-CH"/>
+        </w:rPr>
+        <w:fldChar w:fldCharType="begin"/>
+      </w:r>
+      <w:r>
+        <w:rPr>
+          <w:lang w:val="de-CH"/>
+        </w:rPr>
+        <w:instrText xml:space="preserve"> REF _Ref98422727 \h </w:instrText>
+      </w:r>
+      <w:r>
+        <w:rPr>
+          <w:lang w:val="de-CH"/>
+        </w:rPr>
+      </w:r>
+      <w:r>
+        <w:rPr>
+          <w:lang w:val="de-CH"/>
+        </w:rPr>
+        <w:fldChar w:fldCharType="separate"/>
+      </w:r>
+      <w:proofErr w:type="spellStart"/>
+      <w:r>
+        <w:t>Abbildung</w:t>
+      </w:r>
+      <w:proofErr w:type="spellEnd"/>
+      <w:r>
+        <w:t xml:space="preserve"> </w:t>
+      </w:r>
+      <w:r>
+        <w:rPr>
+          <w:noProof/>
+        </w:rPr>
+        <w:t>4</w:t>
+      </w:r>
+      <w:r>
+        <w:rPr>
+          <w:lang w:val="de-CH"/>
+        </w:rPr>
+        <w:fldChar w:fldCharType="end"/>
+      </w:r>
+      <w:r>
+        <w:rPr>
+          <w:lang w:val="de-CH"/>
+        </w:rPr>
+        <w:t xml:space="preserve"> </w:t>
+      </w:r>
+      <w:r>
+        <w:rPr>
+          <w:lang w:val="de-CH"/>
+        </w:rPr>
+        <w:t xml:space="preserve">nicht der Fall ist, ist </w:t>
+      </w:r>
+      <w:r>
+        <w:rPr>
+          <w:lang w:val="de-CH"/>
+        </w:rPr>
+        <w:t xml:space="preserve">das Histogramm in der </w:t>
+      </w:r>
+      <w:r>
+        <w:rPr>
+          <w:lang w:val="de-CH"/>
+        </w:rPr>
+        <w:fldChar w:fldCharType="begin"/>
+      </w:r>
+      <w:r>
+        <w:rPr>
+          <w:lang w:val="de-CH"/>
+        </w:rPr>
+        <w:instrText xml:space="preserve"> REF _Ref98422742 \h </w:instrText>
+      </w:r>
+      <w:r>
+        <w:rPr>
+          <w:lang w:val="de-CH"/>
+        </w:rPr>
+      </w:r>
+      <w:r>
+        <w:rPr>
+          <w:lang w:val="de-CH"/>
+        </w:rPr>
+        <w:fldChar w:fldCharType="separate"/>
+      </w:r>
+      <w:proofErr w:type="spellStart"/>
+      <w:r>
+        <w:t>Abbildung</w:t>
+      </w:r>
+      <w:proofErr w:type="spellEnd"/>
+      <w:r>
+        <w:t xml:space="preserve"> </w:t>
+      </w:r>
+      <w:r>
+        <w:rPr>
+          <w:noProof/>
+        </w:rPr>
+        <w:t>3</w:t>
+      </w:r>
+      <w:r>
+        <w:rPr>
+          <w:lang w:val="de-CH"/>
+        </w:rPr>
+        <w:fldChar w:fldCharType="end"/>
+      </w:r>
+      <w:r>
+        <w:rPr>
+          <w:lang w:val="de-CH"/>
+        </w:rPr>
+        <w:t xml:space="preserve"> besser geeignet</w:t>
+      </w:r>
+      <w:r>
+        <w:rPr>
+          <w:lang w:val="de-CH"/>
+        </w:rPr>
+        <w:t>.</w:t>
+      </w:r>
+    </w:p>
+    <w:p>
+      <w:pPr>
         <w:pStyle w:val="Heading2"/>
         <w:rPr>
           <w:lang w:val="de-CH"/>
         </w:rPr>
       </w:pPr>
-      <w:bookmarkStart w:id="11" w:name="_Toc97822984"/>
-      <w:bookmarkStart w:id="12" w:name="_Toc97824141"/>
+      <w:bookmarkStart w:id="13" w:name="_Toc97822984"/>
+      <w:bookmarkStart w:id="14" w:name="_Toc97824141"/>
       <w:r>
         <w:rPr>
           <w:noProof/>
           <w:lang w:val="de-CH"/>
         </w:rPr>
         <w:drawing>
-          <wp:anchor distT="0" distB="0" distL="114300" distR="114300" simplePos="0" relativeHeight="251667456" behindDoc="0" locked="0" layoutInCell="1" allowOverlap="1" wp14:anchorId="62457A60" wp14:editId="4F805A69">
+          <wp:anchor distT="0" distB="0" distL="114300" distR="114300" simplePos="0" relativeHeight="251667456" behindDoc="0" locked="0" layoutInCell="1" allowOverlap="1" wp14:anchorId="62457A60" wp14:editId="66F7EBC3">
             <wp:simplePos x="0" y="0"/>
             <wp:positionH relativeFrom="column">
               <wp:posOffset>0</wp:posOffset>
@@ -2389,7 +2910,7 @@
                     </pic:cNvPicPr>
                   </pic:nvPicPr>
                   <pic:blipFill>
-                    <a:blip r:embed="rId10" cstate="print">
+                    <a:blip r:embed="rId11" cstate="print">
                       <a:extLst>
                         <a:ext uri="{28A0092B-C50C-407E-A947-70E740481C1C}">
                           <a14:useLocalDpi xmlns:a14="http://schemas.microsoft.com/office/drawing/2010/main" val="0"/>
@@ -2422,72 +2943,33 @@
       </w:r>
       <w:r>
         <w:rPr>
-          <w:noProof/>
-          <w:lang w:val="de-CH"/>
-        </w:rPr>
-        <w:drawing>
-          <wp:anchor distT="0" distB="0" distL="114300" distR="114300" simplePos="0" relativeHeight="251668480" behindDoc="0" locked="0" layoutInCell="1" allowOverlap="1" wp14:anchorId="1C1BEDE9" wp14:editId="16EBD090">
-            <wp:simplePos x="0" y="0"/>
-            <wp:positionH relativeFrom="margin">
-              <wp:posOffset>1912620</wp:posOffset>
-            </wp:positionH>
-            <wp:positionV relativeFrom="paragraph">
-              <wp:posOffset>216535</wp:posOffset>
-            </wp:positionV>
-            <wp:extent cx="1902460" cy="1174750"/>
-            <wp:effectExtent l="0" t="0" r="2540" b="6350"/>
-            <wp:wrapSquare wrapText="bothSides"/>
-            <wp:docPr id="8" name="Picture 8"/>
-            <wp:cNvGraphicFramePr>
-              <a:graphicFrameLocks xmlns:a="http://schemas.openxmlformats.org/drawingml/2006/main" noChangeAspect="1"/>
-            </wp:cNvGraphicFramePr>
-            <a:graphic xmlns:a="http://schemas.openxmlformats.org/drawingml/2006/main">
-              <a:graphicData uri="http://schemas.openxmlformats.org/drawingml/2006/picture">
-                <pic:pic xmlns:pic="http://schemas.openxmlformats.org/drawingml/2006/picture">
-                  <pic:nvPicPr>
-                    <pic:cNvPr id="0" name="Picture 17"/>
-                    <pic:cNvPicPr>
-                      <a:picLocks noChangeAspect="1" noChangeArrowheads="1"/>
-                    </pic:cNvPicPr>
-                  </pic:nvPicPr>
-                  <pic:blipFill>
-                    <a:blip r:embed="rId11" cstate="print">
-                      <a:extLst>
-                        <a:ext uri="{28A0092B-C50C-407E-A947-70E740481C1C}">
-                          <a14:useLocalDpi xmlns:a14="http://schemas.microsoft.com/office/drawing/2010/main" val="0"/>
-                        </a:ext>
-                      </a:extLst>
-                    </a:blip>
-                    <a:srcRect/>
-                    <a:stretch>
-                      <a:fillRect/>
-                    </a:stretch>
-                  </pic:blipFill>
-                  <pic:spPr bwMode="auto">
-                    <a:xfrm>
-                      <a:off x="0" y="0"/>
-                      <a:ext cx="1902460" cy="1174750"/>
-                    </a:xfrm>
-                    <a:prstGeom prst="rect">
-                      <a:avLst/>
-                    </a:prstGeom>
-                    <a:noFill/>
-                    <a:ln>
-                      <a:noFill/>
-                    </a:ln>
-                  </pic:spPr>
-                </pic:pic>
-              </a:graphicData>
-            </a:graphic>
-            <wp14:sizeRelH relativeFrom="margin">
-              <wp14:pctWidth>0</wp14:pctWidth>
-            </wp14:sizeRelH>
-            <wp14:sizeRelV relativeFrom="margin">
-              <wp14:pctHeight>0</wp14:pctHeight>
-            </wp14:sizeRelV>
-          </wp:anchor>
-        </w:drawing>
-      </w:r>
+          <w:lang w:val="de-CH"/>
+        </w:rPr>
+        <w:t>Punktewolken</w:t>
+      </w:r>
+      <w:r>
+        <w:rPr>
+          <w:lang w:val="de-CH"/>
+        </w:rPr>
+        <w:t>/</w:t>
+      </w:r>
+      <w:proofErr w:type="spellStart"/>
+      <w:r>
+        <w:rPr>
+          <w:lang w:val="de-CH"/>
+        </w:rPr>
+        <w:t>Heatmap</w:t>
+      </w:r>
+      <w:bookmarkEnd w:id="13"/>
+      <w:bookmarkEnd w:id="14"/>
+      <w:proofErr w:type="spellEnd"/>
+    </w:p>
+    <w:p>
+      <w:pPr>
+        <w:rPr>
+          <w:lang w:val="de-CH"/>
+        </w:rPr>
+      </w:pPr>
       <w:r>
         <w:rPr>
           <w:noProof/>
@@ -2495,210 +2977,16 @@
         <mc:AlternateContent>
           <mc:Choice Requires="wps">
             <w:drawing>
-              <wp:anchor distT="0" distB="0" distL="114300" distR="114300" simplePos="0" relativeHeight="251673600" behindDoc="0" locked="0" layoutInCell="1" allowOverlap="1" wp14:anchorId="4E447749" wp14:editId="7CCB97B4">
+              <wp:anchor distT="0" distB="0" distL="114300" distR="114300" simplePos="0" relativeHeight="251675648" behindDoc="0" locked="0" layoutInCell="1" allowOverlap="1" wp14:anchorId="2EEB3499" wp14:editId="6B543958">
                 <wp:simplePos x="0" y="0"/>
                 <wp:positionH relativeFrom="column">
-                  <wp:posOffset>1913255</wp:posOffset>
+                  <wp:posOffset>4745990</wp:posOffset>
                 </wp:positionH>
                 <wp:positionV relativeFrom="paragraph">
-                  <wp:posOffset>1449705</wp:posOffset>
+                  <wp:posOffset>1235075</wp:posOffset>
                 </wp:positionV>
-                <wp:extent cx="1902460" cy="635"/>
-                <wp:effectExtent l="0" t="0" r="0" b="0"/>
-                <wp:wrapSquare wrapText="bothSides"/>
-                <wp:docPr id="12" name="Text Box 12"/>
-                <wp:cNvGraphicFramePr/>
-                <a:graphic xmlns:a="http://schemas.openxmlformats.org/drawingml/2006/main">
-                  <a:graphicData uri="http://schemas.microsoft.com/office/word/2010/wordprocessingShape">
-                    <wps:wsp>
-                      <wps:cNvSpPr txBox="1"/>
-                      <wps:spPr>
-                        <a:xfrm>
-                          <a:off x="0" y="0"/>
-                          <a:ext cx="1902460" cy="635"/>
-                        </a:xfrm>
-                        <a:prstGeom prst="rect">
-                          <a:avLst/>
-                        </a:prstGeom>
-                        <a:solidFill>
-                          <a:prstClr val="white"/>
-                        </a:solidFill>
-                        <a:ln>
-                          <a:noFill/>
-                        </a:ln>
-                      </wps:spPr>
-                      <wps:txbx>
-                        <w:txbxContent>
-                          <w:p>
-                            <w:pPr>
-                              <w:pStyle w:val="Caption"/>
-                              <w:rPr>
-                                <w:noProof/>
-                                <w:lang w:val="de-CH"/>
-                              </w:rPr>
-                            </w:pPr>
-                            <w:bookmarkStart w:id="13" w:name="_Ref97823543"/>
-                            <w:proofErr w:type="spellStart"/>
-                            <w:r>
-                              <w:t>Abbildung</w:t>
-                            </w:r>
-                            <w:proofErr w:type="spellEnd"/>
-                            <w:r>
-                              <w:t xml:space="preserve"> </w:t>
-                            </w:r>
-                            <w:r>
-                              <w:fldChar w:fldCharType="begin"/>
-                            </w:r>
-                            <w:r>
-                              <w:instrText xml:space="preserve"> SEQ Abbildung </w:instrText>
-                            </w:r>
-                            <w:r>
-                              <w:instrText xml:space="preserve">\* ARABIC </w:instrText>
-                            </w:r>
-                            <w:r>
-                              <w:fldChar w:fldCharType="separate"/>
-                            </w:r>
-                            <w:r>
-                              <w:rPr>
-                                <w:noProof/>
-                              </w:rPr>
-                              <w:t>4</w:t>
-                            </w:r>
-                            <w:r>
-                              <w:rPr>
-                                <w:noProof/>
-                              </w:rPr>
-                              <w:fldChar w:fldCharType="end"/>
-                            </w:r>
-                            <w:bookmarkEnd w:id="13"/>
-                            <w:r>
-                              <w:rPr>
-                                <w:lang w:val="de-CH"/>
-                              </w:rPr>
-                              <w:t xml:space="preserve">: Punktewolke: Wasser- </w:t>
-                            </w:r>
-                            <w:proofErr w:type="spellStart"/>
-                            <w:r>
-                              <w:rPr>
-                                <w:lang w:val="de-CH"/>
-                              </w:rPr>
-                              <w:t>vs</w:t>
-                            </w:r>
-                            <w:proofErr w:type="spellEnd"/>
-                            <w:r>
-                              <w:rPr>
-                                <w:lang w:val="de-CH"/>
-                              </w:rPr>
-                              <w:t xml:space="preserve"> Lufttemperatur in 2007-2020</w:t>
-                            </w:r>
-                          </w:p>
-                        </w:txbxContent>
-                      </wps:txbx>
-                      <wps:bodyPr rot="0" spcFirstLastPara="0" vertOverflow="overflow" horzOverflow="overflow" vert="horz" wrap="square" lIns="0" tIns="0" rIns="0" bIns="0" numCol="1" spcCol="0" rtlCol="0" fromWordArt="0" anchor="t" anchorCtr="0" forceAA="0" compatLnSpc="1">
-                        <a:prstTxWarp prst="textNoShape">
-                          <a:avLst/>
-                        </a:prstTxWarp>
-                        <a:spAutoFit/>
-                      </wps:bodyPr>
-                    </wps:wsp>
-                  </a:graphicData>
-                </a:graphic>
-              </wp:anchor>
-            </w:drawing>
-          </mc:Choice>
-          <mc:Fallback>
-            <w:pict>
-              <v:shape w14:anchorId="4E447749" id="Text Box 12" o:spid="_x0000_s1029" type="#_x0000_t202" style="position:absolute;margin-left:150.65pt;margin-top:114.15pt;width:149.8pt;height:.05pt;z-index:251673600;visibility:visible;mso-wrap-style:square;mso-wrap-distance-left:9pt;mso-wrap-distance-top:0;mso-wrap-distance-right:9pt;mso-wrap-distance-bottom:0;mso-position-horizontal:absolute;mso-position-horizontal-relative:text;mso-position-vertical:absolute;mso-position-vertical-relative:text;v-text-anchor:top" o:gfxdata="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" stroked="f">
-                <v:textbox style="mso-fit-shape-to-text:t" inset="0,0,0,0">
-                  <w:txbxContent>
-                    <w:p>
-                      <w:pPr>
-                        <w:pStyle w:val="Caption"/>
-                        <w:rPr>
-                          <w:noProof/>
-                          <w:lang w:val="de-CH"/>
-                        </w:rPr>
-                      </w:pPr>
-                      <w:bookmarkStart w:id="14" w:name="_Ref97823543"/>
-                      <w:proofErr w:type="spellStart"/>
-                      <w:r>
-                        <w:t>Abbildung</w:t>
-                      </w:r>
-                      <w:proofErr w:type="spellEnd"/>
-                      <w:r>
-                        <w:t xml:space="preserve"> </w:t>
-                      </w:r>
-                      <w:r>
-                        <w:fldChar w:fldCharType="begin"/>
-                      </w:r>
-                      <w:r>
-                        <w:instrText xml:space="preserve"> SEQ Abbildung </w:instrText>
-                      </w:r>
-                      <w:r>
-                        <w:instrText xml:space="preserve">\* ARABIC </w:instrText>
-                      </w:r>
-                      <w:r>
-                        <w:fldChar w:fldCharType="separate"/>
-                      </w:r>
-                      <w:r>
-                        <w:rPr>
-                          <w:noProof/>
-                        </w:rPr>
-                        <w:t>4</w:t>
-                      </w:r>
-                      <w:r>
-                        <w:rPr>
-                          <w:noProof/>
-                        </w:rPr>
-                        <w:fldChar w:fldCharType="end"/>
-                      </w:r>
-                      <w:bookmarkEnd w:id="14"/>
-                      <w:r>
-                        <w:rPr>
-                          <w:lang w:val="de-CH"/>
-                        </w:rPr>
-                        <w:t xml:space="preserve">: Punktewolke: Wasser- </w:t>
-                      </w:r>
-                      <w:proofErr w:type="spellStart"/>
-                      <w:r>
-                        <w:rPr>
-                          <w:lang w:val="de-CH"/>
-                        </w:rPr>
-                        <w:t>vs</w:t>
-                      </w:r>
-                      <w:proofErr w:type="spellEnd"/>
-                      <w:r>
-                        <w:rPr>
-                          <w:lang w:val="de-CH"/>
-                        </w:rPr>
-                        <w:t xml:space="preserve"> Lufttemperatur in 2007-2020</w:t>
-                      </w:r>
-                    </w:p>
-                  </w:txbxContent>
-                </v:textbox>
-                <w10:wrap type="square"/>
-              </v:shape>
-            </w:pict>
-          </mc:Fallback>
-        </mc:AlternateContent>
-      </w:r>
-      <w:r>
-        <w:rPr>
-          <w:noProof/>
-        </w:rPr>
-        <mc:AlternateContent>
-          <mc:Choice Requires="wps">
-            <w:drawing>
-              <wp:anchor distT="0" distB="0" distL="114300" distR="114300" simplePos="0" relativeHeight="251675648" behindDoc="0" locked="0" layoutInCell="1" allowOverlap="1" wp14:anchorId="2EEB3499" wp14:editId="0E069AC7">
-                <wp:simplePos x="0" y="0"/>
-                <wp:positionH relativeFrom="column">
-                  <wp:posOffset>3826510</wp:posOffset>
-                </wp:positionH>
-                <wp:positionV relativeFrom="paragraph">
-                  <wp:posOffset>1450975</wp:posOffset>
-                </wp:positionV>
-                <wp:extent cx="1900555" cy="635"/>
-                <wp:effectExtent l="0" t="0" r="0" b="0"/>
+                <wp:extent cx="1900555" cy="391795"/>
+                <wp:effectExtent l="0" t="0" r="4445" b="8255"/>
                 <wp:wrapSquare wrapText="bothSides"/>
                 <wp:docPr id="13" name="Text Box 13"/>
                 <wp:cNvGraphicFramePr/>
@@ -2709,7 +2997,7 @@
                       <wps:spPr>
                         <a:xfrm>
                           <a:off x="0" y="0"/>
-                          <a:ext cx="1900555" cy="635"/>
+                          <a:ext cx="1900555" cy="391795"/>
                         </a:xfrm>
                         <a:prstGeom prst="rect">
                           <a:avLst/>
@@ -2740,27 +3028,14 @@
                             <w:r>
                               <w:t xml:space="preserve"> </w:t>
                             </w:r>
-                            <w:r>
-                              <w:fldChar w:fldCharType="begin"/>
-                            </w:r>
-                            <w:r>
-                              <w:instrText xml:space="preserve"> SEQ Abbildung \* ARABIC </w:instrText>
-                            </w:r>
-                            <w:r>
-                              <w:fldChar w:fldCharType="separate"/>
-                            </w:r>
-                            <w:r>
-                              <w:rPr>
-                                <w:noProof/>
-                              </w:rPr>
-                              <w:t>5</w:t>
-                            </w:r>
-                            <w:r>
-                              <w:rPr>
-                                <w:noProof/>
-                              </w:rPr>
-                              <w:fldChar w:fldCharType="end"/>
-                            </w:r>
+                            <w:fldSimple w:instr=" SEQ Abbildung \* ARABIC ">
+                              <w:r>
+                                <w:rPr>
+                                  <w:noProof/>
+                                </w:rPr>
+                                <w:t>5</w:t>
+                              </w:r>
+                            </w:fldSimple>
                             <w:bookmarkEnd w:id="15"/>
                             <w:r>
                               <w:rPr>
@@ -2803,18 +3078,21 @@
                         <a:prstTxWarp prst="textNoShape">
                           <a:avLst/>
                         </a:prstTxWarp>
-                        <a:spAutoFit/>
+                        <a:noAutofit/>
                       </wps:bodyPr>
                     </wps:wsp>
                   </a:graphicData>
                 </a:graphic>
+                <wp14:sizeRelV relativeFrom="margin">
+                  <wp14:pctHeight>0</wp14:pctHeight>
+                </wp14:sizeRelV>
               </wp:anchor>
             </w:drawing>
           </mc:Choice>
           <mc:Fallback>
             <w:pict>
-              <v:shape w14:anchorId="2EEB3499" id="Text Box 13" o:spid="_x0000_s1030" type="#_x0000_t202" style="position:absolute;margin-left:301.3pt;margin-top:114.25pt;width:149.65pt;height:.05pt;z-index:251675648;visibility:visible;mso-wrap-style:square;mso-wrap-distance-left:9pt;mso-wrap-distance-top:0;mso-wrap-distance-right:9pt;mso-wrap-distance-bottom:0;mso-position-horizontal:absolute;mso-position-horizontal-relative:text;mso-position-vertical:absolute;mso-position-vertical-relative:text;v-text-anchor:top" o:gfxdata="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" stroked="f">
-                <v:textbox style="mso-fit-shape-to-text:t" inset="0,0,0,0">
+              <v:shape w14:anchorId="2EEB3499" id="Text Box 13" o:spid="_x0000_s1030" type="#_x0000_t202" style="position:absolute;margin-left:373.7pt;margin-top:97.25pt;width:149.65pt;height:30.85pt;z-index:251675648;visibility:visible;mso-wrap-style:square;mso-height-percent:0;mso-wrap-distance-left:9pt;mso-wrap-distance-top:0;mso-wrap-distance-right:9pt;mso-wrap-distance-bottom:0;mso-position-horizontal:absolute;mso-position-horizontal-relative:text;mso-position-vertical:absolute;mso-position-vertical-relative:text;mso-height-percent:0;mso-height-relative:margin;v-text-anchor:top" o:gfxdata="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" stroked="f">
+                <v:textbox inset="0,0,0,0">
                   <w:txbxContent>
                     <w:p>
                       <w:pPr>
@@ -2833,27 +3111,14 @@
                       <w:r>
                         <w:t xml:space="preserve"> </w:t>
                       </w:r>
-                      <w:r>
-                        <w:fldChar w:fldCharType="begin"/>
-                      </w:r>
-                      <w:r>
-                        <w:instrText xml:space="preserve"> SEQ Abbildung \* ARABIC </w:instrText>
-                      </w:r>
-                      <w:r>
-                        <w:fldChar w:fldCharType="separate"/>
-                      </w:r>
-                      <w:r>
-                        <w:rPr>
-                          <w:noProof/>
-                        </w:rPr>
-                        <w:t>5</w:t>
-                      </w:r>
-                      <w:r>
-                        <w:rPr>
-                          <w:noProof/>
-                        </w:rPr>
-                        <w:fldChar w:fldCharType="end"/>
-                      </w:r>
+                      <w:fldSimple w:instr=" SEQ Abbildung \* ARABIC ">
+                        <w:r>
+                          <w:rPr>
+                            <w:noProof/>
+                          </w:rPr>
+                          <w:t>5</w:t>
+                        </w:r>
+                      </w:fldSimple>
                       <w:bookmarkEnd w:id="16"/>
                       <w:r>
                         <w:rPr>
@@ -2901,16 +3166,418 @@
       <w:r>
         <w:rPr>
           <w:noProof/>
+        </w:rPr>
+        <mc:AlternateContent>
+          <mc:Choice Requires="wps">
+            <w:drawing>
+              <wp:anchor distT="0" distB="0" distL="114300" distR="114300" simplePos="0" relativeHeight="251673600" behindDoc="0" locked="0" layoutInCell="1" allowOverlap="1" wp14:anchorId="4E447749" wp14:editId="6054B94E">
+                <wp:simplePos x="0" y="0"/>
+                <wp:positionH relativeFrom="column">
+                  <wp:posOffset>2372995</wp:posOffset>
+                </wp:positionH>
+                <wp:positionV relativeFrom="paragraph">
+                  <wp:posOffset>1235075</wp:posOffset>
+                </wp:positionV>
+                <wp:extent cx="1902460" cy="396875"/>
+                <wp:effectExtent l="0" t="0" r="2540" b="3175"/>
+                <wp:wrapSquare wrapText="bothSides"/>
+                <wp:docPr id="12" name="Text Box 12"/>
+                <wp:cNvGraphicFramePr/>
+                <a:graphic xmlns:a="http://schemas.openxmlformats.org/drawingml/2006/main">
+                  <a:graphicData uri="http://schemas.microsoft.com/office/word/2010/wordprocessingShape">
+                    <wps:wsp>
+                      <wps:cNvSpPr txBox="1"/>
+                      <wps:spPr>
+                        <a:xfrm>
+                          <a:off x="0" y="0"/>
+                          <a:ext cx="1902460" cy="396875"/>
+                        </a:xfrm>
+                        <a:prstGeom prst="rect">
+                          <a:avLst/>
+                        </a:prstGeom>
+                        <a:solidFill>
+                          <a:prstClr val="white"/>
+                        </a:solidFill>
+                        <a:ln>
+                          <a:noFill/>
+                        </a:ln>
+                      </wps:spPr>
+                      <wps:txbx>
+                        <w:txbxContent>
+                          <w:p>
+                            <w:pPr>
+                              <w:pStyle w:val="Caption"/>
+                              <w:rPr>
+                                <w:noProof/>
+                                <w:lang w:val="de-CH"/>
+                              </w:rPr>
+                            </w:pPr>
+                            <w:bookmarkStart w:id="17" w:name="_Ref97823543"/>
+                            <w:proofErr w:type="spellStart"/>
+                            <w:r>
+                              <w:t>Abbildung</w:t>
+                            </w:r>
+                            <w:proofErr w:type="spellEnd"/>
+                            <w:r>
+                              <w:t xml:space="preserve"> </w:t>
+                            </w:r>
+                            <w:fldSimple w:instr=" SEQ Abbildung \* ARABIC ">
+                              <w:r>
+                                <w:rPr>
+                                  <w:noProof/>
+                                </w:rPr>
+                                <w:t>6</w:t>
+                              </w:r>
+                            </w:fldSimple>
+                            <w:bookmarkEnd w:id="17"/>
+                            <w:r>
+                              <w:rPr>
+                                <w:lang w:val="de-CH"/>
+                              </w:rPr>
+                              <w:t xml:space="preserve">: Punktewolke: Wasser- </w:t>
+                            </w:r>
+                            <w:proofErr w:type="spellStart"/>
+                            <w:r>
+                              <w:rPr>
+                                <w:lang w:val="de-CH"/>
+                              </w:rPr>
+                              <w:t>vs</w:t>
+                            </w:r>
+                            <w:proofErr w:type="spellEnd"/>
+                            <w:r>
+                              <w:rPr>
+                                <w:lang w:val="de-CH"/>
+                              </w:rPr>
+                              <w:t xml:space="preserve"> Lufttemperatur in 2007-2020</w:t>
+                            </w:r>
+                          </w:p>
+                        </w:txbxContent>
+                      </wps:txbx>
+                      <wps:bodyPr rot="0" spcFirstLastPara="0" vertOverflow="overflow" horzOverflow="overflow" vert="horz" wrap="square" lIns="0" tIns="0" rIns="0" bIns="0" numCol="1" spcCol="0" rtlCol="0" fromWordArt="0" anchor="t" anchorCtr="0" forceAA="0" compatLnSpc="1">
+                        <a:prstTxWarp prst="textNoShape">
+                          <a:avLst/>
+                        </a:prstTxWarp>
+                        <a:noAutofit/>
+                      </wps:bodyPr>
+                    </wps:wsp>
+                  </a:graphicData>
+                </a:graphic>
+                <wp14:sizeRelV relativeFrom="margin">
+                  <wp14:pctHeight>0</wp14:pctHeight>
+                </wp14:sizeRelV>
+              </wp:anchor>
+            </w:drawing>
+          </mc:Choice>
+          <mc:Fallback>
+            <w:pict>
+              <v:shape w14:anchorId="4E447749" id="Text Box 12" o:spid="_x0000_s1031" type="#_x0000_t202" style="position:absolute;margin-left:186.85pt;margin-top:97.25pt;width:149.8pt;height:31.25pt;z-index:251673600;visibility:visible;mso-wrap-style:square;mso-height-percent:0;mso-wrap-distance-left:9pt;mso-wrap-distance-top:0;mso-wrap-distance-right:9pt;mso-wrap-distance-bottom:0;mso-position-horizontal:absolute;mso-position-horizontal-relative:text;mso-position-vertical:absolute;mso-position-vertical-relative:text;mso-height-percent:0;mso-height-relative:margin;v-text-anchor:top" o:gfxdata="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" stroked="f">
+                <v:textbox inset="0,0,0,0">
+                  <w:txbxContent>
+                    <w:p>
+                      <w:pPr>
+                        <w:pStyle w:val="Caption"/>
+                        <w:rPr>
+                          <w:noProof/>
+                          <w:lang w:val="de-CH"/>
+                        </w:rPr>
+                      </w:pPr>
+                      <w:bookmarkStart w:id="18" w:name="_Ref97823543"/>
+                      <w:proofErr w:type="spellStart"/>
+                      <w:r>
+                        <w:t>Abbildung</w:t>
+                      </w:r>
+                      <w:proofErr w:type="spellEnd"/>
+                      <w:r>
+                        <w:t xml:space="preserve"> </w:t>
+                      </w:r>
+                      <w:fldSimple w:instr=" SEQ Abbildung \* ARABIC ">
+                        <w:r>
+                          <w:rPr>
+                            <w:noProof/>
+                          </w:rPr>
+                          <w:t>6</w:t>
+                        </w:r>
+                      </w:fldSimple>
+                      <w:bookmarkEnd w:id="18"/>
+                      <w:r>
+                        <w:rPr>
+                          <w:lang w:val="de-CH"/>
+                        </w:rPr>
+                        <w:t xml:space="preserve">: Punktewolke: Wasser- </w:t>
+                      </w:r>
+                      <w:proofErr w:type="spellStart"/>
+                      <w:r>
+                        <w:rPr>
+                          <w:lang w:val="de-CH"/>
+                        </w:rPr>
+                        <w:t>vs</w:t>
+                      </w:r>
+                      <w:proofErr w:type="spellEnd"/>
+                      <w:r>
+                        <w:rPr>
+                          <w:lang w:val="de-CH"/>
+                        </w:rPr>
+                        <w:t xml:space="preserve"> Lufttemperatur in 2007-2020</w:t>
+                      </w:r>
+                    </w:p>
+                  </w:txbxContent>
+                </v:textbox>
+                <w10:wrap type="square"/>
+              </v:shape>
+            </w:pict>
+          </mc:Fallback>
+        </mc:AlternateContent>
+      </w:r>
+      <w:r>
+        <w:rPr>
+          <w:noProof/>
+        </w:rPr>
+        <mc:AlternateContent>
+          <mc:Choice Requires="wps">
+            <w:drawing>
+              <wp:anchor distT="0" distB="0" distL="114300" distR="114300" simplePos="0" relativeHeight="251671552" behindDoc="0" locked="0" layoutInCell="1" allowOverlap="1" wp14:anchorId="5EDB53A5" wp14:editId="73108564">
+                <wp:simplePos x="0" y="0"/>
+                <wp:positionH relativeFrom="margin">
+                  <wp:align>left</wp:align>
+                </wp:positionH>
+                <wp:positionV relativeFrom="paragraph">
+                  <wp:posOffset>1235075</wp:posOffset>
+                </wp:positionV>
+                <wp:extent cx="1905000" cy="391795"/>
+                <wp:effectExtent l="0" t="0" r="0" b="8255"/>
+                <wp:wrapSquare wrapText="bothSides"/>
+                <wp:docPr id="11" name="Text Box 11"/>
+                <wp:cNvGraphicFramePr/>
+                <a:graphic xmlns:a="http://schemas.openxmlformats.org/drawingml/2006/main">
+                  <a:graphicData uri="http://schemas.microsoft.com/office/word/2010/wordprocessingShape">
+                    <wps:wsp>
+                      <wps:cNvSpPr txBox="1"/>
+                      <wps:spPr>
+                        <a:xfrm>
+                          <a:off x="0" y="0"/>
+                          <a:ext cx="1905000" cy="391885"/>
+                        </a:xfrm>
+                        <a:prstGeom prst="rect">
+                          <a:avLst/>
+                        </a:prstGeom>
+                        <a:solidFill>
+                          <a:prstClr val="white"/>
+                        </a:solidFill>
+                        <a:ln>
+                          <a:noFill/>
+                        </a:ln>
+                      </wps:spPr>
+                      <wps:txbx>
+                        <w:txbxContent>
+                          <w:p>
+                            <w:pPr>
+                              <w:pStyle w:val="Caption"/>
+                              <w:rPr>
+                                <w:noProof/>
+                                <w:lang w:val="de-CH"/>
+                              </w:rPr>
+                            </w:pPr>
+                            <w:bookmarkStart w:id="19" w:name="_Ref97823555"/>
+                            <w:proofErr w:type="spellStart"/>
+                            <w:r>
+                              <w:t>Abbildung</w:t>
+                            </w:r>
+                            <w:proofErr w:type="spellEnd"/>
+                            <w:r>
+                              <w:t xml:space="preserve"> </w:t>
+                            </w:r>
+                            <w:fldSimple w:instr=" SEQ Abbildung \* ARABIC ">
+                              <w:r>
+                                <w:rPr>
+                                  <w:noProof/>
+                                </w:rPr>
+                                <w:t>7</w:t>
+                              </w:r>
+                            </w:fldSimple>
+                            <w:bookmarkEnd w:id="19"/>
+                            <w:r>
+                              <w:rPr>
+                                <w:lang w:val="de-CH"/>
+                              </w:rPr>
+                              <w:t xml:space="preserve">: </w:t>
+                            </w:r>
+                            <w:proofErr w:type="spellStart"/>
+                            <w:r>
+                              <w:t>Punktewolke</w:t>
+                            </w:r>
+                            <w:proofErr w:type="spellEnd"/>
+                            <w:r>
+                              <w:t xml:space="preserve">: Wasser- vs </w:t>
+                            </w:r>
+                            <w:proofErr w:type="spellStart"/>
+                            <w:r>
+                              <w:t>Lufttemperatur</w:t>
+                            </w:r>
+                            <w:proofErr w:type="spellEnd"/>
+                            <w:r>
+                              <w:t xml:space="preserve"> in 2018</w:t>
+                            </w:r>
+                          </w:p>
+                        </w:txbxContent>
+                      </wps:txbx>
+                      <wps:bodyPr rot="0" spcFirstLastPara="0" vertOverflow="overflow" horzOverflow="overflow" vert="horz" wrap="square" lIns="0" tIns="0" rIns="0" bIns="0" numCol="1" spcCol="0" rtlCol="0" fromWordArt="0" anchor="t" anchorCtr="0" forceAA="0" compatLnSpc="1">
+                        <a:prstTxWarp prst="textNoShape">
+                          <a:avLst/>
+                        </a:prstTxWarp>
+                        <a:noAutofit/>
+                      </wps:bodyPr>
+                    </wps:wsp>
+                  </a:graphicData>
+                </a:graphic>
+                <wp14:sizeRelV relativeFrom="margin">
+                  <wp14:pctHeight>0</wp14:pctHeight>
+                </wp14:sizeRelV>
+              </wp:anchor>
+            </w:drawing>
+          </mc:Choice>
+          <mc:Fallback>
+            <w:pict>
+              <v:shape w14:anchorId="5EDB53A5" id="Text Box 11" o:spid="_x0000_s1032" type="#_x0000_t202" style="position:absolute;margin-left:0;margin-top:97.25pt;width:150pt;height:30.85pt;z-index:251671552;visibility:visible;mso-wrap-style:square;mso-height-percent:0;mso-wrap-distance-left:9pt;mso-wrap-distance-top:0;mso-wrap-distance-right:9pt;mso-wrap-distance-bottom:0;mso-position-horizontal:left;mso-position-horizontal-relative:margin;mso-position-vertical:absolute;mso-position-vertical-relative:text;mso-height-percent:0;mso-height-relative:margin;v-text-anchor:top" o:gfxdata="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" stroked="f">
+                <v:textbox inset="0,0,0,0">
+                  <w:txbxContent>
+                    <w:p>
+                      <w:pPr>
+                        <w:pStyle w:val="Caption"/>
+                        <w:rPr>
+                          <w:noProof/>
+                          <w:lang w:val="de-CH"/>
+                        </w:rPr>
+                      </w:pPr>
+                      <w:bookmarkStart w:id="20" w:name="_Ref97823555"/>
+                      <w:proofErr w:type="spellStart"/>
+                      <w:r>
+                        <w:t>Abbildung</w:t>
+                      </w:r>
+                      <w:proofErr w:type="spellEnd"/>
+                      <w:r>
+                        <w:t xml:space="preserve"> </w:t>
+                      </w:r>
+                      <w:fldSimple w:instr=" SEQ Abbildung \* ARABIC ">
+                        <w:r>
+                          <w:rPr>
+                            <w:noProof/>
+                          </w:rPr>
+                          <w:t>7</w:t>
+                        </w:r>
+                      </w:fldSimple>
+                      <w:bookmarkEnd w:id="20"/>
+                      <w:r>
+                        <w:rPr>
+                          <w:lang w:val="de-CH"/>
+                        </w:rPr>
+                        <w:t xml:space="preserve">: </w:t>
+                      </w:r>
+                      <w:proofErr w:type="spellStart"/>
+                      <w:r>
+                        <w:t>Punktewolke</w:t>
+                      </w:r>
+                      <w:proofErr w:type="spellEnd"/>
+                      <w:r>
+                        <w:t xml:space="preserve">: Wasser- vs </w:t>
+                      </w:r>
+                      <w:proofErr w:type="spellStart"/>
+                      <w:r>
+                        <w:t>Lufttemperatur</w:t>
+                      </w:r>
+                      <w:proofErr w:type="spellEnd"/>
+                      <w:r>
+                        <w:t xml:space="preserve"> in 2018</w:t>
+                      </w:r>
+                    </w:p>
+                  </w:txbxContent>
+                </v:textbox>
+                <w10:wrap type="square" anchorx="margin"/>
+              </v:shape>
+            </w:pict>
+          </mc:Fallback>
+        </mc:AlternateContent>
+      </w:r>
+      <w:r>
+        <w:rPr>
+          <w:noProof/>
           <w:lang w:val="de-CH"/>
         </w:rPr>
         <w:drawing>
-          <wp:anchor distT="0" distB="0" distL="114300" distR="114300" simplePos="0" relativeHeight="251669504" behindDoc="0" locked="0" layoutInCell="1" allowOverlap="1" wp14:anchorId="11881BDD" wp14:editId="4A435F49">
+          <wp:anchor distT="0" distB="0" distL="114300" distR="114300" simplePos="0" relativeHeight="251668480" behindDoc="0" locked="0" layoutInCell="1" allowOverlap="1" wp14:anchorId="1C1BEDE9" wp14:editId="468684A5">
             <wp:simplePos x="0" y="0"/>
             <wp:positionH relativeFrom="margin">
-              <wp:align>right</wp:align>
+              <wp:posOffset>2369820</wp:posOffset>
             </wp:positionH>
             <wp:positionV relativeFrom="paragraph">
-              <wp:posOffset>220980</wp:posOffset>
+              <wp:posOffset>4445</wp:posOffset>
+            </wp:positionV>
+            <wp:extent cx="1902460" cy="1174750"/>
+            <wp:effectExtent l="0" t="0" r="2540" b="6350"/>
+            <wp:wrapSquare wrapText="bothSides"/>
+            <wp:docPr id="8" name="Picture 8"/>
+            <wp:cNvGraphicFramePr>
+              <a:graphicFrameLocks xmlns:a="http://schemas.openxmlformats.org/drawingml/2006/main" noChangeAspect="1"/>
+            </wp:cNvGraphicFramePr>
+            <a:graphic xmlns:a="http://schemas.openxmlformats.org/drawingml/2006/main">
+              <a:graphicData uri="http://schemas.openxmlformats.org/drawingml/2006/picture">
+                <pic:pic xmlns:pic="http://schemas.openxmlformats.org/drawingml/2006/picture">
+                  <pic:nvPicPr>
+                    <pic:cNvPr id="0" name="Picture 17"/>
+                    <pic:cNvPicPr>
+                      <a:picLocks noChangeAspect="1" noChangeArrowheads="1"/>
+                    </pic:cNvPicPr>
+                  </pic:nvPicPr>
+                  <pic:blipFill>
+                    <a:blip r:embed="rId12" cstate="print">
+                      <a:extLst>
+                        <a:ext uri="{28A0092B-C50C-407E-A947-70E740481C1C}">
+                          <a14:useLocalDpi xmlns:a14="http://schemas.microsoft.com/office/drawing/2010/main" val="0"/>
+                        </a:ext>
+                      </a:extLst>
+                    </a:blip>
+                    <a:srcRect/>
+                    <a:stretch>
+                      <a:fillRect/>
+                    </a:stretch>
+                  </pic:blipFill>
+                  <pic:spPr bwMode="auto">
+                    <a:xfrm>
+                      <a:off x="0" y="0"/>
+                      <a:ext cx="1902460" cy="1174750"/>
+                    </a:xfrm>
+                    <a:prstGeom prst="rect">
+                      <a:avLst/>
+                    </a:prstGeom>
+                    <a:noFill/>
+                    <a:ln>
+                      <a:noFill/>
+                    </a:ln>
+                  </pic:spPr>
+                </pic:pic>
+              </a:graphicData>
+            </a:graphic>
+            <wp14:sizeRelH relativeFrom="margin">
+              <wp14:pctWidth>0</wp14:pctWidth>
+            </wp14:sizeRelH>
+            <wp14:sizeRelV relativeFrom="margin">
+              <wp14:pctHeight>0</wp14:pctHeight>
+            </wp14:sizeRelV>
+          </wp:anchor>
+        </w:drawing>
+      </w:r>
+      <w:r>
+        <w:rPr>
+          <w:noProof/>
+          <w:lang w:val="de-CH"/>
+        </w:rPr>
+        <w:drawing>
+          <wp:anchor distT="0" distB="0" distL="114300" distR="114300" simplePos="0" relativeHeight="251669504" behindDoc="0" locked="0" layoutInCell="1" allowOverlap="1" wp14:anchorId="11881BDD" wp14:editId="301AB322">
+            <wp:simplePos x="0" y="0"/>
+            <wp:positionH relativeFrom="margin">
+              <wp:posOffset>4736465</wp:posOffset>
+            </wp:positionH>
+            <wp:positionV relativeFrom="paragraph">
+              <wp:posOffset>3810</wp:posOffset>
             </wp:positionV>
             <wp:extent cx="1900555" cy="1172845"/>
             <wp:effectExtent l="0" t="0" r="4445" b="8255"/>
@@ -2929,7 +3596,7 @@
                     </pic:cNvPicPr>
                   </pic:nvPicPr>
                   <pic:blipFill>
-                    <a:blip r:embed="rId12" cstate="print">
+                    <a:blip r:embed="rId13" cstate="print">
                       <a:extLst>
                         <a:ext uri="{28A0092B-C50C-407E-A947-70E740481C1C}">
                           <a14:useLocalDpi xmlns:a14="http://schemas.microsoft.com/office/drawing/2010/main" val="0"/>
@@ -2960,270 +3627,235 @@
           </wp:anchor>
         </w:drawing>
       </w:r>
-      <w:r>
-        <w:rPr>
-          <w:lang w:val="de-CH"/>
-        </w:rPr>
-        <w:t>Punktewolken</w:t>
-      </w:r>
-      <w:r>
-        <w:rPr>
-          <w:lang w:val="de-CH"/>
-        </w:rPr>
-        <w:t>/</w:t>
+    </w:p>
+    <w:p>
+      <w:pPr>
+        <w:rPr>
+          <w:lang w:val="de-CH"/>
+        </w:rPr>
+      </w:pPr>
+      <w:r>
+        <w:rPr>
+          <w:lang w:val="de-CH"/>
+        </w:rPr>
+        <w:t xml:space="preserve">Punktewolken kommen zur Anwendung, wenn man den Zusammenhang zwischen zwei kontinuierliche Variablen darstellen will. Dazu wird auf der x-Achse die eine Variable dargestellt und auf der y-Achse die </w:t>
+      </w:r>
+      <w:r>
+        <w:rPr>
+          <w:lang w:val="de-CH"/>
+        </w:rPr>
+        <w:t>a</w:t>
+      </w:r>
+      <w:r>
+        <w:rPr>
+          <w:lang w:val="de-CH"/>
+        </w:rPr>
+        <w:t>ndere. Für jeden Datenpunkt wird ein Punkt in diesem kartesischen Koordinatensystem erstellt. Durch die Grösse des Punkts kann man noch eine</w:t>
+      </w:r>
+      <w:r>
+        <w:rPr>
+          <w:lang w:val="de-CH"/>
+        </w:rPr>
+        <w:t xml:space="preserve"> dritte kontinuierliche Variable darstellen, dass setzt aber voraus, dass es nicht viele Punkte gibt</w:t>
+      </w:r>
+      <w:r>
+        <w:rPr>
+          <w:lang w:val="de-CH"/>
+        </w:rPr>
+        <w:t xml:space="preserve"> </w:t>
+      </w:r>
+      <w:r>
+        <w:rPr>
+          <w:lang w:val="de-CH"/>
+        </w:rPr>
+        <w:fldChar w:fldCharType="begin"/>
+      </w:r>
+      <w:r>
+        <w:rPr>
+          <w:lang w:val="de-CH"/>
+        </w:rPr>
+        <w:instrText xml:space="preserve"> ADDIN ZOTERO_ITEM CSL_CITATION {"citationID":"8kfa6rEf","properties":{"formattedCitation":"(Yi, n.d.-b)","plainCitation":"(Yi, n.d.-b)","noteIndex":0},"citationItems":[{"id":80,"uris":["http://zotero.org/users/7722521/items/S9HNJ9KC"],"uri":["http://zotero.org/users/7722521/items/S9HNJ9KC"],"itemData":{"id":80,"type":"webpage","abstract":"Scatter plots are an essential type of data visualization that shows relationships between variables. Use this tutorial to learn how to use this chart type.","container-title":"Chartio","genre":"Guide","language":"en-US","title":"A Complete Guide to Scatter Plots","URL":"https://chartio.com/learn/charts/what-is-a-scatter-plot/","author":[{"family":"Yi","given":"Mike"}],"accessed":{"date-parts":[["2022",3,17]]}}}],"schema":"https://github.com/citation-style-language/schema/raw/master/csl-citation.json"} </w:instrText>
+      </w:r>
+      <w:r>
+        <w:rPr>
+          <w:lang w:val="de-CH"/>
+        </w:rPr>
+        <w:fldChar w:fldCharType="separate"/>
+      </w:r>
+      <w:r>
+        <w:rPr>
+          <w:rFonts w:ascii="Calibri" w:hAnsi="Calibri" w:cs="Calibri"/>
+        </w:rPr>
+        <w:t>(Yi, n.d.-b)</w:t>
+      </w:r>
+      <w:r>
+        <w:rPr>
+          <w:lang w:val="de-CH"/>
+        </w:rPr>
+        <w:fldChar w:fldCharType="end"/>
+      </w:r>
+      <w:r>
+        <w:rPr>
+          <w:lang w:val="de-CH"/>
+        </w:rPr>
+        <w:t>.</w:t>
+      </w:r>
+    </w:p>
+    <w:p>
+      <w:pPr>
+        <w:rPr>
+          <w:lang w:val="de-CH"/>
+        </w:rPr>
+      </w:pPr>
+      <w:r>
+        <w:rPr>
+          <w:lang w:val="de-CH"/>
+        </w:rPr>
+        <w:t xml:space="preserve">Auch ohne dritte Variable, dürfen nicht zu viele Datenpunkte dargestellt werden. Wenn, wie in </w:t>
+      </w:r>
+      <w:r>
+        <w:rPr>
+          <w:lang w:val="de-CH"/>
+        </w:rPr>
+        <w:fldChar w:fldCharType="begin"/>
+      </w:r>
+      <w:r>
+        <w:rPr>
+          <w:lang w:val="de-CH"/>
+        </w:rPr>
+        <w:instrText xml:space="preserve"> REF _Ref97823543 \h </w:instrText>
+      </w:r>
+      <w:r>
+        <w:rPr>
+          <w:lang w:val="de-CH"/>
+        </w:rPr>
+      </w:r>
+      <w:r>
+        <w:rPr>
+          <w:lang w:val="de-CH"/>
+        </w:rPr>
+        <w:fldChar w:fldCharType="separate"/>
       </w:r>
       <w:proofErr w:type="spellStart"/>
       <w:r>
+        <w:t>Abbildung</w:t>
+      </w:r>
+      <w:proofErr w:type="spellEnd"/>
+      <w:r>
+        <w:t xml:space="preserve"> </w:t>
+      </w:r>
+      <w:r>
+        <w:rPr>
+          <w:noProof/>
+        </w:rPr>
+        <w:t>4</w:t>
+      </w:r>
+      <w:r>
+        <w:rPr>
+          <w:lang w:val="de-CH"/>
+        </w:rPr>
+        <w:fldChar w:fldCharType="end"/>
+      </w:r>
+      <w:r>
+        <w:rPr>
+          <w:lang w:val="de-CH"/>
+        </w:rPr>
+        <w:t xml:space="preserve">, zu viele Punkte dargestellt werden, verwendet man besser eine </w:t>
+      </w:r>
+      <w:proofErr w:type="spellStart"/>
+      <w:r>
         <w:rPr>
           <w:lang w:val="de-CH"/>
         </w:rPr>
         <w:t>Heatmap</w:t>
       </w:r>
-      <w:bookmarkEnd w:id="11"/>
-      <w:bookmarkEnd w:id="12"/>
       <w:proofErr w:type="spellEnd"/>
-    </w:p>
-    <w:p>
-      <w:pPr>
-        <w:rPr>
-          <w:lang w:val="de-CH"/>
-        </w:rPr>
-      </w:pPr>
+      <w:r>
+        <w:rPr>
+          <w:lang w:val="de-CH"/>
+        </w:rPr>
+        <w:t xml:space="preserve"> (</w:t>
+      </w:r>
+      <w:r>
+        <w:rPr>
+          <w:lang w:val="de-CH"/>
+        </w:rPr>
+        <w:fldChar w:fldCharType="begin"/>
+      </w:r>
+      <w:r>
+        <w:rPr>
+          <w:lang w:val="de-CH"/>
+        </w:rPr>
+        <w:instrText xml:space="preserve"> REF _Ref97823565 \h </w:instrText>
+      </w:r>
+      <w:r>
+        <w:rPr>
+          <w:lang w:val="de-CH"/>
+        </w:rPr>
+      </w:r>
+      <w:r>
+        <w:rPr>
+          <w:lang w:val="de-CH"/>
+        </w:rPr>
+        <w:fldChar w:fldCharType="separate"/>
+      </w:r>
+      <w:proofErr w:type="spellStart"/>
+      <w:r>
+        <w:t>Abbildung</w:t>
+      </w:r>
+      <w:proofErr w:type="spellEnd"/>
+      <w:r>
+        <w:t xml:space="preserve"> </w:t>
+      </w:r>
       <w:r>
         <w:rPr>
           <w:noProof/>
         </w:rPr>
-        <mc:AlternateContent>
-          <mc:Choice Requires="wps">
-            <w:drawing>
-              <wp:anchor distT="0" distB="0" distL="114300" distR="114300" simplePos="0" relativeHeight="251671552" behindDoc="0" locked="0" layoutInCell="1" allowOverlap="1" wp14:anchorId="5EDB53A5" wp14:editId="0A600F6E">
-                <wp:simplePos x="0" y="0"/>
-                <wp:positionH relativeFrom="column">
-                  <wp:posOffset>0</wp:posOffset>
-                </wp:positionH>
-                <wp:positionV relativeFrom="paragraph">
-                  <wp:posOffset>1233170</wp:posOffset>
-                </wp:positionV>
-                <wp:extent cx="1905000" cy="635"/>
-                <wp:effectExtent l="0" t="0" r="0" b="0"/>
-                <wp:wrapSquare wrapText="bothSides"/>
-                <wp:docPr id="11" name="Text Box 11"/>
-                <wp:cNvGraphicFramePr/>
-                <a:graphic xmlns:a="http://schemas.openxmlformats.org/drawingml/2006/main">
-                  <a:graphicData uri="http://schemas.microsoft.com/office/word/2010/wordprocessingShape">
-                    <wps:wsp>
-                      <wps:cNvSpPr txBox="1"/>
-                      <wps:spPr>
-                        <a:xfrm>
-                          <a:off x="0" y="0"/>
-                          <a:ext cx="1905000" cy="635"/>
-                        </a:xfrm>
-                        <a:prstGeom prst="rect">
-                          <a:avLst/>
-                        </a:prstGeom>
-                        <a:solidFill>
-                          <a:prstClr val="white"/>
-                        </a:solidFill>
-                        <a:ln>
-                          <a:noFill/>
-                        </a:ln>
-                      </wps:spPr>
-                      <wps:txbx>
-                        <w:txbxContent>
-                          <w:p>
-                            <w:pPr>
-                              <w:pStyle w:val="Caption"/>
-                              <w:rPr>
-                                <w:noProof/>
-                                <w:lang w:val="de-CH"/>
-                              </w:rPr>
-                            </w:pPr>
-                            <w:bookmarkStart w:id="17" w:name="_Ref97823555"/>
-                            <w:proofErr w:type="spellStart"/>
-                            <w:r>
-                              <w:t>Abbildung</w:t>
-                            </w:r>
-                            <w:proofErr w:type="spellEnd"/>
-                            <w:r>
-                              <w:t xml:space="preserve"> </w:t>
-                            </w:r>
-                            <w:r>
-                              <w:fldChar w:fldCharType="begin"/>
-                            </w:r>
-                            <w:r>
-                              <w:instrText xml:space="preserve"> SEQ Abbildung \* ARABIC </w:instrText>
-                            </w:r>
-                            <w:r>
-                              <w:fldChar w:fldCharType="separate"/>
-                            </w:r>
-                            <w:r>
-                              <w:rPr>
-                                <w:noProof/>
-                              </w:rPr>
-                              <w:t>6</w:t>
-                            </w:r>
-                            <w:r>
-                              <w:rPr>
-                                <w:noProof/>
-                              </w:rPr>
-                              <w:fldChar w:fldCharType="end"/>
-                            </w:r>
-                            <w:bookmarkEnd w:id="17"/>
-                            <w:r>
-                              <w:rPr>
-                                <w:lang w:val="de-CH"/>
-                              </w:rPr>
-                              <w:t xml:space="preserve">: </w:t>
-                            </w:r>
-                            <w:proofErr w:type="spellStart"/>
-                            <w:r>
-                              <w:t>Punktewolke</w:t>
-                            </w:r>
-                            <w:proofErr w:type="spellEnd"/>
-                            <w:r>
-                              <w:t xml:space="preserve">: Wasser- vs </w:t>
-                            </w:r>
-                            <w:proofErr w:type="spellStart"/>
-                            <w:r>
-                              <w:t>Lufttemperatur</w:t>
-                            </w:r>
-                            <w:proofErr w:type="spellEnd"/>
-                            <w:r>
-                              <w:t xml:space="preserve"> in 2018</w:t>
-                            </w:r>
-                          </w:p>
-                        </w:txbxContent>
-                      </wps:txbx>
-                      <wps:bodyPr rot="0" spcFirstLastPara="0" vertOverflow="overflow" horzOverflow="overflow" vert="horz" wrap="square" lIns="0" tIns="0" rIns="0" bIns="0" numCol="1" spcCol="0" rtlCol="0" fromWordArt="0" anchor="t" anchorCtr="0" forceAA="0" compatLnSpc="1">
-                        <a:prstTxWarp prst="textNoShape">
-                          <a:avLst/>
-                        </a:prstTxWarp>
-                        <a:spAutoFit/>
-                      </wps:bodyPr>
-                    </wps:wsp>
-                  </a:graphicData>
-                </a:graphic>
-              </wp:anchor>
-            </w:drawing>
-          </mc:Choice>
-          <mc:Fallback>
-            <w:pict>
-              <v:shape w14:anchorId="5EDB53A5" id="Text Box 11" o:spid="_x0000_s1031" type="#_x0000_t202" style="position:absolute;margin-left:0;margin-top:97.1pt;width:150pt;height:.05pt;z-index:251671552;visibility:visible;mso-wrap-style:square;mso-wrap-distance-left:9pt;mso-wrap-distance-top:0;mso-wrap-distance-right:9pt;mso-wrap-distance-bottom:0;mso-position-horizontal:absolute;mso-position-horizontal-relative:text;mso-position-vertical:absolute;mso-position-vertical-relative:text;v-text-anchor:top" o:gfxdata="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" stroked="f">
-                <v:textbox style="mso-fit-shape-to-text:t" inset="0,0,0,0">
-                  <w:txbxContent>
-                    <w:p>
-                      <w:pPr>
-                        <w:pStyle w:val="Caption"/>
-                        <w:rPr>
-                          <w:noProof/>
-                          <w:lang w:val="de-CH"/>
-                        </w:rPr>
-                      </w:pPr>
-                      <w:bookmarkStart w:id="18" w:name="_Ref97823555"/>
-                      <w:proofErr w:type="spellStart"/>
-                      <w:r>
-                        <w:t>Abbildung</w:t>
-                      </w:r>
-                      <w:proofErr w:type="spellEnd"/>
-                      <w:r>
-                        <w:t xml:space="preserve"> </w:t>
-                      </w:r>
-                      <w:r>
-                        <w:fldChar w:fldCharType="begin"/>
-                      </w:r>
-                      <w:r>
-                        <w:instrText xml:space="preserve"> SEQ Abbildung \* ARABIC </w:instrText>
-                      </w:r>
-                      <w:r>
-                        <w:fldChar w:fldCharType="separate"/>
-                      </w:r>
-                      <w:r>
-                        <w:rPr>
-                          <w:noProof/>
-                        </w:rPr>
-                        <w:t>6</w:t>
-                      </w:r>
-                      <w:r>
-                        <w:rPr>
-                          <w:noProof/>
-                        </w:rPr>
-                        <w:fldChar w:fldCharType="end"/>
-                      </w:r>
-                      <w:bookmarkEnd w:id="18"/>
-                      <w:r>
-                        <w:rPr>
-                          <w:lang w:val="de-CH"/>
-                        </w:rPr>
-                        <w:t xml:space="preserve">: </w:t>
-                      </w:r>
-                      <w:proofErr w:type="spellStart"/>
-                      <w:r>
-                        <w:t>Punktewolke</w:t>
-                      </w:r>
-                      <w:proofErr w:type="spellEnd"/>
-                      <w:r>
-                        <w:t xml:space="preserve">: Wasser- vs </w:t>
-                      </w:r>
-                      <w:proofErr w:type="spellStart"/>
-                      <w:r>
-                        <w:t>Lufttemperatur</w:t>
-                      </w:r>
-                      <w:proofErr w:type="spellEnd"/>
-                      <w:r>
-                        <w:t xml:space="preserve"> in 2018</w:t>
-                      </w:r>
-                    </w:p>
-                  </w:txbxContent>
-                </v:textbox>
-                <w10:wrap type="square"/>
-              </v:shape>
-            </w:pict>
-          </mc:Fallback>
-        </mc:AlternateContent>
-      </w:r>
-    </w:p>
-    <w:p>
-      <w:pPr>
-        <w:rPr>
-          <w:lang w:val="de-CH"/>
-        </w:rPr>
-      </w:pPr>
-      <w:r>
-        <w:rPr>
-          <w:lang w:val="de-CH"/>
-        </w:rPr>
-        <w:t xml:space="preserve">Punktewolken kommen zur Anwendung, wenn man den Zusammenhang zwischen zwei kontinuierliche Variablen darstellen will. Dazu wird auf der x-Achse die eine Variable dargestellt und auf der y-Achse die </w:t>
-      </w:r>
-      <w:r>
-        <w:rPr>
-          <w:lang w:val="de-CH"/>
-        </w:rPr>
-        <w:t>a</w:t>
-      </w:r>
-      <w:r>
-        <w:rPr>
-          <w:lang w:val="de-CH"/>
-        </w:rPr>
-        <w:t>ndere. Für jeden Datenpunkt wird ein Punkt in diesem kartesischen Koordinatensystem erstellt. Durch die Grösse des Punkts kann man noch eine</w:t>
-      </w:r>
-      <w:r>
-        <w:rPr>
-          <w:lang w:val="de-CH"/>
-        </w:rPr>
-        <w:t xml:space="preserve"> dritte kontinuierliche Variable darstellen, dass setzt aber voraus, dass es nicht viele Punkte gibt.</w:t>
-      </w:r>
-    </w:p>
-    <w:p>
-      <w:pPr>
-        <w:rPr>
-          <w:lang w:val="de-CH"/>
-        </w:rPr>
-      </w:pPr>
-      <w:r>
-        <w:rPr>
-          <w:lang w:val="de-CH"/>
-        </w:rPr>
-        <w:t xml:space="preserve">Auch ohne dritte Variable, dürfen nicht zu viele Datenpunkte dargestellt werden. Wenn, wie in </w:t>
+        <w:t>5</w:t>
+      </w:r>
+      <w:r>
+        <w:rPr>
+          <w:lang w:val="de-CH"/>
+        </w:rPr>
+        <w:fldChar w:fldCharType="end"/>
+      </w:r>
+      <w:r>
+        <w:rPr>
+          <w:lang w:val="de-CH"/>
+        </w:rPr>
+        <w:t>)</w:t>
+      </w:r>
+      <w:r>
+        <w:rPr>
+          <w:lang w:val="de-CH"/>
+        </w:rPr>
+        <w:t>.</w:t>
+      </w:r>
+      <w:r>
+        <w:rPr>
+          <w:lang w:val="de-CH"/>
+        </w:rPr>
+        <w:t xml:space="preserve"> Bei der </w:t>
+      </w:r>
+      <w:proofErr w:type="spellStart"/>
+      <w:r>
+        <w:rPr>
+          <w:lang w:val="de-CH"/>
+        </w:rPr>
+        <w:t>Heatmap</w:t>
+      </w:r>
+      <w:proofErr w:type="spellEnd"/>
+      <w:r>
+        <w:rPr>
+          <w:lang w:val="de-CH"/>
+        </w:rPr>
+        <w:t xml:space="preserve"> wird das Koordinatensystem in kleine Rechtecke aufgeteilt, für jedes Rechteck werden die Punkte in diesem Rechteck gezählt und das Rechteck wird entsprechend einer Farbskala eingefärbt (z.B. mehr Punkte =&gt; heller)</w:t>
+      </w:r>
+      <w:r>
+        <w:rPr>
+          <w:lang w:val="de-CH"/>
+        </w:rPr>
+        <w:t xml:space="preserve"> </w:t>
       </w:r>
       <w:r>
         <w:rPr>
@@ -3235,12 +3867,7 @@
         <w:rPr>
           <w:lang w:val="de-CH"/>
         </w:rPr>
-        <w:instrText xml:space="preserve"> REF _Ref97823543 \h </w:instrText>
-      </w:r>
-      <w:r>
-        <w:rPr>
-          <w:lang w:val="de-CH"/>
-        </w:rPr>
+        <w:instrText xml:space="preserve"> ADDIN ZOTERO_ITEM CSL_CITATION {"citationID":"Hk841KbA","properties":{"formattedCitation":"(Yi, n.d.-b)","plainCitation":"(Yi, n.d.-b)","noteIndex":0},"citationItems":[{"id":80,"uris":["http://zotero.org/users/7722521/items/S9HNJ9KC"],"uri":["http://zotero.org/users/7722521/items/S9HNJ9KC"],"itemData":{"id":80,"type":"webpage","abstract":"Scatter plots are an essential type of data visualization that shows relationships between variables. Use this tutorial to learn how to use this chart type.","container-title":"Chartio","genre":"Guide","language":"en-US","title":"A Complete Guide to Scatter Plots","URL":"https://chartio.com/learn/charts/what-is-a-scatter-plot/","author":[{"family":"Yi","given":"Mike"}],"accessed":{"date-parts":[["2022",3,17]]}}}],"schema":"https://github.com/citation-style-language/schema/raw/master/csl-citation.json"} </w:instrText>
       </w:r>
       <w:r>
         <w:rPr>
@@ -3248,19 +3875,11 @@
         </w:rPr>
         <w:fldChar w:fldCharType="separate"/>
       </w:r>
-      <w:proofErr w:type="spellStart"/>
-      <w:r>
-        <w:t>Abbildung</w:t>
-      </w:r>
-      <w:proofErr w:type="spellEnd"/>
-      <w:r>
-        <w:t xml:space="preserve"> </w:t>
-      </w:r>
-      <w:r>
-        <w:rPr>
-          <w:noProof/>
-        </w:rPr>
-        <w:t>4</w:t>
+      <w:r>
+        <w:rPr>
+          <w:rFonts w:ascii="Calibri" w:hAnsi="Calibri" w:cs="Calibri"/>
+        </w:rPr>
+        <w:t>(Yi, n.d.-b)</w:t>
       </w:r>
       <w:r>
         <w:rPr>
@@ -3272,108 +3891,20 @@
         <w:rPr>
           <w:lang w:val="de-CH"/>
         </w:rPr>
-        <w:t xml:space="preserve">, zu viele Punkte dargestellt werden, verwendet man besser eine </w:t>
-      </w:r>
-      <w:proofErr w:type="spellStart"/>
-      <w:r>
-        <w:rPr>
-          <w:lang w:val="de-CH"/>
-        </w:rPr>
-        <w:t>Heatmap</w:t>
-      </w:r>
-      <w:proofErr w:type="spellEnd"/>
-      <w:r>
-        <w:rPr>
-          <w:lang w:val="de-CH"/>
-        </w:rPr>
-        <w:t xml:space="preserve"> (</w:t>
-      </w:r>
-      <w:r>
-        <w:rPr>
-          <w:lang w:val="de-CH"/>
-        </w:rPr>
-        <w:fldChar w:fldCharType="begin"/>
-      </w:r>
-      <w:r>
-        <w:rPr>
-          <w:lang w:val="de-CH"/>
-        </w:rPr>
-        <w:instrText xml:space="preserve"> REF _Ref97823565 \h </w:instrText>
-      </w:r>
-      <w:r>
-        <w:rPr>
-          <w:lang w:val="de-CH"/>
-        </w:rPr>
-      </w:r>
-      <w:r>
-        <w:rPr>
-          <w:lang w:val="de-CH"/>
-        </w:rPr>
-        <w:fldChar w:fldCharType="separate"/>
-      </w:r>
-      <w:proofErr w:type="spellStart"/>
-      <w:r>
-        <w:t>Abbildung</w:t>
-      </w:r>
-      <w:proofErr w:type="spellEnd"/>
-      <w:r>
-        <w:t xml:space="preserve"> </w:t>
-      </w:r>
-      <w:r>
-        <w:rPr>
-          <w:noProof/>
-        </w:rPr>
-        <w:t>5</w:t>
-      </w:r>
-      <w:r>
-        <w:rPr>
-          <w:lang w:val="de-CH"/>
-        </w:rPr>
-        <w:fldChar w:fldCharType="end"/>
-      </w:r>
-      <w:r>
-        <w:rPr>
-          <w:lang w:val="de-CH"/>
-        </w:rPr>
-        <w:t>)</w:t>
-      </w:r>
-      <w:r>
-        <w:rPr>
-          <w:lang w:val="de-CH"/>
-        </w:rPr>
         <w:t>.</w:t>
       </w:r>
-      <w:r>
-        <w:rPr>
-          <w:lang w:val="de-CH"/>
-        </w:rPr>
-        <w:t xml:space="preserve"> Bei der </w:t>
-      </w:r>
-      <w:proofErr w:type="spellStart"/>
-      <w:r>
-        <w:rPr>
-          <w:lang w:val="de-CH"/>
-        </w:rPr>
-        <w:t>Heatmap</w:t>
-      </w:r>
-      <w:proofErr w:type="spellEnd"/>
-      <w:r>
-        <w:rPr>
-          <w:lang w:val="de-CH"/>
-        </w:rPr>
-        <w:t xml:space="preserve"> wird das Koordinatensystem in kleine Rechtecke aufgeteilt, für jedes Rechteck werden die Punkte in diesem Rechteck gezählt und das Rechteck wird entsprechend einer Farbskala eingefärbt (z.B. mehr Punkte =&gt; heller).</w:t>
-      </w:r>
-    </w:p>
-    <w:p>
-      <w:pPr>
-        <w:rPr>
-          <w:lang w:val="de-CH"/>
-        </w:rPr>
-      </w:pPr>
-      <w:r>
-        <w:rPr>
-          <w:lang w:val="de-CH"/>
-        </w:rPr>
+    </w:p>
+    <w:p>
+      <w:pPr>
+        <w:rPr>
+          <w:lang w:val="de-CH"/>
+        </w:rPr>
+      </w:pPr>
+      <w:r>
+        <w:rPr>
+          <w:lang w:val="de-CH"/>
+        </w:rPr>
+        <w:lastRenderedPageBreak/>
         <w:t xml:space="preserve">In der </w:t>
       </w:r>
       <w:r>
@@ -3529,6 +4060,7 @@
         </w:rPr>
         <w:t xml:space="preserve">Barbisch, F. (2022). </w:t>
       </w:r>
+      <w:proofErr w:type="spellStart"/>
       <w:r>
         <w:rPr>
           <w:rFonts w:ascii="Calibri" w:hAnsi="Calibri" w:cs="Calibri"/>
@@ -3538,6 +4070,7 @@
         </w:rPr>
         <w:t>Gdv</w:t>
       </w:r>
+      <w:proofErr w:type="spellEnd"/>
       <w:r>
         <w:rPr>
           <w:rFonts w:ascii="Calibri" w:hAnsi="Calibri" w:cs="Calibri"/>
@@ -3561,6 +4094,7 @@
         </w:rPr>
         <w:t xml:space="preserve">Brönnimann, L. (2021). </w:t>
       </w:r>
+      <w:proofErr w:type="spellStart"/>
       <w:r>
         <w:rPr>
           <w:rFonts w:ascii="Calibri" w:hAnsi="Calibri" w:cs="Calibri"/>
@@ -3568,31 +4102,9 @@
           <w:iCs/>
           <w:szCs w:val="24"/>
         </w:rPr>
-        <w:t>Wettermonitor für Wassersportler</w:t>
-      </w:r>
-      <w:r>
-        <w:rPr>
-          <w:rFonts w:ascii="Calibri" w:hAnsi="Calibri" w:cs="Calibri"/>
-          <w:szCs w:val="24"/>
-        </w:rPr>
-        <w:t>. Portrait - (Cde1) Wettermonitor Für Wassersportler - Spaces. https://spaces.technik.fhnw.ch/spaces/wettermonitor-fuer-wassersportler</w:t>
-      </w:r>
-    </w:p>
-    <w:p>
-      <w:pPr>
-        <w:pStyle w:val="Bibliography"/>
-        <w:rPr>
-          <w:rFonts w:ascii="Calibri" w:hAnsi="Calibri" w:cs="Calibri"/>
-          <w:szCs w:val="24"/>
-        </w:rPr>
-      </w:pPr>
-      <w:r>
-        <w:rPr>
-          <w:rFonts w:ascii="Calibri" w:hAnsi="Calibri" w:cs="Calibri"/>
-          <w:szCs w:val="24"/>
-        </w:rPr>
-        <w:t xml:space="preserve">Sturges, H. A. (1926). The Choice of a Class Interval. </w:t>
-      </w:r>
+        <w:t>Wettermonitor</w:t>
+      </w:r>
+      <w:proofErr w:type="spellEnd"/>
       <w:r>
         <w:rPr>
           <w:rFonts w:ascii="Calibri" w:hAnsi="Calibri" w:cs="Calibri"/>
@@ -3600,15 +4112,9 @@
           <w:iCs/>
           <w:szCs w:val="24"/>
         </w:rPr>
-        <w:t>Journal of the American Statistical Association</w:t>
-      </w:r>
-      <w:r>
-        <w:rPr>
-          <w:rFonts w:ascii="Calibri" w:hAnsi="Calibri" w:cs="Calibri"/>
-          <w:szCs w:val="24"/>
-        </w:rPr>
-        <w:t xml:space="preserve">, </w:t>
-      </w:r>
+        <w:t xml:space="preserve"> für </w:t>
+      </w:r>
+      <w:proofErr w:type="spellStart"/>
       <w:r>
         <w:rPr>
           <w:rFonts w:ascii="Calibri" w:hAnsi="Calibri" w:cs="Calibri"/>
@@ -3616,14 +4122,47 @@
           <w:iCs/>
           <w:szCs w:val="24"/>
         </w:rPr>
-        <w:t>21</w:t>
-      </w:r>
-      <w:r>
-        <w:rPr>
-          <w:rFonts w:ascii="Calibri" w:hAnsi="Calibri" w:cs="Calibri"/>
-          <w:szCs w:val="24"/>
-        </w:rPr>
-        <w:t>(153), 65–66. JSTOR.</w:t>
+        <w:t>Wassersportler</w:t>
+      </w:r>
+      <w:proofErr w:type="spellEnd"/>
+      <w:r>
+        <w:rPr>
+          <w:rFonts w:ascii="Calibri" w:hAnsi="Calibri" w:cs="Calibri"/>
+          <w:szCs w:val="24"/>
+        </w:rPr>
+        <w:t xml:space="preserve">. Portrait - (Cde1) </w:t>
+      </w:r>
+      <w:proofErr w:type="spellStart"/>
+      <w:r>
+        <w:rPr>
+          <w:rFonts w:ascii="Calibri" w:hAnsi="Calibri" w:cs="Calibri"/>
+          <w:szCs w:val="24"/>
+        </w:rPr>
+        <w:t>Wettermonitor</w:t>
+      </w:r>
+      <w:proofErr w:type="spellEnd"/>
+      <w:r>
+        <w:rPr>
+          <w:rFonts w:ascii="Calibri" w:hAnsi="Calibri" w:cs="Calibri"/>
+          <w:szCs w:val="24"/>
+        </w:rPr>
+        <w:t xml:space="preserve"> Für </w:t>
+      </w:r>
+      <w:proofErr w:type="spellStart"/>
+      <w:r>
+        <w:rPr>
+          <w:rFonts w:ascii="Calibri" w:hAnsi="Calibri" w:cs="Calibri"/>
+          <w:szCs w:val="24"/>
+        </w:rPr>
+        <w:t>Wassersportler</w:t>
+      </w:r>
+      <w:proofErr w:type="spellEnd"/>
+      <w:r>
+        <w:rPr>
+          <w:rFonts w:ascii="Calibri" w:hAnsi="Calibri" w:cs="Calibri"/>
+          <w:szCs w:val="24"/>
+        </w:rPr>
+        <w:t xml:space="preserve"> - Spaces. https://spaces.technik.fhnw.ch/spaces/wettermonitor-fuer-wassersportler</w:t>
       </w:r>
     </w:p>
     <w:p>
@@ -3634,12 +4173,53 @@
           <w:szCs w:val="24"/>
         </w:rPr>
       </w:pPr>
-      <w:r>
-        <w:rPr>
-          <w:rFonts w:ascii="Calibri" w:hAnsi="Calibri" w:cs="Calibri"/>
-          <w:szCs w:val="24"/>
-        </w:rPr>
-        <w:t xml:space="preserve">Wasserschutzpolizei, Sicherheitsdepartement, &amp; Stadtpolizei. (2021, December 21). </w:t>
+      <w:proofErr w:type="spellStart"/>
+      <w:r>
+        <w:rPr>
+          <w:rFonts w:ascii="Calibri" w:hAnsi="Calibri" w:cs="Calibri"/>
+          <w:szCs w:val="24"/>
+        </w:rPr>
+        <w:t>Chynał</w:t>
+      </w:r>
+      <w:proofErr w:type="spellEnd"/>
+      <w:r>
+        <w:rPr>
+          <w:rFonts w:ascii="Calibri" w:hAnsi="Calibri" w:cs="Calibri"/>
+          <w:szCs w:val="24"/>
+        </w:rPr>
+        <w:t xml:space="preserve">, P., &amp; </w:t>
+      </w:r>
+      <w:proofErr w:type="spellStart"/>
+      <w:r>
+        <w:rPr>
+          <w:rFonts w:ascii="Calibri" w:hAnsi="Calibri" w:cs="Calibri"/>
+          <w:szCs w:val="24"/>
+        </w:rPr>
+        <w:t>Sobecki</w:t>
+      </w:r>
+      <w:proofErr w:type="spellEnd"/>
+      <w:r>
+        <w:rPr>
+          <w:rFonts w:ascii="Calibri" w:hAnsi="Calibri" w:cs="Calibri"/>
+          <w:szCs w:val="24"/>
+        </w:rPr>
+        <w:t xml:space="preserve">, J. (2016). </w:t>
+      </w:r>
+      <w:proofErr w:type="spellStart"/>
+      <w:r>
+        <w:rPr>
+          <w:rFonts w:ascii="Calibri" w:hAnsi="Calibri" w:cs="Calibri"/>
+          <w:szCs w:val="24"/>
+        </w:rPr>
+        <w:t>Eyetracking</w:t>
+      </w:r>
+      <w:proofErr w:type="spellEnd"/>
+      <w:r>
+        <w:rPr>
+          <w:rFonts w:ascii="Calibri" w:hAnsi="Calibri" w:cs="Calibri"/>
+          <w:szCs w:val="24"/>
+        </w:rPr>
+        <w:t xml:space="preserve"> Evaluation of Different Chart Types Used for Web-Based System Data Visualization. </w:t>
       </w:r>
       <w:r>
         <w:rPr>
@@ -3648,6 +4228,168 @@
           <w:iCs/>
           <w:szCs w:val="24"/>
         </w:rPr>
+        <w:t>2016 Third European Network Intelligence Conference (ENIC)</w:t>
+      </w:r>
+      <w:r>
+        <w:rPr>
+          <w:rFonts w:ascii="Calibri" w:hAnsi="Calibri" w:cs="Calibri"/>
+          <w:szCs w:val="24"/>
+        </w:rPr>
+        <w:t>, 159–164. https://doi.org/10.1109/ENIC.2016.031</w:t>
+      </w:r>
+    </w:p>
+    <w:p>
+      <w:pPr>
+        <w:pStyle w:val="Bibliography"/>
+        <w:rPr>
+          <w:rFonts w:ascii="Calibri" w:hAnsi="Calibri" w:cs="Calibri"/>
+          <w:szCs w:val="24"/>
+        </w:rPr>
+      </w:pPr>
+      <w:proofErr w:type="spellStart"/>
+      <w:r>
+        <w:rPr>
+          <w:rFonts w:ascii="Calibri" w:hAnsi="Calibri" w:cs="Calibri"/>
+          <w:szCs w:val="24"/>
+        </w:rPr>
+        <w:t>Steedle</w:t>
+      </w:r>
+      <w:proofErr w:type="spellEnd"/>
+      <w:r>
+        <w:rPr>
+          <w:rFonts w:ascii="Calibri" w:hAnsi="Calibri" w:cs="Calibri"/>
+          <w:szCs w:val="24"/>
+        </w:rPr>
+        <w:t xml:space="preserve">, M. (2010, February 22). </w:t>
+      </w:r>
+      <w:r>
+        <w:rPr>
+          <w:rFonts w:ascii="Calibri" w:hAnsi="Calibri" w:cs="Calibri"/>
+          <w:i/>
+          <w:iCs/>
+          <w:szCs w:val="24"/>
+        </w:rPr>
+        <w:t>Bar charts vs. Line charts</w:t>
+      </w:r>
+      <w:r>
+        <w:rPr>
+          <w:rFonts w:ascii="Calibri" w:hAnsi="Calibri" w:cs="Calibri"/>
+          <w:szCs w:val="24"/>
+        </w:rPr>
+        <w:t xml:space="preserve"> [Blog]. Axis Insight Blog. https://www.axisgroup.com/data-industry-insights-blog/bar-charts-vs-line-charts</w:t>
+      </w:r>
+    </w:p>
+    <w:p>
+      <w:pPr>
+        <w:pStyle w:val="Bibliography"/>
+        <w:rPr>
+          <w:rFonts w:ascii="Calibri" w:hAnsi="Calibri" w:cs="Calibri"/>
+          <w:szCs w:val="24"/>
+        </w:rPr>
+      </w:pPr>
+      <w:r>
+        <w:rPr>
+          <w:rFonts w:ascii="Calibri" w:hAnsi="Calibri" w:cs="Calibri"/>
+          <w:szCs w:val="24"/>
+        </w:rPr>
+        <w:t xml:space="preserve">Sturges, H. A. (1926). The Choice of a Class Interval. </w:t>
+      </w:r>
+      <w:r>
+        <w:rPr>
+          <w:rFonts w:ascii="Calibri" w:hAnsi="Calibri" w:cs="Calibri"/>
+          <w:i/>
+          <w:iCs/>
+          <w:szCs w:val="24"/>
+        </w:rPr>
+        <w:t>Journal of the American Statistical Association</w:t>
+      </w:r>
+      <w:r>
+        <w:rPr>
+          <w:rFonts w:ascii="Calibri" w:hAnsi="Calibri" w:cs="Calibri"/>
+          <w:szCs w:val="24"/>
+        </w:rPr>
+        <w:t xml:space="preserve">, </w:t>
+      </w:r>
+      <w:r>
+        <w:rPr>
+          <w:rFonts w:ascii="Calibri" w:hAnsi="Calibri" w:cs="Calibri"/>
+          <w:i/>
+          <w:iCs/>
+          <w:szCs w:val="24"/>
+        </w:rPr>
+        <w:t>21</w:t>
+      </w:r>
+      <w:r>
+        <w:rPr>
+          <w:rFonts w:ascii="Calibri" w:hAnsi="Calibri" w:cs="Calibri"/>
+          <w:szCs w:val="24"/>
+        </w:rPr>
+        <w:t>(153), 65–66. JSTOR.</w:t>
+      </w:r>
+    </w:p>
+    <w:p>
+      <w:pPr>
+        <w:pStyle w:val="Bibliography"/>
+        <w:rPr>
+          <w:rFonts w:ascii="Calibri" w:hAnsi="Calibri" w:cs="Calibri"/>
+          <w:szCs w:val="24"/>
+        </w:rPr>
+      </w:pPr>
+      <w:proofErr w:type="spellStart"/>
+      <w:r>
+        <w:rPr>
+          <w:rFonts w:ascii="Calibri" w:hAnsi="Calibri" w:cs="Calibri"/>
+          <w:szCs w:val="24"/>
+        </w:rPr>
+        <w:t>Wasserschutzpolizei</w:t>
+      </w:r>
+      <w:proofErr w:type="spellEnd"/>
+      <w:r>
+        <w:rPr>
+          <w:rFonts w:ascii="Calibri" w:hAnsi="Calibri" w:cs="Calibri"/>
+          <w:szCs w:val="24"/>
+        </w:rPr>
+        <w:t xml:space="preserve">, </w:t>
+      </w:r>
+      <w:proofErr w:type="spellStart"/>
+      <w:r>
+        <w:rPr>
+          <w:rFonts w:ascii="Calibri" w:hAnsi="Calibri" w:cs="Calibri"/>
+          <w:szCs w:val="24"/>
+        </w:rPr>
+        <w:t>Sicherheitsdepartement</w:t>
+      </w:r>
+      <w:proofErr w:type="spellEnd"/>
+      <w:r>
+        <w:rPr>
+          <w:rFonts w:ascii="Calibri" w:hAnsi="Calibri" w:cs="Calibri"/>
+          <w:szCs w:val="24"/>
+        </w:rPr>
+        <w:t xml:space="preserve">, &amp; </w:t>
+      </w:r>
+      <w:proofErr w:type="spellStart"/>
+      <w:r>
+        <w:rPr>
+          <w:rFonts w:ascii="Calibri" w:hAnsi="Calibri" w:cs="Calibri"/>
+          <w:szCs w:val="24"/>
+        </w:rPr>
+        <w:t>Stadtpolizei</w:t>
+      </w:r>
+      <w:proofErr w:type="spellEnd"/>
+      <w:r>
+        <w:rPr>
+          <w:rFonts w:ascii="Calibri" w:hAnsi="Calibri" w:cs="Calibri"/>
+          <w:szCs w:val="24"/>
+        </w:rPr>
+        <w:t xml:space="preserve">. (2021, December 21). </w:t>
+      </w:r>
+      <w:r>
+        <w:rPr>
+          <w:rFonts w:ascii="Calibri" w:hAnsi="Calibri" w:cs="Calibri"/>
+          <w:i/>
+          <w:iCs/>
+          <w:szCs w:val="24"/>
+        </w:rPr>
         <w:t>Open Data Zürich—Stadt Zürich</w:t>
       </w:r>
       <w:r>
@@ -3655,13 +4397,157 @@
           <w:rFonts w:ascii="Calibri" w:hAnsi="Calibri" w:cs="Calibri"/>
           <w:szCs w:val="24"/>
         </w:rPr>
-        <w:t>. Messwerte Der Wetterstationen Der Wasserschutzpolizei Zürich. https://data.stadt-zuerich.ch/dataset/sid_wapo_wetterstationen</w:t>
-      </w:r>
-    </w:p>
-    <w:p>
-      <w:pPr>
-        <w:rPr>
-          <w:lang w:val="de-CH"/>
+        <w:t xml:space="preserve">. </w:t>
+      </w:r>
+      <w:proofErr w:type="spellStart"/>
+      <w:r>
+        <w:rPr>
+          <w:rFonts w:ascii="Calibri" w:hAnsi="Calibri" w:cs="Calibri"/>
+          <w:szCs w:val="24"/>
+        </w:rPr>
+        <w:t>Messwerte</w:t>
+      </w:r>
+      <w:proofErr w:type="spellEnd"/>
+      <w:r>
+        <w:rPr>
+          <w:rFonts w:ascii="Calibri" w:hAnsi="Calibri" w:cs="Calibri"/>
+          <w:szCs w:val="24"/>
+        </w:rPr>
+        <w:t xml:space="preserve"> Der </w:t>
+      </w:r>
+      <w:proofErr w:type="spellStart"/>
+      <w:r>
+        <w:rPr>
+          <w:rFonts w:ascii="Calibri" w:hAnsi="Calibri" w:cs="Calibri"/>
+          <w:szCs w:val="24"/>
+        </w:rPr>
+        <w:t>Wetterstationen</w:t>
+      </w:r>
+      <w:proofErr w:type="spellEnd"/>
+      <w:r>
+        <w:rPr>
+          <w:rFonts w:ascii="Calibri" w:hAnsi="Calibri" w:cs="Calibri"/>
+          <w:szCs w:val="24"/>
+        </w:rPr>
+        <w:t xml:space="preserve"> Der </w:t>
+      </w:r>
+      <w:proofErr w:type="spellStart"/>
+      <w:r>
+        <w:rPr>
+          <w:rFonts w:ascii="Calibri" w:hAnsi="Calibri" w:cs="Calibri"/>
+          <w:szCs w:val="24"/>
+        </w:rPr>
+        <w:t>Wasserschutzpolizei</w:t>
+      </w:r>
+      <w:proofErr w:type="spellEnd"/>
+      <w:r>
+        <w:rPr>
+          <w:rFonts w:ascii="Calibri" w:hAnsi="Calibri" w:cs="Calibri"/>
+          <w:szCs w:val="24"/>
+        </w:rPr>
+        <w:t xml:space="preserve"> Zürich. https://data.stadt-zuerich.ch/dataset/sid_wapo_wetterstationen</w:t>
+      </w:r>
+    </w:p>
+    <w:p>
+      <w:pPr>
+        <w:pStyle w:val="Bibliography"/>
+        <w:rPr>
+          <w:rFonts w:ascii="Calibri" w:hAnsi="Calibri" w:cs="Calibri"/>
+          <w:szCs w:val="24"/>
+        </w:rPr>
+      </w:pPr>
+      <w:r>
+        <w:rPr>
+          <w:rFonts w:ascii="Calibri" w:hAnsi="Calibri" w:cs="Calibri"/>
+          <w:szCs w:val="24"/>
+        </w:rPr>
+        <w:t xml:space="preserve">Yi, M. (n.d.-a). </w:t>
+      </w:r>
+      <w:r>
+        <w:rPr>
+          <w:rFonts w:ascii="Calibri" w:hAnsi="Calibri" w:cs="Calibri"/>
+          <w:i/>
+          <w:iCs/>
+          <w:szCs w:val="24"/>
+        </w:rPr>
+        <w:t>A Complete Guide to Box Plots</w:t>
+      </w:r>
+      <w:r>
+        <w:rPr>
+          <w:rFonts w:ascii="Calibri" w:hAnsi="Calibri" w:cs="Calibri"/>
+          <w:szCs w:val="24"/>
+        </w:rPr>
+        <w:t xml:space="preserve"> [Guide]. </w:t>
+      </w:r>
+      <w:proofErr w:type="spellStart"/>
+      <w:r>
+        <w:rPr>
+          <w:rFonts w:ascii="Calibri" w:hAnsi="Calibri" w:cs="Calibri"/>
+          <w:szCs w:val="24"/>
+        </w:rPr>
+        <w:t>Chartio</w:t>
+      </w:r>
+      <w:proofErr w:type="spellEnd"/>
+      <w:r>
+        <w:rPr>
+          <w:rFonts w:ascii="Calibri" w:hAnsi="Calibri" w:cs="Calibri"/>
+          <w:szCs w:val="24"/>
+        </w:rPr>
+        <w:t>. Retrieved March 17, 2022, from https://chartio.com/learn/charts/box-plot-complete-guide/</w:t>
+      </w:r>
+    </w:p>
+    <w:p>
+      <w:pPr>
+        <w:pStyle w:val="Bibliography"/>
+        <w:rPr>
+          <w:rFonts w:ascii="Calibri" w:hAnsi="Calibri" w:cs="Calibri"/>
+          <w:szCs w:val="24"/>
+        </w:rPr>
+      </w:pPr>
+      <w:r>
+        <w:rPr>
+          <w:rFonts w:ascii="Calibri" w:hAnsi="Calibri" w:cs="Calibri"/>
+          <w:szCs w:val="24"/>
+        </w:rPr>
+        <w:t xml:space="preserve">Yi, M. (n.d.-b). </w:t>
+      </w:r>
+      <w:r>
+        <w:rPr>
+          <w:rFonts w:ascii="Calibri" w:hAnsi="Calibri" w:cs="Calibri"/>
+          <w:i/>
+          <w:iCs/>
+          <w:szCs w:val="24"/>
+        </w:rPr>
+        <w:t>A Complete Guide to Scatter Plots</w:t>
+      </w:r>
+      <w:r>
+        <w:rPr>
+          <w:rFonts w:ascii="Calibri" w:hAnsi="Calibri" w:cs="Calibri"/>
+          <w:szCs w:val="24"/>
+        </w:rPr>
+        <w:t xml:space="preserve"> [Guide]. </w:t>
+      </w:r>
+      <w:proofErr w:type="spellStart"/>
+      <w:r>
+        <w:rPr>
+          <w:rFonts w:ascii="Calibri" w:hAnsi="Calibri" w:cs="Calibri"/>
+          <w:szCs w:val="24"/>
+        </w:rPr>
+        <w:t>Chartio</w:t>
+      </w:r>
+      <w:proofErr w:type="spellEnd"/>
+      <w:r>
+        <w:rPr>
+          <w:rFonts w:ascii="Calibri" w:hAnsi="Calibri" w:cs="Calibri"/>
+          <w:szCs w:val="24"/>
+        </w:rPr>
+        <w:t>. Retrieved March 17, 2022, from https://chartio.com/learn/charts/what-is-a-scatter-plot/</w:t>
+      </w:r>
+    </w:p>
+    <w:p>
+      <w:pPr>
+        <w:rPr>
+          <w:lang w:val="en-US"/>
         </w:rPr>
       </w:pPr>
       <w:r>
@@ -3674,12 +4560,12 @@
     <w:p>
       <w:pPr>
         <w:rPr>
-          <w:lang w:val="de-CH"/>
-        </w:rPr>
-      </w:pPr>
-      <w:r>
-        <w:rPr>
-          <w:lang w:val="de-CH"/>
+          <w:lang w:val="en-US"/>
+        </w:rPr>
+      </w:pPr>
+      <w:r>
+        <w:rPr>
+          <w:lang w:val="en-US"/>
         </w:rPr>
         <w:br w:type="page"/>
       </w:r>
@@ -3726,11 +4612,11 @@
       <w:pPr>
         <w:pStyle w:val="Anhang1"/>
       </w:pPr>
-      <w:bookmarkStart w:id="19" w:name="_Toc97824142"/>
+      <w:bookmarkStart w:id="21" w:name="_Toc97824142"/>
       <w:r>
         <w:t>Abbildung 1: Balkendiagramm über den Niederschlag in Mythenquai pro Monat im Jahr 2018</w:t>
       </w:r>
-      <w:bookmarkEnd w:id="19"/>
+      <w:bookmarkEnd w:id="21"/>
       <w:r>
         <w:rPr>
           <w:noProof/>
@@ -3796,12 +4682,12 @@
       <w:pPr>
         <w:pStyle w:val="Anhang1"/>
       </w:pPr>
-      <w:bookmarkStart w:id="20" w:name="_Toc97824143"/>
+      <w:bookmarkStart w:id="22" w:name="_Toc97824143"/>
       <w:r>
         <w:lastRenderedPageBreak/>
         <w:t>Abbildung 2: Liniendiagramm über den Verlauf der Lufttemperatur in Mythenquai am ersten Januar 2018</w:t>
       </w:r>
-      <w:bookmarkEnd w:id="20"/>
+      <w:bookmarkEnd w:id="22"/>
     </w:p>
     <w:p>
       <w:pPr>
@@ -3831,7 +4717,7 @@
                     </pic:cNvPicPr>
                   </pic:nvPicPr>
                   <pic:blipFill>
-                    <a:blip r:embed="rId8">
+                    <a:blip r:embed="rId14">
                       <a:extLst>
                         <a:ext uri="{28A0092B-C50C-407E-A947-70E740481C1C}">
                           <a14:useLocalDpi xmlns:a14="http://schemas.microsoft.com/office/drawing/2010/main" val="0"/>
@@ -3867,11 +4753,11 @@
       <w:pPr>
         <w:pStyle w:val="Anhang1"/>
       </w:pPr>
-      <w:bookmarkStart w:id="21" w:name="_Toc97824144"/>
+      <w:bookmarkStart w:id="23" w:name="_Toc97824144"/>
       <w:r>
         <w:t>Abbildung 3: Histogramm über die Verteilung des totalen Niederschlags pro Tag in Mythenquai</w:t>
       </w:r>
-      <w:bookmarkEnd w:id="21"/>
+      <w:bookmarkEnd w:id="23"/>
     </w:p>
     <w:p>
       <w:pPr>
@@ -3938,7 +4824,7 @@
       <w:pPr>
         <w:pStyle w:val="Anhang1"/>
       </w:pPr>
-      <w:bookmarkStart w:id="22" w:name="_Toc97824145"/>
+      <w:bookmarkStart w:id="24" w:name="_Toc97824145"/>
       <w:r>
         <w:lastRenderedPageBreak/>
         <w:t xml:space="preserve">Abbildung 4: Punktewolke: Wasser- </w:t>
@@ -3951,7 +4837,7 @@
       <w:r>
         <w:t xml:space="preserve"> Lufttemperatur in 2007-2020</w:t>
       </w:r>
-      <w:bookmarkEnd w:id="22"/>
+      <w:bookmarkEnd w:id="24"/>
     </w:p>
     <w:p>
       <w:pPr>
@@ -3977,6 +4863,173 @@
                 <pic:pic xmlns:pic="http://schemas.openxmlformats.org/drawingml/2006/picture">
                   <pic:nvPicPr>
                     <pic:cNvPr id="0" name="Picture 4"/>
+                    <pic:cNvPicPr>
+                      <a:picLocks noChangeAspect="1" noChangeArrowheads="1"/>
+                    </pic:cNvPicPr>
+                  </pic:nvPicPr>
+                  <pic:blipFill>
+                    <a:blip r:embed="rId12">
+                      <a:extLst>
+                        <a:ext uri="{28A0092B-C50C-407E-A947-70E740481C1C}">
+                          <a14:useLocalDpi xmlns:a14="http://schemas.microsoft.com/office/drawing/2010/main" val="0"/>
+                        </a:ext>
+                      </a:extLst>
+                    </a:blip>
+                    <a:srcRect/>
+                    <a:stretch>
+                      <a:fillRect/>
+                    </a:stretch>
+                  </pic:blipFill>
+                  <pic:spPr bwMode="auto">
+                    <a:xfrm>
+                      <a:off x="0" y="0"/>
+                      <a:ext cx="5730240" cy="3535680"/>
+                    </a:xfrm>
+                    <a:prstGeom prst="rect">
+                      <a:avLst/>
+                    </a:prstGeom>
+                    <a:noFill/>
+                    <a:ln>
+                      <a:noFill/>
+                    </a:ln>
+                  </pic:spPr>
+                </pic:pic>
+              </a:graphicData>
+            </a:graphic>
+          </wp:inline>
+        </w:drawing>
+      </w:r>
+    </w:p>
+    <w:p>
+      <w:pPr>
+        <w:pStyle w:val="Anhang1"/>
+      </w:pPr>
+      <w:bookmarkStart w:id="25" w:name="_Toc97824146"/>
+      <w:r>
+        <w:t xml:space="preserve">Abbildung 5: </w:t>
+      </w:r>
+      <w:proofErr w:type="spellStart"/>
+      <w:r>
+        <w:t>Heatmap</w:t>
+      </w:r>
+      <w:proofErr w:type="spellEnd"/>
+      <w:r>
+        <w:t xml:space="preserve">: Wasser- </w:t>
+      </w:r>
+      <w:proofErr w:type="spellStart"/>
+      <w:r>
+        <w:t>vs</w:t>
+      </w:r>
+      <w:proofErr w:type="spellEnd"/>
+      <w:r>
+        <w:t xml:space="preserve"> Lufttemperatur in 2007-202</w:t>
+      </w:r>
+      <w:bookmarkEnd w:id="25"/>
+    </w:p>
+    <w:p>
+      <w:pPr>
+        <w:rPr>
+          <w:lang w:val="de-CH"/>
+        </w:rPr>
+      </w:pPr>
+      <w:r>
+        <w:rPr>
+          <w:noProof/>
+          <w:lang w:val="de-CH"/>
+        </w:rPr>
+        <w:drawing>
+          <wp:inline distT="0" distB="0" distL="0" distR="0" wp14:anchorId="794460C0" wp14:editId="5FADDF5B">
+            <wp:extent cx="5730240" cy="3535680"/>
+            <wp:effectExtent l="0" t="0" r="3810" b="7620"/>
+            <wp:docPr id="18" name="Picture 18"/>
+            <wp:cNvGraphicFramePr>
+              <a:graphicFrameLocks xmlns:a="http://schemas.openxmlformats.org/drawingml/2006/main" noChangeAspect="1"/>
+            </wp:cNvGraphicFramePr>
+            <a:graphic xmlns:a="http://schemas.openxmlformats.org/drawingml/2006/main">
+              <a:graphicData uri="http://schemas.openxmlformats.org/drawingml/2006/picture">
+                <pic:pic xmlns:pic="http://schemas.openxmlformats.org/drawingml/2006/picture">
+                  <pic:nvPicPr>
+                    <pic:cNvPr id="0" name="Picture 5"/>
+                    <pic:cNvPicPr>
+                      <a:picLocks noChangeAspect="1" noChangeArrowheads="1"/>
+                    </pic:cNvPicPr>
+                  </pic:nvPicPr>
+                  <pic:blipFill>
+                    <a:blip r:embed="rId13">
+                      <a:extLst>
+                        <a:ext uri="{28A0092B-C50C-407E-A947-70E740481C1C}">
+                          <a14:useLocalDpi xmlns:a14="http://schemas.microsoft.com/office/drawing/2010/main" val="0"/>
+                        </a:ext>
+                      </a:extLst>
+                    </a:blip>
+                    <a:srcRect/>
+                    <a:stretch>
+                      <a:fillRect/>
+                    </a:stretch>
+                  </pic:blipFill>
+                  <pic:spPr bwMode="auto">
+                    <a:xfrm>
+                      <a:off x="0" y="0"/>
+                      <a:ext cx="5730240" cy="3535680"/>
+                    </a:xfrm>
+                    <a:prstGeom prst="rect">
+                      <a:avLst/>
+                    </a:prstGeom>
+                    <a:noFill/>
+                    <a:ln>
+                      <a:noFill/>
+                    </a:ln>
+                  </pic:spPr>
+                </pic:pic>
+              </a:graphicData>
+            </a:graphic>
+          </wp:inline>
+        </w:drawing>
+      </w:r>
+    </w:p>
+    <w:p>
+      <w:pPr>
+        <w:pStyle w:val="Anhang1"/>
+      </w:pPr>
+      <w:bookmarkStart w:id="26" w:name="_Toc97824147"/>
+      <w:r>
+        <w:lastRenderedPageBreak/>
+        <w:t xml:space="preserve">Abbildung 6: Punktewolke: Wasser- </w:t>
+      </w:r>
+      <w:proofErr w:type="spellStart"/>
+      <w:r>
+        <w:t>vs</w:t>
+      </w:r>
+      <w:proofErr w:type="spellEnd"/>
+      <w:r>
+        <w:t xml:space="preserve"> Lufttemperatur in 2018</w:t>
+      </w:r>
+      <w:bookmarkEnd w:id="26"/>
+    </w:p>
+    <w:p>
+      <w:pPr>
+        <w:rPr>
+          <w:lang w:val="de-CH"/>
+        </w:rPr>
+      </w:pPr>
+      <w:r>
+        <w:rPr>
+          <w:noProof/>
+          <w:lang w:val="de-CH"/>
+        </w:rPr>
+        <w:drawing>
+          <wp:inline distT="0" distB="0" distL="0" distR="0" wp14:anchorId="2521F1DF" wp14:editId="4A78921E">
+            <wp:extent cx="5730240" cy="3535680"/>
+            <wp:effectExtent l="0" t="0" r="3810" b="7620"/>
+            <wp:docPr id="20" name="Picture 20"/>
+            <wp:cNvGraphicFramePr>
+              <a:graphicFrameLocks xmlns:a="http://schemas.openxmlformats.org/drawingml/2006/main" noChangeAspect="1"/>
+            </wp:cNvGraphicFramePr>
+            <a:graphic xmlns:a="http://schemas.openxmlformats.org/drawingml/2006/main">
+              <a:graphicData uri="http://schemas.openxmlformats.org/drawingml/2006/picture">
+                <pic:pic xmlns:pic="http://schemas.openxmlformats.org/drawingml/2006/picture">
+                  <pic:nvPicPr>
+                    <pic:cNvPr id="0" name="Picture 7"/>
                     <pic:cNvPicPr>
                       <a:picLocks noChangeAspect="1" noChangeArrowheads="1"/>
                     </pic:cNvPicPr>
@@ -4014,178 +5067,11 @@
         </w:drawing>
       </w:r>
     </w:p>
-    <w:p>
-      <w:pPr>
-        <w:pStyle w:val="Anhang1"/>
-      </w:pPr>
-      <w:bookmarkStart w:id="23" w:name="_Toc97824146"/>
-      <w:r>
-        <w:t xml:space="preserve">Abbildung 5: </w:t>
-      </w:r>
-      <w:proofErr w:type="spellStart"/>
-      <w:r>
-        <w:t>Heatmap</w:t>
-      </w:r>
-      <w:proofErr w:type="spellEnd"/>
-      <w:r>
-        <w:t xml:space="preserve">: Wasser- </w:t>
-      </w:r>
-      <w:proofErr w:type="spellStart"/>
-      <w:r>
-        <w:t>vs</w:t>
-      </w:r>
-      <w:proofErr w:type="spellEnd"/>
-      <w:r>
-        <w:t xml:space="preserve"> Lufttemperatur in 2007-202</w:t>
-      </w:r>
-      <w:bookmarkEnd w:id="23"/>
-    </w:p>
-    <w:p>
-      <w:pPr>
-        <w:rPr>
-          <w:lang w:val="de-CH"/>
-        </w:rPr>
-      </w:pPr>
-      <w:r>
-        <w:rPr>
-          <w:noProof/>
-          <w:lang w:val="de-CH"/>
-        </w:rPr>
-        <w:drawing>
-          <wp:inline distT="0" distB="0" distL="0" distR="0" wp14:anchorId="794460C0" wp14:editId="5FADDF5B">
-            <wp:extent cx="5730240" cy="3535680"/>
-            <wp:effectExtent l="0" t="0" r="3810" b="7620"/>
-            <wp:docPr id="18" name="Picture 18"/>
-            <wp:cNvGraphicFramePr>
-              <a:graphicFrameLocks xmlns:a="http://schemas.openxmlformats.org/drawingml/2006/main" noChangeAspect="1"/>
-            </wp:cNvGraphicFramePr>
-            <a:graphic xmlns:a="http://schemas.openxmlformats.org/drawingml/2006/main">
-              <a:graphicData uri="http://schemas.openxmlformats.org/drawingml/2006/picture">
-                <pic:pic xmlns:pic="http://schemas.openxmlformats.org/drawingml/2006/picture">
-                  <pic:nvPicPr>
-                    <pic:cNvPr id="0" name="Picture 5"/>
-                    <pic:cNvPicPr>
-                      <a:picLocks noChangeAspect="1" noChangeArrowheads="1"/>
-                    </pic:cNvPicPr>
-                  </pic:nvPicPr>
-                  <pic:blipFill>
-                    <a:blip r:embed="rId12">
-                      <a:extLst>
-                        <a:ext uri="{28A0092B-C50C-407E-A947-70E740481C1C}">
-                          <a14:useLocalDpi xmlns:a14="http://schemas.microsoft.com/office/drawing/2010/main" val="0"/>
-                        </a:ext>
-                      </a:extLst>
-                    </a:blip>
-                    <a:srcRect/>
-                    <a:stretch>
-                      <a:fillRect/>
-                    </a:stretch>
-                  </pic:blipFill>
-                  <pic:spPr bwMode="auto">
-                    <a:xfrm>
-                      <a:off x="0" y="0"/>
-                      <a:ext cx="5730240" cy="3535680"/>
-                    </a:xfrm>
-                    <a:prstGeom prst="rect">
-                      <a:avLst/>
-                    </a:prstGeom>
-                    <a:noFill/>
-                    <a:ln>
-                      <a:noFill/>
-                    </a:ln>
-                  </pic:spPr>
-                </pic:pic>
-              </a:graphicData>
-            </a:graphic>
-          </wp:inline>
-        </w:drawing>
-      </w:r>
-    </w:p>
-    <w:p>
-      <w:pPr>
-        <w:pStyle w:val="Anhang1"/>
-      </w:pPr>
-      <w:bookmarkStart w:id="24" w:name="_Toc97824147"/>
-      <w:r>
-        <w:lastRenderedPageBreak/>
-        <w:t xml:space="preserve">Abbildung 6: Punktewolke: Wasser- </w:t>
-      </w:r>
-      <w:proofErr w:type="spellStart"/>
-      <w:r>
-        <w:t>vs</w:t>
-      </w:r>
-      <w:proofErr w:type="spellEnd"/>
-      <w:r>
-        <w:t xml:space="preserve"> Lufttemperatur in 2018</w:t>
-      </w:r>
-      <w:bookmarkEnd w:id="24"/>
-    </w:p>
-    <w:p>
-      <w:pPr>
-        <w:rPr>
-          <w:lang w:val="de-CH"/>
-        </w:rPr>
-      </w:pPr>
-      <w:r>
-        <w:rPr>
-          <w:noProof/>
-          <w:lang w:val="de-CH"/>
-        </w:rPr>
-        <w:drawing>
-          <wp:inline distT="0" distB="0" distL="0" distR="0" wp14:anchorId="2521F1DF" wp14:editId="4A78921E">
-            <wp:extent cx="5730240" cy="3535680"/>
-            <wp:effectExtent l="0" t="0" r="3810" b="7620"/>
-            <wp:docPr id="20" name="Picture 20"/>
-            <wp:cNvGraphicFramePr>
-              <a:graphicFrameLocks xmlns:a="http://schemas.openxmlformats.org/drawingml/2006/main" noChangeAspect="1"/>
-            </wp:cNvGraphicFramePr>
-            <a:graphic xmlns:a="http://schemas.openxmlformats.org/drawingml/2006/main">
-              <a:graphicData uri="http://schemas.openxmlformats.org/drawingml/2006/picture">
-                <pic:pic xmlns:pic="http://schemas.openxmlformats.org/drawingml/2006/picture">
-                  <pic:nvPicPr>
-                    <pic:cNvPr id="0" name="Picture 7"/>
-                    <pic:cNvPicPr>
-                      <a:picLocks noChangeAspect="1" noChangeArrowheads="1"/>
-                    </pic:cNvPicPr>
-                  </pic:nvPicPr>
-                  <pic:blipFill>
-                    <a:blip r:embed="rId10">
-                      <a:extLst>
-                        <a:ext uri="{28A0092B-C50C-407E-A947-70E740481C1C}">
-                          <a14:useLocalDpi xmlns:a14="http://schemas.microsoft.com/office/drawing/2010/main" val="0"/>
-                        </a:ext>
-                      </a:extLst>
-                    </a:blip>
-                    <a:srcRect/>
-                    <a:stretch>
-                      <a:fillRect/>
-                    </a:stretch>
-                  </pic:blipFill>
-                  <pic:spPr bwMode="auto">
-                    <a:xfrm>
-                      <a:off x="0" y="0"/>
-                      <a:ext cx="5730240" cy="3535680"/>
-                    </a:xfrm>
-                    <a:prstGeom prst="rect">
-                      <a:avLst/>
-                    </a:prstGeom>
-                    <a:noFill/>
-                    <a:ln>
-                      <a:noFill/>
-                    </a:ln>
-                  </pic:spPr>
-                </pic:pic>
-              </a:graphicData>
-            </a:graphic>
-          </wp:inline>
-        </w:drawing>
-      </w:r>
-    </w:p>
     <w:sectPr>
-      <w:headerReference w:type="default" r:id="rId13"/>
-      <w:footerReference w:type="default" r:id="rId14"/>
+      <w:headerReference w:type="default" r:id="rId15"/>
+      <w:footerReference w:type="default" r:id="rId16"/>
       <w:pgSz w:w="11906" w:h="16838"/>
-      <w:pgMar w:top="1440" w:right="1440" w:bottom="1440" w:left="1440" w:header="708" w:footer="708" w:gutter="0"/>
+      <w:pgMar w:top="720" w:right="720" w:bottom="720" w:left="720" w:header="708" w:footer="708" w:gutter="0"/>
       <w:cols w:space="708"/>
       <w:docGrid w:linePitch="360"/>
     </w:sectPr>
@@ -4820,7 +5706,6 @@
   <w:style w:type="character" w:default="1" w:styleId="DefaultParagraphFont">
     <w:name w:val="Default Paragraph Font"/>
     <w:uiPriority w:val="1"/>
-    <w:semiHidden/>
     <w:unhideWhenUsed/>
   </w:style>
   <w:style w:type="table" w:default="1" w:styleId="TableNormal">

</xml_diff>

<commit_message>
Added: Boxplot is hard to read
</commit_message>
<xml_diff>
--- a/report.docx
+++ b/report.docx
@@ -286,12 +286,28 @@
         </w:rPr>
         <w:tab/>
       </w:r>
+      <w:proofErr w:type="spellStart"/>
       <w:r>
         <w:rPr>
           <w:lang w:val="en-US"/>
         </w:rPr>
-        <w:t>Arzu Cöltekin</w:t>
-      </w:r>
+        <w:t>Arzu</w:t>
+      </w:r>
+      <w:proofErr w:type="spellEnd"/>
+      <w:r>
+        <w:rPr>
+          <w:lang w:val="en-US"/>
+        </w:rPr>
+        <w:t xml:space="preserve"> </w:t>
+      </w:r>
+      <w:proofErr w:type="spellStart"/>
+      <w:r>
+        <w:rPr>
+          <w:lang w:val="en-US"/>
+        </w:rPr>
+        <w:t>Cöltekin</w:t>
+      </w:r>
+      <w:proofErr w:type="spellEnd"/>
     </w:p>
     <w:p>
       <w:pPr>
@@ -337,7 +353,7 @@
           <w:noProof/>
           <w:lang w:val="en-US"/>
         </w:rPr>
-        <w:t>3.17.2022</w:t>
+        <w:t>3.21.2022</w:t>
       </w:r>
       <w:r>
         <w:rPr>
@@ -1120,14 +1136,27 @@
                             <w:r>
                               <w:t xml:space="preserve"> </w:t>
                             </w:r>
-                            <w:fldSimple w:instr=" SEQ Abbildung \* ARABIC ">
-                              <w:r>
-                                <w:rPr>
-                                  <w:noProof/>
-                                </w:rPr>
-                                <w:t>1</w:t>
-                              </w:r>
-                            </w:fldSimple>
+                            <w:r>
+                              <w:fldChar w:fldCharType="begin"/>
+                            </w:r>
+                            <w:r>
+                              <w:instrText xml:space="preserve"> SEQ Abbildung \* ARABIC </w:instrText>
+                            </w:r>
+                            <w:r>
+                              <w:fldChar w:fldCharType="separate"/>
+                            </w:r>
+                            <w:r>
+                              <w:rPr>
+                                <w:noProof/>
+                              </w:rPr>
+                              <w:t>1</w:t>
+                            </w:r>
+                            <w:r>
+                              <w:rPr>
+                                <w:noProof/>
+                              </w:rPr>
+                              <w:fldChar w:fldCharType="end"/>
+                            </w:r>
                             <w:bookmarkEnd w:id="3"/>
                             <w:r>
                               <w:rPr>
@@ -1176,14 +1205,27 @@
                       <w:r>
                         <w:t xml:space="preserve"> </w:t>
                       </w:r>
-                      <w:fldSimple w:instr=" SEQ Abbildung \* ARABIC ">
-                        <w:r>
-                          <w:rPr>
-                            <w:noProof/>
-                          </w:rPr>
-                          <w:t>1</w:t>
-                        </w:r>
-                      </w:fldSimple>
+                      <w:r>
+                        <w:fldChar w:fldCharType="begin"/>
+                      </w:r>
+                      <w:r>
+                        <w:instrText xml:space="preserve"> SEQ Abbildung \* ARABIC </w:instrText>
+                      </w:r>
+                      <w:r>
+                        <w:fldChar w:fldCharType="separate"/>
+                      </w:r>
+                      <w:r>
+                        <w:rPr>
+                          <w:noProof/>
+                        </w:rPr>
+                        <w:t>1</w:t>
+                      </w:r>
+                      <w:r>
+                        <w:rPr>
+                          <w:noProof/>
+                        </w:rPr>
+                        <w:fldChar w:fldCharType="end"/>
+                      </w:r>
                       <w:bookmarkEnd w:id="4"/>
                       <w:r>
                         <w:rPr>
@@ -1618,39 +1660,7 @@
           <w:rFonts w:ascii="Calibri" w:hAnsi="Calibri" w:cs="Calibri"/>
           <w:szCs w:val="24"/>
         </w:rPr>
-        <w:t>(</w:t>
-      </w:r>
-      <w:proofErr w:type="spellStart"/>
-      <w:r>
-        <w:rPr>
-          <w:rFonts w:ascii="Calibri" w:hAnsi="Calibri" w:cs="Calibri"/>
-          <w:szCs w:val="24"/>
-        </w:rPr>
-        <w:t>Chynał</w:t>
-      </w:r>
-      <w:proofErr w:type="spellEnd"/>
-      <w:r>
-        <w:rPr>
-          <w:rFonts w:ascii="Calibri" w:hAnsi="Calibri" w:cs="Calibri"/>
-          <w:szCs w:val="24"/>
-        </w:rPr>
-        <w:t xml:space="preserve"> &amp; </w:t>
-      </w:r>
-      <w:proofErr w:type="spellStart"/>
-      <w:r>
-        <w:rPr>
-          <w:rFonts w:ascii="Calibri" w:hAnsi="Calibri" w:cs="Calibri"/>
-          <w:szCs w:val="24"/>
-        </w:rPr>
-        <w:t>Sobecki</w:t>
-      </w:r>
-      <w:proofErr w:type="spellEnd"/>
-      <w:r>
-        <w:rPr>
-          <w:rFonts w:ascii="Calibri" w:hAnsi="Calibri" w:cs="Calibri"/>
-          <w:szCs w:val="24"/>
-        </w:rPr>
-        <w:t>, 2016, p. 163)</w:t>
+        <w:t>(Chynał &amp; Sobecki, 2016, p. 163)</w:t>
       </w:r>
       <w:r>
         <w:rPr>
@@ -1734,14 +1744,27 @@
                             <w:r>
                               <w:t xml:space="preserve"> </w:t>
                             </w:r>
-                            <w:fldSimple w:instr=" SEQ Abbildung \* ARABIC ">
-                              <w:r>
-                                <w:rPr>
-                                  <w:noProof/>
-                                </w:rPr>
-                                <w:t>2</w:t>
-                              </w:r>
-                            </w:fldSimple>
+                            <w:r>
+                              <w:fldChar w:fldCharType="begin"/>
+                            </w:r>
+                            <w:r>
+                              <w:instrText xml:space="preserve"> SEQ Abbildung \* ARABIC </w:instrText>
+                            </w:r>
+                            <w:r>
+                              <w:fldChar w:fldCharType="separate"/>
+                            </w:r>
+                            <w:r>
+                              <w:rPr>
+                                <w:noProof/>
+                              </w:rPr>
+                              <w:t>2</w:t>
+                            </w:r>
+                            <w:r>
+                              <w:rPr>
+                                <w:noProof/>
+                              </w:rPr>
+                              <w:fldChar w:fldCharType="end"/>
+                            </w:r>
                             <w:r>
                               <w:rPr>
                                 <w:lang w:val="de-CH"/>
@@ -1784,14 +1807,27 @@
                       <w:r>
                         <w:t xml:space="preserve"> </w:t>
                       </w:r>
-                      <w:fldSimple w:instr=" SEQ Abbildung \* ARABIC ">
-                        <w:r>
-                          <w:rPr>
-                            <w:noProof/>
-                          </w:rPr>
-                          <w:t>2</w:t>
-                        </w:r>
-                      </w:fldSimple>
+                      <w:r>
+                        <w:fldChar w:fldCharType="begin"/>
+                      </w:r>
+                      <w:r>
+                        <w:instrText xml:space="preserve"> SEQ Abbildung \* ARABIC </w:instrText>
+                      </w:r>
+                      <w:r>
+                        <w:fldChar w:fldCharType="separate"/>
+                      </w:r>
+                      <w:r>
+                        <w:rPr>
+                          <w:noProof/>
+                        </w:rPr>
+                        <w:t>2</w:t>
+                      </w:r>
+                      <w:r>
+                        <w:rPr>
+                          <w:noProof/>
+                        </w:rPr>
+                        <w:fldChar w:fldCharType="end"/>
+                      </w:r>
                       <w:r>
                         <w:rPr>
                           <w:lang w:val="de-CH"/>
@@ -1939,21 +1975,7 @@
         <w:rPr>
           <w:rFonts w:ascii="Calibri" w:hAnsi="Calibri" w:cs="Calibri"/>
         </w:rPr>
-        <w:t>(</w:t>
-      </w:r>
-      <w:proofErr w:type="spellStart"/>
-      <w:r>
-        <w:rPr>
-          <w:rFonts w:ascii="Calibri" w:hAnsi="Calibri" w:cs="Calibri"/>
-        </w:rPr>
-        <w:t>Steedle</w:t>
-      </w:r>
-      <w:proofErr w:type="spellEnd"/>
-      <w:r>
-        <w:rPr>
-          <w:rFonts w:ascii="Calibri" w:hAnsi="Calibri" w:cs="Calibri"/>
-        </w:rPr>
-        <w:t>, 2010)</w:t>
+        <w:t>(Steedle, 2010)</w:t>
       </w:r>
       <w:r>
         <w:rPr>
@@ -2157,14 +2179,27 @@
                             <w:r>
                               <w:t xml:space="preserve"> </w:t>
                             </w:r>
-                            <w:fldSimple w:instr=" SEQ Abbildung \* ARABIC ">
-                              <w:r>
-                                <w:rPr>
-                                  <w:noProof/>
-                                </w:rPr>
-                                <w:t>3</w:t>
-                              </w:r>
-                            </w:fldSimple>
+                            <w:r>
+                              <w:fldChar w:fldCharType="begin"/>
+                            </w:r>
+                            <w:r>
+                              <w:instrText xml:space="preserve"> SEQ Abbildung \* ARABIC </w:instrText>
+                            </w:r>
+                            <w:r>
+                              <w:fldChar w:fldCharType="separate"/>
+                            </w:r>
+                            <w:r>
+                              <w:rPr>
+                                <w:noProof/>
+                              </w:rPr>
+                              <w:t>3</w:t>
+                            </w:r>
+                            <w:r>
+                              <w:rPr>
+                                <w:noProof/>
+                              </w:rPr>
+                              <w:fldChar w:fldCharType="end"/>
+                            </w:r>
                             <w:bookmarkEnd w:id="9"/>
                             <w:r>
                               <w:rPr>
@@ -2212,14 +2247,27 @@
                       <w:r>
                         <w:t xml:space="preserve"> </w:t>
                       </w:r>
-                      <w:fldSimple w:instr=" SEQ Abbildung \* ARABIC ">
-                        <w:r>
-                          <w:rPr>
-                            <w:noProof/>
-                          </w:rPr>
-                          <w:t>3</w:t>
-                        </w:r>
-                      </w:fldSimple>
+                      <w:r>
+                        <w:fldChar w:fldCharType="begin"/>
+                      </w:r>
+                      <w:r>
+                        <w:instrText xml:space="preserve"> SEQ Abbildung \* ARABIC </w:instrText>
+                      </w:r>
+                      <w:r>
+                        <w:fldChar w:fldCharType="separate"/>
+                      </w:r>
+                      <w:r>
+                        <w:rPr>
+                          <w:noProof/>
+                        </w:rPr>
+                        <w:t>3</w:t>
+                      </w:r>
+                      <w:r>
+                        <w:rPr>
+                          <w:noProof/>
+                        </w:rPr>
+                        <w:fldChar w:fldCharType="end"/>
+                      </w:r>
                       <w:bookmarkEnd w:id="10"/>
                       <w:r>
                         <w:rPr>
@@ -2534,14 +2582,27 @@
                             <w:r>
                               <w:t xml:space="preserve"> </w:t>
                             </w:r>
-                            <w:fldSimple w:instr=" SEQ Abbildung \* ARABIC ">
-                              <w:r>
-                                <w:rPr>
-                                  <w:noProof/>
-                                </w:rPr>
-                                <w:t>4</w:t>
-                              </w:r>
-                            </w:fldSimple>
+                            <w:r>
+                              <w:fldChar w:fldCharType="begin"/>
+                            </w:r>
+                            <w:r>
+                              <w:instrText xml:space="preserve"> SEQ Abbildung \* ARABIC </w:instrText>
+                            </w:r>
+                            <w:r>
+                              <w:fldChar w:fldCharType="separate"/>
+                            </w:r>
+                            <w:r>
+                              <w:rPr>
+                                <w:noProof/>
+                              </w:rPr>
+                              <w:t>4</w:t>
+                            </w:r>
+                            <w:r>
+                              <w:rPr>
+                                <w:noProof/>
+                              </w:rPr>
+                              <w:fldChar w:fldCharType="end"/>
+                            </w:r>
                             <w:bookmarkEnd w:id="11"/>
                             <w:r>
                               <w:rPr>
@@ -2586,14 +2647,27 @@
                       <w:r>
                         <w:t xml:space="preserve"> </w:t>
                       </w:r>
-                      <w:fldSimple w:instr=" SEQ Abbildung \* ARABIC ">
-                        <w:r>
-                          <w:rPr>
-                            <w:noProof/>
-                          </w:rPr>
-                          <w:t>4</w:t>
-                        </w:r>
-                      </w:fldSimple>
+                      <w:r>
+                        <w:fldChar w:fldCharType="begin"/>
+                      </w:r>
+                      <w:r>
+                        <w:instrText xml:space="preserve"> SEQ Abbildung \* ARABIC </w:instrText>
+                      </w:r>
+                      <w:r>
+                        <w:fldChar w:fldCharType="separate"/>
+                      </w:r>
+                      <w:r>
+                        <w:rPr>
+                          <w:noProof/>
+                        </w:rPr>
+                        <w:t>4</w:t>
+                      </w:r>
+                      <w:r>
+                        <w:rPr>
+                          <w:noProof/>
+                        </w:rPr>
+                        <w:fldChar w:fldCharType="end"/>
+                      </w:r>
                       <w:bookmarkEnd w:id="12"/>
                       <w:r>
                         <w:rPr>
@@ -2682,7 +2756,19 @@
         <w:rPr>
           <w:lang w:val="de-CH"/>
         </w:rPr>
-        <w:t xml:space="preserve"> sind 1.5 mal so lang wie der </w:t>
+        <w:t xml:space="preserve"> sind </w:t>
+      </w:r>
+      <w:r>
+        <w:rPr>
+          <w:lang w:val="de-CH"/>
+        </w:rPr>
+        <w:t>1,5-mal</w:t>
+      </w:r>
+      <w:r>
+        <w:rPr>
+          <w:lang w:val="de-CH"/>
+        </w:rPr>
+        <w:t xml:space="preserve"> so lang wie der </w:t>
       </w:r>
       <w:proofErr w:type="spellStart"/>
       <w:r>
@@ -2740,18 +2826,36 @@
         </w:rPr>
         <w:t>.</w:t>
       </w:r>
-    </w:p>
-    <w:p>
-      <w:pPr>
-        <w:rPr>
-          <w:lang w:val="de-CH"/>
-        </w:rPr>
-      </w:pPr>
-      <w:r>
-        <w:rPr>
-          <w:lang w:val="de-CH"/>
-        </w:rPr>
-        <w:t xml:space="preserve">Der Boxplot bietet den Vorteil, dass Werte wie der Median und das erste und dritte Quartil direkt abgelesen werden können. Auch wird ein Boxplot meistens dann verwendet wenn mehrere Kategorien verglichen werden. Dies könnten zum Beispiel mehrere Jahre sein. Da dies in der </w:t>
+      <w:r>
+        <w:rPr>
+          <w:lang w:val="de-CH"/>
+        </w:rPr>
+        <w:t xml:space="preserve"> </w:t>
+      </w:r>
+    </w:p>
+    <w:p>
+      <w:pPr>
+        <w:rPr>
+          <w:lang w:val="de-CH"/>
+        </w:rPr>
+      </w:pPr>
+      <w:r>
+        <w:rPr>
+          <w:lang w:val="de-CH"/>
+        </w:rPr>
+        <w:t xml:space="preserve">Der Boxplot bietet den Vorteil, dass Werte wie der Median und das erste und dritte Quartil direkt abgelesen werden können. Auch wird ein Boxplot meistens dann </w:t>
+      </w:r>
+      <w:r>
+        <w:rPr>
+          <w:lang w:val="de-CH"/>
+        </w:rPr>
+        <w:t>verwendet,</w:t>
+      </w:r>
+      <w:r>
+        <w:rPr>
+          <w:lang w:val="de-CH"/>
+        </w:rPr>
+        <w:t xml:space="preserve"> wenn mehrere Kategorien verglichen werden. Dies könnten zum Beispiel mehrere Jahre sein. Da dies in der </w:t>
       </w:r>
       <w:r>
         <w:rPr>
@@ -2868,6 +2972,60 @@
           <w:lang w:val="de-CH"/>
         </w:rPr>
         <w:t>.</w:t>
+      </w:r>
+      <w:r>
+        <w:rPr>
+          <w:lang w:val="de-CH"/>
+        </w:rPr>
+        <w:t xml:space="preserve"> </w:t>
+      </w:r>
+      <w:r>
+        <w:rPr>
+          <w:lang w:val="de-CH"/>
+        </w:rPr>
+        <w:t>Auch ist der</w:t>
+      </w:r>
+      <w:r>
+        <w:rPr>
+          <w:lang w:val="de-CH"/>
+        </w:rPr>
+        <w:t xml:space="preserve"> Boxplot</w:t>
+      </w:r>
+      <w:r>
+        <w:rPr>
+          <w:lang w:val="de-CH"/>
+        </w:rPr>
+        <w:t xml:space="preserve"> für die Segler</w:t>
+      </w:r>
+      <w:r>
+        <w:rPr>
+          <w:lang w:val="de-CH"/>
+        </w:rPr>
+        <w:t xml:space="preserve"> nicht einfach zu lesen und deshalb </w:t>
+      </w:r>
+      <w:r>
+        <w:rPr>
+          <w:lang w:val="de-CH"/>
+        </w:rPr>
+        <w:t>für mein Zielpublikum</w:t>
+      </w:r>
+      <w:r>
+        <w:rPr>
+          <w:lang w:val="de-CH"/>
+        </w:rPr>
+        <w:t xml:space="preserve"> </w:t>
+      </w:r>
+      <w:r>
+        <w:rPr>
+          <w:lang w:val="de-CH"/>
+        </w:rPr>
+        <w:t>un</w:t>
+      </w:r>
+      <w:r>
+        <w:rPr>
+          <w:lang w:val="de-CH"/>
+        </w:rPr>
+        <w:t>geeignet.</w:t>
       </w:r>
     </w:p>
     <w:p>
@@ -3028,14 +3186,27 @@
                             <w:r>
                               <w:t xml:space="preserve"> </w:t>
                             </w:r>
-                            <w:fldSimple w:instr=" SEQ Abbildung \* ARABIC ">
-                              <w:r>
-                                <w:rPr>
-                                  <w:noProof/>
-                                </w:rPr>
-                                <w:t>5</w:t>
-                              </w:r>
-                            </w:fldSimple>
+                            <w:r>
+                              <w:fldChar w:fldCharType="begin"/>
+                            </w:r>
+                            <w:r>
+                              <w:instrText xml:space="preserve"> SEQ Abbildung \* ARABIC </w:instrText>
+                            </w:r>
+                            <w:r>
+                              <w:fldChar w:fldCharType="separate"/>
+                            </w:r>
+                            <w:r>
+                              <w:rPr>
+                                <w:noProof/>
+                              </w:rPr>
+                              <w:t>5</w:t>
+                            </w:r>
+                            <w:r>
+                              <w:rPr>
+                                <w:noProof/>
+                              </w:rPr>
+                              <w:fldChar w:fldCharType="end"/>
+                            </w:r>
                             <w:bookmarkEnd w:id="15"/>
                             <w:r>
                               <w:rPr>
@@ -3111,14 +3282,27 @@
                       <w:r>
                         <w:t xml:space="preserve"> </w:t>
                       </w:r>
-                      <w:fldSimple w:instr=" SEQ Abbildung \* ARABIC ">
-                        <w:r>
-                          <w:rPr>
-                            <w:noProof/>
-                          </w:rPr>
-                          <w:t>5</w:t>
-                        </w:r>
-                      </w:fldSimple>
+                      <w:r>
+                        <w:fldChar w:fldCharType="begin"/>
+                      </w:r>
+                      <w:r>
+                        <w:instrText xml:space="preserve"> SEQ Abbildung \* ARABIC </w:instrText>
+                      </w:r>
+                      <w:r>
+                        <w:fldChar w:fldCharType="separate"/>
+                      </w:r>
+                      <w:r>
+                        <w:rPr>
+                          <w:noProof/>
+                        </w:rPr>
+                        <w:t>5</w:t>
+                      </w:r>
+                      <w:r>
+                        <w:rPr>
+                          <w:noProof/>
+                        </w:rPr>
+                        <w:fldChar w:fldCharType="end"/>
+                      </w:r>
                       <w:bookmarkEnd w:id="16"/>
                       <w:r>
                         <w:rPr>
@@ -3221,14 +3405,27 @@
                             <w:r>
                               <w:t xml:space="preserve"> </w:t>
                             </w:r>
-                            <w:fldSimple w:instr=" SEQ Abbildung \* ARABIC ">
-                              <w:r>
-                                <w:rPr>
-                                  <w:noProof/>
-                                </w:rPr>
-                                <w:t>6</w:t>
-                              </w:r>
-                            </w:fldSimple>
+                            <w:r>
+                              <w:fldChar w:fldCharType="begin"/>
+                            </w:r>
+                            <w:r>
+                              <w:instrText xml:space="preserve"> SEQ Abbildung \* ARABIC </w:instrText>
+                            </w:r>
+                            <w:r>
+                              <w:fldChar w:fldCharType="separate"/>
+                            </w:r>
+                            <w:r>
+                              <w:rPr>
+                                <w:noProof/>
+                              </w:rPr>
+                              <w:t>6</w:t>
+                            </w:r>
+                            <w:r>
+                              <w:rPr>
+                                <w:noProof/>
+                              </w:rPr>
+                              <w:fldChar w:fldCharType="end"/>
+                            </w:r>
                             <w:bookmarkEnd w:id="17"/>
                             <w:r>
                               <w:rPr>
@@ -3290,14 +3487,27 @@
                       <w:r>
                         <w:t xml:space="preserve"> </w:t>
                       </w:r>
-                      <w:fldSimple w:instr=" SEQ Abbildung \* ARABIC ">
-                        <w:r>
-                          <w:rPr>
-                            <w:noProof/>
-                          </w:rPr>
-                          <w:t>6</w:t>
-                        </w:r>
-                      </w:fldSimple>
+                      <w:r>
+                        <w:fldChar w:fldCharType="begin"/>
+                      </w:r>
+                      <w:r>
+                        <w:instrText xml:space="preserve"> SEQ Abbildung \* ARABIC </w:instrText>
+                      </w:r>
+                      <w:r>
+                        <w:fldChar w:fldCharType="separate"/>
+                      </w:r>
+                      <w:r>
+                        <w:rPr>
+                          <w:noProof/>
+                        </w:rPr>
+                        <w:t>6</w:t>
+                      </w:r>
+                      <w:r>
+                        <w:rPr>
+                          <w:noProof/>
+                        </w:rPr>
+                        <w:fldChar w:fldCharType="end"/>
+                      </w:r>
                       <w:bookmarkEnd w:id="18"/>
                       <w:r>
                         <w:rPr>
@@ -3386,14 +3596,27 @@
                             <w:r>
                               <w:t xml:space="preserve"> </w:t>
                             </w:r>
-                            <w:fldSimple w:instr=" SEQ Abbildung \* ARABIC ">
-                              <w:r>
-                                <w:rPr>
-                                  <w:noProof/>
-                                </w:rPr>
-                                <w:t>7</w:t>
-                              </w:r>
-                            </w:fldSimple>
+                            <w:r>
+                              <w:fldChar w:fldCharType="begin"/>
+                            </w:r>
+                            <w:r>
+                              <w:instrText xml:space="preserve"> SEQ Abbildung \* ARABIC </w:instrText>
+                            </w:r>
+                            <w:r>
+                              <w:fldChar w:fldCharType="separate"/>
+                            </w:r>
+                            <w:r>
+                              <w:rPr>
+                                <w:noProof/>
+                              </w:rPr>
+                              <w:t>7</w:t>
+                            </w:r>
+                            <w:r>
+                              <w:rPr>
+                                <w:noProof/>
+                              </w:rPr>
+                              <w:fldChar w:fldCharType="end"/>
+                            </w:r>
                             <w:bookmarkEnd w:id="19"/>
                             <w:r>
                               <w:rPr>
@@ -3457,14 +3680,27 @@
                       <w:r>
                         <w:t xml:space="preserve"> </w:t>
                       </w:r>
-                      <w:fldSimple w:instr=" SEQ Abbildung \* ARABIC ">
-                        <w:r>
-                          <w:rPr>
-                            <w:noProof/>
-                          </w:rPr>
-                          <w:t>7</w:t>
-                        </w:r>
-                      </w:fldSimple>
+                      <w:r>
+                        <w:fldChar w:fldCharType="begin"/>
+                      </w:r>
+                      <w:r>
+                        <w:instrText xml:space="preserve"> SEQ Abbildung \* ARABIC </w:instrText>
+                      </w:r>
+                      <w:r>
+                        <w:fldChar w:fldCharType="separate"/>
+                      </w:r>
+                      <w:r>
+                        <w:rPr>
+                          <w:noProof/>
+                        </w:rPr>
+                        <w:t>7</w:t>
+                      </w:r>
+                      <w:r>
+                        <w:rPr>
+                          <w:noProof/>
+                        </w:rPr>
+                        <w:fldChar w:fldCharType="end"/>
+                      </w:r>
                       <w:bookmarkEnd w:id="20"/>
                       <w:r>
                         <w:rPr>
@@ -4060,7 +4296,6 @@
         </w:rPr>
         <w:t xml:space="preserve">Barbisch, F. (2022). </w:t>
       </w:r>
-      <w:proofErr w:type="spellStart"/>
       <w:r>
         <w:rPr>
           <w:rFonts w:ascii="Calibri" w:hAnsi="Calibri" w:cs="Calibri"/>
@@ -4070,7 +4305,6 @@
         </w:rPr>
         <w:t>Gdv</w:t>
       </w:r>
-      <w:proofErr w:type="spellEnd"/>
       <w:r>
         <w:rPr>
           <w:rFonts w:ascii="Calibri" w:hAnsi="Calibri" w:cs="Calibri"/>
@@ -4094,7 +4328,6 @@
         </w:rPr>
         <w:t xml:space="preserve">Brönnimann, L. (2021). </w:t>
       </w:r>
-      <w:proofErr w:type="spellStart"/>
       <w:r>
         <w:rPr>
           <w:rFonts w:ascii="Calibri" w:hAnsi="Calibri" w:cs="Calibri"/>
@@ -4102,9 +4335,31 @@
           <w:iCs/>
           <w:szCs w:val="24"/>
         </w:rPr>
-        <w:t>Wettermonitor</w:t>
-      </w:r>
-      <w:proofErr w:type="spellEnd"/>
+        <w:t>Wettermonitor für Wassersportler</w:t>
+      </w:r>
+      <w:r>
+        <w:rPr>
+          <w:rFonts w:ascii="Calibri" w:hAnsi="Calibri" w:cs="Calibri"/>
+          <w:szCs w:val="24"/>
+        </w:rPr>
+        <w:t>. Portrait - (Cde1) Wettermonitor Für Wassersportler - Spaces. https://spaces.technik.fhnw.ch/spaces/wettermonitor-fuer-wassersportler</w:t>
+      </w:r>
+    </w:p>
+    <w:p>
+      <w:pPr>
+        <w:pStyle w:val="Bibliography"/>
+        <w:rPr>
+          <w:rFonts w:ascii="Calibri" w:hAnsi="Calibri" w:cs="Calibri"/>
+          <w:szCs w:val="24"/>
+        </w:rPr>
+      </w:pPr>
+      <w:r>
+        <w:rPr>
+          <w:rFonts w:ascii="Calibri" w:hAnsi="Calibri" w:cs="Calibri"/>
+          <w:szCs w:val="24"/>
+        </w:rPr>
+        <w:t xml:space="preserve">Chynał, P., &amp; Sobecki, J. (2016). Eyetracking Evaluation of Different Chart Types Used for Web-Based System Data Visualization. </w:t>
+      </w:r>
       <w:r>
         <w:rPr>
           <w:rFonts w:ascii="Calibri" w:hAnsi="Calibri" w:cs="Calibri"/>
@@ -4112,9 +4367,31 @@
           <w:iCs/>
           <w:szCs w:val="24"/>
         </w:rPr>
-        <w:t xml:space="preserve"> für </w:t>
-      </w:r>
-      <w:proofErr w:type="spellStart"/>
+        <w:t>2016 Third European Network Intelligence Conference (ENIC)</w:t>
+      </w:r>
+      <w:r>
+        <w:rPr>
+          <w:rFonts w:ascii="Calibri" w:hAnsi="Calibri" w:cs="Calibri"/>
+          <w:szCs w:val="24"/>
+        </w:rPr>
+        <w:t>, 159–164. https://doi.org/10.1109/ENIC.2016.031</w:t>
+      </w:r>
+    </w:p>
+    <w:p>
+      <w:pPr>
+        <w:pStyle w:val="Bibliography"/>
+        <w:rPr>
+          <w:rFonts w:ascii="Calibri" w:hAnsi="Calibri" w:cs="Calibri"/>
+          <w:szCs w:val="24"/>
+        </w:rPr>
+      </w:pPr>
+      <w:r>
+        <w:rPr>
+          <w:rFonts w:ascii="Calibri" w:hAnsi="Calibri" w:cs="Calibri"/>
+          <w:szCs w:val="24"/>
+        </w:rPr>
+        <w:t xml:space="preserve">Steedle, M. (2010, February 22). </w:t>
+      </w:r>
       <w:r>
         <w:rPr>
           <w:rFonts w:ascii="Calibri" w:hAnsi="Calibri" w:cs="Calibri"/>
@@ -4122,104 +4399,30 @@
           <w:iCs/>
           <w:szCs w:val="24"/>
         </w:rPr>
-        <w:t>Wassersportler</w:t>
-      </w:r>
-      <w:proofErr w:type="spellEnd"/>
+        <w:t>Bar charts vs. Line charts</w:t>
+      </w:r>
       <w:r>
         <w:rPr>
           <w:rFonts w:ascii="Calibri" w:hAnsi="Calibri" w:cs="Calibri"/>
           <w:szCs w:val="24"/>
         </w:rPr>
-        <w:t xml:space="preserve">. Portrait - (Cde1) </w:t>
-      </w:r>
-      <w:proofErr w:type="spellStart"/>
-      <w:r>
+        <w:t xml:space="preserve"> [Blog]. Axis Insight Blog. https://www.axisgroup.com/data-industry-insights-blog/bar-charts-vs-line-charts</w:t>
+      </w:r>
+    </w:p>
+    <w:p>
+      <w:pPr>
+        <w:pStyle w:val="Bibliography"/>
         <w:rPr>
           <w:rFonts w:ascii="Calibri" w:hAnsi="Calibri" w:cs="Calibri"/>
           <w:szCs w:val="24"/>
         </w:rPr>
-        <w:t>Wettermonitor</w:t>
-      </w:r>
-      <w:proofErr w:type="spellEnd"/>
+      </w:pPr>
       <w:r>
         <w:rPr>
           <w:rFonts w:ascii="Calibri" w:hAnsi="Calibri" w:cs="Calibri"/>
           <w:szCs w:val="24"/>
         </w:rPr>
-        <w:t xml:space="preserve"> Für </w:t>
-      </w:r>
-      <w:proofErr w:type="spellStart"/>
-      <w:r>
-        <w:rPr>
-          <w:rFonts w:ascii="Calibri" w:hAnsi="Calibri" w:cs="Calibri"/>
-          <w:szCs w:val="24"/>
-        </w:rPr>
-        <w:t>Wassersportler</w:t>
-      </w:r>
-      <w:proofErr w:type="spellEnd"/>
-      <w:r>
-        <w:rPr>
-          <w:rFonts w:ascii="Calibri" w:hAnsi="Calibri" w:cs="Calibri"/>
-          <w:szCs w:val="24"/>
-        </w:rPr>
-        <w:t xml:space="preserve"> - Spaces. https://spaces.technik.fhnw.ch/spaces/wettermonitor-fuer-wassersportler</w:t>
-      </w:r>
-    </w:p>
-    <w:p>
-      <w:pPr>
-        <w:pStyle w:val="Bibliography"/>
-        <w:rPr>
-          <w:rFonts w:ascii="Calibri" w:hAnsi="Calibri" w:cs="Calibri"/>
-          <w:szCs w:val="24"/>
-        </w:rPr>
-      </w:pPr>
-      <w:proofErr w:type="spellStart"/>
-      <w:r>
-        <w:rPr>
-          <w:rFonts w:ascii="Calibri" w:hAnsi="Calibri" w:cs="Calibri"/>
-          <w:szCs w:val="24"/>
-        </w:rPr>
-        <w:t>Chynał</w:t>
-      </w:r>
-      <w:proofErr w:type="spellEnd"/>
-      <w:r>
-        <w:rPr>
-          <w:rFonts w:ascii="Calibri" w:hAnsi="Calibri" w:cs="Calibri"/>
-          <w:szCs w:val="24"/>
-        </w:rPr>
-        <w:t xml:space="preserve">, P., &amp; </w:t>
-      </w:r>
-      <w:proofErr w:type="spellStart"/>
-      <w:r>
-        <w:rPr>
-          <w:rFonts w:ascii="Calibri" w:hAnsi="Calibri" w:cs="Calibri"/>
-          <w:szCs w:val="24"/>
-        </w:rPr>
-        <w:t>Sobecki</w:t>
-      </w:r>
-      <w:proofErr w:type="spellEnd"/>
-      <w:r>
-        <w:rPr>
-          <w:rFonts w:ascii="Calibri" w:hAnsi="Calibri" w:cs="Calibri"/>
-          <w:szCs w:val="24"/>
-        </w:rPr>
-        <w:t xml:space="preserve">, J. (2016). </w:t>
-      </w:r>
-      <w:proofErr w:type="spellStart"/>
-      <w:r>
-        <w:rPr>
-          <w:rFonts w:ascii="Calibri" w:hAnsi="Calibri" w:cs="Calibri"/>
-          <w:szCs w:val="24"/>
-        </w:rPr>
-        <w:t>Eyetracking</w:t>
-      </w:r>
-      <w:proofErr w:type="spellEnd"/>
-      <w:r>
-        <w:rPr>
-          <w:rFonts w:ascii="Calibri" w:hAnsi="Calibri" w:cs="Calibri"/>
-          <w:szCs w:val="24"/>
-        </w:rPr>
-        <w:t xml:space="preserve"> Evaluation of Different Chart Types Used for Web-Based System Data Visualization. </w:t>
+        <w:t xml:space="preserve">Sturges, H. A. (1926). The Choice of a Class Interval. </w:t>
       </w:r>
       <w:r>
         <w:rPr>
@@ -4228,39 +4431,14 @@
           <w:iCs/>
           <w:szCs w:val="24"/>
         </w:rPr>
-        <w:t>2016 Third European Network Intelligence Conference (ENIC)</w:t>
+        <w:t>Journal of the American Statistical Association</w:t>
       </w:r>
       <w:r>
         <w:rPr>
           <w:rFonts w:ascii="Calibri" w:hAnsi="Calibri" w:cs="Calibri"/>
           <w:szCs w:val="24"/>
         </w:rPr>
-        <w:t>, 159–164. https://doi.org/10.1109/ENIC.2016.031</w:t>
-      </w:r>
-    </w:p>
-    <w:p>
-      <w:pPr>
-        <w:pStyle w:val="Bibliography"/>
-        <w:rPr>
-          <w:rFonts w:ascii="Calibri" w:hAnsi="Calibri" w:cs="Calibri"/>
-          <w:szCs w:val="24"/>
-        </w:rPr>
-      </w:pPr>
-      <w:proofErr w:type="spellStart"/>
-      <w:r>
-        <w:rPr>
-          <w:rFonts w:ascii="Calibri" w:hAnsi="Calibri" w:cs="Calibri"/>
-          <w:szCs w:val="24"/>
-        </w:rPr>
-        <w:t>Steedle</w:t>
-      </w:r>
-      <w:proofErr w:type="spellEnd"/>
-      <w:r>
-        <w:rPr>
-          <w:rFonts w:ascii="Calibri" w:hAnsi="Calibri" w:cs="Calibri"/>
-          <w:szCs w:val="24"/>
-        </w:rPr>
-        <w:t xml:space="preserve">, M. (2010, February 22). </w:t>
+        <w:t xml:space="preserve">, </w:t>
       </w:r>
       <w:r>
         <w:rPr>
@@ -4269,14 +4447,14 @@
           <w:iCs/>
           <w:szCs w:val="24"/>
         </w:rPr>
-        <w:t>Bar charts vs. Line charts</w:t>
+        <w:t>21</w:t>
       </w:r>
       <w:r>
         <w:rPr>
           <w:rFonts w:ascii="Calibri" w:hAnsi="Calibri" w:cs="Calibri"/>
           <w:szCs w:val="24"/>
         </w:rPr>
-        <w:t xml:space="preserve"> [Blog]. Axis Insight Blog. https://www.axisgroup.com/data-industry-insights-blog/bar-charts-vs-line-charts</w:t>
+        <w:t>(153), 65–66. JSTOR.</w:t>
       </w:r>
     </w:p>
     <w:p>
@@ -4292,7 +4470,7 @@
           <w:rFonts w:ascii="Calibri" w:hAnsi="Calibri" w:cs="Calibri"/>
           <w:szCs w:val="24"/>
         </w:rPr>
-        <w:t xml:space="preserve">Sturges, H. A. (1926). The Choice of a Class Interval. </w:t>
+        <w:t xml:space="preserve">Wasserschutzpolizei, Sicherheitsdepartement, &amp; Stadtpolizei. (2021, December 21). </w:t>
       </w:r>
       <w:r>
         <w:rPr>
@@ -4301,14 +4479,30 @@
           <w:iCs/>
           <w:szCs w:val="24"/>
         </w:rPr>
-        <w:t>Journal of the American Statistical Association</w:t>
+        <w:t>Open Data Zürich—Stadt Zürich</w:t>
       </w:r>
       <w:r>
         <w:rPr>
           <w:rFonts w:ascii="Calibri" w:hAnsi="Calibri" w:cs="Calibri"/>
           <w:szCs w:val="24"/>
         </w:rPr>
-        <w:t xml:space="preserve">, </w:t>
+        <w:t>. Messwerte Der Wetterstationen Der Wasserschutzpolizei Zürich. https://data.stadt-zuerich.ch/dataset/sid_wapo_wetterstationen</w:t>
+      </w:r>
+    </w:p>
+    <w:p>
+      <w:pPr>
+        <w:pStyle w:val="Bibliography"/>
+        <w:rPr>
+          <w:rFonts w:ascii="Calibri" w:hAnsi="Calibri" w:cs="Calibri"/>
+          <w:szCs w:val="24"/>
+        </w:rPr>
+      </w:pPr>
+      <w:r>
+        <w:rPr>
+          <w:rFonts w:ascii="Calibri" w:hAnsi="Calibri" w:cs="Calibri"/>
+          <w:szCs w:val="24"/>
+        </w:rPr>
+        <w:t xml:space="preserve">Yi, M. (n.d.-a). </w:t>
       </w:r>
       <w:r>
         <w:rPr>
@@ -4317,14 +4511,14 @@
           <w:iCs/>
           <w:szCs w:val="24"/>
         </w:rPr>
-        <w:t>21</w:t>
+        <w:t>A Complete Guide to Box Plots</w:t>
       </w:r>
       <w:r>
         <w:rPr>
           <w:rFonts w:ascii="Calibri" w:hAnsi="Calibri" w:cs="Calibri"/>
           <w:szCs w:val="24"/>
         </w:rPr>
-        <w:t>(153), 65–66. JSTOR.</w:t>
+        <w:t xml:space="preserve"> [Guide]. Chartio. Retrieved March 17, 2022, from https://chartio.com/learn/charts/box-plot-complete-guide/</w:t>
       </w:r>
     </w:p>
     <w:p>
@@ -4335,53 +4529,12 @@
           <w:szCs w:val="24"/>
         </w:rPr>
       </w:pPr>
-      <w:proofErr w:type="spellStart"/>
       <w:r>
         <w:rPr>
           <w:rFonts w:ascii="Calibri" w:hAnsi="Calibri" w:cs="Calibri"/>
           <w:szCs w:val="24"/>
         </w:rPr>
-        <w:t>Wasserschutzpolizei</w:t>
-      </w:r>
-      <w:proofErr w:type="spellEnd"/>
-      <w:r>
-        <w:rPr>
-          <w:rFonts w:ascii="Calibri" w:hAnsi="Calibri" w:cs="Calibri"/>
-          <w:szCs w:val="24"/>
-        </w:rPr>
-        <w:t xml:space="preserve">, </w:t>
-      </w:r>
-      <w:proofErr w:type="spellStart"/>
-      <w:r>
-        <w:rPr>
-          <w:rFonts w:ascii="Calibri" w:hAnsi="Calibri" w:cs="Calibri"/>
-          <w:szCs w:val="24"/>
-        </w:rPr>
-        <w:t>Sicherheitsdepartement</w:t>
-      </w:r>
-      <w:proofErr w:type="spellEnd"/>
-      <w:r>
-        <w:rPr>
-          <w:rFonts w:ascii="Calibri" w:hAnsi="Calibri" w:cs="Calibri"/>
-          <w:szCs w:val="24"/>
-        </w:rPr>
-        <w:t xml:space="preserve">, &amp; </w:t>
-      </w:r>
-      <w:proofErr w:type="spellStart"/>
-      <w:r>
-        <w:rPr>
-          <w:rFonts w:ascii="Calibri" w:hAnsi="Calibri" w:cs="Calibri"/>
-          <w:szCs w:val="24"/>
-        </w:rPr>
-        <w:t>Stadtpolizei</w:t>
-      </w:r>
-      <w:proofErr w:type="spellEnd"/>
-      <w:r>
-        <w:rPr>
-          <w:rFonts w:ascii="Calibri" w:hAnsi="Calibri" w:cs="Calibri"/>
-          <w:szCs w:val="24"/>
-        </w:rPr>
-        <w:t xml:space="preserve">. (2021, December 21). </w:t>
+        <w:t xml:space="preserve">Yi, M. (n.d.-b). </w:t>
       </w:r>
       <w:r>
         <w:rPr>
@@ -4390,158 +4543,14 @@
           <w:iCs/>
           <w:szCs w:val="24"/>
         </w:rPr>
-        <w:t>Open Data Zürich—Stadt Zürich</w:t>
+        <w:t>A Complete Guide to Scatter Plots</w:t>
       </w:r>
       <w:r>
         <w:rPr>
           <w:rFonts w:ascii="Calibri" w:hAnsi="Calibri" w:cs="Calibri"/>
           <w:szCs w:val="24"/>
         </w:rPr>
-        <w:t xml:space="preserve">. </w:t>
-      </w:r>
-      <w:proofErr w:type="spellStart"/>
-      <w:r>
-        <w:rPr>
-          <w:rFonts w:ascii="Calibri" w:hAnsi="Calibri" w:cs="Calibri"/>
-          <w:szCs w:val="24"/>
-        </w:rPr>
-        <w:t>Messwerte</w:t>
-      </w:r>
-      <w:proofErr w:type="spellEnd"/>
-      <w:r>
-        <w:rPr>
-          <w:rFonts w:ascii="Calibri" w:hAnsi="Calibri" w:cs="Calibri"/>
-          <w:szCs w:val="24"/>
-        </w:rPr>
-        <w:t xml:space="preserve"> Der </w:t>
-      </w:r>
-      <w:proofErr w:type="spellStart"/>
-      <w:r>
-        <w:rPr>
-          <w:rFonts w:ascii="Calibri" w:hAnsi="Calibri" w:cs="Calibri"/>
-          <w:szCs w:val="24"/>
-        </w:rPr>
-        <w:t>Wetterstationen</w:t>
-      </w:r>
-      <w:proofErr w:type="spellEnd"/>
-      <w:r>
-        <w:rPr>
-          <w:rFonts w:ascii="Calibri" w:hAnsi="Calibri" w:cs="Calibri"/>
-          <w:szCs w:val="24"/>
-        </w:rPr>
-        <w:t xml:space="preserve"> Der </w:t>
-      </w:r>
-      <w:proofErr w:type="spellStart"/>
-      <w:r>
-        <w:rPr>
-          <w:rFonts w:ascii="Calibri" w:hAnsi="Calibri" w:cs="Calibri"/>
-          <w:szCs w:val="24"/>
-        </w:rPr>
-        <w:t>Wasserschutzpolizei</w:t>
-      </w:r>
-      <w:proofErr w:type="spellEnd"/>
-      <w:r>
-        <w:rPr>
-          <w:rFonts w:ascii="Calibri" w:hAnsi="Calibri" w:cs="Calibri"/>
-          <w:szCs w:val="24"/>
-        </w:rPr>
-        <w:t xml:space="preserve"> Zürich. https://data.stadt-zuerich.ch/dataset/sid_wapo_wetterstationen</w:t>
-      </w:r>
-    </w:p>
-    <w:p>
-      <w:pPr>
-        <w:pStyle w:val="Bibliography"/>
-        <w:rPr>
-          <w:rFonts w:ascii="Calibri" w:hAnsi="Calibri" w:cs="Calibri"/>
-          <w:szCs w:val="24"/>
-        </w:rPr>
-      </w:pPr>
-      <w:r>
-        <w:rPr>
-          <w:rFonts w:ascii="Calibri" w:hAnsi="Calibri" w:cs="Calibri"/>
-          <w:szCs w:val="24"/>
-        </w:rPr>
-        <w:t xml:space="preserve">Yi, M. (n.d.-a). </w:t>
-      </w:r>
-      <w:r>
-        <w:rPr>
-          <w:rFonts w:ascii="Calibri" w:hAnsi="Calibri" w:cs="Calibri"/>
-          <w:i/>
-          <w:iCs/>
-          <w:szCs w:val="24"/>
-        </w:rPr>
-        <w:t>A Complete Guide to Box Plots</w:t>
-      </w:r>
-      <w:r>
-        <w:rPr>
-          <w:rFonts w:ascii="Calibri" w:hAnsi="Calibri" w:cs="Calibri"/>
-          <w:szCs w:val="24"/>
-        </w:rPr>
-        <w:t xml:space="preserve"> [Guide]. </w:t>
-      </w:r>
-      <w:proofErr w:type="spellStart"/>
-      <w:r>
-        <w:rPr>
-          <w:rFonts w:ascii="Calibri" w:hAnsi="Calibri" w:cs="Calibri"/>
-          <w:szCs w:val="24"/>
-        </w:rPr>
-        <w:t>Chartio</w:t>
-      </w:r>
-      <w:proofErr w:type="spellEnd"/>
-      <w:r>
-        <w:rPr>
-          <w:rFonts w:ascii="Calibri" w:hAnsi="Calibri" w:cs="Calibri"/>
-          <w:szCs w:val="24"/>
-        </w:rPr>
-        <w:t>. Retrieved March 17, 2022, from https://chartio.com/learn/charts/box-plot-complete-guide/</w:t>
-      </w:r>
-    </w:p>
-    <w:p>
-      <w:pPr>
-        <w:pStyle w:val="Bibliography"/>
-        <w:rPr>
-          <w:rFonts w:ascii="Calibri" w:hAnsi="Calibri" w:cs="Calibri"/>
-          <w:szCs w:val="24"/>
-        </w:rPr>
-      </w:pPr>
-      <w:r>
-        <w:rPr>
-          <w:rFonts w:ascii="Calibri" w:hAnsi="Calibri" w:cs="Calibri"/>
-          <w:szCs w:val="24"/>
-        </w:rPr>
-        <w:t xml:space="preserve">Yi, M. (n.d.-b). </w:t>
-      </w:r>
-      <w:r>
-        <w:rPr>
-          <w:rFonts w:ascii="Calibri" w:hAnsi="Calibri" w:cs="Calibri"/>
-          <w:i/>
-          <w:iCs/>
-          <w:szCs w:val="24"/>
-        </w:rPr>
-        <w:t>A Complete Guide to Scatter Plots</w:t>
-      </w:r>
-      <w:r>
-        <w:rPr>
-          <w:rFonts w:ascii="Calibri" w:hAnsi="Calibri" w:cs="Calibri"/>
-          <w:szCs w:val="24"/>
-        </w:rPr>
-        <w:t xml:space="preserve"> [Guide]. </w:t>
-      </w:r>
-      <w:proofErr w:type="spellStart"/>
-      <w:r>
-        <w:rPr>
-          <w:rFonts w:ascii="Calibri" w:hAnsi="Calibri" w:cs="Calibri"/>
-          <w:szCs w:val="24"/>
-        </w:rPr>
-        <w:t>Chartio</w:t>
-      </w:r>
-      <w:proofErr w:type="spellEnd"/>
-      <w:r>
-        <w:rPr>
-          <w:rFonts w:ascii="Calibri" w:hAnsi="Calibri" w:cs="Calibri"/>
-          <w:szCs w:val="24"/>
-        </w:rPr>
-        <w:t>. Retrieved March 17, 2022, from https://chartio.com/learn/charts/what-is-a-scatter-plot/</w:t>
+        <w:t xml:space="preserve"> [Guide]. Chartio. Retrieved March 17, 2022, from https://chartio.com/learn/charts/what-is-a-scatter-plot/</w:t>
       </w:r>
     </w:p>
     <w:p>
@@ -5706,6 +5715,7 @@
   <w:style w:type="character" w:default="1" w:styleId="DefaultParagraphFont">
     <w:name w:val="Default Paragraph Font"/>
     <w:uiPriority w:val="1"/>
+    <w:semiHidden/>
     <w:unhideWhenUsed/>
   </w:style>
   <w:style w:type="table" w:default="1" w:styleId="TableNormal">

</xml_diff>

<commit_message>
Added: overview of what I will cover in LO 3
</commit_message>
<xml_diff>
--- a/report.docx
+++ b/report.docx
@@ -286,12 +286,28 @@
         </w:rPr>
         <w:tab/>
       </w:r>
+      <w:proofErr w:type="spellStart"/>
       <w:r>
         <w:rPr>
           <w:lang w:val="en-US"/>
         </w:rPr>
-        <w:t>Arzu Cöltekin</w:t>
-      </w:r>
+        <w:t>Arzu</w:t>
+      </w:r>
+      <w:proofErr w:type="spellEnd"/>
+      <w:r>
+        <w:rPr>
+          <w:lang w:val="en-US"/>
+        </w:rPr>
+        <w:t xml:space="preserve"> </w:t>
+      </w:r>
+      <w:proofErr w:type="spellStart"/>
+      <w:r>
+        <w:rPr>
+          <w:lang w:val="en-US"/>
+        </w:rPr>
+        <w:t>Cöltekin</w:t>
+      </w:r>
+      <w:proofErr w:type="spellEnd"/>
     </w:p>
     <w:p>
       <w:pPr>
@@ -1213,14 +1229,27 @@
                       <w:r>
                         <w:t xml:space="preserve"> </w:t>
                       </w:r>
-                      <w:fldSimple w:instr=" SEQ Abbildung \* ARABIC ">
-                        <w:r>
-                          <w:rPr>
-                            <w:noProof/>
-                          </w:rPr>
-                          <w:t>1</w:t>
-                        </w:r>
-                      </w:fldSimple>
+                      <w:r>
+                        <w:fldChar w:fldCharType="begin"/>
+                      </w:r>
+                      <w:r>
+                        <w:instrText xml:space="preserve"> SEQ Abbildung \* ARABIC </w:instrText>
+                      </w:r>
+                      <w:r>
+                        <w:fldChar w:fldCharType="separate"/>
+                      </w:r>
+                      <w:r>
+                        <w:rPr>
+                          <w:noProof/>
+                        </w:rPr>
+                        <w:t>1</w:t>
+                      </w:r>
+                      <w:r>
+                        <w:rPr>
+                          <w:noProof/>
+                        </w:rPr>
+                        <w:fldChar w:fldCharType="end"/>
+                      </w:r>
                       <w:bookmarkEnd w:id="4"/>
                       <w:r>
                         <w:rPr>
@@ -1267,7 +1296,7 @@
                     </pic:cNvPicPr>
                   </pic:nvPicPr>
                   <pic:blipFill>
-                    <a:blip r:embed="rId7" cstate="print">
+                    <a:blip r:embed="rId8" cstate="print">
                       <a:extLst>
                         <a:ext uri="{28A0092B-C50C-407E-A947-70E740481C1C}">
                           <a14:useLocalDpi xmlns:a14="http://schemas.microsoft.com/office/drawing/2010/main" val="0"/>
@@ -1374,7 +1403,21 @@
         <w:rPr>
           <w:lang w:val="de-CH"/>
         </w:rPr>
-        <w:t xml:space="preserve">Bei solchen Intervallen (und ordinalen Kategorien) ist wichtig, dass die Balken nach der stetigen Variable sortiert sind. Wenn man nominale Kategorien hat, macht eine Sortierung nach der Balkengrösse </w:t>
+        <w:t xml:space="preserve">Bei solchen Intervallen (und ordinalen Kategorien) ist wichtig, dass die Balken </w:t>
+      </w:r>
+      <w:proofErr w:type="gramStart"/>
+      <w:r>
+        <w:rPr>
+          <w:lang w:val="de-CH"/>
+        </w:rPr>
+        <w:t>nach der stetigen Variable</w:t>
+      </w:r>
+      <w:proofErr w:type="gramEnd"/>
+      <w:r>
+        <w:rPr>
+          <w:lang w:val="de-CH"/>
+        </w:rPr>
+        <w:t xml:space="preserve"> sortiert sind. Wenn man nominale Kategorien hat, macht eine Sortierung nach der Balkengrösse </w:t>
       </w:r>
       <w:r>
         <w:rPr>
@@ -1487,8 +1530,8 @@
           <w:lang w:val="de-CH"/>
         </w:rPr>
       </w:pPr>
-      <w:bookmarkStart w:id="4" w:name="_Toc97822982"/>
-      <w:bookmarkStart w:id="5" w:name="_Toc97824139"/>
+      <w:bookmarkStart w:id="5" w:name="_Toc97822982"/>
+      <w:bookmarkStart w:id="6" w:name="_Toc97824139"/>
       <w:r>
         <w:rPr>
           <w:lang w:val="de-CH"/>
@@ -1501,8 +1544,8 @@
         </w:rPr>
         <w:t>diagramm</w:t>
       </w:r>
-      <w:bookmarkEnd w:id="4"/>
       <w:bookmarkEnd w:id="5"/>
+      <w:bookmarkEnd w:id="6"/>
     </w:p>
     <w:p>
       <w:pPr>
@@ -1541,7 +1584,7 @@
                     </pic:cNvPicPr>
                   </pic:nvPicPr>
                   <pic:blipFill>
-                    <a:blip r:embed="rId8" cstate="print">
+                    <a:blip r:embed="rId9" cstate="print">
                       <a:extLst>
                         <a:ext uri="{28A0092B-C50C-407E-A947-70E740481C1C}">
                           <a14:useLocalDpi xmlns:a14="http://schemas.microsoft.com/office/drawing/2010/main" val="0"/>
@@ -1802,14 +1845,27 @@
                       <w:r>
                         <w:t xml:space="preserve"> </w:t>
                       </w:r>
-                      <w:fldSimple w:instr=" SEQ Abbildung \* ARABIC ">
-                        <w:r>
-                          <w:rPr>
-                            <w:noProof/>
-                          </w:rPr>
-                          <w:t>2</w:t>
-                        </w:r>
-                      </w:fldSimple>
+                      <w:r>
+                        <w:fldChar w:fldCharType="begin"/>
+                      </w:r>
+                      <w:r>
+                        <w:instrText xml:space="preserve"> SEQ Abbildung \* ARABIC </w:instrText>
+                      </w:r>
+                      <w:r>
+                        <w:fldChar w:fldCharType="separate"/>
+                      </w:r>
+                      <w:r>
+                        <w:rPr>
+                          <w:noProof/>
+                        </w:rPr>
+                        <w:t>2</w:t>
+                      </w:r>
+                      <w:r>
+                        <w:rPr>
+                          <w:noProof/>
+                        </w:rPr>
+                        <w:fldChar w:fldCharType="end"/>
+                      </w:r>
                       <w:r>
                         <w:rPr>
                           <w:lang w:val="de-CH"/>
@@ -1981,7 +2037,21 @@
         <w:rPr>
           <w:lang w:val="de-CH"/>
         </w:rPr>
-        <w:t>im Juli und August ist es schwer zu erkenne wo sich der Datenpunkt befindet. Deshalb ist für diese Visualisierung das Balkendiagramm besser geeignet.</w:t>
+        <w:t xml:space="preserve">im Juli und August ist es schwer zu </w:t>
+      </w:r>
+      <w:proofErr w:type="gramStart"/>
+      <w:r>
+        <w:rPr>
+          <w:lang w:val="de-CH"/>
+        </w:rPr>
+        <w:t>erkenne</w:t>
+      </w:r>
+      <w:proofErr w:type="gramEnd"/>
+      <w:r>
+        <w:rPr>
+          <w:lang w:val="de-CH"/>
+        </w:rPr>
+        <w:t xml:space="preserve"> wo sich der Datenpunkt befindet. Deshalb ist für diese Visualisierung das Balkendiagramm besser geeignet.</w:t>
       </w:r>
     </w:p>
     <w:p>
@@ -1991,8 +2061,8 @@
           <w:lang w:val="de-CH"/>
         </w:rPr>
       </w:pPr>
-      <w:bookmarkStart w:id="6" w:name="_Toc97822983"/>
-      <w:bookmarkStart w:id="7" w:name="_Toc97824140"/>
+      <w:bookmarkStart w:id="7" w:name="_Toc97822983"/>
+      <w:bookmarkStart w:id="8" w:name="_Toc97824140"/>
       <w:r>
         <w:rPr>
           <w:lang w:val="de-CH"/>
@@ -2000,8 +2070,8 @@
         <w:lastRenderedPageBreak/>
         <w:t>Histogramm</w:t>
       </w:r>
-      <w:bookmarkEnd w:id="6"/>
       <w:bookmarkEnd w:id="7"/>
+      <w:bookmarkEnd w:id="8"/>
     </w:p>
     <w:p>
       <w:pPr>
@@ -2040,7 +2110,7 @@
                     </pic:cNvPicPr>
                   </pic:nvPicPr>
                   <pic:blipFill>
-                    <a:blip r:embed="rId9" cstate="print">
+                    <a:blip r:embed="rId10" cstate="print">
                       <a:extLst>
                         <a:ext uri="{28A0092B-C50C-407E-A947-70E740481C1C}">
                           <a14:useLocalDpi xmlns:a14="http://schemas.microsoft.com/office/drawing/2010/main" val="0"/>
@@ -2081,13 +2151,27 @@
         <w:rPr>
           <w:lang w:val="de-CH"/>
         </w:rPr>
-        <w:t xml:space="preserve">In einem Histogramm kann eine Verteilung einer </w:t>
-      </w:r>
-      <w:r>
-        <w:rPr>
-          <w:lang w:val="de-CH"/>
-        </w:rPr>
-        <w:t xml:space="preserve">kontinuierlichen Variable dargestellt werden. Es werden ähnlich wie im Balkendiagramm Balken gezeichnet, die Höhe der Balken entspricht aber der </w:t>
+        <w:t xml:space="preserve">In einem Histogramm kann eine Verteilung </w:t>
+      </w:r>
+      <w:proofErr w:type="gramStart"/>
+      <w:r>
+        <w:rPr>
+          <w:lang w:val="de-CH"/>
+        </w:rPr>
+        <w:t xml:space="preserve">einer </w:t>
+      </w:r>
+      <w:r>
+        <w:rPr>
+          <w:lang w:val="de-CH"/>
+        </w:rPr>
+        <w:t>kontinuierlichen Variable</w:t>
+      </w:r>
+      <w:proofErr w:type="gramEnd"/>
+      <w:r>
+        <w:rPr>
+          <w:lang w:val="de-CH"/>
+        </w:rPr>
+        <w:t xml:space="preserve"> dargestellt werden. Es werden ähnlich wie im Balkendiagramm Balken gezeichnet, die Höhe der Balken entspricht aber der </w:t>
       </w:r>
       <w:r>
         <w:rPr>
@@ -2105,7 +2189,21 @@
         <w:rPr>
           <w:lang w:val="de-CH"/>
         </w:rPr>
-        <w:t xml:space="preserve"> welche im Intervall des Balken vorkommen. Die x-Achse muss sortiert sein, sonst lässt sich keine Verteilung erkennen.</w:t>
+        <w:t xml:space="preserve"> welche im Intervall </w:t>
+      </w:r>
+      <w:proofErr w:type="gramStart"/>
+      <w:r>
+        <w:rPr>
+          <w:lang w:val="de-CH"/>
+        </w:rPr>
+        <w:t>des Balken</w:t>
+      </w:r>
+      <w:proofErr w:type="gramEnd"/>
+      <w:r>
+        <w:rPr>
+          <w:lang w:val="de-CH"/>
+        </w:rPr>
+        <w:t xml:space="preserve"> vorkommen. Die x-Achse muss sortiert sein, sonst lässt sich keine Verteilung erkennen.</w:t>
       </w:r>
     </w:p>
     <w:p>
@@ -2164,7 +2262,7 @@
                                 <w:lang w:val="de-CH"/>
                               </w:rPr>
                             </w:pPr>
-                            <w:bookmarkStart w:id="8" w:name="_Ref98422742"/>
+                            <w:bookmarkStart w:id="9" w:name="_Ref98422742"/>
                             <w:proofErr w:type="spellStart"/>
                             <w:r>
                               <w:t>Abbildung</w:t>
@@ -2177,10 +2275,7 @@
                               <w:fldChar w:fldCharType="begin"/>
                             </w:r>
                             <w:r>
-                              <w:instrText xml:space="preserve"> SEQ Abbildu</w:instrText>
-                            </w:r>
-                            <w:r>
-                              <w:instrText xml:space="preserve">ng \* ARABIC </w:instrText>
+                              <w:instrText xml:space="preserve"> SEQ Abbildung \* ARABIC </w:instrText>
                             </w:r>
                             <w:r>
                               <w:fldChar w:fldCharType="separate"/>
@@ -2197,7 +2292,7 @@
                               </w:rPr>
                               <w:fldChar w:fldCharType="end"/>
                             </w:r>
-                            <w:bookmarkEnd w:id="8"/>
+                            <w:bookmarkEnd w:id="9"/>
                             <w:r>
                               <w:rPr>
                                 <w:lang w:val="de-CH"/>
@@ -2244,14 +2339,27 @@
                       <w:r>
                         <w:t xml:space="preserve"> </w:t>
                       </w:r>
-                      <w:fldSimple w:instr=" SEQ Abbildung \* ARABIC ">
-                        <w:r>
-                          <w:rPr>
-                            <w:noProof/>
-                          </w:rPr>
-                          <w:t>3</w:t>
-                        </w:r>
-                      </w:fldSimple>
+                      <w:r>
+                        <w:fldChar w:fldCharType="begin"/>
+                      </w:r>
+                      <w:r>
+                        <w:instrText xml:space="preserve"> SEQ Abbildung \* ARABIC </w:instrText>
+                      </w:r>
+                      <w:r>
+                        <w:fldChar w:fldCharType="separate"/>
+                      </w:r>
+                      <w:r>
+                        <w:rPr>
+                          <w:noProof/>
+                        </w:rPr>
+                        <w:t>3</w:t>
+                      </w:r>
+                      <w:r>
+                        <w:rPr>
+                          <w:noProof/>
+                        </w:rPr>
+                        <w:fldChar w:fldCharType="end"/>
+                      </w:r>
                       <w:bookmarkEnd w:id="10"/>
                       <w:r>
                         <w:rPr>
@@ -2278,7 +2386,21 @@
         <w:rPr>
           <w:lang w:val="de-CH"/>
         </w:rPr>
-        <w:t>. Die Klassengrösse entspricht dem Intervall eines Balken. Je grösser die Klassengrösse, je weniger Balken gibt es und mehr Informationen werden versteckt. Wenn man zu wenig Balken hat, kann man die Art der Verteilung (z.B. normalverteilt) nicht erkennen</w:t>
+        <w:t xml:space="preserve">. Die Klassengrösse entspricht dem Intervall </w:t>
+      </w:r>
+      <w:proofErr w:type="gramStart"/>
+      <w:r>
+        <w:rPr>
+          <w:lang w:val="de-CH"/>
+        </w:rPr>
+        <w:t>eines Balken</w:t>
+      </w:r>
+      <w:proofErr w:type="gramEnd"/>
+      <w:r>
+        <w:rPr>
+          <w:lang w:val="de-CH"/>
+        </w:rPr>
+        <w:t>. Je grösser die Klassengrösse, je weniger Balken gibt es und mehr Informationen werden versteckt. Wenn man zu wenig Balken hat, kann man die Art der Verteilung (z.B. normalverteilt) nicht erkennen</w:t>
       </w:r>
       <w:r>
         <w:rPr>
@@ -2296,7 +2418,21 @@
         <w:rPr>
           <w:lang w:val="de-CH"/>
         </w:rPr>
-        <w:t xml:space="preserve">, wird das Rauschen der Daten sichtbar. Hier gibt es nicht eine Formel welche immer funktioniert. </w:t>
+        <w:t xml:space="preserve">, wird das Rauschen der Daten sichtbar. Hier gibt es nicht eine </w:t>
+      </w:r>
+      <w:proofErr w:type="gramStart"/>
+      <w:r>
+        <w:rPr>
+          <w:lang w:val="de-CH"/>
+        </w:rPr>
+        <w:t>Formel</w:t>
+      </w:r>
+      <w:proofErr w:type="gramEnd"/>
+      <w:r>
+        <w:rPr>
+          <w:lang w:val="de-CH"/>
+        </w:rPr>
+        <w:t xml:space="preserve"> welche immer funktioniert. </w:t>
       </w:r>
       <w:r>
         <w:rPr>
@@ -2557,7 +2693,7 @@
                                 <w:lang w:val="de-CH"/>
                               </w:rPr>
                             </w:pPr>
-                            <w:bookmarkStart w:id="9" w:name="_Ref98422727"/>
+                            <w:bookmarkStart w:id="11" w:name="_Ref98422727"/>
                             <w:proofErr w:type="spellStart"/>
                             <w:r>
                               <w:t>Abbildung</w:t>
@@ -2587,7 +2723,7 @@
                               </w:rPr>
                               <w:fldChar w:fldCharType="end"/>
                             </w:r>
-                            <w:bookmarkEnd w:id="9"/>
+                            <w:bookmarkEnd w:id="11"/>
                             <w:r>
                               <w:rPr>
                                 <w:lang w:val="de-CH"/>
@@ -2631,14 +2767,27 @@
                       <w:r>
                         <w:t xml:space="preserve"> </w:t>
                       </w:r>
-                      <w:fldSimple w:instr=" SEQ Abbildung \* ARABIC ">
-                        <w:r>
-                          <w:rPr>
-                            <w:noProof/>
-                          </w:rPr>
-                          <w:t>4</w:t>
-                        </w:r>
-                      </w:fldSimple>
+                      <w:r>
+                        <w:fldChar w:fldCharType="begin"/>
+                      </w:r>
+                      <w:r>
+                        <w:instrText xml:space="preserve"> SEQ Abbildung \* ARABIC </w:instrText>
+                      </w:r>
+                      <w:r>
+                        <w:fldChar w:fldCharType="separate"/>
+                      </w:r>
+                      <w:r>
+                        <w:rPr>
+                          <w:noProof/>
+                        </w:rPr>
+                        <w:t>4</w:t>
+                      </w:r>
+                      <w:r>
+                        <w:rPr>
+                          <w:noProof/>
+                        </w:rPr>
+                        <w:fldChar w:fldCharType="end"/>
+                      </w:r>
                       <w:bookmarkEnd w:id="12"/>
                       <w:r>
                         <w:rPr>
@@ -2686,7 +2835,7 @@
                     </pic:cNvPicPr>
                   </pic:nvPicPr>
                   <pic:blipFill>
-                    <a:blip r:embed="rId10" cstate="print">
+                    <a:blip r:embed="rId11" cstate="print">
                       <a:extLst>
                         <a:ext uri="{28A0092B-C50C-407E-A947-70E740481C1C}">
                           <a14:useLocalDpi xmlns:a14="http://schemas.microsoft.com/office/drawing/2010/main" val="0"/>
@@ -2986,8 +3135,8 @@
           <w:lang w:val="de-CH"/>
         </w:rPr>
       </w:pPr>
-      <w:bookmarkStart w:id="10" w:name="_Toc97822984"/>
-      <w:bookmarkStart w:id="11" w:name="_Toc97824141"/>
+      <w:bookmarkStart w:id="13" w:name="_Toc97822984"/>
+      <w:bookmarkStart w:id="14" w:name="_Toc97824141"/>
       <w:r>
         <w:rPr>
           <w:noProof/>
@@ -3019,7 +3168,7 @@
                     </pic:cNvPicPr>
                   </pic:nvPicPr>
                   <pic:blipFill>
-                    <a:blip r:embed="rId11" cstate="print">
+                    <a:blip r:embed="rId12" cstate="print">
                       <a:extLst>
                         <a:ext uri="{28A0092B-C50C-407E-A947-70E740481C1C}">
                           <a14:useLocalDpi xmlns:a14="http://schemas.microsoft.com/office/drawing/2010/main" val="0"/>
@@ -3069,8 +3218,8 @@
         </w:rPr>
         <w:t>Heatmap</w:t>
       </w:r>
-      <w:bookmarkEnd w:id="10"/>
-      <w:bookmarkEnd w:id="11"/>
+      <w:bookmarkEnd w:id="13"/>
+      <w:bookmarkEnd w:id="14"/>
       <w:proofErr w:type="spellEnd"/>
     </w:p>
     <w:p>
@@ -3128,7 +3277,7 @@
                                 <w:lang w:val="de-CH"/>
                               </w:rPr>
                             </w:pPr>
-                            <w:bookmarkStart w:id="12" w:name="_Ref97823565"/>
+                            <w:bookmarkStart w:id="15" w:name="_Ref97823565"/>
                             <w:proofErr w:type="spellStart"/>
                             <w:r>
                               <w:t>Abbildung</w:t>
@@ -3158,7 +3307,7 @@
                               </w:rPr>
                               <w:fldChar w:fldCharType="end"/>
                             </w:r>
-                            <w:bookmarkEnd w:id="12"/>
+                            <w:bookmarkEnd w:id="15"/>
                             <w:r>
                               <w:rPr>
                                 <w:lang w:val="de-CH"/>
@@ -3233,14 +3382,27 @@
                       <w:r>
                         <w:t xml:space="preserve"> </w:t>
                       </w:r>
-                      <w:fldSimple w:instr=" SEQ Abbildung \* ARABIC ">
-                        <w:r>
-                          <w:rPr>
-                            <w:noProof/>
-                          </w:rPr>
-                          <w:t>5</w:t>
-                        </w:r>
-                      </w:fldSimple>
+                      <w:r>
+                        <w:fldChar w:fldCharType="begin"/>
+                      </w:r>
+                      <w:r>
+                        <w:instrText xml:space="preserve"> SEQ Abbildung \* ARABIC </w:instrText>
+                      </w:r>
+                      <w:r>
+                        <w:fldChar w:fldCharType="separate"/>
+                      </w:r>
+                      <w:r>
+                        <w:rPr>
+                          <w:noProof/>
+                        </w:rPr>
+                        <w:t>5</w:t>
+                      </w:r>
+                      <w:r>
+                        <w:rPr>
+                          <w:noProof/>
+                        </w:rPr>
+                        <w:fldChar w:fldCharType="end"/>
+                      </w:r>
                       <w:bookmarkEnd w:id="16"/>
                       <w:r>
                         <w:rPr>
@@ -3334,7 +3496,7 @@
                                 <w:lang w:val="de-CH"/>
                               </w:rPr>
                             </w:pPr>
-                            <w:bookmarkStart w:id="13" w:name="_Ref97823543"/>
+                            <w:bookmarkStart w:id="17" w:name="_Ref97823543"/>
                             <w:proofErr w:type="spellStart"/>
                             <w:r>
                               <w:t>Abbildung</w:t>
@@ -3364,7 +3526,7 @@
                               </w:rPr>
                               <w:fldChar w:fldCharType="end"/>
                             </w:r>
-                            <w:bookmarkEnd w:id="13"/>
+                            <w:bookmarkEnd w:id="17"/>
                             <w:r>
                               <w:rPr>
                                 <w:lang w:val="de-CH"/>
@@ -3425,14 +3587,27 @@
                       <w:r>
                         <w:t xml:space="preserve"> </w:t>
                       </w:r>
-                      <w:fldSimple w:instr=" SEQ Abbildung \* ARABIC ">
-                        <w:r>
-                          <w:rPr>
-                            <w:noProof/>
-                          </w:rPr>
-                          <w:t>6</w:t>
-                        </w:r>
-                      </w:fldSimple>
+                      <w:r>
+                        <w:fldChar w:fldCharType="begin"/>
+                      </w:r>
+                      <w:r>
+                        <w:instrText xml:space="preserve"> SEQ Abbildung \* ARABIC </w:instrText>
+                      </w:r>
+                      <w:r>
+                        <w:fldChar w:fldCharType="separate"/>
+                      </w:r>
+                      <w:r>
+                        <w:rPr>
+                          <w:noProof/>
+                        </w:rPr>
+                        <w:t>6</w:t>
+                      </w:r>
+                      <w:r>
+                        <w:rPr>
+                          <w:noProof/>
+                        </w:rPr>
+                        <w:fldChar w:fldCharType="end"/>
+                      </w:r>
                       <w:bookmarkEnd w:id="18"/>
                       <w:r>
                         <w:rPr>
@@ -3512,7 +3687,7 @@
                                 <w:lang w:val="de-CH"/>
                               </w:rPr>
                             </w:pPr>
-                            <w:bookmarkStart w:id="14" w:name="_Ref97823555"/>
+                            <w:bookmarkStart w:id="19" w:name="_Ref97823555"/>
                             <w:proofErr w:type="spellStart"/>
                             <w:r>
                               <w:t>Abbildung</w:t>
@@ -3542,7 +3717,7 @@
                               </w:rPr>
                               <w:fldChar w:fldCharType="end"/>
                             </w:r>
-                            <w:bookmarkEnd w:id="14"/>
+                            <w:bookmarkEnd w:id="19"/>
                             <w:r>
                               <w:rPr>
                                 <w:lang w:val="de-CH"/>
@@ -3605,14 +3780,27 @@
                       <w:r>
                         <w:t xml:space="preserve"> </w:t>
                       </w:r>
-                      <w:fldSimple w:instr=" SEQ Abbildung \* ARABIC ">
-                        <w:r>
-                          <w:rPr>
-                            <w:noProof/>
-                          </w:rPr>
-                          <w:t>7</w:t>
-                        </w:r>
-                      </w:fldSimple>
+                      <w:r>
+                        <w:fldChar w:fldCharType="begin"/>
+                      </w:r>
+                      <w:r>
+                        <w:instrText xml:space="preserve"> SEQ Abbildung \* ARABIC </w:instrText>
+                      </w:r>
+                      <w:r>
+                        <w:fldChar w:fldCharType="separate"/>
+                      </w:r>
+                      <w:r>
+                        <w:rPr>
+                          <w:noProof/>
+                        </w:rPr>
+                        <w:t>7</w:t>
+                      </w:r>
+                      <w:r>
+                        <w:rPr>
+                          <w:noProof/>
+                        </w:rPr>
+                        <w:fldChar w:fldCharType="end"/>
+                      </w:r>
                       <w:bookmarkEnd w:id="20"/>
                       <w:r>
                         <w:rPr>
@@ -3676,7 +3864,7 @@
                     </pic:cNvPicPr>
                   </pic:nvPicPr>
                   <pic:blipFill>
-                    <a:blip r:embed="rId12" cstate="print">
+                    <a:blip r:embed="rId13" cstate="print">
                       <a:extLst>
                         <a:ext uri="{28A0092B-C50C-407E-A947-70E740481C1C}">
                           <a14:useLocalDpi xmlns:a14="http://schemas.microsoft.com/office/drawing/2010/main" val="0"/>
@@ -3744,7 +3932,7 @@
                     </pic:cNvPicPr>
                   </pic:nvPicPr>
                   <pic:blipFill>
-                    <a:blip r:embed="rId13" cstate="print">
+                    <a:blip r:embed="rId14" cstate="print">
                       <a:extLst>
                         <a:ext uri="{28A0092B-C50C-407E-A947-70E740481C1C}">
                           <a14:useLocalDpi xmlns:a14="http://schemas.microsoft.com/office/drawing/2010/main" val="0"/>
@@ -4326,7 +4514,7 @@
     </w:p>
     <w:p>
       <w:pPr>
-        <w:pStyle w:val="Heading2"/>
+        <w:pStyle w:val="Heading3"/>
         <w:rPr>
           <w:lang w:val="de-CH"/>
         </w:rPr>
@@ -4541,7 +4729,7 @@
     </w:p>
     <w:p>
       <w:pPr>
-        <w:pStyle w:val="Heading2"/>
+        <w:pStyle w:val="Heading3"/>
         <w:rPr>
           <w:lang w:val="de-CH"/>
         </w:rPr>
@@ -4608,7 +4796,7 @@
                                 <w:lang w:val="de-CH"/>
                               </w:rPr>
                             </w:pPr>
-                            <w:bookmarkStart w:id="15" w:name="_Ref98943515"/>
+                            <w:bookmarkStart w:id="21" w:name="_Ref98943515"/>
                             <w:proofErr w:type="spellStart"/>
                             <w:r>
                               <w:t>Abbildung</w:t>
@@ -4621,10 +4809,7 @@
                               <w:fldChar w:fldCharType="begin"/>
                             </w:r>
                             <w:r>
-                              <w:instrText xml:space="preserve"> SEQ Abbi</w:instrText>
-                            </w:r>
-                            <w:r>
-                              <w:instrText xml:space="preserve">ldung \* ARABIC </w:instrText>
+                              <w:instrText xml:space="preserve"> SEQ Abbildung \* ARABIC </w:instrText>
                             </w:r>
                             <w:r>
                               <w:fldChar w:fldCharType="separate"/>
@@ -4641,7 +4826,7 @@
                               </w:rPr>
                               <w:fldChar w:fldCharType="end"/>
                             </w:r>
-                            <w:bookmarkEnd w:id="15"/>
+                            <w:bookmarkEnd w:id="21"/>
                             <w:r>
                               <w:rPr>
                                 <w:lang w:val="de-CH"/>
@@ -4715,14 +4900,27 @@
                       <w:r>
                         <w:t xml:space="preserve"> </w:t>
                       </w:r>
-                      <w:fldSimple w:instr=" SEQ Abbildung \* ARABIC ">
-                        <w:r>
-                          <w:rPr>
-                            <w:noProof/>
-                          </w:rPr>
-                          <w:t>8</w:t>
-                        </w:r>
-                      </w:fldSimple>
+                      <w:r>
+                        <w:fldChar w:fldCharType="begin"/>
+                      </w:r>
+                      <w:r>
+                        <w:instrText xml:space="preserve"> SEQ Abbildung \* ARABIC </w:instrText>
+                      </w:r>
+                      <w:r>
+                        <w:fldChar w:fldCharType="separate"/>
+                      </w:r>
+                      <w:r>
+                        <w:rPr>
+                          <w:noProof/>
+                        </w:rPr>
+                        <w:t>8</w:t>
+                      </w:r>
+                      <w:r>
+                        <w:rPr>
+                          <w:noProof/>
+                        </w:rPr>
+                        <w:fldChar w:fldCharType="end"/>
+                      </w:r>
                       <w:bookmarkEnd w:id="22"/>
                       <w:r>
                         <w:rPr>
@@ -4800,7 +4998,7 @@
                     </pic:cNvPicPr>
                   </pic:nvPicPr>
                   <pic:blipFill>
-                    <a:blip r:embed="rId14" cstate="print">
+                    <a:blip r:embed="rId15" cstate="print">
                       <a:extLst>
                         <a:ext uri="{28A0092B-C50C-407E-A947-70E740481C1C}">
                           <a14:useLocalDpi xmlns:a14="http://schemas.microsoft.com/office/drawing/2010/main" val="0"/>
@@ -4860,7 +5058,19 @@
         <w:rPr>
           <w:lang w:val="de-CH"/>
         </w:rPr>
-        <w:t xml:space="preserve">Oftmals werden auf einer Karten verschiedene Symbole verwendet um verschiedene Arten von </w:t>
+        <w:t xml:space="preserve">Oftmals werden auf einer Karte verschiedene Symbole </w:t>
+      </w:r>
+      <w:r>
+        <w:rPr>
+          <w:lang w:val="de-CH"/>
+        </w:rPr>
+        <w:t>verwendet,</w:t>
+      </w:r>
+      <w:r>
+        <w:rPr>
+          <w:lang w:val="de-CH"/>
+        </w:rPr>
+        <w:t xml:space="preserve"> um verschiedene Arten von </w:t>
       </w:r>
       <w:r>
         <w:rPr>
@@ -5047,7 +5257,7 @@
     </w:p>
     <w:p>
       <w:pPr>
-        <w:pStyle w:val="Heading2"/>
+        <w:pStyle w:val="Heading3"/>
         <w:rPr>
           <w:lang w:val="de-CH"/>
         </w:rPr>
@@ -5118,7 +5328,7 @@
         <w:rPr>
           <w:lang w:val="de-CH"/>
         </w:rPr>
-        <w:t>Das Problem bei dieser Variab</w:t>
+        <w:t>Das Problem dieser Variab</w:t>
       </w:r>
       <w:r>
         <w:rPr>
@@ -5384,7 +5594,7 @@
     </w:p>
     <w:p>
       <w:pPr>
-        <w:pStyle w:val="Heading2"/>
+        <w:pStyle w:val="Heading3"/>
         <w:rPr>
           <w:lang w:val="de-CH"/>
         </w:rPr>
@@ -5419,7 +5629,7 @@
                     </pic:cNvPicPr>
                   </pic:nvPicPr>
                   <pic:blipFill>
-                    <a:blip r:embed="rId15" cstate="print">
+                    <a:blip r:embed="rId16" cstate="print">
                       <a:extLst>
                         <a:ext uri="{28A0092B-C50C-407E-A947-70E740481C1C}">
                           <a14:useLocalDpi xmlns:a14="http://schemas.microsoft.com/office/drawing/2010/main" val="0"/>
@@ -5498,7 +5708,7 @@
                                 <w:lang w:val="de-CH"/>
                               </w:rPr>
                             </w:pPr>
-                            <w:bookmarkStart w:id="16" w:name="_Ref98959525"/>
+                            <w:bookmarkStart w:id="23" w:name="_Ref98959525"/>
                             <w:proofErr w:type="spellStart"/>
                             <w:r>
                               <w:t>Abbildung</w:t>
@@ -5528,7 +5738,7 @@
                               </w:rPr>
                               <w:fldChar w:fldCharType="end"/>
                             </w:r>
-                            <w:bookmarkEnd w:id="16"/>
+                            <w:bookmarkEnd w:id="23"/>
                             <w:r>
                               <w:rPr>
                                 <w:lang w:val="de-CH"/>
@@ -5564,11 +5774,7 @@
           </mc:Choice>
           <mc:Fallback>
             <w:pict>
-              <v:shapetype w14:anchorId="54A12C0F" id="_x0000_t202" coordsize="21600,21600" o:spt="202" path="m,l,21600r21600,l21600,xe">
-                <v:stroke joinstyle="miter"/>
-                <v:path gradientshapeok="t" o:connecttype="rect"/>
-              </v:shapetype>
-              <v:shape id="Text Box 26" o:spid="_x0000_s1034" type="#_x0000_t202" style="position:absolute;margin-left:410.8pt;margin-top:74.3pt;width:111.8pt;height:.05pt;z-index:251689984;visibility:visible;mso-wrap-style:square;mso-wrap-distance-left:9pt;mso-wrap-distance-top:0;mso-wrap-distance-right:9pt;mso-wrap-distance-bottom:0;mso-position-horizontal:absolute;mso-position-horizontal-relative:text;mso-position-vertical:absolute;mso-position-vertical-relative:text;v-text-anchor:top" o:gfxdata="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" stroked="f">
+              <v:shape w14:anchorId="54A12C0F" id="Text Box 26" o:spid="_x0000_s1034" type="#_x0000_t202" style="position:absolute;margin-left:410.8pt;margin-top:74.3pt;width:111.8pt;height:.05pt;z-index:251689984;visibility:visible;mso-wrap-style:square;mso-wrap-distance-left:9pt;mso-wrap-distance-top:0;mso-wrap-distance-right:9pt;mso-wrap-distance-bottom:0;mso-position-horizontal:absolute;mso-position-horizontal-relative:text;mso-position-vertical:absolute;mso-position-vertical-relative:text;v-text-anchor:top" o:gfxdata="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" stroked="f">
                 <v:textbox style="mso-fit-shape-to-text:t" inset="0,0,0,0">
                   <w:txbxContent>
                     <w:p>
@@ -5579,7 +5785,7 @@
                           <w:lang w:val="de-CH"/>
                         </w:rPr>
                       </w:pPr>
-                      <w:bookmarkStart w:id="17" w:name="_Ref98959525"/>
+                      <w:bookmarkStart w:id="24" w:name="_Ref98959525"/>
                       <w:proofErr w:type="spellStart"/>
                       <w:r>
                         <w:t>Abbildung</w:t>
@@ -5609,7 +5815,7 @@
                         </w:rPr>
                         <w:fldChar w:fldCharType="end"/>
                       </w:r>
-                      <w:bookmarkEnd w:id="17"/>
+                      <w:bookmarkEnd w:id="24"/>
                       <w:r>
                         <w:rPr>
                           <w:lang w:val="de-CH"/>
@@ -5863,7 +6069,7 @@
     </w:p>
     <w:p>
       <w:pPr>
-        <w:pStyle w:val="Heading2"/>
+        <w:pStyle w:val="Heading3"/>
         <w:rPr>
           <w:lang w:val="de-CH"/>
         </w:rPr>
@@ -6215,7 +6421,7 @@
     </w:p>
     <w:p>
       <w:pPr>
-        <w:pStyle w:val="Heading2"/>
+        <w:pStyle w:val="Heading3"/>
         <w:rPr>
           <w:lang w:val="de-CH"/>
         </w:rPr>
@@ -6335,24 +6541,12 @@
         <w:rPr>
           <w:lang w:val="de-CH"/>
         </w:rPr>
-        <w:t xml:space="preserve"> gruppiert das Auge oben rechts und unten links die Punkte zusammen, da diese </w:t>
-      </w:r>
-      <w:r>
-        <w:rPr>
-          <w:lang w:val="de-CH"/>
-        </w:rPr>
-        <w:t>nahe</w:t>
-      </w:r>
-      <w:r>
-        <w:rPr>
-          <w:lang w:val="de-CH"/>
-        </w:rPr>
-        <w:t xml:space="preserve"> beieinander sind.</w:t>
-      </w:r>
-    </w:p>
-    <w:p>
-      <w:pPr>
-        <w:pStyle w:val="Heading2"/>
+        <w:t xml:space="preserve"> gruppiert das Auge oben rechts und unten links die Punkte zusammen, da diese nahe beieinander sind.</w:t>
+      </w:r>
+    </w:p>
+    <w:p>
+      <w:pPr>
+        <w:pStyle w:val="Heading3"/>
         <w:rPr>
           <w:lang w:val="de-CH"/>
         </w:rPr>
@@ -6502,70 +6696,157 @@
         <w:rPr>
           <w:lang w:val="de-CH"/>
         </w:rPr>
+        <w:t xml:space="preserve"> merkt das Auge sofort, dass alle Punkte zum gleichen Phänomen gehören.</w:t>
+      </w:r>
+    </w:p>
+    <w:p>
+      <w:pPr>
+        <w:pStyle w:val="Heading3"/>
+        <w:rPr>
+          <w:lang w:val="de-CH"/>
+        </w:rPr>
+      </w:pPr>
+      <w:r>
+        <w:rPr>
+          <w:lang w:val="de-CH"/>
+        </w:rPr>
+        <w:t>Gesetz der guten Gestalt</w:t>
+      </w:r>
+    </w:p>
+    <w:p>
+      <w:pPr>
+        <w:rPr>
+          <w:lang w:val="de-CH"/>
+        </w:rPr>
+      </w:pPr>
+      <w:r>
+        <w:rPr>
+          <w:lang w:val="de-CH"/>
+        </w:rPr>
+        <w:t>Das Gesetz der guten Gestalt</w:t>
+      </w:r>
+      <w:r>
+        <w:rPr>
+          <w:lang w:val="de-CH"/>
+        </w:rPr>
+        <w:t xml:space="preserve"> oder Gesetz der Prägnanz</w:t>
+      </w:r>
+      <w:r>
+        <w:rPr>
+          <w:lang w:val="de-CH"/>
+        </w:rPr>
+        <w:t xml:space="preserve"> beschreibt</w:t>
+      </w:r>
+      <w:r>
+        <w:rPr>
+          <w:lang w:val="de-CH"/>
+        </w:rPr>
+        <w:t xml:space="preserve">, dass wir simplere Figuren einfacher </w:t>
+      </w:r>
+      <w:r>
+        <w:rPr>
+          <w:lang w:val="de-CH"/>
+        </w:rPr>
+        <w:t xml:space="preserve">und schneller </w:t>
+      </w:r>
+      <w:r>
+        <w:rPr>
+          <w:lang w:val="de-CH"/>
+        </w:rPr>
+        <w:t>wahrnehmen</w:t>
+      </w:r>
+      <w:r>
+        <w:rPr>
+          <w:lang w:val="de-CH"/>
+        </w:rPr>
         <w:t xml:space="preserve"> </w:t>
       </w:r>
       <w:r>
         <w:rPr>
           <w:lang w:val="de-CH"/>
         </w:rPr>
-        <w:t>merkt das Auge sofort, dass alle Punkte zum gleichen Phänomen gehören.</w:t>
-      </w:r>
-    </w:p>
-    <w:p>
-      <w:pPr>
-        <w:pStyle w:val="Heading2"/>
-        <w:rPr>
-          <w:lang w:val="de-CH"/>
-        </w:rPr>
-      </w:pPr>
-      <w:r>
-        <w:rPr>
-          <w:lang w:val="de-CH"/>
-        </w:rPr>
-        <w:t>Gesetz der guten Gestalt</w:t>
-      </w:r>
-    </w:p>
-    <w:p>
-      <w:pPr>
-        <w:rPr>
-          <w:lang w:val="de-CH"/>
-        </w:rPr>
-      </w:pPr>
-      <w:r>
-        <w:rPr>
-          <w:lang w:val="de-CH"/>
-        </w:rPr>
-        <w:t>Das Gesetz der guten Gestalt</w:t>
-      </w:r>
-      <w:r>
-        <w:rPr>
-          <w:lang w:val="de-CH"/>
-        </w:rPr>
-        <w:t xml:space="preserve"> oder Gesetz der Prägnanz</w:t>
-      </w:r>
-      <w:r>
-        <w:rPr>
-          <w:lang w:val="de-CH"/>
-        </w:rPr>
-        <w:t xml:space="preserve"> beschreibt</w:t>
-      </w:r>
-      <w:r>
-        <w:rPr>
-          <w:lang w:val="de-CH"/>
-        </w:rPr>
-        <w:t xml:space="preserve">, dass wir simplere Figuren einfacher </w:t>
-      </w:r>
-      <w:r>
-        <w:rPr>
-          <w:lang w:val="de-CH"/>
-        </w:rPr>
-        <w:t xml:space="preserve">und schneller </w:t>
-      </w:r>
-      <w:r>
-        <w:rPr>
-          <w:lang w:val="de-CH"/>
-        </w:rPr>
-        <w:t>wahrnehmen</w:t>
+        <w:fldChar w:fldCharType="begin"/>
+      </w:r>
+      <w:r>
+        <w:rPr>
+          <w:lang w:val="de-CH"/>
+        </w:rPr>
+        <w:instrText xml:space="preserve"> ADDIN ZOTERO_ITEM CSL_CITATION {"citationID":"QtRa67dp","properties":{"formattedCitation":"(Weller, 2011)","plainCitation":"(Weller, 2011)","noteIndex":0},"citationItems":[{"id":102,"uris":["http://zotero.org/users/7722521/items/FBZ5KP9Y"],"uri":["http://zotero.org/users/7722521/items/FBZ5KP9Y"],"itemData":{"id":102,"type":"webpage","abstract":"Wusstest du, dass viele Webseiten, Apps und Landingpages auf eine bestimmte Art und Weise gestaltet sind und somit unsere Wahrnehmung, unser Erleben und Handeln beeinflussen? Sie alle folgen einer Reihe von Gestaltungsregeln, die auf der Kernaussage der Gestalttheorie basieren: “Das Ganze ist etwas anderes als die …","language":"de","title":"Gestaltgesetze der Wahrnehmung und ihre Bedeutung für das Content Design","URL":"https://www.toushenne.de/design/gestaltgesetze-der-wahrnehmung.html","author":[{"family":"Weller","given":"Robert"}],"accessed":{"date-parts":[["2022",3,24]]},"issued":{"date-parts":[["2011",11,22]]}}}],"schema":"https://github.com/citation-style-language/schema/raw/master/csl-citation.json"} </w:instrText>
+      </w:r>
+      <w:r>
+        <w:rPr>
+          <w:lang w:val="de-CH"/>
+        </w:rPr>
+        <w:fldChar w:fldCharType="separate"/>
+      </w:r>
+      <w:r>
+        <w:rPr>
+          <w:rFonts w:ascii="Calibri" w:hAnsi="Calibri" w:cs="Calibri"/>
+        </w:rPr>
+        <w:t>(Weller, 2011)</w:t>
+      </w:r>
+      <w:r>
+        <w:rPr>
+          <w:lang w:val="de-CH"/>
+        </w:rPr>
+        <w:fldChar w:fldCharType="end"/>
+      </w:r>
+      <w:r>
+        <w:rPr>
+          <w:lang w:val="de-CH"/>
+        </w:rPr>
+        <w:t>. Dies hat zum Beispiel zu Logos wie dieses von Nike geführt</w:t>
+      </w:r>
+      <w:r>
+        <w:rPr>
+          <w:lang w:val="de-CH"/>
+        </w:rPr>
+        <w:t>.</w:t>
+      </w:r>
+    </w:p>
+    <w:p>
+      <w:pPr>
+        <w:pStyle w:val="Heading3"/>
+        <w:rPr>
+          <w:lang w:val="de-CH"/>
+        </w:rPr>
+      </w:pPr>
+      <w:r>
+        <w:rPr>
+          <w:lang w:val="de-CH"/>
+        </w:rPr>
+        <w:t>Gesetz der guten Fortsetzung</w:t>
+      </w:r>
+    </w:p>
+    <w:p>
+      <w:pPr>
+        <w:rPr>
+          <w:lang w:val="de-CH"/>
+        </w:rPr>
+      </w:pPr>
+      <w:r>
+        <w:rPr>
+          <w:lang w:val="de-CH"/>
+        </w:rPr>
+        <w:t xml:space="preserve">Das Gesetzt der guten Fortsetzung beschreibt folgendes Phänomen: Wenn sich zwei Linien kreuzen, sehen wir </w:t>
+      </w:r>
+      <w:r>
+        <w:rPr>
+          <w:lang w:val="de-CH"/>
+        </w:rPr>
+        <w:t xml:space="preserve">nicht zwei </w:t>
+      </w:r>
+      <w:r>
+        <w:rPr>
+          <w:lang w:val="de-CH"/>
+        </w:rPr>
+        <w:t>aneinander abprallende Linien,</w:t>
+      </w:r>
+      <w:r>
+        <w:rPr>
+          <w:lang w:val="de-CH"/>
+        </w:rPr>
+        <w:t xml:space="preserve"> welche einen Knick haben. Die Linien folgen somit immer dem einfachsten Weg</w:t>
       </w:r>
       <w:r>
         <w:rPr>
@@ -6583,7 +6864,7 @@
         <w:rPr>
           <w:lang w:val="de-CH"/>
         </w:rPr>
-        <w:instrText xml:space="preserve"> ADDIN ZOTERO_ITEM CSL_CITATION {"citationID":"QtRa67dp","properties":{"formattedCitation":"(Weller, 2011)","plainCitation":"(Weller, 2011)","noteIndex":0},"citationItems":[{"id":102,"uris":["http://zotero.org/users/7722521/items/FBZ5KP9Y"],"uri":["http://zotero.org/users/7722521/items/FBZ5KP9Y"],"itemData":{"id":102,"type":"webpage","abstract":"Wusstest du, dass viele Webseiten, Apps und Landingpages auf eine bestimmte Art und Weise gestaltet sind und somit unsere Wahrnehmung, unser Erleben und Handeln beeinflussen? Sie alle folgen einer Reihe von Gestaltungsregeln, die auf der Kernaussage der Gestalttheorie basieren: “Das Ganze ist etwas anderes als die …","language":"de","title":"Gestaltgesetze der Wahrnehmung und ihre Bedeutung für das Content Design","URL":"https://www.toushenne.de/design/gestaltgesetze-der-wahrnehmung.html","author":[{"family":"Weller","given":"Robert"}],"accessed":{"date-parts":[["2022",3,24]]},"issued":{"date-parts":[["2011",11,22]]}}}],"schema":"https://github.com/citation-style-language/schema/raw/master/csl-citation.json"} </w:instrText>
+        <w:instrText xml:space="preserve"> ADDIN ZOTERO_ITEM CSL_CITATION {"citationID":"PwM4RHdO","properties":{"formattedCitation":"(Fabian Happacher, 2019)","plainCitation":"(Fabian Happacher, 2019)","noteIndex":0},"citationItems":[{"id":117,"uris":["http://zotero.org/users/7722521/items/95XUITK4"],"uri":["http://zotero.org/users/7722521/items/95XUITK4"],"itemData":{"id":117,"type":"post-weblog","abstract":"Das Gesetz der guten Gestalt wird der Gestaltpsychologie zugeordnet. All diese Gesetze der Gestaltpsychologie sind für Designerinnen und Designer unerlässlich – sie sind die Basis für die Gestaltung von Produkten.","container-title":"VERDINO","language":"de","title":"Gesetz der guten Gestalt &amp; der guten Fortsetzung","URL":"https://verdino.com/blog/gesetz-der-guten-gestalt-und-der-guten-fortsetzung/","author":[{"literal":"Fabian Happacher"}],"accessed":{"date-parts":[["2022",3,26]]},"issued":{"date-parts":[["2019",1,22]]}}}],"schema":"https://github.com/citation-style-language/schema/raw/master/csl-citation.json"} </w:instrText>
       </w:r>
       <w:r>
         <w:rPr>
@@ -6595,7 +6876,7 @@
         <w:rPr>
           <w:rFonts w:ascii="Calibri" w:hAnsi="Calibri" w:cs="Calibri"/>
         </w:rPr>
-        <w:t>(Weller, 2011)</w:t>
+        <w:t>(Fabian Happacher, 2019)</w:t>
       </w:r>
       <w:r>
         <w:rPr>
@@ -6607,58 +6888,40 @@
         <w:rPr>
           <w:lang w:val="de-CH"/>
         </w:rPr>
-        <w:t>. Dies hat zum Beispiel zu Logos wie dieses von Nike geführt</w:t>
-      </w:r>
-      <w:r>
-        <w:rPr>
-          <w:lang w:val="de-CH"/>
-        </w:rPr>
         <w:t>.</w:t>
       </w:r>
     </w:p>
     <w:p>
       <w:pPr>
-        <w:pStyle w:val="Heading2"/>
-        <w:rPr>
-          <w:lang w:val="de-CH"/>
-        </w:rPr>
-      </w:pPr>
-      <w:r>
-        <w:rPr>
-          <w:lang w:val="de-CH"/>
-        </w:rPr>
-        <w:t>Gesetz der guten Fortsetzung</w:t>
-      </w:r>
-    </w:p>
-    <w:p>
-      <w:pPr>
-        <w:rPr>
-          <w:lang w:val="de-CH"/>
-        </w:rPr>
-      </w:pPr>
-      <w:r>
-        <w:rPr>
-          <w:lang w:val="de-CH"/>
-        </w:rPr>
-        <w:t xml:space="preserve">Das Gesetzt der guten Fortsetzung beschreibt folgendes Phänomen: Wenn sich zwei Linien kreuzen, sehen wir </w:t>
-      </w:r>
-      <w:r>
-        <w:rPr>
-          <w:lang w:val="de-CH"/>
-        </w:rPr>
-        <w:t xml:space="preserve">nicht zwei </w:t>
-      </w:r>
-      <w:r>
-        <w:rPr>
-          <w:lang w:val="de-CH"/>
-        </w:rPr>
-        <w:t>aneinander abprallende Linien,</w:t>
-      </w:r>
-      <w:r>
-        <w:rPr>
-          <w:lang w:val="de-CH"/>
-        </w:rPr>
-        <w:t xml:space="preserve"> welche einen Knick haben. Die Linien folgen somit immer dem einfachsten Weg</w:t>
+        <w:pStyle w:val="Heading3"/>
+        <w:rPr>
+          <w:lang w:val="de-CH"/>
+        </w:rPr>
+      </w:pPr>
+      <w:r>
+        <w:rPr>
+          <w:lang w:val="de-CH"/>
+        </w:rPr>
+        <w:t>G</w:t>
+      </w:r>
+      <w:r>
+        <w:rPr>
+          <w:lang w:val="de-CH"/>
+        </w:rPr>
+        <w:t>esetz der Geschlossenheit</w:t>
+      </w:r>
+    </w:p>
+    <w:p>
+      <w:pPr>
+        <w:rPr>
+          <w:lang w:val="de-CH"/>
+        </w:rPr>
+      </w:pPr>
+      <w:r>
+        <w:rPr>
+          <w:lang w:val="de-CH"/>
+        </w:rPr>
+        <w:t>Das Gesetz der</w:t>
       </w:r>
       <w:r>
         <w:rPr>
@@ -6670,13 +6933,129 @@
         <w:rPr>
           <w:lang w:val="de-CH"/>
         </w:rPr>
+        <w:t xml:space="preserve">Geschlossenheit beschreibt die Fähigkeit des Menschen aus nicht geschlossenen Formen geschlossene zu machen. So </w:t>
+      </w:r>
+      <w:r>
+        <w:rPr>
+          <w:lang w:val="de-CH"/>
+        </w:rPr>
+        <w:t xml:space="preserve">erkennt unser Hirn bei einem Ring aus Punkten direkt einen geschlossenen Kreis. Auch reicht es bereits nur die Ecken eines Dreiecks zu markieren. Dieses </w:t>
+      </w:r>
+      <w:r>
+        <w:rPr>
+          <w:lang w:val="de-CH"/>
+        </w:rPr>
+        <w:t>Gesetz</w:t>
+      </w:r>
+      <w:r>
+        <w:rPr>
+          <w:lang w:val="de-CH"/>
+        </w:rPr>
+        <w:t xml:space="preserve"> wird </w:t>
+      </w:r>
+      <w:r>
+        <w:rPr>
+          <w:lang w:val="de-CH"/>
+        </w:rPr>
+        <w:t>in der Baubranche verwendet,</w:t>
+      </w:r>
+      <w:r>
+        <w:rPr>
+          <w:lang w:val="de-CH"/>
+        </w:rPr>
+        <w:t xml:space="preserve"> um Bauvorhaben zu markieren. Dabei wird ein </w:t>
+      </w:r>
+      <w:proofErr w:type="spellStart"/>
+      <w:r>
+        <w:t>Bauprofil</w:t>
+      </w:r>
+      <w:proofErr w:type="spellEnd"/>
+      <w:r>
+        <w:rPr>
+          <w:lang w:val="de-CH"/>
+        </w:rPr>
+        <w:t xml:space="preserve"> </w:t>
+      </w:r>
+      <w:r>
+        <w:rPr>
+          <w:lang w:val="de-CH"/>
+        </w:rPr>
+        <w:t>aufgestellt,</w:t>
+      </w:r>
+      <w:r>
+        <w:rPr>
+          <w:lang w:val="de-CH"/>
+        </w:rPr>
+        <w:t xml:space="preserve"> bei welchem nur die Ecken und Verbindungen zu anderen Ecken markiert werden.</w:t>
+      </w:r>
+    </w:p>
+    <w:p>
+      <w:pPr>
+        <w:pStyle w:val="Heading3"/>
+        <w:rPr>
+          <w:lang w:val="de-CH"/>
+        </w:rPr>
+      </w:pPr>
+      <w:r>
+        <w:rPr>
+          <w:lang w:val="de-CH"/>
+        </w:rPr>
+        <w:t>Gesetz des gemeinsamen Schicksals</w:t>
+      </w:r>
+    </w:p>
+    <w:p>
+      <w:pPr>
+        <w:rPr>
+          <w:lang w:val="en-US"/>
+        </w:rPr>
+      </w:pPr>
+      <w:r>
+        <w:rPr>
+          <w:lang w:val="de-CH"/>
+        </w:rPr>
+        <w:t>Das Gesetz des gemeinsamen S</w:t>
+      </w:r>
+      <w:r>
+        <w:rPr>
+          <w:lang w:val="de-CH"/>
+        </w:rPr>
+        <w:t xml:space="preserve">chicksals beschreibt, dass </w:t>
+      </w:r>
+      <w:r>
+        <w:rPr>
+          <w:lang w:val="de-CH"/>
+        </w:rPr>
+        <w:t>Objekte,</w:t>
+      </w:r>
+      <w:r>
+        <w:rPr>
+          <w:lang w:val="de-CH"/>
+        </w:rPr>
+        <w:t xml:space="preserve"> welche sich in die gleiche Richtung bewegen als ein Objekt wahrgenommen </w:t>
+      </w:r>
+      <w:r>
+        <w:rPr>
+          <w:lang w:val="de-CH"/>
+        </w:rPr>
+        <w:t>wird</w:t>
+      </w:r>
+      <w:r>
+        <w:rPr>
+          <w:lang w:val="de-CH"/>
+        </w:rPr>
+        <w:t xml:space="preserve">. Zum Beispiel wird eine V-Anordnung von Zugvögel als ein Objekt wahrgenommen </w:t>
+      </w:r>
+      <w:r>
+        <w:rPr>
+          <w:lang w:val="de-CH"/>
+        </w:rPr>
         <w:fldChar w:fldCharType="begin"/>
       </w:r>
       <w:r>
         <w:rPr>
           <w:lang w:val="de-CH"/>
         </w:rPr>
-        <w:instrText xml:space="preserve"> ADDIN ZOTERO_ITEM CSL_CITATION {"citationID":"PwM4RHdO","properties":{"formattedCitation":"(Fabian Happacher, 2019)","plainCitation":"(Fabian Happacher, 2019)","noteIndex":0},"citationItems":[{"id":117,"uris":["http://zotero.org/users/7722521/items/95XUITK4"],"uri":["http://zotero.org/users/7722521/items/95XUITK4"],"itemData":{"id":117,"type":"post-weblog","abstract":"Das Gesetz der guten Gestalt wird der Gestaltpsychologie zugeordnet. All diese Gesetze der Gestaltpsychologie sind für Designerinnen und Designer unerlässlich – sie sind die Basis für die Gestaltung von Produkten.","container-title":"VERDINO","language":"de","title":"Gesetz der guten Gestalt &amp; der guten Fortsetzung","URL":"https://verdino.com/blog/gesetz-der-guten-gestalt-und-der-guten-fortsetzung/","author":[{"literal":"Fabian Happacher"}],"accessed":{"date-parts":[["2022",3,26]]},"issued":{"date-parts":[["2019",1,22]]}}}],"schema":"https://github.com/citation-style-language/schema/raw/master/csl-citation.json"} </w:instrText>
+        <w:instrText xml:space="preserve"> ADDIN ZOTERO_ITEM CSL_CITATION {"citationID":"jAYbFVlo","properties":{"formattedCitation":"(American Psychological Association, n.d.)","plainCitation":"(American Psychological Association, n.d.)","noteIndex":0},"citationItems":[{"id":101,"uris":["http://zotero.org/users/7722521/items/Z9SJSWTQ"],"uri":["http://zotero.org/users/7722521/items/Z9SJSWTQ"],"itemData":{"id":101,"type":"webpage","language":"en","title":"common fate","URL":"https://dictionary.apa.org/common-fate","author":[{"literal":"American Psychological Association"}],"accessed":{"date-parts":[["2022",3,24]]}}}],"schema":"https://github.com/citation-style-language/schema/raw/master/csl-citation.json"} </w:instrText>
       </w:r>
       <w:r>
         <w:rPr>
@@ -6688,7 +7067,7 @@
         <w:rPr>
           <w:rFonts w:ascii="Calibri" w:hAnsi="Calibri" w:cs="Calibri"/>
         </w:rPr>
-        <w:t>(Fabian Happacher, 2019)</w:t>
+        <w:t>(American Psychological Association, n.d.)</w:t>
       </w:r>
       <w:r>
         <w:rPr>
@@ -6698,213 +7077,599 @@
       </w:r>
       <w:r>
         <w:rPr>
-          <w:lang w:val="de-CH"/>
+          <w:lang w:val="en-US"/>
         </w:rPr>
         <w:t>.</w:t>
       </w:r>
     </w:p>
     <w:p>
       <w:pPr>
-        <w:pStyle w:val="Heading2"/>
-        <w:rPr>
-          <w:lang w:val="de-CH"/>
-        </w:rPr>
-      </w:pPr>
-      <w:r>
-        <w:rPr>
-          <w:lang w:val="de-CH"/>
-        </w:rPr>
-        <w:t>G</w:t>
-      </w:r>
-      <w:r>
-        <w:rPr>
-          <w:lang w:val="de-CH"/>
-        </w:rPr>
-        <w:t>esetz der Geschlossenheit</w:t>
-      </w:r>
-    </w:p>
-    <w:p>
-      <w:pPr>
-        <w:rPr>
-          <w:lang w:val="de-CH"/>
-        </w:rPr>
-      </w:pPr>
-      <w:r>
-        <w:rPr>
-          <w:lang w:val="de-CH"/>
-        </w:rPr>
-        <w:t>Das Gesetz der</w:t>
-      </w:r>
-      <w:r>
-        <w:rPr>
-          <w:lang w:val="de-CH"/>
+        <w:rPr>
+          <w:lang w:val="en-US"/>
+        </w:rPr>
+      </w:pPr>
+      <w:r>
+        <w:rPr>
+          <w:lang w:val="en-US"/>
+        </w:rPr>
+        <w:br w:type="page"/>
+      </w:r>
+    </w:p>
+    <w:p>
+      <w:pPr>
+        <w:pStyle w:val="Heading1"/>
+        <w:rPr>
+          <w:lang w:val="en-US"/>
+        </w:rPr>
+      </w:pPr>
+      <w:r>
+        <w:rPr>
+          <w:lang w:val="en-US"/>
+        </w:rPr>
+        <w:lastRenderedPageBreak/>
+        <w:t>LE3</w:t>
+      </w:r>
+    </w:p>
+    <w:p>
+      <w:pPr>
+        <w:rPr>
+          <w:lang w:val="en-US"/>
+        </w:rPr>
+      </w:pPr>
+      <w:r>
+        <w:rPr>
+          <w:lang w:val="en-US"/>
+        </w:rPr>
+        <w:t>The main goal with this learning outcome is to make a connection between the data (pre)processing and design decisions.</w:t>
+      </w:r>
+    </w:p>
+    <w:p>
+      <w:pPr>
+        <w:rPr>
+          <w:lang w:val="en-US"/>
+        </w:rPr>
+      </w:pPr>
+      <w:r>
+        <w:rPr>
+          <w:lang w:val="en-US"/>
+        </w:rPr>
+        <w:t xml:space="preserve">Data often is not available in the form that is required to use it for data visualizations. Many data sources are in unstructured form and need to be transformed into a format that can be used. During this process, </w:t>
+      </w:r>
+      <w:proofErr w:type="gramStart"/>
+      <w:r>
+        <w:rPr>
+          <w:lang w:val="en-US"/>
+        </w:rPr>
+        <w:t>a number of</w:t>
+      </w:r>
+      <w:proofErr w:type="gramEnd"/>
+      <w:r>
+        <w:rPr>
+          <w:lang w:val="en-US"/>
+        </w:rPr>
+        <w:t xml:space="preserve"> decisions are made how to organize the data. How is the categorical data classified? How were uncertainties in the data handled? How were the classes/categories/binning decided? With this learning goal, you will make connections between the design principles and in the data decisions. Do your visualization design decisions reflect your data decisions? Are your design decisions appropriate for the data type you work with? Why?</w:t>
+      </w:r>
+    </w:p>
+    <w:p>
+      <w:pPr>
+        <w:rPr>
+          <w:lang w:val="en-US"/>
+        </w:rPr>
+      </w:pPr>
+      <w:proofErr w:type="gramStart"/>
+      <w:r>
+        <w:rPr>
+          <w:lang w:val="en-US"/>
+        </w:rPr>
+        <w:t>Also</w:t>
+      </w:r>
+      <w:proofErr w:type="gramEnd"/>
+      <w:r>
+        <w:rPr>
+          <w:lang w:val="en-US"/>
+        </w:rPr>
+        <w:t xml:space="preserve"> in connection with other competencies; you will learn different techniques of transforming unstructured into structured data that can be used for visualizations. In parallel, principles of design (in terms of visual hierarchies, layout, typography, color) should be linked to your data decisions. Based on the materials in the '</w:t>
+      </w:r>
+      <w:proofErr w:type="spellStart"/>
+      <w:r>
+        <w:rPr>
+          <w:lang w:val="en-US"/>
+        </w:rPr>
+        <w:t>mediathek</w:t>
+      </w:r>
+      <w:proofErr w:type="spellEnd"/>
+      <w:r>
+        <w:rPr>
+          <w:lang w:val="en-US"/>
+        </w:rPr>
+        <w:t xml:space="preserve">' (our media library), you will learn how to design good visualizations in Python. Note that python skills are important in data science, but it is not a requirement for this course. We encourage you to also explore other tools (e.g., R, </w:t>
+      </w:r>
+      <w:proofErr w:type="spellStart"/>
+      <w:r>
+        <w:rPr>
+          <w:lang w:val="en-US"/>
+        </w:rPr>
+        <w:t>vega</w:t>
+      </w:r>
+      <w:proofErr w:type="spellEnd"/>
+      <w:r>
+        <w:rPr>
+          <w:lang w:val="en-US"/>
+        </w:rPr>
+        <w:t>-lite, d3.js). In Python, you will learn how to use different libraries (Matplotlib, Pandas, others) to create visualizations from data.</w:t>
+      </w:r>
+    </w:p>
+    <w:p>
+      <w:pPr>
+        <w:rPr>
+          <w:lang w:val="en-US"/>
+        </w:rPr>
+      </w:pPr>
+    </w:p>
+    <w:p>
+      <w:pPr>
+        <w:rPr>
+          <w:lang w:val="en-US"/>
+        </w:rPr>
+      </w:pPr>
+      <w:r>
+        <w:rPr>
+          <w:lang w:val="en-US"/>
+        </w:rPr>
+        <w:t>Things to describe:</w:t>
+      </w:r>
+    </w:p>
+    <w:p>
+      <w:pPr>
+        <w:rPr>
+          <w:lang w:val="de-CH"/>
+        </w:rPr>
+      </w:pPr>
+      <w:r>
+        <w:rPr>
+          <w:lang w:val="de-CH"/>
+        </w:rPr>
+        <w:t>1. Wie Daten bereinigen</w:t>
+      </w:r>
+      <w:r>
+        <w:rPr>
+          <w:lang w:val="de-CH"/>
+        </w:rPr>
+        <w:t>/aufbereiten?</w:t>
+      </w:r>
+      <w:r>
+        <w:rPr>
+          <w:lang w:val="de-CH"/>
+        </w:rPr>
+        <w:t xml:space="preserve"> u</w:t>
+      </w:r>
+      <w:r>
+        <w:rPr>
+          <w:lang w:val="de-CH"/>
+        </w:rPr>
+        <w:t xml:space="preserve">nd weshalb so? Hat </w:t>
+      </w:r>
+      <w:r>
+        <w:rPr>
+          <w:lang w:val="de-CH"/>
+        </w:rPr>
+        <w:t>das Auswirken</w:t>
+      </w:r>
+      <w:r>
+        <w:rPr>
+          <w:lang w:val="de-CH"/>
+        </w:rPr>
+        <w:t>, wenn ich später eine Visualisierung erstellen werde?</w:t>
+      </w:r>
+    </w:p>
+    <w:p>
+      <w:pPr>
+        <w:numPr>
+          <w:ilvl w:val="0"/>
+          <w:numId w:val="1"/>
+        </w:numPr>
+        <w:rPr>
+          <w:lang w:val="en-US"/>
+        </w:rPr>
+      </w:pPr>
+      <w:r>
+        <w:rPr>
+          <w:lang w:val="en-US"/>
+        </w:rPr>
+        <w:t>Describe various data sources</w:t>
+      </w:r>
+    </w:p>
+    <w:p>
+      <w:pPr>
+        <w:numPr>
+          <w:ilvl w:val="0"/>
+          <w:numId w:val="1"/>
+        </w:numPr>
+        <w:rPr>
+          <w:lang w:val="en-US"/>
+        </w:rPr>
+      </w:pPr>
+      <w:r>
+        <w:rPr>
+          <w:lang w:val="en-US"/>
+        </w:rPr>
+        <w:t xml:space="preserve">Describe basic obvious things (header, correct type, </w:t>
+      </w:r>
+      <w:proofErr w:type="spellStart"/>
+      <w:r>
+        <w:rPr>
+          <w:lang w:val="en-US"/>
+        </w:rPr>
+        <w:t>whats</w:t>
+      </w:r>
+      <w:proofErr w:type="spellEnd"/>
+      <w:r>
+        <w:rPr>
+          <w:lang w:val="en-US"/>
+        </w:rPr>
+        <w:t xml:space="preserve"> with nan’s</w:t>
+      </w:r>
+      <w:r>
+        <w:rPr>
+          <w:lang w:val="en-US"/>
+        </w:rPr>
+        <w:t>, denormalized data</w:t>
+      </w:r>
+      <w:proofErr w:type="gramStart"/>
+      <w:r>
+        <w:rPr>
+          <w:lang w:val="en-US"/>
+        </w:rPr>
+        <w:t xml:space="preserve">, </w:t>
+      </w:r>
+      <w:r>
+        <w:rPr>
+          <w:lang w:val="en-US"/>
+        </w:rPr>
+        <w:t>)</w:t>
+      </w:r>
+      <w:proofErr w:type="gramEnd"/>
+    </w:p>
+    <w:p>
+      <w:pPr>
+        <w:numPr>
+          <w:ilvl w:val="0"/>
+          <w:numId w:val="1"/>
+        </w:numPr>
+        <w:rPr>
+          <w:lang w:val="en-US"/>
+        </w:rPr>
+      </w:pPr>
+      <w:r>
+        <w:rPr>
+          <w:lang w:val="en-US"/>
+        </w:rPr>
+        <w:t>Data Quality Reference Site</w:t>
+      </w:r>
+      <w:r>
+        <w:rPr>
+          <w:lang w:val="en-US"/>
+        </w:rPr>
+        <w:t xml:space="preserve"> (</w:t>
+      </w:r>
+      <w:r>
+        <w:rPr>
+          <w:lang w:val="en-US"/>
+        </w:rPr>
+        <w:t>What are the 5 metrics of quality data?</w:t>
+      </w:r>
+      <w:r>
+        <w:rPr>
+          <w:lang w:val="en-US"/>
+        </w:rPr>
+        <w:t>)</w:t>
+      </w:r>
+    </w:p>
+    <w:p>
+      <w:pPr>
+        <w:rPr>
+          <w:lang w:val="de-CH"/>
+        </w:rPr>
+      </w:pPr>
+      <w:r>
+        <w:rPr>
+          <w:lang w:val="en-US"/>
+        </w:rPr>
+        <w:t xml:space="preserve">1.1. Wie </w:t>
+      </w:r>
+      <w:proofErr w:type="spellStart"/>
+      <w:r>
+        <w:rPr>
+          <w:lang w:val="en-US"/>
+        </w:rPr>
+        <w:t>werden</w:t>
+      </w:r>
+      <w:proofErr w:type="spellEnd"/>
+      <w:r>
+        <w:rPr>
+          <w:lang w:val="en-US"/>
         </w:rPr>
         <w:t xml:space="preserve"> </w:t>
       </w:r>
-      <w:r>
-        <w:rPr>
-          <w:lang w:val="de-CH"/>
-        </w:rPr>
-        <w:t xml:space="preserve">Geschlossenheit beschreibt die Fähigkeit des Menschen aus nicht geschlossenen Formen geschlossene zu machen. So </w:t>
-      </w:r>
-      <w:r>
-        <w:rPr>
-          <w:lang w:val="de-CH"/>
-        </w:rPr>
-        <w:t xml:space="preserve">erkennt unser Hirn bei einem Ring aus Punkten direkt einen geschlossenen Kreis. Auch reicht es bereits nur die Ecken eines Dreiecks zu markieren. Dieses </w:t>
-      </w:r>
-      <w:r>
-        <w:rPr>
-          <w:lang w:val="de-CH"/>
-        </w:rPr>
-        <w:t>Gesetz</w:t>
-      </w:r>
-      <w:r>
-        <w:rPr>
-          <w:lang w:val="de-CH"/>
-        </w:rPr>
-        <w:t xml:space="preserve"> wird </w:t>
-      </w:r>
-      <w:r>
-        <w:rPr>
-          <w:lang w:val="de-CH"/>
-        </w:rPr>
-        <w:t>in der Baubranche verwendet,</w:t>
-      </w:r>
-      <w:r>
-        <w:rPr>
-          <w:lang w:val="de-CH"/>
-        </w:rPr>
-        <w:t xml:space="preserve"> um Bauvorhaben zu markieren. Dabei wird ein </w:t>
-      </w:r>
       <w:proofErr w:type="spellStart"/>
       <w:r>
-        <w:t>Bauprofil</w:t>
+        <w:rPr>
+          <w:lang w:val="en-US"/>
+        </w:rPr>
+        <w:t>Datentypen</w:t>
       </w:r>
       <w:proofErr w:type="spellEnd"/>
       <w:r>
         <w:rPr>
-          <w:lang w:val="de-CH"/>
+          <w:lang w:val="en-US"/>
         </w:rPr>
         <w:t xml:space="preserve"> </w:t>
       </w:r>
-      <w:r>
-        <w:rPr>
-          <w:lang w:val="de-CH"/>
-        </w:rPr>
-        <w:t>aufgestellt,</w:t>
-      </w:r>
-      <w:r>
-        <w:rPr>
-          <w:lang w:val="de-CH"/>
-        </w:rPr>
-        <w:t xml:space="preserve"> bei welchem nur die Ecken und Verbindungen zu anderen Ecken markiert werden.</w:t>
-      </w:r>
-    </w:p>
-    <w:p>
-      <w:pPr>
-        <w:pStyle w:val="Heading2"/>
-        <w:rPr>
-          <w:lang w:val="de-CH"/>
-        </w:rPr>
-      </w:pPr>
-      <w:r>
-        <w:rPr>
-          <w:lang w:val="de-CH"/>
-        </w:rPr>
-        <w:t>Gesetz des gemeinsamen Schicksals</w:t>
-      </w:r>
-    </w:p>
-    <w:p>
-      <w:pPr>
+      <w:proofErr w:type="spellStart"/>
+      <w:r>
         <w:rPr>
           <w:lang w:val="en-US"/>
         </w:rPr>
-      </w:pPr>
-      <w:r>
-        <w:rPr>
-          <w:lang w:val="de-CH"/>
-        </w:rPr>
-        <w:t>Das Gesetz des gemeinsamen S</w:t>
-      </w:r>
-      <w:r>
-        <w:rPr>
-          <w:lang w:val="de-CH"/>
-        </w:rPr>
-        <w:t xml:space="preserve">chicksals beschreibt, dass </w:t>
-      </w:r>
-      <w:r>
-        <w:rPr>
-          <w:lang w:val="de-CH"/>
-        </w:rPr>
-        <w:t>Objekte,</w:t>
-      </w:r>
-      <w:r>
-        <w:rPr>
-          <w:lang w:val="de-CH"/>
-        </w:rPr>
-        <w:t xml:space="preserve"> welche sich in die gleiche Richtung bewegen als ein Objekt wahrgenommen </w:t>
-      </w:r>
-      <w:r>
-        <w:rPr>
-          <w:lang w:val="de-CH"/>
-        </w:rPr>
-        <w:t>wird</w:t>
-      </w:r>
-      <w:r>
-        <w:rPr>
-          <w:lang w:val="de-CH"/>
-        </w:rPr>
-        <w:t xml:space="preserve">. Zum Beispiel wird eine V-Anordnung von Zugvögel als ein Objekt wahrgenommen </w:t>
-      </w:r>
-      <w:r>
-        <w:rPr>
-          <w:lang w:val="de-CH"/>
-        </w:rPr>
-        <w:fldChar w:fldCharType="begin"/>
-      </w:r>
-      <w:r>
-        <w:rPr>
-          <w:lang w:val="de-CH"/>
-        </w:rPr>
-        <w:instrText xml:space="preserve"> ADDIN ZOTERO_ITEM CSL_CITATION {"citationID":"jAYbFVlo","properties":{"formattedCitation":"(American Psychological Association, n.d.)","plainCitation":"(American Psychological Association, n.d.)","noteIndex":0},"citationItems":[{"id":101,"uris":["http://zotero.org/users/7722521/items/Z9SJSWTQ"],"uri":["http://zotero.org/users/7722521/items/Z9SJSWTQ"],"itemData":{"id":101,"type":"webpage","language":"en","title":"common fate","URL":"https://dictionary.apa.org/common-fate","author":[{"literal":"American Psychological Association"}],"accessed":{"date-parts":[["2022",3,24]]}}}],"schema":"https://github.com/citation-style-language/schema/raw/master/csl-citation.json"} </w:instrText>
-      </w:r>
-      <w:r>
-        <w:rPr>
-          <w:lang w:val="de-CH"/>
-        </w:rPr>
-        <w:fldChar w:fldCharType="separate"/>
-      </w:r>
-      <w:r>
-        <w:rPr>
-          <w:rFonts w:ascii="Calibri" w:hAnsi="Calibri" w:cs="Calibri"/>
-        </w:rPr>
-        <w:t>(American Psychological Association, n.d.)</w:t>
-      </w:r>
-      <w:r>
-        <w:rPr>
-          <w:lang w:val="de-CH"/>
-        </w:rPr>
-        <w:fldChar w:fldCharType="end"/>
-      </w:r>
+        <w:t>identifiziert</w:t>
+      </w:r>
+      <w:proofErr w:type="spellEnd"/>
       <w:r>
         <w:rPr>
           <w:lang w:val="en-US"/>
         </w:rPr>
-        <w:t>.</w:t>
-      </w:r>
-    </w:p>
-    <w:p>
-      <w:pPr>
+        <w:t xml:space="preserve"> (categorial, </w:t>
+      </w:r>
+      <w:proofErr w:type="spellStart"/>
+      <w:r>
         <w:rPr>
           <w:lang w:val="en-US"/>
         </w:rPr>
-      </w:pPr>
+        <w:t>continous</w:t>
+      </w:r>
+      <w:proofErr w:type="spellEnd"/>
       <w:r>
         <w:rPr>
           <w:lang w:val="en-US"/>
         </w:rPr>
-        <w:lastRenderedPageBreak/>
+        <w:t xml:space="preserve">, nominal, ordinal)? </w:t>
+      </w:r>
+      <w:r>
+        <w:rPr>
+          <w:lang w:val="de-CH"/>
+        </w:rPr>
+        <w:t>Wie unterscheiden sich diese</w:t>
+      </w:r>
+    </w:p>
+    <w:p>
+      <w:pPr>
+        <w:rPr>
+          <w:lang w:val="de-CH"/>
+        </w:rPr>
+      </w:pPr>
+      <w:r>
+        <w:rPr>
+          <w:lang w:val="de-CH"/>
+        </w:rPr>
+        <w:t>2. Wie werden verschiedene Datenarten (</w:t>
+      </w:r>
+      <w:proofErr w:type="spellStart"/>
+      <w:r>
+        <w:rPr>
+          <w:lang w:val="de-CH"/>
+        </w:rPr>
+        <w:t>continues</w:t>
+      </w:r>
+      <w:proofErr w:type="spellEnd"/>
+      <w:r>
+        <w:rPr>
+          <w:lang w:val="de-CH"/>
+        </w:rPr>
+        <w:t xml:space="preserve">, </w:t>
+      </w:r>
+      <w:proofErr w:type="spellStart"/>
+      <w:r>
+        <w:rPr>
+          <w:lang w:val="de-CH"/>
+        </w:rPr>
+        <w:t>categorial</w:t>
+      </w:r>
+      <w:proofErr w:type="spellEnd"/>
+      <w:r>
+        <w:rPr>
+          <w:lang w:val="de-CH"/>
+        </w:rPr>
+        <w:t>) in einem Plot dargestellt</w:t>
+      </w:r>
+      <w:r>
+        <w:rPr>
+          <w:lang w:val="de-CH"/>
+        </w:rPr>
+        <w:t>? Welcher Plot ist geeignet</w:t>
+      </w:r>
+    </w:p>
+    <w:p>
+      <w:pPr>
+        <w:rPr>
+          <w:lang w:val="de-CH"/>
+        </w:rPr>
+      </w:pPr>
+      <w:r>
+        <w:rPr>
+          <w:lang w:val="de-CH"/>
+        </w:rPr>
+        <w:t xml:space="preserve">2.1. Wie sollte bin </w:t>
+      </w:r>
+      <w:proofErr w:type="spellStart"/>
+      <w:r>
+        <w:rPr>
+          <w:lang w:val="de-CH"/>
+        </w:rPr>
+        <w:t>size</w:t>
+      </w:r>
+      <w:proofErr w:type="spellEnd"/>
+      <w:r>
+        <w:rPr>
+          <w:lang w:val="de-CH"/>
+        </w:rPr>
+        <w:t xml:space="preserve"> gewählt werden?</w:t>
+      </w:r>
+    </w:p>
+    <w:p>
+      <w:pPr>
+        <w:rPr>
+          <w:lang w:val="de-CH"/>
+        </w:rPr>
+      </w:pPr>
+      <w:r>
+        <w:rPr>
+          <w:lang w:val="de-CH"/>
+        </w:rPr>
+        <w:t xml:space="preserve">2.2. Gibt es noch andere </w:t>
+      </w:r>
+      <w:r>
+        <w:rPr>
+          <w:lang w:val="de-CH"/>
+        </w:rPr>
+        <w:t xml:space="preserve">(komplexere) </w:t>
+      </w:r>
+      <w:r>
+        <w:rPr>
+          <w:lang w:val="de-CH"/>
+        </w:rPr>
+        <w:t>V</w:t>
+      </w:r>
+      <w:r>
+        <w:rPr>
+          <w:lang w:val="de-CH"/>
+        </w:rPr>
+        <w:t>isualisierungsarten?</w:t>
+      </w:r>
+    </w:p>
+    <w:p>
+      <w:pPr>
+        <w:rPr>
+          <w:lang w:val="en-US"/>
+        </w:rPr>
+      </w:pPr>
+      <w:r>
+        <w:rPr>
+          <w:lang w:val="en-US"/>
+        </w:rPr>
+        <w:t>In parallel, principles of design (in terms of visual hierarchies, layout, typography, color) should be linked to your data decisions</w:t>
+      </w:r>
+      <w:r>
+        <w:rPr>
+          <w:lang w:val="en-US"/>
+        </w:rPr>
+        <w:t xml:space="preserve">: TODO connect gestalt principles? Like </w:t>
+      </w:r>
+      <w:proofErr w:type="spellStart"/>
+      <w:r>
+        <w:rPr>
+          <w:lang w:val="en-US"/>
+        </w:rPr>
+        <w:t>irgendwie</w:t>
+      </w:r>
+      <w:proofErr w:type="spellEnd"/>
+      <w:r>
+        <w:rPr>
+          <w:lang w:val="en-US"/>
+        </w:rPr>
+        <w:t xml:space="preserve"> </w:t>
+      </w:r>
+      <w:proofErr w:type="spellStart"/>
+      <w:r>
+        <w:rPr>
+          <w:lang w:val="en-US"/>
+        </w:rPr>
+        <w:t>erwähnen</w:t>
+      </w:r>
+      <w:proofErr w:type="spellEnd"/>
+      <w:r>
+        <w:rPr>
+          <w:lang w:val="en-US"/>
+        </w:rPr>
+        <w:t>?</w:t>
+      </w:r>
+    </w:p>
+    <w:p>
+      <w:pPr>
+        <w:rPr>
+          <w:lang w:val="en-US"/>
+        </w:rPr>
+      </w:pPr>
+      <w:r>
+        <w:rPr>
+          <w:lang w:val="en-US"/>
+        </w:rPr>
+        <w:t xml:space="preserve">Sources: </w:t>
+      </w:r>
+    </w:p>
+    <w:p>
+      <w:pPr>
+        <w:rPr>
+          <w:lang w:val="en-US"/>
+        </w:rPr>
+      </w:pPr>
+      <w:hyperlink r:id="rId17" w:history="1">
+        <w:r>
+          <w:rPr>
+            <w:rStyle w:val="Hyperlink"/>
+            <w:lang w:val="en-US"/>
+          </w:rPr>
+          <w:t>https://digitalsynopsis.com/wp-content/uploads/2017/12/visual-hierarchy-graphic-design-principles-infographic.jpg</w:t>
+        </w:r>
+      </w:hyperlink>
+    </w:p>
+    <w:p>
+      <w:pPr>
+        <w:rPr>
+          <w:lang w:val="en-US"/>
+        </w:rPr>
+      </w:pPr>
+      <w:hyperlink r:id="rId18" w:history="1">
+        <w:r>
+          <w:rPr>
+            <w:rStyle w:val="Hyperlink"/>
+            <w:lang w:val="en-US"/>
+          </w:rPr>
+          <w:t>https://towardsdatascience.com/the-ultimate-guide-to-data-cleaning-3969843991d4</w:t>
+        </w:r>
+      </w:hyperlink>
+    </w:p>
+    <w:p>
+      <w:pPr>
+        <w:rPr>
+          <w:lang w:val="en-US"/>
+        </w:rPr>
+      </w:pPr>
+      <w:hyperlink r:id="rId19" w:history="1">
+        <w:r>
+          <w:rPr>
+            <w:rStyle w:val="Hyperlink"/>
+            <w:lang w:val="en-US"/>
+          </w:rPr>
+          <w:t>https://www.eea.europa.eu/data-and-maps/daviz/learn-more/prepare-data</w:t>
+        </w:r>
+      </w:hyperlink>
+    </w:p>
+    <w:p>
+      <w:pPr>
+        <w:rPr>
+          <w:lang w:val="en-US"/>
+        </w:rPr>
+      </w:pPr>
+    </w:p>
+    <w:p>
+      <w:pPr>
+        <w:rPr>
+          <w:lang w:val="en-US"/>
+        </w:rPr>
+      </w:pPr>
+      <w:r>
+        <w:rPr>
+          <w:lang w:val="en-US"/>
+        </w:rPr>
         <w:br w:type="page"/>
       </w:r>
     </w:p>
@@ -6912,18 +7677,16 @@
       <w:pPr>
         <w:pStyle w:val="Heading1"/>
         <w:rPr>
-          <w:lang w:val="en-US"/>
-        </w:rPr>
-      </w:pPr>
-      <w:proofErr w:type="spellStart"/>
-      <w:r>
-        <w:rPr>
-          <w:lang w:val="en-US"/>
+          <w:lang w:val="de-CH"/>
+        </w:rPr>
+      </w:pPr>
+      <w:r>
+        <w:rPr>
+          <w:lang w:val="de-CH"/>
         </w:rPr>
         <w:lastRenderedPageBreak/>
         <w:t>Quellenverzeichnis</w:t>
       </w:r>
-      <w:proofErr w:type="spellEnd"/>
     </w:p>
     <w:p>
       <w:pPr>
@@ -7446,11 +8209,11 @@
       <w:pPr>
         <w:pStyle w:val="Anhang1"/>
       </w:pPr>
-      <w:bookmarkStart w:id="18" w:name="_Toc97824142"/>
+      <w:bookmarkStart w:id="25" w:name="_Toc97824142"/>
       <w:r>
         <w:t>Abbildung 1: Balkendiagramm über den Niederschlag in Mythenquai pro Monat im Jahr 2018</w:t>
       </w:r>
-      <w:bookmarkEnd w:id="18"/>
+      <w:bookmarkEnd w:id="25"/>
       <w:r>
         <w:rPr>
           <w:noProof/>
@@ -7473,7 +8236,7 @@
                     </pic:cNvPicPr>
                   </pic:nvPicPr>
                   <pic:blipFill>
-                    <a:blip r:embed="rId7">
+                    <a:blip r:embed="rId8">
                       <a:extLst>
                         <a:ext uri="{28A0092B-C50C-407E-A947-70E740481C1C}">
                           <a14:useLocalDpi xmlns:a14="http://schemas.microsoft.com/office/drawing/2010/main" val="0"/>
@@ -7516,12 +8279,12 @@
       <w:pPr>
         <w:pStyle w:val="Anhang1"/>
       </w:pPr>
-      <w:bookmarkStart w:id="19" w:name="_Toc97824143"/>
+      <w:bookmarkStart w:id="26" w:name="_Toc97824143"/>
       <w:r>
         <w:lastRenderedPageBreak/>
         <w:t>Abbildung 2: Liniendiagramm über den Verlauf der Lufttemperatur in Mythenquai am ersten Januar 2018</w:t>
       </w:r>
-      <w:bookmarkEnd w:id="19"/>
+      <w:bookmarkEnd w:id="26"/>
     </w:p>
     <w:p>
       <w:pPr>
@@ -7551,7 +8314,7 @@
                     </pic:cNvPicPr>
                   </pic:nvPicPr>
                   <pic:blipFill>
-                    <a:blip r:embed="rId16">
+                    <a:blip r:embed="rId20">
                       <a:extLst>
                         <a:ext uri="{28A0092B-C50C-407E-A947-70E740481C1C}">
                           <a14:useLocalDpi xmlns:a14="http://schemas.microsoft.com/office/drawing/2010/main" val="0"/>
@@ -7587,11 +8350,11 @@
       <w:pPr>
         <w:pStyle w:val="Anhang1"/>
       </w:pPr>
-      <w:bookmarkStart w:id="20" w:name="_Toc97824144"/>
+      <w:bookmarkStart w:id="27" w:name="_Toc97824144"/>
       <w:r>
         <w:t>Abbildung 3: Histogramm über die Verteilung des totalen Niederschlags pro Tag in Mythenquai</w:t>
       </w:r>
-      <w:bookmarkEnd w:id="20"/>
+      <w:bookmarkEnd w:id="27"/>
     </w:p>
     <w:p>
       <w:pPr>
@@ -7622,7 +8385,7 @@
                     </pic:cNvPicPr>
                   </pic:nvPicPr>
                   <pic:blipFill>
-                    <a:blip r:embed="rId9">
+                    <a:blip r:embed="rId10">
                       <a:extLst>
                         <a:ext uri="{28A0092B-C50C-407E-A947-70E740481C1C}">
                           <a14:useLocalDpi xmlns:a14="http://schemas.microsoft.com/office/drawing/2010/main" val="0"/>
@@ -7658,7 +8421,7 @@
       <w:pPr>
         <w:pStyle w:val="Anhang1"/>
       </w:pPr>
-      <w:bookmarkStart w:id="21" w:name="_Toc97824145"/>
+      <w:bookmarkStart w:id="28" w:name="_Toc97824145"/>
       <w:r>
         <w:lastRenderedPageBreak/>
         <w:t xml:space="preserve">Abbildung 4: Punktewolke: Wasser- </w:t>
@@ -7671,7 +8434,7 @@
       <w:r>
         <w:t xml:space="preserve"> Lufttemperatur in 2007-2020</w:t>
       </w:r>
-      <w:bookmarkEnd w:id="21"/>
+      <w:bookmarkEnd w:id="28"/>
     </w:p>
     <w:p>
       <w:pPr>
@@ -7697,6 +8460,178 @@
                 <pic:pic xmlns:pic="http://schemas.openxmlformats.org/drawingml/2006/picture">
                   <pic:nvPicPr>
                     <pic:cNvPr id="0" name="Picture 4"/>
+                    <pic:cNvPicPr>
+                      <a:picLocks noChangeAspect="1" noChangeArrowheads="1"/>
+                    </pic:cNvPicPr>
+                  </pic:nvPicPr>
+                  <pic:blipFill>
+                    <a:blip r:embed="rId13">
+                      <a:extLst>
+                        <a:ext uri="{28A0092B-C50C-407E-A947-70E740481C1C}">
+                          <a14:useLocalDpi xmlns:a14="http://schemas.microsoft.com/office/drawing/2010/main" val="0"/>
+                        </a:ext>
+                      </a:extLst>
+                    </a:blip>
+                    <a:srcRect/>
+                    <a:stretch>
+                      <a:fillRect/>
+                    </a:stretch>
+                  </pic:blipFill>
+                  <pic:spPr bwMode="auto">
+                    <a:xfrm>
+                      <a:off x="0" y="0"/>
+                      <a:ext cx="5730240" cy="3535680"/>
+                    </a:xfrm>
+                    <a:prstGeom prst="rect">
+                      <a:avLst/>
+                    </a:prstGeom>
+                    <a:noFill/>
+                    <a:ln>
+                      <a:noFill/>
+                    </a:ln>
+                  </pic:spPr>
+                </pic:pic>
+              </a:graphicData>
+            </a:graphic>
+          </wp:inline>
+        </w:drawing>
+      </w:r>
+    </w:p>
+    <w:p>
+      <w:pPr>
+        <w:pStyle w:val="Anhang1"/>
+      </w:pPr>
+      <w:bookmarkStart w:id="29" w:name="_Toc97824146"/>
+      <w:r>
+        <w:t xml:space="preserve">Abbildung 5: </w:t>
+      </w:r>
+      <w:proofErr w:type="spellStart"/>
+      <w:r>
+        <w:t>Heatmap</w:t>
+      </w:r>
+      <w:proofErr w:type="spellEnd"/>
+      <w:r>
+        <w:t xml:space="preserve">: Wasser- </w:t>
+      </w:r>
+      <w:proofErr w:type="spellStart"/>
+      <w:r>
+        <w:t>vs</w:t>
+      </w:r>
+      <w:proofErr w:type="spellEnd"/>
+      <w:r>
+        <w:t xml:space="preserve"> Lufttemperatur in 2007-202</w:t>
+      </w:r>
+      <w:bookmarkEnd w:id="29"/>
+    </w:p>
+    <w:p>
+      <w:pPr>
+        <w:rPr>
+          <w:lang w:val="de-CH"/>
+        </w:rPr>
+      </w:pPr>
+      <w:r>
+        <w:rPr>
+          <w:noProof/>
+          <w:lang w:val="de-CH"/>
+        </w:rPr>
+        <w:drawing>
+          <wp:inline distT="0" distB="0" distL="0" distR="0" wp14:anchorId="794460C0" wp14:editId="5FADDF5B">
+            <wp:extent cx="5730240" cy="3535680"/>
+            <wp:effectExtent l="0" t="0" r="3810" b="7620"/>
+            <wp:docPr id="18" name="Picture 18"/>
+            <wp:cNvGraphicFramePr>
+              <a:graphicFrameLocks xmlns:a="http://schemas.openxmlformats.org/drawingml/2006/main" noChangeAspect="1"/>
+            </wp:cNvGraphicFramePr>
+            <a:graphic xmlns:a="http://schemas.openxmlformats.org/drawingml/2006/main">
+              <a:graphicData uri="http://schemas.openxmlformats.org/drawingml/2006/picture">
+                <pic:pic xmlns:pic="http://schemas.openxmlformats.org/drawingml/2006/picture">
+                  <pic:nvPicPr>
+                    <pic:cNvPr id="0" name="Picture 5"/>
+                    <pic:cNvPicPr>
+                      <a:picLocks noChangeAspect="1" noChangeArrowheads="1"/>
+                    </pic:cNvPicPr>
+                  </pic:nvPicPr>
+                  <pic:blipFill>
+                    <a:blip r:embed="rId14">
+                      <a:extLst>
+                        <a:ext uri="{28A0092B-C50C-407E-A947-70E740481C1C}">
+                          <a14:useLocalDpi xmlns:a14="http://schemas.microsoft.com/office/drawing/2010/main" val="0"/>
+                        </a:ext>
+                      </a:extLst>
+                    </a:blip>
+                    <a:srcRect/>
+                    <a:stretch>
+                      <a:fillRect/>
+                    </a:stretch>
+                  </pic:blipFill>
+                  <pic:spPr bwMode="auto">
+                    <a:xfrm>
+                      <a:off x="0" y="0"/>
+                      <a:ext cx="5730240" cy="3535680"/>
+                    </a:xfrm>
+                    <a:prstGeom prst="rect">
+                      <a:avLst/>
+                    </a:prstGeom>
+                    <a:noFill/>
+                    <a:ln>
+                      <a:noFill/>
+                    </a:ln>
+                  </pic:spPr>
+                </pic:pic>
+              </a:graphicData>
+            </a:graphic>
+          </wp:inline>
+        </w:drawing>
+      </w:r>
+    </w:p>
+    <w:p>
+      <w:pPr>
+        <w:pStyle w:val="Anhang1"/>
+      </w:pPr>
+      <w:bookmarkStart w:id="30" w:name="_Toc97824147"/>
+      <w:r>
+        <w:lastRenderedPageBreak/>
+        <w:t xml:space="preserve">Abbildung 6: Punktewolke: Wasser- </w:t>
+      </w:r>
+      <w:proofErr w:type="spellStart"/>
+      <w:r>
+        <w:t>vs</w:t>
+      </w:r>
+      <w:proofErr w:type="spellEnd"/>
+      <w:r>
+        <w:t xml:space="preserve"> Lufttemperatur </w:t>
+      </w:r>
+      <w:proofErr w:type="gramStart"/>
+      <w:r>
+        <w:t>in 2018</w:t>
+      </w:r>
+      <w:bookmarkEnd w:id="30"/>
+      <w:proofErr w:type="gramEnd"/>
+    </w:p>
+    <w:p>
+      <w:pPr>
+        <w:rPr>
+          <w:lang w:val="de-CH"/>
+        </w:rPr>
+      </w:pPr>
+      <w:r>
+        <w:rPr>
+          <w:noProof/>
+          <w:lang w:val="de-CH"/>
+        </w:rPr>
+        <w:drawing>
+          <wp:inline distT="0" distB="0" distL="0" distR="0" wp14:anchorId="2521F1DF" wp14:editId="4A78921E">
+            <wp:extent cx="5730240" cy="3535680"/>
+            <wp:effectExtent l="0" t="0" r="3810" b="7620"/>
+            <wp:docPr id="20" name="Picture 20"/>
+            <wp:cNvGraphicFramePr>
+              <a:graphicFrameLocks xmlns:a="http://schemas.openxmlformats.org/drawingml/2006/main" noChangeAspect="1"/>
+            </wp:cNvGraphicFramePr>
+            <a:graphic xmlns:a="http://schemas.openxmlformats.org/drawingml/2006/main">
+              <a:graphicData uri="http://schemas.openxmlformats.org/drawingml/2006/picture">
+                <pic:pic xmlns:pic="http://schemas.openxmlformats.org/drawingml/2006/picture">
+                  <pic:nvPicPr>
+                    <pic:cNvPr id="0" name="Picture 7"/>
                     <pic:cNvPicPr>
                       <a:picLocks noChangeAspect="1" noChangeArrowheads="1"/>
                     </pic:cNvPicPr>
@@ -7735,173 +8670,6 @@
       </w:r>
     </w:p>
     <w:p>
-      <w:pPr>
-        <w:pStyle w:val="Anhang1"/>
-      </w:pPr>
-      <w:bookmarkStart w:id="22" w:name="_Toc97824146"/>
-      <w:r>
-        <w:t xml:space="preserve">Abbildung 5: </w:t>
-      </w:r>
-      <w:proofErr w:type="spellStart"/>
-      <w:r>
-        <w:t>Heatmap</w:t>
-      </w:r>
-      <w:proofErr w:type="spellEnd"/>
-      <w:r>
-        <w:t xml:space="preserve">: Wasser- </w:t>
-      </w:r>
-      <w:proofErr w:type="spellStart"/>
-      <w:r>
-        <w:t>vs</w:t>
-      </w:r>
-      <w:proofErr w:type="spellEnd"/>
-      <w:r>
-        <w:t xml:space="preserve"> Lufttemperatur in 2007-202</w:t>
-      </w:r>
-      <w:bookmarkEnd w:id="22"/>
-    </w:p>
-    <w:p>
-      <w:pPr>
-        <w:rPr>
-          <w:lang w:val="de-CH"/>
-        </w:rPr>
-      </w:pPr>
-      <w:r>
-        <w:rPr>
-          <w:noProof/>
-          <w:lang w:val="de-CH"/>
-        </w:rPr>
-        <w:drawing>
-          <wp:inline distT="0" distB="0" distL="0" distR="0" wp14:anchorId="794460C0" wp14:editId="5FADDF5B">
-            <wp:extent cx="5730240" cy="3535680"/>
-            <wp:effectExtent l="0" t="0" r="3810" b="7620"/>
-            <wp:docPr id="18" name="Picture 18"/>
-            <wp:cNvGraphicFramePr>
-              <a:graphicFrameLocks xmlns:a="http://schemas.openxmlformats.org/drawingml/2006/main" noChangeAspect="1"/>
-            </wp:cNvGraphicFramePr>
-            <a:graphic xmlns:a="http://schemas.openxmlformats.org/drawingml/2006/main">
-              <a:graphicData uri="http://schemas.openxmlformats.org/drawingml/2006/picture">
-                <pic:pic xmlns:pic="http://schemas.openxmlformats.org/drawingml/2006/picture">
-                  <pic:nvPicPr>
-                    <pic:cNvPr id="0" name="Picture 5"/>
-                    <pic:cNvPicPr>
-                      <a:picLocks noChangeAspect="1" noChangeArrowheads="1"/>
-                    </pic:cNvPicPr>
-                  </pic:nvPicPr>
-                  <pic:blipFill>
-                    <a:blip r:embed="rId13">
-                      <a:extLst>
-                        <a:ext uri="{28A0092B-C50C-407E-A947-70E740481C1C}">
-                          <a14:useLocalDpi xmlns:a14="http://schemas.microsoft.com/office/drawing/2010/main" val="0"/>
-                        </a:ext>
-                      </a:extLst>
-                    </a:blip>
-                    <a:srcRect/>
-                    <a:stretch>
-                      <a:fillRect/>
-                    </a:stretch>
-                  </pic:blipFill>
-                  <pic:spPr bwMode="auto">
-                    <a:xfrm>
-                      <a:off x="0" y="0"/>
-                      <a:ext cx="5730240" cy="3535680"/>
-                    </a:xfrm>
-                    <a:prstGeom prst="rect">
-                      <a:avLst/>
-                    </a:prstGeom>
-                    <a:noFill/>
-                    <a:ln>
-                      <a:noFill/>
-                    </a:ln>
-                  </pic:spPr>
-                </pic:pic>
-              </a:graphicData>
-            </a:graphic>
-          </wp:inline>
-        </w:drawing>
-      </w:r>
-    </w:p>
-    <w:p>
-      <w:pPr>
-        <w:pStyle w:val="Anhang1"/>
-      </w:pPr>
-      <w:bookmarkStart w:id="23" w:name="_Toc97824147"/>
-      <w:r>
-        <w:lastRenderedPageBreak/>
-        <w:t xml:space="preserve">Abbildung 6: Punktewolke: Wasser- </w:t>
-      </w:r>
-      <w:proofErr w:type="spellStart"/>
-      <w:r>
-        <w:t>vs</w:t>
-      </w:r>
-      <w:proofErr w:type="spellEnd"/>
-      <w:r>
-        <w:t xml:space="preserve"> Lufttemperatur in 2018</w:t>
-      </w:r>
-      <w:bookmarkEnd w:id="23"/>
-    </w:p>
-    <w:p>
-      <w:pPr>
-        <w:rPr>
-          <w:lang w:val="de-CH"/>
-        </w:rPr>
-      </w:pPr>
-      <w:r>
-        <w:rPr>
-          <w:noProof/>
-          <w:lang w:val="de-CH"/>
-        </w:rPr>
-        <w:drawing>
-          <wp:inline distT="0" distB="0" distL="0" distR="0" wp14:anchorId="2521F1DF" wp14:editId="4A78921E">
-            <wp:extent cx="5730240" cy="3535680"/>
-            <wp:effectExtent l="0" t="0" r="3810" b="7620"/>
-            <wp:docPr id="20" name="Picture 20"/>
-            <wp:cNvGraphicFramePr>
-              <a:graphicFrameLocks xmlns:a="http://schemas.openxmlformats.org/drawingml/2006/main" noChangeAspect="1"/>
-            </wp:cNvGraphicFramePr>
-            <a:graphic xmlns:a="http://schemas.openxmlformats.org/drawingml/2006/main">
-              <a:graphicData uri="http://schemas.openxmlformats.org/drawingml/2006/picture">
-                <pic:pic xmlns:pic="http://schemas.openxmlformats.org/drawingml/2006/picture">
-                  <pic:nvPicPr>
-                    <pic:cNvPr id="0" name="Picture 7"/>
-                    <pic:cNvPicPr>
-                      <a:picLocks noChangeAspect="1" noChangeArrowheads="1"/>
-                    </pic:cNvPicPr>
-                  </pic:nvPicPr>
-                  <pic:blipFill>
-                    <a:blip r:embed="rId11">
-                      <a:extLst>
-                        <a:ext uri="{28A0092B-C50C-407E-A947-70E740481C1C}">
-                          <a14:useLocalDpi xmlns:a14="http://schemas.microsoft.com/office/drawing/2010/main" val="0"/>
-                        </a:ext>
-                      </a:extLst>
-                    </a:blip>
-                    <a:srcRect/>
-                    <a:stretch>
-                      <a:fillRect/>
-                    </a:stretch>
-                  </pic:blipFill>
-                  <pic:spPr bwMode="auto">
-                    <a:xfrm>
-                      <a:off x="0" y="0"/>
-                      <a:ext cx="5730240" cy="3535680"/>
-                    </a:xfrm>
-                    <a:prstGeom prst="rect">
-                      <a:avLst/>
-                    </a:prstGeom>
-                    <a:noFill/>
-                    <a:ln>
-                      <a:noFill/>
-                    </a:ln>
-                  </pic:spPr>
-                </pic:pic>
-              </a:graphicData>
-            </a:graphic>
-          </wp:inline>
-        </w:drawing>
-      </w:r>
-    </w:p>
-    <w:p>
       <w:r>
         <w:rPr>
           <w:lang w:val="de-CH"/>
@@ -7969,7 +8737,7 @@
                     </pic:cNvPicPr>
                   </pic:nvPicPr>
                   <pic:blipFill>
-                    <a:blip r:embed="rId14" cstate="print">
+                    <a:blip r:embed="rId15" cstate="print">
                       <a:extLst>
                         <a:ext uri="{28A0092B-C50C-407E-A947-70E740481C1C}">
                           <a14:useLocalDpi xmlns:a14="http://schemas.microsoft.com/office/drawing/2010/main" val="0"/>
@@ -8008,8 +8776,8 @@
       </w:r>
     </w:p>
     <w:sectPr>
-      <w:headerReference w:type="default" r:id="rId17"/>
-      <w:footerReference w:type="default" r:id="rId18"/>
+      <w:headerReference w:type="default" r:id="rId21"/>
+      <w:footerReference w:type="default" r:id="rId22"/>
       <w:pgSz w:w="11906" w:h="16838"/>
       <w:pgMar w:top="720" w:right="720" w:bottom="720" w:left="720" w:header="708" w:footer="708" w:gutter="0"/>
       <w:cols w:space="708"/>
@@ -8198,6 +8966,126 @@
     </w:r>
   </w:p>
 </w:hdr>
+</file>
+
+<file path=word/numbering.xml><?xml version="1.0" encoding="utf-8"?>
+<w:numbering xmlns:wpc="http://schemas.microsoft.com/office/word/2010/wordprocessingCanvas" xmlns:cx="http://schemas.microsoft.com/office/drawing/2014/chartex" xmlns:cx1="http://schemas.microsoft.com/office/drawing/2015/9/8/chartex" xmlns:cx2="http://schemas.microsoft.com/office/drawing/2015/10/21/chartex" xmlns:cx3="http://schemas.microsoft.com/office/drawing/2016/5/9/chartex" xmlns:cx4="http://schemas.microsoft.com/office/drawing/2016/5/10/chartex" xmlns:cx5="http://schemas.microsoft.com/office/drawing/2016/5/11/chartex" xmlns:cx6="http://schemas.microsoft.com/office/drawing/2016/5/12/chartex" xmlns:cx7="http://schemas.microsoft.com/office/drawing/2016/5/13/chartex" xmlns:cx8="http://schemas.microsoft.com/office/drawing/2016/5/14/chartex" xmlns:mc="http://schemas.openxmlformats.org/markup-compatibility/2006" xmlns:aink="http://schemas.microsoft.com/office/drawing/2016/ink" xmlns:am3d="http://schemas.microsoft.com/office/drawing/2017/model3d" xmlns:o="urn:schemas-microsoft-com:office:office" xmlns:r="http://schemas.openxmlformats.org/officeDocument/2006/relationships" xmlns:m="http://schemas.openxmlformats.org/officeDocument/2006/math" xmlns:v="urn:schemas-microsoft-com:vml" xmlns:wp14="http://schemas.microsoft.com/office/word/2010/wordprocessingDrawing" xmlns:wp="http://schemas.openxmlformats.org/drawingml/2006/wordprocessingDrawing" xmlns:w10="urn:schemas-microsoft-com:office:word" xmlns:w="http://schemas.openxmlformats.org/wordprocessingml/2006/main" xmlns:w14="http://schemas.microsoft.com/office/word/2010/wordml" xmlns:w15="http://schemas.microsoft.com/office/word/2012/wordml" xmlns:w16cex="http://schemas.microsoft.com/office/word/2018/wordml/cex" xmlns:w16cid="http://schemas.microsoft.com/office/word/2016/wordml/cid" xmlns:w16="http://schemas.microsoft.com/office/word/2018/wordml" xmlns:w16sdtdh="http://schemas.microsoft.com/office/word/2020/wordml/sdtdatahash" xmlns:w16se="http://schemas.microsoft.com/office/word/2015/wordml/symex" xmlns:wpg="http://schemas.microsoft.com/office/word/2010/wordprocessingGroup" xmlns:wpi="http://schemas.microsoft.com/office/word/2010/wordprocessingInk" xmlns:wne="http://schemas.microsoft.com/office/word/2006/wordml" xmlns:wps="http://schemas.microsoft.com/office/word/2010/wordprocessingShape" mc:Ignorable="w14 w15 w16se w16cid w16 w16cex w16sdtdh wp14">
+  <w:abstractNum w:abstractNumId="0" w15:restartNumberingAfterBreak="0">
+    <w:nsid w:val="37271DB6"/>
+    <w:multiLevelType w:val="hybridMultilevel"/>
+    <w:tmpl w:val="21841D2C"/>
+    <w:lvl w:ilvl="0" w:tplc="49BC2886">
+      <w:numFmt w:val="bullet"/>
+      <w:lvlText w:val="-"/>
+      <w:lvlJc w:val="left"/>
+      <w:pPr>
+        <w:ind w:left="720" w:hanging="360"/>
+      </w:pPr>
+      <w:rPr>
+        <w:rFonts w:ascii="Calibri" w:eastAsiaTheme="minorHAnsi" w:hAnsi="Calibri" w:cs="Calibri" w:hint="default"/>
+      </w:rPr>
+    </w:lvl>
+    <w:lvl w:ilvl="1" w:tplc="08070003">
+      <w:start w:val="1"/>
+      <w:numFmt w:val="bullet"/>
+      <w:lvlText w:val="o"/>
+      <w:lvlJc w:val="left"/>
+      <w:pPr>
+        <w:ind w:left="1440" w:hanging="360"/>
+      </w:pPr>
+      <w:rPr>
+        <w:rFonts w:ascii="Courier New" w:hAnsi="Courier New" w:cs="Courier New" w:hint="default"/>
+      </w:rPr>
+    </w:lvl>
+    <w:lvl w:ilvl="2" w:tplc="08070005" w:tentative="1">
+      <w:start w:val="1"/>
+      <w:numFmt w:val="bullet"/>
+      <w:lvlText w:val=""/>
+      <w:lvlJc w:val="left"/>
+      <w:pPr>
+        <w:ind w:left="2160" w:hanging="360"/>
+      </w:pPr>
+      <w:rPr>
+        <w:rFonts w:ascii="Wingdings" w:hAnsi="Wingdings" w:hint="default"/>
+      </w:rPr>
+    </w:lvl>
+    <w:lvl w:ilvl="3" w:tplc="08070001" w:tentative="1">
+      <w:start w:val="1"/>
+      <w:numFmt w:val="bullet"/>
+      <w:lvlText w:val=""/>
+      <w:lvlJc w:val="left"/>
+      <w:pPr>
+        <w:ind w:left="2880" w:hanging="360"/>
+      </w:pPr>
+      <w:rPr>
+        <w:rFonts w:ascii="Symbol" w:hAnsi="Symbol" w:hint="default"/>
+      </w:rPr>
+    </w:lvl>
+    <w:lvl w:ilvl="4" w:tplc="08070003" w:tentative="1">
+      <w:start w:val="1"/>
+      <w:numFmt w:val="bullet"/>
+      <w:lvlText w:val="o"/>
+      <w:lvlJc w:val="left"/>
+      <w:pPr>
+        <w:ind w:left="3600" w:hanging="360"/>
+      </w:pPr>
+      <w:rPr>
+        <w:rFonts w:ascii="Courier New" w:hAnsi="Courier New" w:cs="Courier New" w:hint="default"/>
+      </w:rPr>
+    </w:lvl>
+    <w:lvl w:ilvl="5" w:tplc="08070005" w:tentative="1">
+      <w:start w:val="1"/>
+      <w:numFmt w:val="bullet"/>
+      <w:lvlText w:val=""/>
+      <w:lvlJc w:val="left"/>
+      <w:pPr>
+        <w:ind w:left="4320" w:hanging="360"/>
+      </w:pPr>
+      <w:rPr>
+        <w:rFonts w:ascii="Wingdings" w:hAnsi="Wingdings" w:hint="default"/>
+      </w:rPr>
+    </w:lvl>
+    <w:lvl w:ilvl="6" w:tplc="08070001" w:tentative="1">
+      <w:start w:val="1"/>
+      <w:numFmt w:val="bullet"/>
+      <w:lvlText w:val=""/>
+      <w:lvlJc w:val="left"/>
+      <w:pPr>
+        <w:ind w:left="5040" w:hanging="360"/>
+      </w:pPr>
+      <w:rPr>
+        <w:rFonts w:ascii="Symbol" w:hAnsi="Symbol" w:hint="default"/>
+      </w:rPr>
+    </w:lvl>
+    <w:lvl w:ilvl="7" w:tplc="08070003" w:tentative="1">
+      <w:start w:val="1"/>
+      <w:numFmt w:val="bullet"/>
+      <w:lvlText w:val="o"/>
+      <w:lvlJc w:val="left"/>
+      <w:pPr>
+        <w:ind w:left="5760" w:hanging="360"/>
+      </w:pPr>
+      <w:rPr>
+        <w:rFonts w:ascii="Courier New" w:hAnsi="Courier New" w:cs="Courier New" w:hint="default"/>
+      </w:rPr>
+    </w:lvl>
+    <w:lvl w:ilvl="8" w:tplc="08070005" w:tentative="1">
+      <w:start w:val="1"/>
+      <w:numFmt w:val="bullet"/>
+      <w:lvlText w:val=""/>
+      <w:lvlJc w:val="left"/>
+      <w:pPr>
+        <w:ind w:left="6480" w:hanging="360"/>
+      </w:pPr>
+      <w:rPr>
+        <w:rFonts w:ascii="Wingdings" w:hAnsi="Wingdings" w:hint="default"/>
+      </w:rPr>
+    </w:lvl>
+  </w:abstractNum>
+  <w:num w:numId="1" w16cid:durableId="1766614857">
+    <w:abstractNumId w:val="0"/>
+  </w:num>
+</w:numbering>
 </file>
 
 <file path=word/styles.xml><?xml version="1.0" encoding="utf-8"?>
@@ -8643,10 +9531,31 @@
       <w:szCs w:val="26"/>
     </w:rPr>
   </w:style>
+  <w:style w:type="paragraph" w:styleId="Heading3">
+    <w:name w:val="heading 3"/>
+    <w:basedOn w:val="Normal"/>
+    <w:next w:val="Normal"/>
+    <w:link w:val="Heading3Char"/>
+    <w:uiPriority w:val="9"/>
+    <w:unhideWhenUsed/>
+    <w:qFormat/>
+    <w:rsid w:val="0016178E"/>
+    <w:pPr>
+      <w:keepNext/>
+      <w:keepLines/>
+      <w:spacing w:before="40" w:after="0"/>
+      <w:outlineLvl w:val="2"/>
+    </w:pPr>
+    <w:rPr>
+      <w:rFonts w:asciiTheme="majorHAnsi" w:eastAsiaTheme="majorEastAsia" w:hAnsiTheme="majorHAnsi" w:cstheme="majorBidi"/>
+      <w:color w:val="1F3763" w:themeColor="accent1" w:themeShade="7F"/>
+      <w:sz w:val="24"/>
+      <w:szCs w:val="24"/>
+    </w:rPr>
+  </w:style>
   <w:style w:type="character" w:default="1" w:styleId="DefaultParagraphFont">
     <w:name w:val="Default Paragraph Font"/>
     <w:uiPriority w:val="1"/>
-    <w:semiHidden/>
     <w:unhideWhenUsed/>
   </w:style>
   <w:style w:type="table" w:default="1" w:styleId="TableNormal">
@@ -8943,6 +9852,30 @@
     <w:pPr>
       <w:spacing w:after="100"/>
       <w:ind w:left="1760"/>
+    </w:pPr>
+  </w:style>
+  <w:style w:type="character" w:customStyle="1" w:styleId="Heading3Char">
+    <w:name w:val="Heading 3 Char"/>
+    <w:basedOn w:val="DefaultParagraphFont"/>
+    <w:link w:val="Heading3"/>
+    <w:uiPriority w:val="9"/>
+    <w:rsid w:val="0016178E"/>
+    <w:rPr>
+      <w:rFonts w:asciiTheme="majorHAnsi" w:eastAsiaTheme="majorEastAsia" w:hAnsiTheme="majorHAnsi" w:cstheme="majorBidi"/>
+      <w:color w:val="1F3763" w:themeColor="accent1" w:themeShade="7F"/>
+      <w:sz w:val="24"/>
+      <w:szCs w:val="24"/>
+    </w:rPr>
+  </w:style>
+  <w:style w:type="paragraph" w:styleId="ListParagraph">
+    <w:name w:val="List Paragraph"/>
+    <w:basedOn w:val="Normal"/>
+    <w:uiPriority w:val="34"/>
+    <w:qFormat/>
+    <w:rsid w:val="00131358"/>
+    <w:pPr>
+      <w:ind w:left="720"/>
+      <w:contextualSpacing/>
     </w:pPr>
   </w:style>
 </w:styles>

</xml_diff>

<commit_message>
Added: gdv LE3 1/2
</commit_message>
<xml_diff>
--- a/report.docx
+++ b/report.docx
@@ -286,28 +286,12 @@
         </w:rPr>
         <w:tab/>
       </w:r>
-      <w:proofErr w:type="spellStart"/>
       <w:r>
         <w:rPr>
           <w:lang w:val="en-US"/>
         </w:rPr>
-        <w:t>Arzu</w:t>
-      </w:r>
-      <w:proofErr w:type="spellEnd"/>
-      <w:r>
-        <w:rPr>
-          <w:lang w:val="en-US"/>
-        </w:rPr>
-        <w:t xml:space="preserve"> </w:t>
-      </w:r>
-      <w:proofErr w:type="spellStart"/>
-      <w:r>
-        <w:rPr>
-          <w:lang w:val="en-US"/>
-        </w:rPr>
-        <w:t>Cöltekin</w:t>
-      </w:r>
-      <w:proofErr w:type="spellEnd"/>
+        <w:t>Arzu Cöltekin</w:t>
+      </w:r>
     </w:p>
     <w:p>
       <w:pPr>
@@ -353,7 +337,7 @@
           <w:noProof/>
           <w:lang w:val="en-US"/>
         </w:rPr>
-        <w:t>4.6.2022</w:t>
+        <w:t>4.7.2022</w:t>
       </w:r>
       <w:r>
         <w:rPr>
@@ -843,7 +827,7 @@
         <w:rPr>
           <w:lang w:val="de-CH"/>
         </w:rPr>
-        <w:instrText xml:space="preserve"> ADDIN ZOTERO_ITEM CSL_CITATION {"citationID":"Ea0kJR1o","properties":{"formattedCitation":"(Wasserschutzpolizei et al., 2021)","plainCitation":"(Wasserschutzpolizei et al., 2021)","noteIndex":0},"citationItems":[{"id":9,"uris":["http://zotero.org/users/7722521/items/48H8CBX4"],"uri":["http://zotero.org/users/7722521/items/48H8CBX4"],"itemData":{"id":9,"type":"webpage","container-title":"Messwerte der Wetterstationen der Wasserschutzpolizei Zürich","title":"Open Data Zürich - Stadt Zürich","URL":"https://data.stadt-zuerich.ch/dataset/sid_wapo_wetterstationen","author":[{"family":"Wasserschutzpolizei","given":""},{"family":"Sicherheitsdepartement","given":""},{"family":"Stadtpolizei","given":""}],"accessed":{"date-parts":[["2022",3,10]]},"issued":{"date-parts":[["2021",12,21]]}}}],"schema":"https://github.com/citation-style-language/schema/raw/master/csl-citation.json"} </w:instrText>
+        <w:instrText xml:space="preserve"> ADDIN ZOTERO_ITEM CSL_CITATION {"citationID":"Ea0kJR1o","properties":{"formattedCitation":"(Wasserschutzpolizei et al., 2021)","plainCitation":"(Wasserschutzpolizei et al., 2021)","noteIndex":0},"citationItems":[{"id":68,"uris":["http://zotero.org/users/7722521/items/48H8CBX4"],"itemData":{"id":68,"type":"webpage","container-title":"Messwerte der Wetterstationen der Wasserschutzpolizei Zürich","title":"Open Data Zürich - Stadt Zürich","URL":"https://data.stadt-zuerich.ch/dataset/sid_wapo_wetterstationen","author":[{"family":"Wasserschutzpolizei","given":""},{"family":"Sicherheitsdepartement","given":""},{"family":"Stadtpolizei","given":""}],"accessed":{"date-parts":[["2022",3,10]]},"issued":{"date-parts":[["2021",12,21]]}}}],"schema":"https://github.com/citation-style-language/schema/raw/master/csl-citation.json"} </w:instrText>
       </w:r>
       <w:r>
         <w:rPr>
@@ -855,7 +839,21 @@
         <w:rPr>
           <w:rFonts w:ascii="Calibri" w:hAnsi="Calibri" w:cs="Calibri"/>
         </w:rPr>
-        <w:t>(Wasserschutzpolizei et al., 2021)</w:t>
+        <w:t>(</w:t>
+      </w:r>
+      <w:proofErr w:type="spellStart"/>
+      <w:r>
+        <w:rPr>
+          <w:rFonts w:ascii="Calibri" w:hAnsi="Calibri" w:cs="Calibri"/>
+        </w:rPr>
+        <w:t>Wasserschutzpolizei</w:t>
+      </w:r>
+      <w:proofErr w:type="spellEnd"/>
+      <w:r>
+        <w:rPr>
+          <w:rFonts w:ascii="Calibri" w:hAnsi="Calibri" w:cs="Calibri"/>
+        </w:rPr>
+        <w:t xml:space="preserve"> et al., 2021)</w:t>
       </w:r>
       <w:r>
         <w:rPr>
@@ -885,7 +883,7 @@
         <w:rPr>
           <w:lang w:val="de-CH"/>
         </w:rPr>
-        <w:instrText xml:space="preserve"> ADDIN ZOTERO_ITEM CSL_CITATION {"citationID":"TVhzW662","properties":{"formattedCitation":"(Br\\uc0\\u246{}nnimann, 2021)","plainCitation":"(Brönnimann, 2021)","noteIndex":0},"citationItems":[{"id":7,"uris":["http://zotero.org/users/7722521/items/D3WW9AUP"],"uri":["http://zotero.org/users/7722521/items/D3WW9AUP"],"itemData":{"id":7,"type":"webpage","container-title":"Portrait - (cde1) Wettermonitor für Wassersportler - Spaces","title":"Wettermonitor für Wassersportler","URL":"https://spaces.technik.fhnw.ch/spaces/wettermonitor-fuer-wassersportler","author":[{"family":"Brönnimann","given":"Lucas"}],"accessed":{"date-parts":[["2022",3,10]]},"issued":{"date-parts":[["2021"]]}}}],"schema":"https://github.com/citation-style-language/schema/raw/master/csl-citation.json"} </w:instrText>
+        <w:instrText xml:space="preserve"> ADDIN ZOTERO_ITEM CSL_CITATION {"citationID":"TVhzW662","properties":{"formattedCitation":"(Br\\uc0\\u246{}nnimann, 2021)","plainCitation":"(Brönnimann, 2021)","noteIndex":0},"citationItems":[{"id":70,"uris":["http://zotero.org/users/7722521/items/D3WW9AUP"],"itemData":{"id":70,"type":"webpage","container-title":"Portrait - (cde1) Wettermonitor für Wassersportler - Spaces","title":"Wettermonitor für Wassersportler","URL":"https://spaces.technik.fhnw.ch/spaces/wettermonitor-fuer-wassersportler","author":[{"family":"Brönnimann","given":"Lucas"}],"accessed":{"date-parts":[["2022",3,10]]},"issued":{"date-parts":[["2021"]]}}}],"schema":"https://github.com/citation-style-language/schema/raw/master/csl-citation.json"} </w:instrText>
       </w:r>
       <w:r>
         <w:rPr>
@@ -1045,7 +1043,7 @@
         <w:rPr>
           <w:lang w:val="de-CH"/>
         </w:rPr>
-        <w:instrText xml:space="preserve"> ADDIN ZOTERO_ITEM CSL_CITATION {"citationID":"z05bOWE3","properties":{"formattedCitation":"(Barbisch, 2022)","plainCitation":"(Barbisch, 2022)","noteIndex":0},"citationItems":[{"id":8,"uris":["http://zotero.org/users/7722521/items/PQ8ME9LH"],"uri":["http://zotero.org/users/7722521/items/PQ8ME9LH"],"itemData":{"id":8,"type":"webpage","container-title":"GitHub","language":"en","title":"gdv","URL":"https://github.com/florinbarbisch/gdv","author":[{"family":"Barbisch","given":"Florin"}],"accessed":{"date-parts":[["2022",3,10]]},"issued":{"date-parts":[["2022"]]}}}],"schema":"https://github.com/citation-style-language/schema/raw/master/csl-citation.json"} </w:instrText>
+        <w:instrText xml:space="preserve"> ADDIN ZOTERO_ITEM CSL_CITATION {"citationID":"z05bOWE3","properties":{"formattedCitation":"(Barbisch, 2022)","plainCitation":"(Barbisch, 2022)","noteIndex":0},"citationItems":[{"id":72,"uris":["http://zotero.org/users/7722521/items/PQ8ME9LH"],"itemData":{"id":72,"type":"webpage","container-title":"GitHub","language":"en","title":"gdv","URL":"https://github.com/florinbarbisch/gdv","author":[{"family":"Barbisch","given":"Florin"}],"accessed":{"date-parts":[["2022",3,10]]},"issued":{"date-parts":[["2022"]]}}}],"schema":"https://github.com/citation-style-language/schema/raw/master/csl-citation.json"} </w:instrText>
       </w:r>
       <w:r>
         <w:rPr>
@@ -1154,27 +1152,14 @@
                             <w:r>
                               <w:t xml:space="preserve"> </w:t>
                             </w:r>
-                            <w:r>
-                              <w:fldChar w:fldCharType="begin"/>
-                            </w:r>
-                            <w:r>
-                              <w:instrText xml:space="preserve"> SEQ Abbildung \* ARABIC </w:instrText>
-                            </w:r>
-                            <w:r>
-                              <w:fldChar w:fldCharType="separate"/>
-                            </w:r>
-                            <w:r>
-                              <w:rPr>
-                                <w:noProof/>
-                              </w:rPr>
-                              <w:t>1</w:t>
-                            </w:r>
-                            <w:r>
-                              <w:rPr>
-                                <w:noProof/>
-                              </w:rPr>
-                              <w:fldChar w:fldCharType="end"/>
-                            </w:r>
+                            <w:fldSimple w:instr=" SEQ Abbildung \* ARABIC ">
+                              <w:r>
+                                <w:rPr>
+                                  <w:noProof/>
+                                </w:rPr>
+                                <w:t>1</w:t>
+                              </w:r>
+                            </w:fldSimple>
                             <w:bookmarkEnd w:id="3"/>
                             <w:r>
                               <w:rPr>
@@ -1229,27 +1214,14 @@
                       <w:r>
                         <w:t xml:space="preserve"> </w:t>
                       </w:r>
-                      <w:r>
-                        <w:fldChar w:fldCharType="begin"/>
-                      </w:r>
-                      <w:r>
-                        <w:instrText xml:space="preserve"> SEQ Abbildung \* ARABIC </w:instrText>
-                      </w:r>
-                      <w:r>
-                        <w:fldChar w:fldCharType="separate"/>
-                      </w:r>
-                      <w:r>
-                        <w:rPr>
-                          <w:noProof/>
-                        </w:rPr>
-                        <w:t>1</w:t>
-                      </w:r>
-                      <w:r>
-                        <w:rPr>
-                          <w:noProof/>
-                        </w:rPr>
-                        <w:fldChar w:fldCharType="end"/>
-                      </w:r>
+                      <w:fldSimple w:instr=" SEQ Abbildung \* ARABIC ">
+                        <w:r>
+                          <w:rPr>
+                            <w:noProof/>
+                          </w:rPr>
+                          <w:t>1</w:t>
+                        </w:r>
+                      </w:fldSimple>
                       <w:bookmarkEnd w:id="4"/>
                       <w:r>
                         <w:rPr>
@@ -1403,21 +1375,7 @@
         <w:rPr>
           <w:lang w:val="de-CH"/>
         </w:rPr>
-        <w:t xml:space="preserve">Bei solchen Intervallen (und ordinalen Kategorien) ist wichtig, dass die Balken </w:t>
-      </w:r>
-      <w:proofErr w:type="gramStart"/>
-      <w:r>
-        <w:rPr>
-          <w:lang w:val="de-CH"/>
-        </w:rPr>
-        <w:t>nach der stetigen Variable</w:t>
-      </w:r>
-      <w:proofErr w:type="gramEnd"/>
-      <w:r>
-        <w:rPr>
-          <w:lang w:val="de-CH"/>
-        </w:rPr>
-        <w:t xml:space="preserve"> sortiert sind. Wenn man nominale Kategorien hat, macht eine Sortierung nach der Balkengrösse </w:t>
+        <w:t xml:space="preserve">Bei solchen Intervallen (und ordinalen Kategorien) ist wichtig, dass die Balken nach der stetigen Variable sortiert sind. Wenn man nominale Kategorien hat, macht eine Sortierung nach der Balkengrösse </w:t>
       </w:r>
       <w:r>
         <w:rPr>
@@ -1685,7 +1643,7 @@
         <w:rPr>
           <w:lang w:val="de-CH"/>
         </w:rPr>
-        <w:instrText xml:space="preserve"> ADDIN ZOTERO_ITEM CSL_CITATION {"citationID":"3DgGy7qG","properties":{"formattedCitation":"(Chyna\\uc0\\u322{} &amp; Sobecki, 2016, p. 163)","plainCitation":"(Chynał &amp; Sobecki, 2016, p. 163)","noteIndex":0},"citationItems":[{"id":3,"uris":["http://zotero.org/users/7722521/items/L9WDANFL"],"uri":["http://zotero.org/users/7722521/items/L9WDANFL"],"itemData":{"id":3,"type":"paper-conference","abstract":"This article presents a pilot study of evaluation of different chart types. We have prepared 33 charts together with corresponding tasks for participants, who were supposed to find some required information on them. During this process we have used an eyetracking device to record their gaze movements. This enabled us to observe how each chart was scanned by participants while looking for answers to the tasks. Furthermore, we analysed the correctness of their responses and their subjective ratings of the charts, in order to find designs that were the most suitable for different scenarios, such as comparing two values, presentation of large datasets etc.","container-title":"2016 Third European Network Intelligence Conference (ENIC)","DOI":"10.1109/ENIC.2016.031","event":"2016 Third European Network Intelligence Conference (ENIC)","page":"159-164","source":"IEEE Xplore","title":"Eyetracking Evaluation of Different Chart Types Used for Web-Based System Data Visualization","author":[{"family":"Chynał","given":"Piotr"},{"family":"Sobecki","given":"Janusz"}],"issued":{"date-parts":[["2016",9]]}},"locator":"163"}],"schema":"https://github.com/citation-style-language/schema/raw/master/csl-citation.json"} </w:instrText>
+        <w:instrText xml:space="preserve"> ADDIN ZOTERO_ITEM CSL_CITATION {"citationID":"3DgGy7qG","properties":{"formattedCitation":"(Chyna\\uc0\\u322{} &amp; Sobecki, 2016, p. 163)","plainCitation":"(Chynał &amp; Sobecki, 2016, p. 163)","noteIndex":0},"citationItems":[{"id":78,"uris":["http://zotero.org/users/7722521/items/L9WDANFL"],"itemData":{"id":78,"type":"paper-conference","abstract":"This article presents a pilot study of evaluation of different chart types. We have prepared 33 charts together with corresponding tasks for participants, who were supposed to find some required information on them. During this process we have used an eyetracking device to record their gaze movements. This enabled us to observe how each chart was scanned by participants while looking for answers to the tasks. Furthermore, we analysed the correctness of their responses and their subjective ratings of the charts, in order to find designs that were the most suitable for different scenarios, such as comparing two values, presentation of large datasets etc.","container-title":"2016 Third European Network Intelligence Conference (ENIC)","DOI":"10.1109/ENIC.2016.031","event":"2016 Third European Network Intelligence Conference (ENIC)","page":"159-164","source":"IEEE Xplore","title":"Eyetracking Evaluation of Different Chart Types Used for Web-Based System Data Visualization","author":[{"family":"Chynał","given":"Piotr"},{"family":"Sobecki","given":"Janusz"}],"issued":{"date-parts":[["2016",9]]}},"locator":"163"}],"schema":"https://github.com/citation-style-language/schema/raw/master/csl-citation.json"} </w:instrText>
       </w:r>
       <w:r>
         <w:rPr>
@@ -1698,7 +1656,39 @@
           <w:rFonts w:ascii="Calibri" w:hAnsi="Calibri" w:cs="Calibri"/>
           <w:szCs w:val="24"/>
         </w:rPr>
-        <w:t>(Chynał &amp; Sobecki, 2016, p. 163)</w:t>
+        <w:t>(</w:t>
+      </w:r>
+      <w:proofErr w:type="spellStart"/>
+      <w:r>
+        <w:rPr>
+          <w:rFonts w:ascii="Calibri" w:hAnsi="Calibri" w:cs="Calibri"/>
+          <w:szCs w:val="24"/>
+        </w:rPr>
+        <w:t>Chynał</w:t>
+      </w:r>
+      <w:proofErr w:type="spellEnd"/>
+      <w:r>
+        <w:rPr>
+          <w:rFonts w:ascii="Calibri" w:hAnsi="Calibri" w:cs="Calibri"/>
+          <w:szCs w:val="24"/>
+        </w:rPr>
+        <w:t xml:space="preserve"> &amp; </w:t>
+      </w:r>
+      <w:proofErr w:type="spellStart"/>
+      <w:r>
+        <w:rPr>
+          <w:rFonts w:ascii="Calibri" w:hAnsi="Calibri" w:cs="Calibri"/>
+          <w:szCs w:val="24"/>
+        </w:rPr>
+        <w:t>Sobecki</w:t>
+      </w:r>
+      <w:proofErr w:type="spellEnd"/>
+      <w:r>
+        <w:rPr>
+          <w:rFonts w:ascii="Calibri" w:hAnsi="Calibri" w:cs="Calibri"/>
+          <w:szCs w:val="24"/>
+        </w:rPr>
+        <w:t>, 2016, p. 163)</w:t>
       </w:r>
       <w:r>
         <w:rPr>
@@ -1782,27 +1772,14 @@
                             <w:r>
                               <w:t xml:space="preserve"> </w:t>
                             </w:r>
-                            <w:r>
-                              <w:fldChar w:fldCharType="begin"/>
-                            </w:r>
-                            <w:r>
-                              <w:instrText xml:space="preserve"> SEQ Abbildung \* ARABIC </w:instrText>
-                            </w:r>
-                            <w:r>
-                              <w:fldChar w:fldCharType="separate"/>
-                            </w:r>
-                            <w:r>
-                              <w:rPr>
-                                <w:noProof/>
-                              </w:rPr>
-                              <w:t>2</w:t>
-                            </w:r>
-                            <w:r>
-                              <w:rPr>
-                                <w:noProof/>
-                              </w:rPr>
-                              <w:fldChar w:fldCharType="end"/>
-                            </w:r>
+                            <w:fldSimple w:instr=" SEQ Abbildung \* ARABIC ">
+                              <w:r>
+                                <w:rPr>
+                                  <w:noProof/>
+                                </w:rPr>
+                                <w:t>2</w:t>
+                              </w:r>
+                            </w:fldSimple>
                             <w:r>
                               <w:rPr>
                                 <w:lang w:val="de-CH"/>
@@ -1845,27 +1822,14 @@
                       <w:r>
                         <w:t xml:space="preserve"> </w:t>
                       </w:r>
-                      <w:r>
-                        <w:fldChar w:fldCharType="begin"/>
-                      </w:r>
-                      <w:r>
-                        <w:instrText xml:space="preserve"> SEQ Abbildung \* ARABIC </w:instrText>
-                      </w:r>
-                      <w:r>
-                        <w:fldChar w:fldCharType="separate"/>
-                      </w:r>
-                      <w:r>
-                        <w:rPr>
-                          <w:noProof/>
-                        </w:rPr>
-                        <w:t>2</w:t>
-                      </w:r>
-                      <w:r>
-                        <w:rPr>
-                          <w:noProof/>
-                        </w:rPr>
-                        <w:fldChar w:fldCharType="end"/>
-                      </w:r>
+                      <w:fldSimple w:instr=" SEQ Abbildung \* ARABIC ">
+                        <w:r>
+                          <w:rPr>
+                            <w:noProof/>
+                          </w:rPr>
+                          <w:t>2</w:t>
+                        </w:r>
+                      </w:fldSimple>
                       <w:r>
                         <w:rPr>
                           <w:lang w:val="de-CH"/>
@@ -2001,7 +1965,7 @@
         <w:rPr>
           <w:lang w:val="de-CH"/>
         </w:rPr>
-        <w:instrText xml:space="preserve"> ADDIN ZOTERO_ITEM CSL_CITATION {"citationID":"lLPXgx26","properties":{"formattedCitation":"(Steedle, 2010)","plainCitation":"(Steedle, 2010)","noteIndex":0},"citationItems":[{"id":5,"uris":["http://zotero.org/users/7722521/items/9H4LUJTG"],"uri":["http://zotero.org/users/7722521/items/9H4LUJTG"],"itemData":{"id":5,"type":"webpage","abstract":"Bar charts vs. line charts","container-title":"Axis Insight Blog","genre":"Blog","language":"en","title":"Bar charts vs. line charts","URL":"https://www.axisgroup.com/data-industry-insights-blog/bar-charts-vs-line-charts","author":[{"family":"Steedle","given":"Mike"}],"accessed":{"date-parts":[["2022",3,17]]},"issued":{"date-parts":[["2010",2,22]]}}}],"schema":"https://github.com/citation-style-language/schema/raw/master/csl-citation.json"} </w:instrText>
+        <w:instrText xml:space="preserve"> ADDIN ZOTERO_ITEM CSL_CITATION {"citationID":"lLPXgx26","properties":{"formattedCitation":"(Steedle, 2010)","plainCitation":"(Steedle, 2010)","noteIndex":0},"citationItems":[{"id":75,"uris":["http://zotero.org/users/7722521/items/9H4LUJTG"],"itemData":{"id":75,"type":"webpage","abstract":"Bar charts vs. line charts","container-title":"Axis Insight Blog","genre":"Blog","language":"en","title":"Bar charts vs. line charts","URL":"https://www.axisgroup.com/data-industry-insights-blog/bar-charts-vs-line-charts","author":[{"family":"Steedle","given":"Mike"}],"accessed":{"date-parts":[["2022",3,17]]},"issued":{"date-parts":[["2010",2,22]]}}}],"schema":"https://github.com/citation-style-language/schema/raw/master/csl-citation.json"} </w:instrText>
       </w:r>
       <w:r>
         <w:rPr>
@@ -2013,7 +1977,21 @@
         <w:rPr>
           <w:rFonts w:ascii="Calibri" w:hAnsi="Calibri" w:cs="Calibri"/>
         </w:rPr>
-        <w:t>(Steedle, 2010)</w:t>
+        <w:t>(</w:t>
+      </w:r>
+      <w:proofErr w:type="spellStart"/>
+      <w:r>
+        <w:rPr>
+          <w:rFonts w:ascii="Calibri" w:hAnsi="Calibri" w:cs="Calibri"/>
+        </w:rPr>
+        <w:t>Steedle</w:t>
+      </w:r>
+      <w:proofErr w:type="spellEnd"/>
+      <w:r>
+        <w:rPr>
+          <w:rFonts w:ascii="Calibri" w:hAnsi="Calibri" w:cs="Calibri"/>
+        </w:rPr>
+        <w:t>, 2010)</w:t>
       </w:r>
       <w:r>
         <w:rPr>
@@ -2037,21 +2015,7 @@
         <w:rPr>
           <w:lang w:val="de-CH"/>
         </w:rPr>
-        <w:t xml:space="preserve">im Juli und August ist es schwer zu </w:t>
-      </w:r>
-      <w:proofErr w:type="gramStart"/>
-      <w:r>
-        <w:rPr>
-          <w:lang w:val="de-CH"/>
-        </w:rPr>
-        <w:t>erkenne</w:t>
-      </w:r>
-      <w:proofErr w:type="gramEnd"/>
-      <w:r>
-        <w:rPr>
-          <w:lang w:val="de-CH"/>
-        </w:rPr>
-        <w:t xml:space="preserve"> wo sich der Datenpunkt befindet. Deshalb ist für diese Visualisierung das Balkendiagramm besser geeignet.</w:t>
+        <w:t>im Juli und August ist es schwer zu erkenne wo sich der Datenpunkt befindet. Deshalb ist für diese Visualisierung das Balkendiagramm besser geeignet.</w:t>
       </w:r>
     </w:p>
     <w:p>
@@ -2151,27 +2115,13 @@
         <w:rPr>
           <w:lang w:val="de-CH"/>
         </w:rPr>
-        <w:t xml:space="preserve">In einem Histogramm kann eine Verteilung </w:t>
-      </w:r>
-      <w:proofErr w:type="gramStart"/>
-      <w:r>
-        <w:rPr>
-          <w:lang w:val="de-CH"/>
-        </w:rPr>
-        <w:t xml:space="preserve">einer </w:t>
-      </w:r>
-      <w:r>
-        <w:rPr>
-          <w:lang w:val="de-CH"/>
-        </w:rPr>
-        <w:t>kontinuierlichen Variable</w:t>
-      </w:r>
-      <w:proofErr w:type="gramEnd"/>
-      <w:r>
-        <w:rPr>
-          <w:lang w:val="de-CH"/>
-        </w:rPr>
-        <w:t xml:space="preserve"> dargestellt werden. Es werden ähnlich wie im Balkendiagramm Balken gezeichnet, die Höhe der Balken entspricht aber der </w:t>
+        <w:t xml:space="preserve">In einem Histogramm kann eine Verteilung einer </w:t>
+      </w:r>
+      <w:r>
+        <w:rPr>
+          <w:lang w:val="de-CH"/>
+        </w:rPr>
+        <w:t xml:space="preserve">kontinuierlichen Variable dargestellt werden. Es werden ähnlich wie im Balkendiagramm Balken gezeichnet, die Höhe der Balken entspricht aber der </w:t>
       </w:r>
       <w:r>
         <w:rPr>
@@ -2189,21 +2139,7 @@
         <w:rPr>
           <w:lang w:val="de-CH"/>
         </w:rPr>
-        <w:t xml:space="preserve"> welche im Intervall </w:t>
-      </w:r>
-      <w:proofErr w:type="gramStart"/>
-      <w:r>
-        <w:rPr>
-          <w:lang w:val="de-CH"/>
-        </w:rPr>
-        <w:t>des Balken</w:t>
-      </w:r>
-      <w:proofErr w:type="gramEnd"/>
-      <w:r>
-        <w:rPr>
-          <w:lang w:val="de-CH"/>
-        </w:rPr>
-        <w:t xml:space="preserve"> vorkommen. Die x-Achse muss sortiert sein, sonst lässt sich keine Verteilung erkennen.</w:t>
+        <w:t xml:space="preserve"> welche im Intervall des Balken vorkommen. Die x-Achse muss sortiert sein, sonst lässt sich keine Verteilung erkennen.</w:t>
       </w:r>
     </w:p>
     <w:p>
@@ -2271,27 +2207,14 @@
                             <w:r>
                               <w:t xml:space="preserve"> </w:t>
                             </w:r>
-                            <w:r>
-                              <w:fldChar w:fldCharType="begin"/>
-                            </w:r>
-                            <w:r>
-                              <w:instrText xml:space="preserve"> SEQ Abbildung \* ARABIC </w:instrText>
-                            </w:r>
-                            <w:r>
-                              <w:fldChar w:fldCharType="separate"/>
-                            </w:r>
-                            <w:r>
-                              <w:rPr>
-                                <w:noProof/>
-                              </w:rPr>
-                              <w:t>3</w:t>
-                            </w:r>
-                            <w:r>
-                              <w:rPr>
-                                <w:noProof/>
-                              </w:rPr>
-                              <w:fldChar w:fldCharType="end"/>
-                            </w:r>
+                            <w:fldSimple w:instr=" SEQ Abbildung \* ARABIC ">
+                              <w:r>
+                                <w:rPr>
+                                  <w:noProof/>
+                                </w:rPr>
+                                <w:t>3</w:t>
+                              </w:r>
+                            </w:fldSimple>
                             <w:bookmarkEnd w:id="9"/>
                             <w:r>
                               <w:rPr>
@@ -2339,27 +2262,14 @@
                       <w:r>
                         <w:t xml:space="preserve"> </w:t>
                       </w:r>
-                      <w:r>
-                        <w:fldChar w:fldCharType="begin"/>
-                      </w:r>
-                      <w:r>
-                        <w:instrText xml:space="preserve"> SEQ Abbildung \* ARABIC </w:instrText>
-                      </w:r>
-                      <w:r>
-                        <w:fldChar w:fldCharType="separate"/>
-                      </w:r>
-                      <w:r>
-                        <w:rPr>
-                          <w:noProof/>
-                        </w:rPr>
-                        <w:t>3</w:t>
-                      </w:r>
-                      <w:r>
-                        <w:rPr>
-                          <w:noProof/>
-                        </w:rPr>
-                        <w:fldChar w:fldCharType="end"/>
-                      </w:r>
+                      <w:fldSimple w:instr=" SEQ Abbildung \* ARABIC ">
+                        <w:r>
+                          <w:rPr>
+                            <w:noProof/>
+                          </w:rPr>
+                          <w:t>3</w:t>
+                        </w:r>
+                      </w:fldSimple>
                       <w:bookmarkEnd w:id="10"/>
                       <w:r>
                         <w:rPr>
@@ -2386,21 +2296,7 @@
         <w:rPr>
           <w:lang w:val="de-CH"/>
         </w:rPr>
-        <w:t xml:space="preserve">. Die Klassengrösse entspricht dem Intervall </w:t>
-      </w:r>
-      <w:proofErr w:type="gramStart"/>
-      <w:r>
-        <w:rPr>
-          <w:lang w:val="de-CH"/>
-        </w:rPr>
-        <w:t>eines Balken</w:t>
-      </w:r>
-      <w:proofErr w:type="gramEnd"/>
-      <w:r>
-        <w:rPr>
-          <w:lang w:val="de-CH"/>
-        </w:rPr>
-        <w:t>. Je grösser die Klassengrösse, je weniger Balken gibt es und mehr Informationen werden versteckt. Wenn man zu wenig Balken hat, kann man die Art der Verteilung (z.B. normalverteilt) nicht erkennen</w:t>
+        <w:t>. Die Klassengrösse entspricht dem Intervall eines Balken. Je grösser die Klassengrösse, je weniger Balken gibt es und mehr Informationen werden versteckt. Wenn man zu wenig Balken hat, kann man die Art der Verteilung (z.B. normalverteilt) nicht erkennen</w:t>
       </w:r>
       <w:r>
         <w:rPr>
@@ -2418,21 +2314,7 @@
         <w:rPr>
           <w:lang w:val="de-CH"/>
         </w:rPr>
-        <w:t xml:space="preserve">, wird das Rauschen der Daten sichtbar. Hier gibt es nicht eine </w:t>
-      </w:r>
-      <w:proofErr w:type="gramStart"/>
-      <w:r>
-        <w:rPr>
-          <w:lang w:val="de-CH"/>
-        </w:rPr>
-        <w:t>Formel</w:t>
-      </w:r>
-      <w:proofErr w:type="gramEnd"/>
-      <w:r>
-        <w:rPr>
-          <w:lang w:val="de-CH"/>
-        </w:rPr>
-        <w:t xml:space="preserve"> welche immer funktioniert. </w:t>
+        <w:t xml:space="preserve">, wird das Rauschen der Daten sichtbar. Hier gibt es nicht eine Formel welche immer funktioniert. </w:t>
       </w:r>
       <w:r>
         <w:rPr>
@@ -2444,7 +2326,7 @@
         <w:rPr>
           <w:lang w:val="de-CH"/>
         </w:rPr>
-        <w:instrText xml:space="preserve"> ADDIN ZOTERO_ITEM CSL_CITATION {"citationID":"DzMD97b3","properties":{"formattedCitation":"(Sturges, 1926)","plainCitation":"(Sturges, 1926)","noteIndex":0},"citationItems":[{"id":6,"uris":["http://zotero.org/users/7722521/items/QTSGE2CL"],"uri":["http://zotero.org/users/7722521/items/QTSGE2CL"],"itemData":{"id":6,"type":"article-journal","archive":"JSTOR","container-title":"Journal of the American Statistical Association","ISSN":"01621459","issue":"153","note":"publisher: [American Statistical Association, Taylor &amp; Francis, Ltd.]","page":"65-66","title":"The Choice of a Class Interval","volume":"21","author":[{"family":"Sturges","given":"Herbert A."}],"issued":{"date-parts":[["1926"]]}}}],"schema":"https://github.com/citation-style-language/schema/raw/master/csl-citation.json"} </w:instrText>
+        <w:instrText xml:space="preserve"> ADDIN ZOTERO_ITEM CSL_CITATION {"citationID":"DzMD97b3","properties":{"formattedCitation":"(Sturges, 1926)","plainCitation":"(Sturges, 1926)","noteIndex":0},"citationItems":[{"id":74,"uris":["http://zotero.org/users/7722521/items/QTSGE2CL"],"itemData":{"id":74,"type":"article-journal","archive":"JSTOR","container-title":"Journal of the American Statistical Association","ISSN":"01621459","issue":"153","note":"publisher: [American Statistical Association, Taylor &amp; Francis, Ltd.]","page":"65-66","title":"The Choice of a Class Interval","volume":"21","author":[{"family":"Sturges","given":"Herbert A."}],"issued":{"date-parts":[["1926"]]}}}],"schema":"https://github.com/citation-style-language/schema/raw/master/csl-citation.json"} </w:instrText>
       </w:r>
       <w:r>
         <w:rPr>
@@ -2702,27 +2584,14 @@
                             <w:r>
                               <w:t xml:space="preserve"> </w:t>
                             </w:r>
-                            <w:r>
-                              <w:fldChar w:fldCharType="begin"/>
-                            </w:r>
-                            <w:r>
-                              <w:instrText xml:space="preserve"> SEQ Abbildung \* ARABIC </w:instrText>
-                            </w:r>
-                            <w:r>
-                              <w:fldChar w:fldCharType="separate"/>
-                            </w:r>
-                            <w:r>
-                              <w:rPr>
-                                <w:noProof/>
-                              </w:rPr>
-                              <w:t>4</w:t>
-                            </w:r>
-                            <w:r>
-                              <w:rPr>
-                                <w:noProof/>
-                              </w:rPr>
-                              <w:fldChar w:fldCharType="end"/>
-                            </w:r>
+                            <w:fldSimple w:instr=" SEQ Abbildung \* ARABIC ">
+                              <w:r>
+                                <w:rPr>
+                                  <w:noProof/>
+                                </w:rPr>
+                                <w:t>4</w:t>
+                              </w:r>
+                            </w:fldSimple>
                             <w:bookmarkEnd w:id="11"/>
                             <w:r>
                               <w:rPr>
@@ -2767,27 +2636,14 @@
                       <w:r>
                         <w:t xml:space="preserve"> </w:t>
                       </w:r>
-                      <w:r>
-                        <w:fldChar w:fldCharType="begin"/>
-                      </w:r>
-                      <w:r>
-                        <w:instrText xml:space="preserve"> SEQ Abbildung \* ARABIC </w:instrText>
-                      </w:r>
-                      <w:r>
-                        <w:fldChar w:fldCharType="separate"/>
-                      </w:r>
-                      <w:r>
-                        <w:rPr>
-                          <w:noProof/>
-                        </w:rPr>
-                        <w:t>4</w:t>
-                      </w:r>
-                      <w:r>
-                        <w:rPr>
-                          <w:noProof/>
-                        </w:rPr>
-                        <w:fldChar w:fldCharType="end"/>
-                      </w:r>
+                      <w:fldSimple w:instr=" SEQ Abbildung \* ARABIC ">
+                        <w:r>
+                          <w:rPr>
+                            <w:noProof/>
+                          </w:rPr>
+                          <w:t>4</w:t>
+                        </w:r>
+                      </w:fldSimple>
                       <w:bookmarkEnd w:id="12"/>
                       <w:r>
                         <w:rPr>
@@ -2918,7 +2774,7 @@
         <w:rPr>
           <w:lang w:val="de-CH"/>
         </w:rPr>
-        <w:instrText xml:space="preserve"> ADDIN ZOTERO_ITEM CSL_CITATION {"citationID":"bCL4ljee","properties":{"formattedCitation":"(Yi, n.d.-a)","plainCitation":"(Yi, n.d.-a)","noteIndex":0},"citationItems":[{"id":2,"uris":["http://zotero.org/users/7722521/items/76G49HAB"],"uri":["http://zotero.org/users/7722521/items/76G49HAB"],"itemData":{"id":2,"type":"webpage","abstract":"Box plots are a streamlined way of summarizing the distribution of groups of data. Read this article to learn how to best use this chart type.","container-title":"Chartio","genre":"Guide","language":"en-US","title":"A Complete Guide to Box Plots","URL":"https://chartio.com/learn/charts/box-plot-complete-guide/","author":[{"family":"Yi","given":"Mike"}],"accessed":{"date-parts":[["2022",3,17]]}}}],"schema":"https://github.com/citation-style-language/schema/raw/master/csl-citation.json"} </w:instrText>
+        <w:instrText xml:space="preserve"> ADDIN ZOTERO_ITEM CSL_CITATION {"citationID":"bCL4ljee","properties":{"formattedCitation":"(Yi, n.d.-a)","plainCitation":"(Yi, n.d.-a)","noteIndex":0},"citationItems":[{"id":82,"uris":["http://zotero.org/users/7722521/items/76G49HAB"],"itemData":{"id":82,"type":"webpage","abstract":"Box plots are a streamlined way of summarizing the distribution of groups of data. Read this article to learn how to best use this chart type.","container-title":"Chartio","genre":"Guide","language":"en-US","title":"A Complete Guide to Box Plots","URL":"https://chartio.com/learn/charts/box-plot-complete-guide/","author":[{"family":"Yi","given":"Mike"}],"accessed":{"date-parts":[["2022",3,17]]}}}],"schema":"https://github.com/citation-style-language/schema/raw/master/csl-citation.json"} </w:instrText>
       </w:r>
       <w:r>
         <w:rPr>
@@ -3286,27 +3142,14 @@
                             <w:r>
                               <w:t xml:space="preserve"> </w:t>
                             </w:r>
-                            <w:r>
-                              <w:fldChar w:fldCharType="begin"/>
-                            </w:r>
-                            <w:r>
-                              <w:instrText xml:space="preserve"> SEQ Abbildung \* ARABIC </w:instrText>
-                            </w:r>
-                            <w:r>
-                              <w:fldChar w:fldCharType="separate"/>
-                            </w:r>
-                            <w:r>
-                              <w:rPr>
-                                <w:noProof/>
-                              </w:rPr>
-                              <w:t>5</w:t>
-                            </w:r>
-                            <w:r>
-                              <w:rPr>
-                                <w:noProof/>
-                              </w:rPr>
-                              <w:fldChar w:fldCharType="end"/>
-                            </w:r>
+                            <w:fldSimple w:instr=" SEQ Abbildung \* ARABIC ">
+                              <w:r>
+                                <w:rPr>
+                                  <w:noProof/>
+                                </w:rPr>
+                                <w:t>5</w:t>
+                              </w:r>
+                            </w:fldSimple>
                             <w:bookmarkEnd w:id="15"/>
                             <w:r>
                               <w:rPr>
@@ -3382,27 +3225,14 @@
                       <w:r>
                         <w:t xml:space="preserve"> </w:t>
                       </w:r>
-                      <w:r>
-                        <w:fldChar w:fldCharType="begin"/>
-                      </w:r>
-                      <w:r>
-                        <w:instrText xml:space="preserve"> SEQ Abbildung \* ARABIC </w:instrText>
-                      </w:r>
-                      <w:r>
-                        <w:fldChar w:fldCharType="separate"/>
-                      </w:r>
-                      <w:r>
-                        <w:rPr>
-                          <w:noProof/>
-                        </w:rPr>
-                        <w:t>5</w:t>
-                      </w:r>
-                      <w:r>
-                        <w:rPr>
-                          <w:noProof/>
-                        </w:rPr>
-                        <w:fldChar w:fldCharType="end"/>
-                      </w:r>
+                      <w:fldSimple w:instr=" SEQ Abbildung \* ARABIC ">
+                        <w:r>
+                          <w:rPr>
+                            <w:noProof/>
+                          </w:rPr>
+                          <w:t>5</w:t>
+                        </w:r>
+                      </w:fldSimple>
                       <w:bookmarkEnd w:id="16"/>
                       <w:r>
                         <w:rPr>
@@ -3505,27 +3335,14 @@
                             <w:r>
                               <w:t xml:space="preserve"> </w:t>
                             </w:r>
-                            <w:r>
-                              <w:fldChar w:fldCharType="begin"/>
-                            </w:r>
-                            <w:r>
-                              <w:instrText xml:space="preserve"> SEQ Abbildung \* ARABIC </w:instrText>
-                            </w:r>
-                            <w:r>
-                              <w:fldChar w:fldCharType="separate"/>
-                            </w:r>
-                            <w:r>
-                              <w:rPr>
-                                <w:noProof/>
-                              </w:rPr>
-                              <w:t>6</w:t>
-                            </w:r>
-                            <w:r>
-                              <w:rPr>
-                                <w:noProof/>
-                              </w:rPr>
-                              <w:fldChar w:fldCharType="end"/>
-                            </w:r>
+                            <w:fldSimple w:instr=" SEQ Abbildung \* ARABIC ">
+                              <w:r>
+                                <w:rPr>
+                                  <w:noProof/>
+                                </w:rPr>
+                                <w:t>6</w:t>
+                              </w:r>
+                            </w:fldSimple>
                             <w:bookmarkEnd w:id="17"/>
                             <w:r>
                               <w:rPr>
@@ -3587,27 +3404,14 @@
                       <w:r>
                         <w:t xml:space="preserve"> </w:t>
                       </w:r>
-                      <w:r>
-                        <w:fldChar w:fldCharType="begin"/>
-                      </w:r>
-                      <w:r>
-                        <w:instrText xml:space="preserve"> SEQ Abbildung \* ARABIC </w:instrText>
-                      </w:r>
-                      <w:r>
-                        <w:fldChar w:fldCharType="separate"/>
-                      </w:r>
-                      <w:r>
-                        <w:rPr>
-                          <w:noProof/>
-                        </w:rPr>
-                        <w:t>6</w:t>
-                      </w:r>
-                      <w:r>
-                        <w:rPr>
-                          <w:noProof/>
-                        </w:rPr>
-                        <w:fldChar w:fldCharType="end"/>
-                      </w:r>
+                      <w:fldSimple w:instr=" SEQ Abbildung \* ARABIC ">
+                        <w:r>
+                          <w:rPr>
+                            <w:noProof/>
+                          </w:rPr>
+                          <w:t>6</w:t>
+                        </w:r>
+                      </w:fldSimple>
                       <w:bookmarkEnd w:id="18"/>
                       <w:r>
                         <w:rPr>
@@ -3696,27 +3500,14 @@
                             <w:r>
                               <w:t xml:space="preserve"> </w:t>
                             </w:r>
-                            <w:r>
-                              <w:fldChar w:fldCharType="begin"/>
-                            </w:r>
-                            <w:r>
-                              <w:instrText xml:space="preserve"> SEQ Abbildung \* ARABIC </w:instrText>
-                            </w:r>
-                            <w:r>
-                              <w:fldChar w:fldCharType="separate"/>
-                            </w:r>
-                            <w:r>
-                              <w:rPr>
-                                <w:noProof/>
-                              </w:rPr>
-                              <w:t>7</w:t>
-                            </w:r>
-                            <w:r>
-                              <w:rPr>
-                                <w:noProof/>
-                              </w:rPr>
-                              <w:fldChar w:fldCharType="end"/>
-                            </w:r>
+                            <w:fldSimple w:instr=" SEQ Abbildung \* ARABIC ">
+                              <w:r>
+                                <w:rPr>
+                                  <w:noProof/>
+                                </w:rPr>
+                                <w:t>7</w:t>
+                              </w:r>
+                            </w:fldSimple>
                             <w:bookmarkEnd w:id="19"/>
                             <w:r>
                               <w:rPr>
@@ -3780,27 +3571,14 @@
                       <w:r>
                         <w:t xml:space="preserve"> </w:t>
                       </w:r>
-                      <w:r>
-                        <w:fldChar w:fldCharType="begin"/>
-                      </w:r>
-                      <w:r>
-                        <w:instrText xml:space="preserve"> SEQ Abbildung \* ARABIC </w:instrText>
-                      </w:r>
-                      <w:r>
-                        <w:fldChar w:fldCharType="separate"/>
-                      </w:r>
-                      <w:r>
-                        <w:rPr>
-                          <w:noProof/>
-                        </w:rPr>
-                        <w:t>7</w:t>
-                      </w:r>
-                      <w:r>
-                        <w:rPr>
-                          <w:noProof/>
-                        </w:rPr>
-                        <w:fldChar w:fldCharType="end"/>
-                      </w:r>
+                      <w:fldSimple w:instr=" SEQ Abbildung \* ARABIC ">
+                        <w:r>
+                          <w:rPr>
+                            <w:noProof/>
+                          </w:rPr>
+                          <w:t>7</w:t>
+                        </w:r>
+                      </w:fldSimple>
                       <w:bookmarkEnd w:id="20"/>
                       <w:r>
                         <w:rPr>
@@ -4010,7 +3788,7 @@
         <w:rPr>
           <w:lang w:val="de-CH"/>
         </w:rPr>
-        <w:instrText xml:space="preserve"> ADDIN ZOTERO_ITEM CSL_CITATION {"citationID":"8kfa6rEf","properties":{"formattedCitation":"(Yi, n.d.-b)","plainCitation":"(Yi, n.d.-b)","noteIndex":0},"citationItems":[{"id":1,"uris":["http://zotero.org/users/7722521/items/S9HNJ9KC"],"uri":["http://zotero.org/users/7722521/items/S9HNJ9KC"],"itemData":{"id":1,"type":"webpage","abstract":"Scatter plots are an essential type of data visualization that shows relationships between variables. Use this tutorial to learn how to use this chart type.","container-title":"Chartio","genre":"Guide","language":"en-US","title":"A Complete Guide to Scatter Plots","URL":"https://chartio.com/learn/charts/what-is-a-scatter-plot/","author":[{"family":"Yi","given":"Mike"}],"accessed":{"date-parts":[["2022",3,17]]}}}],"schema":"https://github.com/citation-style-language/schema/raw/master/csl-citation.json"} </w:instrText>
+        <w:instrText xml:space="preserve"> ADDIN ZOTERO_ITEM CSL_CITATION {"citationID":"8kfa6rEf","properties":{"formattedCitation":"(Yi, n.d.-b)","plainCitation":"(Yi, n.d.-b)","noteIndex":0},"citationItems":[{"id":80,"uris":["http://zotero.org/users/7722521/items/S9HNJ9KC"],"itemData":{"id":80,"type":"webpage","abstract":"Scatter plots are an essential type of data visualization that shows relationships between variables. Use this tutorial to learn how to use this chart type.","container-title":"Chartio","genre":"Guide","language":"en-US","title":"A Complete Guide to Scatter Plots","URL":"https://chartio.com/learn/charts/what-is-a-scatter-plot/","author":[{"family":"Yi","given":"Mike"}],"accessed":{"date-parts":[["2022",3,17]]}}}],"schema":"https://github.com/citation-style-language/schema/raw/master/csl-citation.json"} </w:instrText>
       </w:r>
       <w:r>
         <w:rPr>
@@ -4203,7 +3981,7 @@
         <w:rPr>
           <w:lang w:val="de-CH"/>
         </w:rPr>
-        <w:instrText xml:space="preserve"> ADDIN ZOTERO_ITEM CSL_CITATION {"citationID":"Hk841KbA","properties":{"formattedCitation":"(Yi, n.d.-b)","plainCitation":"(Yi, n.d.-b)","noteIndex":0},"citationItems":[{"id":1,"uris":["http://zotero.org/users/7722521/items/S9HNJ9KC"],"uri":["http://zotero.org/users/7722521/items/S9HNJ9KC"],"itemData":{"id":1,"type":"webpage","abstract":"Scatter plots are an essential type of data visualization that shows relationships between variables. Use this tutorial to learn how to use this chart type.","container-title":"Chartio","genre":"Guide","language":"en-US","title":"A Complete Guide to Scatter Plots","URL":"https://chartio.com/learn/charts/what-is-a-scatter-plot/","author":[{"family":"Yi","given":"Mike"}],"accessed":{"date-parts":[["2022",3,17]]}}}],"schema":"https://github.com/citation-style-language/schema/raw/master/csl-citation.json"} </w:instrText>
+        <w:instrText xml:space="preserve"> ADDIN ZOTERO_ITEM CSL_CITATION {"citationID":"Hk841KbA","properties":{"formattedCitation":"(Yi, n.d.-b)","plainCitation":"(Yi, n.d.-b)","noteIndex":0},"citationItems":[{"id":80,"uris":["http://zotero.org/users/7722521/items/S9HNJ9KC"],"itemData":{"id":80,"type":"webpage","abstract":"Scatter plots are an essential type of data visualization that shows relationships between variables. Use this tutorial to learn how to use this chart type.","container-title":"Chartio","genre":"Guide","language":"en-US","title":"A Complete Guide to Scatter Plots","URL":"https://chartio.com/learn/charts/what-is-a-scatter-plot/","author":[{"family":"Yi","given":"Mike"}],"accessed":{"date-parts":[["2022",3,17]]}}}],"schema":"https://github.com/citation-style-language/schema/raw/master/csl-citation.json"} </w:instrText>
       </w:r>
       <w:r>
         <w:rPr>
@@ -4638,7 +4416,7 @@
         <w:rPr>
           <w:lang w:val="de-CH"/>
         </w:rPr>
-        <w:instrText xml:space="preserve"> ADDIN ZOTERO_ITEM CSL_CITATION {"citationID":"S5AMIy0D","properties":{"formattedCitation":"(The Pennsylvania State University, 2017)","plainCitation":"(The Pennsylvania State University, 2017)","noteIndex":0},"citationItems":[{"id":108,"uris":["http://zotero.org/users/7722521/items/J7EW9ITV"],"uri":["http://zotero.org/users/7722521/items/J7EW9ITV"],"itemData":{"id":108,"type":"webpage","title":"Graduated and Proportional Symbol Maps | GEOG 486: Cartography and Visualization","title-short":"Graduated and Proportional Symbol Maps | GEOG 486","URL":"https://web.archive.org/web/20170713023016/https://www.e-education.psu.edu/geog486/node/1869","author":[{"literal":"The Pennsylvania State University"}],"accessed":{"date-parts":[["2022",3,23]]},"issued":{"date-parts":[["2017",7,13]]}}}],"schema":"https://github.com/citation-style-language/schema/raw/master/csl-citation.json"} </w:instrText>
+        <w:instrText xml:space="preserve"> ADDIN ZOTERO_ITEM CSL_CITATION {"citationID":"S5AMIy0D","properties":{"formattedCitation":"(The Pennsylvania State University, 2017)","plainCitation":"(The Pennsylvania State University, 2017)","noteIndex":0},"citationItems":[{"id":84,"uris":["http://zotero.org/users/7722521/items/J7EW9ITV"],"itemData":{"id":84,"type":"webpage","title":"Graduated and Proportional Symbol Maps | GEOG 486: Cartography and Visualization","title-short":"Graduated and Proportional Symbol Maps | GEOG 486","URL":"https://web.archive.org/web/20170713023016/https://www.e-education.psu.edu/geog486/node/1869","author":[{"literal":"The Pennsylvania State University"}],"accessed":{"date-parts":[["2022",3,23]]},"issued":{"date-parts":[["2017",7,13]]}}}],"schema":"https://github.com/citation-style-language/schema/raw/master/csl-citation.json"} </w:instrText>
       </w:r>
       <w:r>
         <w:rPr>
@@ -4805,27 +4583,14 @@
                             <w:r>
                               <w:t xml:space="preserve"> </w:t>
                             </w:r>
-                            <w:r>
-                              <w:fldChar w:fldCharType="begin"/>
-                            </w:r>
-                            <w:r>
-                              <w:instrText xml:space="preserve"> SEQ Abbildung \* ARABIC </w:instrText>
-                            </w:r>
-                            <w:r>
-                              <w:fldChar w:fldCharType="separate"/>
-                            </w:r>
-                            <w:r>
-                              <w:rPr>
-                                <w:noProof/>
-                              </w:rPr>
-                              <w:t>8</w:t>
-                            </w:r>
-                            <w:r>
-                              <w:rPr>
-                                <w:noProof/>
-                              </w:rPr>
-                              <w:fldChar w:fldCharType="end"/>
-                            </w:r>
+                            <w:fldSimple w:instr=" SEQ Abbildung \* ARABIC ">
+                              <w:r>
+                                <w:rPr>
+                                  <w:noProof/>
+                                </w:rPr>
+                                <w:t>8</w:t>
+                              </w:r>
+                            </w:fldSimple>
                             <w:bookmarkEnd w:id="21"/>
                             <w:r>
                               <w:rPr>
@@ -4900,27 +4665,14 @@
                       <w:r>
                         <w:t xml:space="preserve"> </w:t>
                       </w:r>
-                      <w:r>
-                        <w:fldChar w:fldCharType="begin"/>
-                      </w:r>
-                      <w:r>
-                        <w:instrText xml:space="preserve"> SEQ Abbildung \* ARABIC </w:instrText>
-                      </w:r>
-                      <w:r>
-                        <w:fldChar w:fldCharType="separate"/>
-                      </w:r>
-                      <w:r>
-                        <w:rPr>
-                          <w:noProof/>
-                        </w:rPr>
-                        <w:t>8</w:t>
-                      </w:r>
-                      <w:r>
-                        <w:rPr>
-                          <w:noProof/>
-                        </w:rPr>
-                        <w:fldChar w:fldCharType="end"/>
-                      </w:r>
+                      <w:fldSimple w:instr=" SEQ Abbildung \* ARABIC ">
+                        <w:r>
+                          <w:rPr>
+                            <w:noProof/>
+                          </w:rPr>
+                          <w:t>8</w:t>
+                        </w:r>
+                      </w:fldSimple>
                       <w:bookmarkEnd w:id="22"/>
                       <w:r>
                         <w:rPr>
@@ -5228,7 +4980,7 @@
         <w:rPr>
           <w:lang w:val="de-CH"/>
         </w:rPr>
-        <w:instrText xml:space="preserve"> ADDIN ZOTERO_ITEM CSL_CITATION {"citationID":"6sPbjZgm","properties":{"formattedCitation":"(The Pennsylvania State University, 2017)","plainCitation":"(The Pennsylvania State University, 2017)","noteIndex":0},"citationItems":[{"id":108,"uris":["http://zotero.org/users/7722521/items/J7EW9ITV"],"uri":["http://zotero.org/users/7722521/items/J7EW9ITV"],"itemData":{"id":108,"type":"webpage","title":"Graduated and Proportional Symbol Maps | GEOG 486: Cartography and Visualization","title-short":"Graduated and Proportional Symbol Maps | GEOG 486","URL":"https://web.archive.org/web/20170713023016/https://www.e-education.psu.edu/geog486/node/1869","author":[{"literal":"The Pennsylvania State University"}],"accessed":{"date-parts":[["2022",3,23]]},"issued":{"date-parts":[["2017",7,13]]}}}],"schema":"https://github.com/citation-style-language/schema/raw/master/csl-citation.json"} </w:instrText>
+        <w:instrText xml:space="preserve"> ADDIN ZOTERO_ITEM CSL_CITATION {"citationID":"6sPbjZgm","properties":{"formattedCitation":"(The Pennsylvania State University, 2017)","plainCitation":"(The Pennsylvania State University, 2017)","noteIndex":0},"citationItems":[{"id":84,"uris":["http://zotero.org/users/7722521/items/J7EW9ITV"],"itemData":{"id":84,"type":"webpage","title":"Graduated and Proportional Symbol Maps | GEOG 486: Cartography and Visualization","title-short":"Graduated and Proportional Symbol Maps | GEOG 486","URL":"https://web.archive.org/web/20170713023016/https://www.e-education.psu.edu/geog486/node/1869","author":[{"literal":"The Pennsylvania State University"}],"accessed":{"date-parts":[["2022",3,23]]},"issued":{"date-parts":[["2017",7,13]]}}}],"schema":"https://github.com/citation-style-language/schema/raw/master/csl-citation.json"} </w:instrText>
       </w:r>
       <w:r>
         <w:rPr>
@@ -5717,27 +5469,14 @@
                             <w:r>
                               <w:t xml:space="preserve"> </w:t>
                             </w:r>
-                            <w:r>
-                              <w:fldChar w:fldCharType="begin"/>
-                            </w:r>
-                            <w:r>
-                              <w:instrText xml:space="preserve"> SEQ Abbildung \* ARABIC </w:instrText>
-                            </w:r>
-                            <w:r>
-                              <w:fldChar w:fldCharType="separate"/>
-                            </w:r>
-                            <w:r>
-                              <w:rPr>
-                                <w:noProof/>
-                              </w:rPr>
-                              <w:t>9</w:t>
-                            </w:r>
-                            <w:r>
-                              <w:rPr>
-                                <w:noProof/>
-                              </w:rPr>
-                              <w:fldChar w:fldCharType="end"/>
-                            </w:r>
+                            <w:fldSimple w:instr=" SEQ Abbildung \* ARABIC ">
+                              <w:r>
+                                <w:rPr>
+                                  <w:noProof/>
+                                </w:rPr>
+                                <w:t>9</w:t>
+                              </w:r>
+                            </w:fldSimple>
                             <w:bookmarkEnd w:id="23"/>
                             <w:r>
                               <w:rPr>
@@ -5794,27 +5533,14 @@
                       <w:r>
                         <w:t xml:space="preserve"> </w:t>
                       </w:r>
-                      <w:r>
-                        <w:fldChar w:fldCharType="begin"/>
-                      </w:r>
-                      <w:r>
-                        <w:instrText xml:space="preserve"> SEQ Abbildung \* ARABIC </w:instrText>
-                      </w:r>
-                      <w:r>
-                        <w:fldChar w:fldCharType="separate"/>
-                      </w:r>
-                      <w:r>
-                        <w:rPr>
-                          <w:noProof/>
-                        </w:rPr>
-                        <w:t>9</w:t>
-                      </w:r>
-                      <w:r>
-                        <w:rPr>
-                          <w:noProof/>
-                        </w:rPr>
-                        <w:fldChar w:fldCharType="end"/>
-                      </w:r>
+                      <w:fldSimple w:instr=" SEQ Abbildung \* ARABIC ">
+                        <w:r>
+                          <w:rPr>
+                            <w:noProof/>
+                          </w:rPr>
+                          <w:t>9</w:t>
+                        </w:r>
+                      </w:fldSimple>
                       <w:bookmarkEnd w:id="24"/>
                       <w:r>
                         <w:rPr>
@@ -6157,7 +5883,7 @@
         <w:rPr>
           <w:lang w:val="de-CH"/>
         </w:rPr>
-        <w:instrText xml:space="preserve"> ADDIN ZOTERO_ITEM CSL_CITATION {"citationID":"47QbVODF","properties":{"formattedCitation":"(Bundesamt f\\uc0\\u252{}r Landestopografie swisstopo, 2022)","plainCitation":"(Bundesamt für Landestopografie swisstopo, 2022)","noteIndex":0},"citationItems":[{"id":107,"uris":["http://zotero.org/users/7722521/items/5TMLMM6H"],"uri":["http://zotero.org/users/7722521/items/5TMLMM6H"],"itemData":{"id":107,"type":"webpage","container-title":"Bundesamt für Landestopografie swisstopo","language":"de","title":"Zeichenerklärung 2022","URL":"https://www.swisstopo.admin.ch/de/swisstopo/publikationen.html","author":[{"literal":"Bundesamt für Landestopografie swisstopo"}],"accessed":{"date-parts":[["2022",3,24]]},"issued":{"date-parts":[["2022"]]}}}],"schema":"https://github.com/citation-style-language/schema/raw/master/csl-citation.json"} </w:instrText>
+        <w:instrText xml:space="preserve"> ADDIN ZOTERO_ITEM CSL_CITATION {"citationID":"47QbVODF","properties":{"formattedCitation":"(Bundesamt f\\uc0\\u252{}r Landestopografie swisstopo, 2022)","plainCitation":"(Bundesamt für Landestopografie swisstopo, 2022)","noteIndex":0},"citationItems":[{"id":102,"uris":["http://zotero.org/users/7722521/items/5TMLMM6H"],"itemData":{"id":102,"type":"webpage","container-title":"Bundesamt für Landestopografie swisstopo","language":"de","title":"Zeichenerklärung 2022","URL":"https://www.swisstopo.admin.ch/de/swisstopo/publikationen.html","author":[{"literal":"Bundesamt für Landestopografie swisstopo"}],"accessed":{"date-parts":[["2022",3,24]]},"issued":{"date-parts":[["2022"]]}}}],"schema":"https://github.com/citation-style-language/schema/raw/master/csl-citation.json"} </w:instrText>
       </w:r>
       <w:r>
         <w:rPr>
@@ -6170,7 +5896,55 @@
           <w:rFonts w:ascii="Calibri" w:hAnsi="Calibri" w:cs="Calibri"/>
           <w:szCs w:val="24"/>
         </w:rPr>
-        <w:t>(Bundesamt für Landestopografie swisstopo, 2022)</w:t>
+        <w:t>(</w:t>
+      </w:r>
+      <w:proofErr w:type="spellStart"/>
+      <w:r>
+        <w:rPr>
+          <w:rFonts w:ascii="Calibri" w:hAnsi="Calibri" w:cs="Calibri"/>
+          <w:szCs w:val="24"/>
+        </w:rPr>
+        <w:t>Bundesamt</w:t>
+      </w:r>
+      <w:proofErr w:type="spellEnd"/>
+      <w:r>
+        <w:rPr>
+          <w:rFonts w:ascii="Calibri" w:hAnsi="Calibri" w:cs="Calibri"/>
+          <w:szCs w:val="24"/>
+        </w:rPr>
+        <w:t xml:space="preserve"> für </w:t>
+      </w:r>
+      <w:proofErr w:type="spellStart"/>
+      <w:r>
+        <w:rPr>
+          <w:rFonts w:ascii="Calibri" w:hAnsi="Calibri" w:cs="Calibri"/>
+          <w:szCs w:val="24"/>
+        </w:rPr>
+        <w:t>Landestopografie</w:t>
+      </w:r>
+      <w:proofErr w:type="spellEnd"/>
+      <w:r>
+        <w:rPr>
+          <w:rFonts w:ascii="Calibri" w:hAnsi="Calibri" w:cs="Calibri"/>
+          <w:szCs w:val="24"/>
+        </w:rPr>
+        <w:t xml:space="preserve"> </w:t>
+      </w:r>
+      <w:proofErr w:type="spellStart"/>
+      <w:r>
+        <w:rPr>
+          <w:rFonts w:ascii="Calibri" w:hAnsi="Calibri" w:cs="Calibri"/>
+          <w:szCs w:val="24"/>
+        </w:rPr>
+        <w:t>swisstopo</w:t>
+      </w:r>
+      <w:proofErr w:type="spellEnd"/>
+      <w:r>
+        <w:rPr>
+          <w:rFonts w:ascii="Calibri" w:hAnsi="Calibri" w:cs="Calibri"/>
+          <w:szCs w:val="24"/>
+        </w:rPr>
+        <w:t>, 2022)</w:t>
       </w:r>
       <w:r>
         <w:rPr>
@@ -6304,7 +6078,7 @@
         <w:rPr>
           <w:lang w:val="de-CH"/>
         </w:rPr>
-        <w:instrText xml:space="preserve"> ADDIN ZOTERO_ITEM CSL_CITATION {"citationID":"PJQGXgyW","properties":{"formattedCitation":"(\\uc0\\u8220{}Visual Variable,\\uc0\\u8221{} 2022)","plainCitation":"(“Visual Variable,” 2022)","noteIndex":0},"citationItems":[{"id":106,"uris":["http://zotero.org/users/7722521/items/ZXI58A45"],"uri":["http://zotero.org/users/7722521/items/ZXI58A45"],"itemData":{"id":106,"type":"entry-encyclopedia","abstract":"A visual variable, in cartographic design, graphic design, and data visualization, is an aspect of a graphical object that can visually differentiate it from other objects, and can be controlled during the design process. The concept was first systematized by Jacques Bertin, a French cartographer and graphic designer, and published in his 1967 book, Sémiologie Graphique.  Bertin identified a basic set of these variables and provided guidance for their usage; the concept and the set of variables has since been expanded, especially in cartography, where it has become a core principle of education and practice.","container-title":"Wikipedia","language":"en","note":"Page Version ID: 1073462054","source":"Wikipedia","title":"Visual variable","URL":"https://en.wikipedia.org/w/index.php?title=Visual_variable&amp;oldid=1073462054","accessed":{"date-parts":[["2022",3,24]]},"issued":{"date-parts":[["2022",2,22]]}}}],"schema":"https://github.com/citation-style-language/schema/raw/master/csl-citation.json"} </w:instrText>
+        <w:instrText xml:space="preserve"> ADDIN ZOTERO_ITEM CSL_CITATION {"citationID":"PJQGXgyW","properties":{"formattedCitation":"(\\uc0\\u8220{}Visual Variable,\\uc0\\u8221{} 2022)","plainCitation":"(“Visual Variable,” 2022)","noteIndex":0},"citationItems":[{"id":104,"uris":["http://zotero.org/users/7722521/items/ZXI58A45"],"itemData":{"id":104,"type":"entry-encyclopedia","abstract":"A visual variable, in cartographic design, graphic design, and data visualization, is an aspect of a graphical object that can visually differentiate it from other objects, and can be controlled during the design process. The concept was first systematized by Jacques Bertin, a French cartographer and graphic designer, and published in his 1967 book, Sémiologie Graphique.  Bertin identified a basic set of these variables and provided guidance for their usage; the concept and the set of variables has since been expanded, especially in cartography, where it has become a core principle of education and practice.","container-title":"Wikipedia","language":"en","note":"Page Version ID: 1073462054","source":"Wikipedia","title":"Visual variable","URL":"https://en.wikipedia.org/w/index.php?title=Visual_variable&amp;oldid=1073462054","accessed":{"date-parts":[["2022",3,24]]},"issued":{"date-parts":[["2022",2,22]]}}}],"schema":"https://github.com/citation-style-language/schema/raw/master/csl-citation.json"} </w:instrText>
       </w:r>
       <w:r>
         <w:rPr>
@@ -6455,7 +6229,7 @@
         <w:rPr>
           <w:lang w:val="de-CH"/>
         </w:rPr>
-        <w:instrText xml:space="preserve"> ADDIN ZOTERO_ITEM CSL_CITATION {"citationID":"4dyOKWye","properties":{"formattedCitation":"(Wertheimer, 1923, p. 308)","plainCitation":"(Wertheimer, 1923, p. 308)","noteIndex":0},"citationItems":[{"id":104,"uris":["http://zotero.org/users/7722521/items/GGWHWBG8"],"uri":["http://zotero.org/users/7722521/items/GGWHWBG8"],"itemData":{"id":104,"type":"webpage","title":"Untersuchungen zur Lehre von der Gestalt (II)","URL":"http://gestalttheory.net/download/Wertheimer1923_Lehre_von_der_Gestalt.pdf","author":[{"family":"Wertheimer","given":"Max"}],"accessed":{"date-parts":[["2022",3,24]]},"issued":{"date-parts":[["1923"]]}},"locator":"308"}],"schema":"https://github.com/citation-style-language/schema/raw/master/csl-citation.json"} </w:instrText>
+        <w:instrText xml:space="preserve"> ADDIN ZOTERO_ITEM CSL_CITATION {"citationID":"4dyOKWye","properties":{"formattedCitation":"(Wertheimer, 1923, p. 308)","plainCitation":"(Wertheimer, 1923, p. 308)","noteIndex":0},"citationItems":[{"id":108,"uris":["http://zotero.org/users/7722521/items/GGWHWBG8"],"itemData":{"id":108,"type":"webpage","title":"Untersuchungen zur Lehre von der Gestalt (II)","URL":"http://gestalttheory.net/download/Wertheimer1923_Lehre_von_der_Gestalt.pdf","author":[{"family":"Wertheimer","given":"Max"}],"accessed":{"date-parts":[["2022",3,24]]},"issued":{"date-parts":[["1923"]]}},"locator":"308"}],"schema":"https://github.com/citation-style-language/schema/raw/master/csl-citation.json"} </w:instrText>
       </w:r>
       <w:r>
         <w:rPr>
@@ -6771,7 +6545,7 @@
         <w:rPr>
           <w:lang w:val="de-CH"/>
         </w:rPr>
-        <w:instrText xml:space="preserve"> ADDIN ZOTERO_ITEM CSL_CITATION {"citationID":"QtRa67dp","properties":{"formattedCitation":"(Weller, 2011)","plainCitation":"(Weller, 2011)","noteIndex":0},"citationItems":[{"id":102,"uris":["http://zotero.org/users/7722521/items/FBZ5KP9Y"],"uri":["http://zotero.org/users/7722521/items/FBZ5KP9Y"],"itemData":{"id":102,"type":"webpage","abstract":"Wusstest du, dass viele Webseiten, Apps und Landingpages auf eine bestimmte Art und Weise gestaltet sind und somit unsere Wahrnehmung, unser Erleben und Handeln beeinflussen? Sie alle folgen einer Reihe von Gestaltungsregeln, die auf der Kernaussage der Gestalttheorie basieren: “Das Ganze ist etwas anderes als die …","language":"de","title":"Gestaltgesetze der Wahrnehmung und ihre Bedeutung für das Content Design","URL":"https://www.toushenne.de/design/gestaltgesetze-der-wahrnehmung.html","author":[{"family":"Weller","given":"Robert"}],"accessed":{"date-parts":[["2022",3,24]]},"issued":{"date-parts":[["2011",11,22]]}}}],"schema":"https://github.com/citation-style-language/schema/raw/master/csl-citation.json"} </w:instrText>
+        <w:instrText xml:space="preserve"> ADDIN ZOTERO_ITEM CSL_CITATION {"citationID":"QtRa67dp","properties":{"formattedCitation":"(Weller, 2011)","plainCitation":"(Weller, 2011)","noteIndex":0},"citationItems":[{"id":110,"uris":["http://zotero.org/users/7722521/items/FBZ5KP9Y"],"itemData":{"id":110,"type":"webpage","abstract":"Wusstest du, dass viele Webseiten, Apps und Landingpages auf eine bestimmte Art und Weise gestaltet sind und somit unsere Wahrnehmung, unser Erleben und Handeln beeinflussen? Sie alle folgen einer Reihe von Gestaltungsregeln, die auf der Kernaussage der Gestalttheorie basieren: “Das Ganze ist etwas anderes als die …","language":"de","title":"Gestaltgesetze der Wahrnehmung und ihre Bedeutung für das Content Design","URL":"https://www.toushenne.de/design/gestaltgesetze-der-wahrnehmung.html","author":[{"family":"Weller","given":"Robert"}],"accessed":{"date-parts":[["2022",3,24]]},"issued":{"date-parts":[["2011",11,22]]}}}],"schema":"https://github.com/citation-style-language/schema/raw/master/csl-citation.json"} </w:instrText>
       </w:r>
       <w:r>
         <w:rPr>
@@ -6864,7 +6638,7 @@
         <w:rPr>
           <w:lang w:val="de-CH"/>
         </w:rPr>
-        <w:instrText xml:space="preserve"> ADDIN ZOTERO_ITEM CSL_CITATION {"citationID":"PwM4RHdO","properties":{"formattedCitation":"(Fabian Happacher, 2019)","plainCitation":"(Fabian Happacher, 2019)","noteIndex":0},"citationItems":[{"id":117,"uris":["http://zotero.org/users/7722521/items/95XUITK4"],"uri":["http://zotero.org/users/7722521/items/95XUITK4"],"itemData":{"id":117,"type":"post-weblog","abstract":"Das Gesetz der guten Gestalt wird der Gestaltpsychologie zugeordnet. All diese Gesetze der Gestaltpsychologie sind für Designerinnen und Designer unerlässlich – sie sind die Basis für die Gestaltung von Produkten.","container-title":"VERDINO","language":"de","title":"Gesetz der guten Gestalt &amp; der guten Fortsetzung","URL":"https://verdino.com/blog/gesetz-der-guten-gestalt-und-der-guten-fortsetzung/","author":[{"literal":"Fabian Happacher"}],"accessed":{"date-parts":[["2022",3,26]]},"issued":{"date-parts":[["2019",1,22]]}}}],"schema":"https://github.com/citation-style-language/schema/raw/master/csl-citation.json"} </w:instrText>
+        <w:instrText xml:space="preserve"> ADDIN ZOTERO_ITEM CSL_CITATION {"citationID":"PwM4RHdO","properties":{"formattedCitation":"(Fabian Happacher, 2019)","plainCitation":"(Fabian Happacher, 2019)","noteIndex":0},"citationItems":[{"id":114,"uris":["http://zotero.org/users/7722521/items/95XUITK4"],"itemData":{"id":114,"type":"post-weblog","abstract":"Das Gesetz der guten Gestalt wird der Gestaltpsychologie zugeordnet. All diese Gesetze der Gestaltpsychologie sind für Designerinnen und Designer unerlässlich – sie sind die Basis für die Gestaltung von Produkten.","container-title":"VERDINO","language":"de","title":"Gesetz der guten Gestalt &amp; der guten Fortsetzung","URL":"https://verdino.com/blog/gesetz-der-guten-gestalt-und-der-guten-fortsetzung/","author":[{"literal":"Fabian Happacher"}],"accessed":{"date-parts":[["2022",3,26]]},"issued":{"date-parts":[["2019",1,22]]}}}],"schema":"https://github.com/citation-style-language/schema/raw/master/csl-citation.json"} </w:instrText>
       </w:r>
       <w:r>
         <w:rPr>
@@ -6876,7 +6650,21 @@
         <w:rPr>
           <w:rFonts w:ascii="Calibri" w:hAnsi="Calibri" w:cs="Calibri"/>
         </w:rPr>
-        <w:t>(Fabian Happacher, 2019)</w:t>
+        <w:t xml:space="preserve">(Fabian </w:t>
+      </w:r>
+      <w:proofErr w:type="spellStart"/>
+      <w:r>
+        <w:rPr>
+          <w:rFonts w:ascii="Calibri" w:hAnsi="Calibri" w:cs="Calibri"/>
+        </w:rPr>
+        <w:t>Happacher</w:t>
+      </w:r>
+      <w:proofErr w:type="spellEnd"/>
+      <w:r>
+        <w:rPr>
+          <w:rFonts w:ascii="Calibri" w:hAnsi="Calibri" w:cs="Calibri"/>
+        </w:rPr>
+        <w:t>, 2019)</w:t>
       </w:r>
       <w:r>
         <w:rPr>
@@ -7055,7 +6843,7 @@
         <w:rPr>
           <w:lang w:val="de-CH"/>
         </w:rPr>
-        <w:instrText xml:space="preserve"> ADDIN ZOTERO_ITEM CSL_CITATION {"citationID":"jAYbFVlo","properties":{"formattedCitation":"(American Psychological Association, n.d.)","plainCitation":"(American Psychological Association, n.d.)","noteIndex":0},"citationItems":[{"id":101,"uris":["http://zotero.org/users/7722521/items/Z9SJSWTQ"],"uri":["http://zotero.org/users/7722521/items/Z9SJSWTQ"],"itemData":{"id":101,"type":"webpage","language":"en","title":"common fate","URL":"https://dictionary.apa.org/common-fate","author":[{"literal":"American Psychological Association"}],"accessed":{"date-parts":[["2022",3,24]]}}}],"schema":"https://github.com/citation-style-language/schema/raw/master/csl-citation.json"} </w:instrText>
+        <w:instrText xml:space="preserve"> ADDIN ZOTERO_ITEM CSL_CITATION {"citationID":"jAYbFVlo","properties":{"formattedCitation":"(American Psychological Association, n.d.)","plainCitation":"(American Psychological Association, n.d.)","noteIndex":0},"citationItems":[{"id":112,"uris":["http://zotero.org/users/7722521/items/Z9SJSWTQ"],"itemData":{"id":112,"type":"webpage","language":"en","title":"common fate","URL":"https://dictionary.apa.org/common-fate","author":[{"literal":"American Psychological Association"}],"accessed":{"date-parts":[["2022",3,24]]}}}],"schema":"https://github.com/citation-style-language/schema/raw/master/csl-citation.json"} </w:instrText>
       </w:r>
       <w:r>
         <w:rPr>
@@ -7112,97 +6900,945 @@
     </w:p>
     <w:p>
       <w:pPr>
-        <w:rPr>
-          <w:lang w:val="en-US"/>
-        </w:rPr>
-      </w:pPr>
-      <w:r>
-        <w:rPr>
-          <w:lang w:val="en-US"/>
-        </w:rPr>
-        <w:t>The main goal with this learning outcome is to make a connection between the data (pre)processing and design decisions.</w:t>
-      </w:r>
-    </w:p>
-    <w:p>
-      <w:pPr>
-        <w:rPr>
-          <w:lang w:val="en-US"/>
-        </w:rPr>
-      </w:pPr>
-      <w:r>
-        <w:rPr>
-          <w:lang w:val="en-US"/>
-        </w:rPr>
-        <w:t xml:space="preserve">Data often is not available in the form that is required to use it for data visualizations. Many data sources are in unstructured form and need to be transformed into a format that can be used. During this process, </w:t>
-      </w:r>
-      <w:proofErr w:type="gramStart"/>
-      <w:r>
-        <w:rPr>
-          <w:lang w:val="en-US"/>
-        </w:rPr>
-        <w:t>a number of</w:t>
-      </w:r>
-      <w:proofErr w:type="gramEnd"/>
-      <w:r>
-        <w:rPr>
-          <w:lang w:val="en-US"/>
-        </w:rPr>
-        <w:t xml:space="preserve"> decisions are made how to organize the data. How is the categorical data classified? How were uncertainties in the data handled? How were the classes/categories/binning decided? With this learning goal, you will make connections between the design principles and in the data decisions. Do your visualization design decisions reflect your data decisions? Are your design decisions appropriate for the data type you work with? Why?</w:t>
-      </w:r>
-    </w:p>
-    <w:p>
-      <w:pPr>
-        <w:rPr>
-          <w:lang w:val="en-US"/>
-        </w:rPr>
-      </w:pPr>
-      <w:proofErr w:type="gramStart"/>
-      <w:r>
-        <w:rPr>
-          <w:lang w:val="en-US"/>
-        </w:rPr>
-        <w:t>Also</w:t>
-      </w:r>
-      <w:proofErr w:type="gramEnd"/>
-      <w:r>
-        <w:rPr>
-          <w:lang w:val="en-US"/>
-        </w:rPr>
-        <w:t xml:space="preserve"> in connection with other competencies; you will learn different techniques of transforming unstructured into structured data that can be used for visualizations. In parallel, principles of design (in terms of visual hierarchies, layout, typography, color) should be linked to your data decisions. Based on the materials in the '</w:t>
+        <w:pStyle w:val="Heading2"/>
+        <w:rPr>
+          <w:lang w:val="de-CH"/>
+        </w:rPr>
+      </w:pPr>
+      <w:r>
+        <w:rPr>
+          <w:lang w:val="de-CH"/>
+        </w:rPr>
+        <w:t xml:space="preserve">Data </w:t>
       </w:r>
       <w:proofErr w:type="spellStart"/>
       <w:r>
         <w:rPr>
-          <w:lang w:val="en-US"/>
-        </w:rPr>
-        <w:t>mediathek</w:t>
+          <w:lang w:val="de-CH"/>
+        </w:rPr>
+        <w:t>cleansing</w:t>
       </w:r>
       <w:proofErr w:type="spellEnd"/>
-      <w:r>
-        <w:rPr>
-          <w:lang w:val="en-US"/>
-        </w:rPr>
-        <w:t xml:space="preserve">' (our media library), you will learn how to design good visualizations in Python. Note that python skills are important in data science, but it is not a requirement for this course. We encourage you to also explore other tools (e.g., R, </w:t>
+    </w:p>
+    <w:p>
+      <w:pPr>
+        <w:rPr>
+          <w:lang w:val="de-CH"/>
+        </w:rPr>
+      </w:pPr>
+      <w:r>
+        <w:rPr>
+          <w:lang w:val="de-CH"/>
+        </w:rPr>
+        <w:t xml:space="preserve">Daten </w:t>
+      </w:r>
+      <w:r>
+        <w:rPr>
+          <w:lang w:val="de-CH"/>
+        </w:rPr>
+        <w:t>kommen meistens von verschiedenen Datenquellen</w:t>
+      </w:r>
+      <w:r>
+        <w:rPr>
+          <w:lang w:val="de-CH"/>
+        </w:rPr>
+        <w:t xml:space="preserve"> und damit in unterschiedlicher Datenqualität. Um gute Datenvisualisierungen zu machen, muss die Datenqualität sichergestellt werden. Dazu müssen die Daten bereinigt werden. Dies wird im Data Management ‘Data </w:t>
       </w:r>
       <w:proofErr w:type="spellStart"/>
       <w:r>
         <w:rPr>
-          <w:lang w:val="en-US"/>
-        </w:rPr>
-        <w:t>vega</w:t>
+          <w:lang w:val="de-CH"/>
+        </w:rPr>
+        <w:t>cleansing</w:t>
       </w:r>
       <w:proofErr w:type="spellEnd"/>
       <w:r>
         <w:rPr>
-          <w:lang w:val="en-US"/>
-        </w:rPr>
-        <w:t>-lite, d3.js). In Python, you will learn how to use different libraries (Matplotlib, Pandas, others) to create visualizations from data.</w:t>
-      </w:r>
-    </w:p>
-    <w:p>
-      <w:pPr>
-        <w:rPr>
-          <w:lang w:val="en-US"/>
+          <w:lang w:val="de-CH"/>
+        </w:rPr>
+        <w:t>’ genannt.</w:t>
+      </w:r>
+    </w:p>
+    <w:p>
+      <w:pPr>
+        <w:rPr>
+          <w:lang w:val="de-CH"/>
+        </w:rPr>
+      </w:pPr>
+      <w:r>
+        <w:rPr>
+          <w:lang w:val="de-CH"/>
+        </w:rPr>
+        <w:t xml:space="preserve">Verschiedene Datenquellen kommen in unterschiedlicher Qualität. So </w:t>
+      </w:r>
+      <w:r>
+        <w:rPr>
+          <w:lang w:val="de-CH"/>
+        </w:rPr>
+        <w:t xml:space="preserve">sind die </w:t>
+      </w:r>
+      <w:proofErr w:type="spellStart"/>
+      <w:r>
+        <w:rPr>
+          <w:lang w:val="de-CH"/>
+        </w:rPr>
+        <w:t>csv</w:t>
+      </w:r>
+      <w:proofErr w:type="spellEnd"/>
+      <w:r>
+        <w:rPr>
+          <w:lang w:val="de-CH"/>
+        </w:rPr>
+        <w:t>-Dateien</w:t>
+      </w:r>
+      <w:r>
+        <w:rPr>
+          <w:lang w:val="de-CH"/>
+        </w:rPr>
+        <w:t xml:space="preserve"> </w:t>
+      </w:r>
+      <w:r>
+        <w:rPr>
+          <w:lang w:val="de-CH"/>
+        </w:rPr>
+        <w:t>der Wetterstation von einem Computer generiert worden und haben deshalb meistens eine klare Struktur. So sind in der Temperaturspalte nur Zahlen und keine Buchstaben.</w:t>
+      </w:r>
+      <w:r>
+        <w:rPr>
+          <w:lang w:val="de-CH"/>
+        </w:rPr>
+        <w:t xml:space="preserve"> Auch </w:t>
+      </w:r>
+      <w:r>
+        <w:rPr>
+          <w:lang w:val="de-CH"/>
+        </w:rPr>
+        <w:t>ist bei der Zeitspalte die Zeitzone schon definiert. Wenn die Daten aus einer Datenbank gelesen werden,</w:t>
+      </w:r>
+      <w:r>
+        <w:rPr>
+          <w:lang w:val="de-CH"/>
+        </w:rPr>
+        <w:t xml:space="preserve"> ist es sinnvoll die Daten ein Sternschema zu bringen und dabei zu </w:t>
+      </w:r>
+      <w:r>
+        <w:rPr>
+          <w:lang w:val="de-CH"/>
+        </w:rPr>
+        <w:t>denormalisier</w:t>
+      </w:r>
+      <w:r>
+        <w:rPr>
+          <w:lang w:val="de-CH"/>
+        </w:rPr>
+        <w:t xml:space="preserve">en </w:t>
+      </w:r>
+      <w:r>
+        <w:rPr>
+          <w:lang w:val="de-CH"/>
+        </w:rPr>
+        <w:fldChar w:fldCharType="begin"/>
+      </w:r>
+      <w:r>
+        <w:rPr>
+          <w:lang w:val="de-CH"/>
+        </w:rPr>
+        <w:instrText xml:space="preserve"> ADDIN ZOTERO_ITEM CSL_CITATION {"citationID":"sOakTOUY","properties":{"formattedCitation":"(Microsoft Corporation, 2022)","plainCitation":"(Microsoft Corporation, 2022)","noteIndex":0},"citationItems":[{"id":153,"uris":["http://zotero.org/users/7722521/items/8YGZDEWE"],"itemData":{"id":153,"type":"webpage","abstract":"Understand a star schema and its relevance to developing Power BI data models optimized for performance and usability.","language":"en-us","title":"Understand star schema and the importance for Power BI - Power BI","URL":"https://docs.microsoft.com/en-us/power-bi/guidance/star-schema","author":[{"literal":"Microsoft Corporation"}],"accessed":{"date-parts":[["2022",4,7]]},"issued":{"date-parts":[["2022",4,7]]}}}],"schema":"https://github.com/citation-style-language/schema/raw/master/csl-citation.json"} </w:instrText>
+      </w:r>
+      <w:r>
+        <w:rPr>
+          <w:lang w:val="de-CH"/>
+        </w:rPr>
+        <w:fldChar w:fldCharType="separate"/>
+      </w:r>
+      <w:r>
+        <w:rPr>
+          <w:rFonts w:ascii="Calibri" w:hAnsi="Calibri" w:cs="Calibri"/>
+        </w:rPr>
+        <w:t>(Microsoft Corporation, 2022)</w:t>
+      </w:r>
+      <w:r>
+        <w:rPr>
+          <w:lang w:val="de-CH"/>
+        </w:rPr>
+        <w:fldChar w:fldCharType="end"/>
+      </w:r>
+      <w:r>
+        <w:rPr>
+          <w:lang w:val="de-CH"/>
+        </w:rPr>
+        <w:t xml:space="preserve">. </w:t>
+      </w:r>
+      <w:r>
+        <w:rPr>
+          <w:lang w:val="de-CH"/>
+        </w:rPr>
+        <w:t xml:space="preserve">Bei </w:t>
+      </w:r>
+      <w:r>
+        <w:rPr>
+          <w:lang w:val="de-CH"/>
+        </w:rPr>
+        <w:t>manuell erfasst</w:t>
+      </w:r>
+      <w:r>
+        <w:rPr>
+          <w:lang w:val="de-CH"/>
+        </w:rPr>
+        <w:t>en</w:t>
+      </w:r>
+      <w:r>
+        <w:rPr>
+          <w:lang w:val="de-CH"/>
+        </w:rPr>
+        <w:t xml:space="preserve"> </w:t>
+      </w:r>
+      <w:r>
+        <w:rPr>
+          <w:lang w:val="de-CH"/>
+        </w:rPr>
+        <w:t>Daten</w:t>
+      </w:r>
+      <w:r>
+        <w:rPr>
+          <w:lang w:val="de-CH"/>
+        </w:rPr>
+        <w:t xml:space="preserve"> in einem Excel</w:t>
+      </w:r>
+      <w:r>
+        <w:rPr>
+          <w:lang w:val="de-CH"/>
+        </w:rPr>
+        <w:t xml:space="preserve"> ist mehr Arbeit notwendig</w:t>
+      </w:r>
+      <w:r>
+        <w:rPr>
+          <w:lang w:val="de-CH"/>
+        </w:rPr>
+        <w:t>, da die Daten dort oft wenig Qualität haben. Die Daten haben dann selten eine einheitliche Struktur und Menschen sind leider Fehleranfällig.</w:t>
+      </w:r>
+    </w:p>
+    <w:p>
+      <w:pPr>
+        <w:pStyle w:val="Heading2"/>
+        <w:rPr>
+          <w:lang w:val="de-CH"/>
+        </w:rPr>
+      </w:pPr>
+      <w:r>
+        <w:rPr>
+          <w:lang w:val="de-CH"/>
+        </w:rPr>
+        <w:t>Qualitätskriterien</w:t>
+      </w:r>
+    </w:p>
+    <w:p>
+      <w:pPr>
+        <w:rPr>
+          <w:lang w:val="de-CH"/>
+        </w:rPr>
+      </w:pPr>
+      <w:r>
+        <w:rPr>
+          <w:lang w:val="de-CH"/>
+        </w:rPr>
+        <w:t xml:space="preserve">Um bei Data </w:t>
+      </w:r>
+      <w:proofErr w:type="spellStart"/>
+      <w:r>
+        <w:rPr>
+          <w:lang w:val="de-CH"/>
+        </w:rPr>
+        <w:t>Cleansing</w:t>
+      </w:r>
+      <w:proofErr w:type="spellEnd"/>
+      <w:r>
+        <w:rPr>
+          <w:lang w:val="de-CH"/>
+        </w:rPr>
+        <w:t xml:space="preserve"> die Qualität sicherzustellen, werden im </w:t>
+      </w:r>
+      <w:r>
+        <w:rPr>
+          <w:lang w:val="de-CH"/>
+        </w:rPr>
+        <w:t xml:space="preserve">Data Management hauptsächlich </w:t>
+      </w:r>
+      <w:r>
+        <w:rPr>
+          <w:lang w:val="de-CH"/>
+        </w:rPr>
+        <w:t xml:space="preserve">folgende </w:t>
+      </w:r>
+      <w:r>
+        <w:rPr>
+          <w:lang w:val="de-CH"/>
+        </w:rPr>
+        <w:t>5 Qualitätskriterien</w:t>
+      </w:r>
+      <w:r>
+        <w:rPr>
+          <w:lang w:val="de-CH"/>
+        </w:rPr>
+        <w:t xml:space="preserve"> verwendet</w:t>
+      </w:r>
+      <w:r>
+        <w:rPr>
+          <w:lang w:val="de-CH"/>
+        </w:rPr>
+        <w:t>.</w:t>
+      </w:r>
+    </w:p>
+    <w:p>
+      <w:pPr>
+        <w:pStyle w:val="Heading3"/>
+        <w:rPr>
+          <w:lang w:val="de-CH"/>
+        </w:rPr>
+      </w:pPr>
+      <w:r>
+        <w:rPr>
+          <w:lang w:val="de-CH"/>
+        </w:rPr>
+        <w:t>Validität</w:t>
+      </w:r>
+    </w:p>
+    <w:p>
+      <w:pPr>
+        <w:rPr>
+          <w:lang w:val="de-CH"/>
+        </w:rPr>
+      </w:pPr>
+      <w:r>
+        <w:rPr>
+          <w:lang w:val="de-CH"/>
+        </w:rPr>
+        <w:t>Valid</w:t>
+      </w:r>
+      <w:r>
+        <w:rPr>
+          <w:lang w:val="de-CH"/>
+        </w:rPr>
+        <w:t>e Daten Beschreiben das Konzept, dass Daten sehr Wahrscheinlich der Realität entsprechen.</w:t>
+      </w:r>
+      <w:r>
+        <w:rPr>
+          <w:lang w:val="de-CH"/>
+        </w:rPr>
+        <w:t xml:space="preserve"> Dies wird meistens durch Regeln sichergestellt. Zum Beispiel darf die Luftfeuchtigkeit der Wetterdaten von Mythenquai nie unter 0% liegen (aber sehr wohl über 100%). </w:t>
+      </w:r>
+      <w:r>
+        <w:rPr>
+          <w:lang w:val="de-CH"/>
+        </w:rPr>
+        <w:t>Oder die Windrichtung muss zwischen 0° und 360° liegen. Es gibt noch weitere Bedingungen wie</w:t>
+      </w:r>
+      <w:r>
+        <w:rPr>
+          <w:lang w:val="de-CH"/>
+        </w:rPr>
+        <w:t>,</w:t>
+      </w:r>
+      <w:r>
+        <w:rPr>
+          <w:lang w:val="de-CH"/>
+        </w:rPr>
+        <w:t xml:space="preserve"> da</w:t>
+      </w:r>
+      <w:r>
+        <w:rPr>
+          <w:lang w:val="de-CH"/>
+        </w:rPr>
+        <w:t>s</w:t>
+      </w:r>
+      <w:r>
+        <w:rPr>
+          <w:lang w:val="de-CH"/>
+        </w:rPr>
+        <w:t>s der Zeitstempel nie leer sein darf und einmal</w:t>
+      </w:r>
+      <w:r>
+        <w:rPr>
+          <w:lang w:val="de-CH"/>
+        </w:rPr>
+        <w:t>ig</w:t>
+      </w:r>
+      <w:r>
+        <w:rPr>
+          <w:lang w:val="de-CH"/>
+        </w:rPr>
+        <w:t xml:space="preserve"> sein muss. </w:t>
+      </w:r>
+      <w:r>
+        <w:rPr>
+          <w:lang w:val="de-CH"/>
+        </w:rPr>
+        <w:t xml:space="preserve">In den Daten war zu Beginn bei der Zeitumstellung vom </w:t>
+      </w:r>
+      <w:r>
+        <w:rPr>
+          <w:lang w:val="de-DE"/>
+        </w:rPr>
+        <w:t>Wechsel von Sommer- zu Winterzeit</w:t>
+      </w:r>
+      <w:r>
+        <w:rPr>
+          <w:lang w:val="de-DE"/>
+        </w:rPr>
+        <w:t xml:space="preserve"> die Zeitstempel zwischen 02:00 und 03:00 nicht eindeutig, dies wurde aber mittlerweile </w:t>
+      </w:r>
+      <w:r>
+        <w:rPr>
+          <w:lang w:val="de-DE"/>
+        </w:rPr>
+        <w:t xml:space="preserve">von </w:t>
+      </w:r>
+      <w:proofErr w:type="spellStart"/>
+      <w:r>
+        <w:rPr>
+          <w:lang w:val="de-DE"/>
+        </w:rPr>
+        <w:t>OpenDataZürich</w:t>
+      </w:r>
+      <w:proofErr w:type="spellEnd"/>
+      <w:r>
+        <w:rPr>
+          <w:lang w:val="de-DE"/>
+        </w:rPr>
+        <w:t xml:space="preserve"> </w:t>
+      </w:r>
+      <w:r>
+        <w:rPr>
+          <w:lang w:val="de-DE"/>
+        </w:rPr>
+        <w:t xml:space="preserve">auf Anfrage </w:t>
+      </w:r>
+      <w:r>
+        <w:rPr>
+          <w:lang w:val="de-DE"/>
+        </w:rPr>
+        <w:t>korrigiert.</w:t>
+      </w:r>
+    </w:p>
+    <w:p>
+      <w:pPr>
+        <w:pStyle w:val="Heading3"/>
+        <w:rPr>
+          <w:lang w:val="de-CH"/>
+        </w:rPr>
+      </w:pPr>
+      <w:r>
+        <w:rPr>
+          <w:lang w:val="de-CH"/>
+        </w:rPr>
+        <w:t>Genauigkeit</w:t>
+      </w:r>
+    </w:p>
+    <w:p>
+      <w:pPr>
+        <w:rPr>
+          <w:lang w:val="de-CH"/>
+        </w:rPr>
+      </w:pPr>
+      <w:r>
+        <w:rPr>
+          <w:lang w:val="de-CH"/>
+        </w:rPr>
+        <w:t>Die Genauigkeit von Daten besteht aus zwei Kriterien</w:t>
+      </w:r>
+      <w:r>
+        <w:rPr>
+          <w:lang w:val="de-CH"/>
+        </w:rPr>
+        <w:t xml:space="preserve"> </w:t>
+      </w:r>
+      <w:r>
+        <w:rPr>
+          <w:lang w:val="de-CH"/>
+        </w:rPr>
+        <w:fldChar w:fldCharType="begin"/>
+      </w:r>
+      <w:r>
+        <w:rPr>
+          <w:lang w:val="de-CH"/>
+        </w:rPr>
+        <w:instrText xml:space="preserve"> ADDIN ZOTERO_ITEM CSL_CITATION {"citationID":"zOYnQ4XY","properties":{"formattedCitation":"({\\i{}ISO 5725-1}, 1994)","plainCitation":"(ISO 5725-1, 1994)","noteIndex":0},"citationItems":[{"id":161,"uris":["http://zotero.org/users/7722521/items/ERFQE6BD"],"itemData":{"id":161,"type":"webpage","abstract":"Accuracy (trueness and precision) of measurement methods and results — Part 1: General principles and definitions","container-title":"ISO","language":"en","title":"Accuracy (trueness and precision) of measurement methods and results — Part 1: General principles and definitions","title-short":"ISO 5725-1","URL":"https://www.iso.org/cms/render/live/en/sites/isoorg/contents/data/standard/01/18/11833.html","accessed":{"date-parts":[["2022",4,7]]},"issued":{"date-parts":[["1994"]]}}}],"schema":"https://github.com/citation-style-language/schema/raw/master/csl-citation.json"} </w:instrText>
+      </w:r>
+      <w:r>
+        <w:rPr>
+          <w:lang w:val="de-CH"/>
+        </w:rPr>
+        <w:fldChar w:fldCharType="separate"/>
+      </w:r>
+      <w:r>
+        <w:rPr>
+          <w:rFonts w:ascii="Calibri" w:hAnsi="Calibri" w:cs="Calibri"/>
+          <w:szCs w:val="24"/>
+        </w:rPr>
+        <w:t>(</w:t>
+      </w:r>
+      <w:r>
+        <w:rPr>
+          <w:rFonts w:ascii="Calibri" w:hAnsi="Calibri" w:cs="Calibri"/>
+          <w:i/>
+          <w:iCs/>
+          <w:szCs w:val="24"/>
+        </w:rPr>
+        <w:t>ISO 5725-1</w:t>
+      </w:r>
+      <w:r>
+        <w:rPr>
+          <w:rFonts w:ascii="Calibri" w:hAnsi="Calibri" w:cs="Calibri"/>
+          <w:szCs w:val="24"/>
+        </w:rPr>
+        <w:t>, 1994)</w:t>
+      </w:r>
+      <w:r>
+        <w:rPr>
+          <w:lang w:val="de-CH"/>
+        </w:rPr>
+        <w:fldChar w:fldCharType="end"/>
+      </w:r>
+      <w:r>
+        <w:rPr>
+          <w:lang w:val="de-CH"/>
+        </w:rPr>
+        <w:t>:</w:t>
+      </w:r>
+    </w:p>
+    <w:p>
+      <w:pPr>
+        <w:pStyle w:val="ListParagraph"/>
+        <w:numPr>
+          <w:ilvl w:val="0"/>
+          <w:numId w:val="2"/>
+        </w:numPr>
+        <w:rPr>
+          <w:lang w:val="de-CH"/>
+        </w:rPr>
+      </w:pPr>
+      <w:r>
+        <w:rPr>
+          <w:lang w:val="de-CH"/>
+        </w:rPr>
+        <w:t xml:space="preserve">Die Präzision </w:t>
+      </w:r>
+      <w:r>
+        <w:rPr>
+          <w:lang w:val="de-CH"/>
+        </w:rPr>
+        <w:t xml:space="preserve">beschreibt, dass einzelne Datenpunkte korrekt sind. Dies ist </w:t>
+      </w:r>
+      <w:r>
+        <w:rPr>
+          <w:lang w:val="de-CH"/>
+        </w:rPr>
+        <w:t>vor allem</w:t>
+      </w:r>
+      <w:r>
+        <w:rPr>
+          <w:lang w:val="de-CH"/>
+        </w:rPr>
+        <w:t xml:space="preserve"> bei kontinuierlichen Daten </w:t>
+      </w:r>
+      <w:r>
+        <w:rPr>
+          <w:lang w:val="de-CH"/>
+        </w:rPr>
+        <w:t>nicht einfach zu überprüfen</w:t>
+      </w:r>
+      <w:r>
+        <w:rPr>
+          <w:lang w:val="de-CH"/>
+        </w:rPr>
+        <w:t>. Bei kategoriellen Daten wie Adressen können externe Datenquellen zur Überprüfung dazu gezogen werden.</w:t>
+      </w:r>
+    </w:p>
+    <w:p>
+      <w:pPr>
+        <w:pStyle w:val="ListParagraph"/>
+        <w:numPr>
+          <w:ilvl w:val="0"/>
+          <w:numId w:val="2"/>
+        </w:numPr>
+        <w:rPr>
+          <w:lang w:val="de-CH"/>
+        </w:rPr>
+      </w:pPr>
+      <w:r>
+        <w:rPr>
+          <w:lang w:val="de-CH"/>
+        </w:rPr>
+        <w:t>Der Bias beschreibt eine systematische Abweichung aller Werte vo</w:t>
+      </w:r>
+      <w:r>
+        <w:rPr>
+          <w:lang w:val="de-CH"/>
+        </w:rPr>
+        <w:t>n den korrekten Werten. Zum Beispiel wird die Lufttemperatur zu hoch gemessen, wenn sich die Messstation nicht im Schatten befindet oder der Sensor falsch kalibriert wurde.</w:t>
+      </w:r>
+    </w:p>
+    <w:p>
+      <w:pPr>
+        <w:pStyle w:val="Heading3"/>
+        <w:rPr>
+          <w:lang w:val="de-CH"/>
+        </w:rPr>
+      </w:pPr>
+      <w:r>
+        <w:rPr>
+          <w:lang w:val="de-CH"/>
+        </w:rPr>
+        <w:t>Vollständigkeit</w:t>
+      </w:r>
+    </w:p>
+    <w:p>
+      <w:pPr>
+        <w:rPr>
+          <w:lang w:val="de-CH"/>
+        </w:rPr>
+      </w:pPr>
+      <w:r>
+        <w:rPr>
+          <w:lang w:val="de-CH"/>
+        </w:rPr>
+        <w:t xml:space="preserve">Daten sind Vollständig, wenn alle benötigten Daten vorhanden sind. </w:t>
+      </w:r>
+      <w:r>
+        <w:rPr>
+          <w:lang w:val="de-CH"/>
+        </w:rPr>
+        <w:t>Dies ist relativ einfach zu überprüfen aber meistens unmöglich diese im Nachhinein zu beheben.</w:t>
+      </w:r>
+    </w:p>
+    <w:p>
+      <w:pPr>
+        <w:rPr>
+          <w:lang w:val="de-CH"/>
+        </w:rPr>
+      </w:pPr>
+      <w:r>
+        <w:rPr>
+          <w:lang w:val="de-CH"/>
+        </w:rPr>
+        <w:t>In den Wetterdaten, fehlen in diverse</w:t>
+      </w:r>
+      <w:r>
+        <w:rPr>
+          <w:lang w:val="de-CH"/>
+        </w:rPr>
+        <w:t xml:space="preserve"> Tagen Messwerte. So wurde am 08.04.2019 kein einziger Messwert erfasst. Auch fehlen </w:t>
+      </w:r>
+      <w:r>
+        <w:rPr>
+          <w:lang w:val="de-CH"/>
+        </w:rPr>
+        <w:t>seit die Anfangs 2020 die Messdaten der Wassertemperatur, Seespiegel, Niederschlag und Strahlung. Dies ist auf eine Baustelle zurück zu führen.</w:t>
+      </w:r>
+    </w:p>
+    <w:p>
+      <w:pPr>
+        <w:pStyle w:val="Heading3"/>
+        <w:rPr>
+          <w:lang w:val="de-CH"/>
+        </w:rPr>
+      </w:pPr>
+      <w:r>
+        <w:rPr>
+          <w:lang w:val="de-CH"/>
+        </w:rPr>
+        <w:t>Konsistenz</w:t>
+      </w:r>
+    </w:p>
+    <w:p>
+      <w:pPr>
+        <w:rPr>
+          <w:lang w:val="de-CH"/>
+        </w:rPr>
+      </w:pPr>
+      <w:r>
+        <w:rPr>
+          <w:lang w:val="de-CH"/>
+        </w:rPr>
+        <w:t xml:space="preserve">Konsistenz sagt aus, dass die </w:t>
+      </w:r>
+      <w:r>
+        <w:rPr>
+          <w:lang w:val="de-CH"/>
+        </w:rPr>
+        <w:t>Daten über mehrere Systeme gleich sind. Dies lässt sich z.B. bei der Lufttemperatur gut überprüfen, indem die sie mit der Lufttemperatur von anderen Wetterstationen verglichen wird. Es wird hier zwar kleine Abweichungen geben, sollte aber keine grossen geben. Bei einer Inkonsistenz ist es meistens schwierig diese zu beheben.</w:t>
+      </w:r>
+    </w:p>
+    <w:p>
+      <w:pPr>
+        <w:pStyle w:val="Heading3"/>
+        <w:rPr>
+          <w:lang w:val="de-CH"/>
+        </w:rPr>
+      </w:pPr>
+      <w:r>
+        <w:rPr>
+          <w:lang w:val="de-CH"/>
+        </w:rPr>
+        <w:t>Einheitlichkeit</w:t>
+      </w:r>
+    </w:p>
+    <w:p>
+      <w:pPr>
+        <w:rPr>
+          <w:lang w:val="de-CH"/>
+        </w:rPr>
+      </w:pPr>
+      <w:r>
+        <w:rPr>
+          <w:lang w:val="de-CH"/>
+        </w:rPr>
+        <w:t xml:space="preserve">Die Einheitlichkeit zeichnet sich dadurch aus, dass alle Daten die gleiche Einheit haben. So müssen Messwerte im Imperialen Einheitssystem und Metrischen Einheitssystem in das gleiche Einheitssystem umgerechnet werden. In </w:t>
+      </w:r>
+      <w:r>
+        <w:rPr>
+          <w:lang w:val="de-CH"/>
+        </w:rPr>
+        <w:lastRenderedPageBreak/>
+        <w:t xml:space="preserve">den Wetterdaten wurden zuerst </w:t>
+      </w:r>
+      <w:r>
+        <w:rPr>
+          <w:lang w:val="de-CH"/>
+        </w:rPr>
+        <w:t xml:space="preserve">bei den Zeitstempel keine Zeitzonen definiert und somit Winter- und Sommerzeit vermischt, auch dies wurde aber mittlerweile von </w:t>
+      </w:r>
+      <w:proofErr w:type="spellStart"/>
+      <w:r>
+        <w:rPr>
+          <w:lang w:val="de-CH"/>
+        </w:rPr>
+        <w:t>OpenDataZürich</w:t>
+      </w:r>
+      <w:proofErr w:type="spellEnd"/>
+      <w:r>
+        <w:rPr>
+          <w:lang w:val="de-CH"/>
+        </w:rPr>
+        <w:t xml:space="preserve"> auf Anfrage behoben.</w:t>
+      </w:r>
+    </w:p>
+    <w:p>
+      <w:pPr>
+        <w:rPr>
+          <w:lang w:val="de-CH"/>
+        </w:rPr>
+      </w:pPr>
+    </w:p>
+    <w:p>
+      <w:pPr>
+        <w:pStyle w:val="Heading2"/>
+        <w:rPr>
+          <w:lang w:val="de-CH"/>
+        </w:rPr>
+      </w:pPr>
+      <w:r>
+        <w:rPr>
+          <w:lang w:val="de-CH"/>
+        </w:rPr>
+        <w:t>Datentypen</w:t>
+      </w:r>
+    </w:p>
+    <w:p>
+      <w:pPr>
+        <w:rPr>
+          <w:lang w:val="de-CH"/>
+        </w:rPr>
+      </w:pPr>
+    </w:p>
+    <w:p>
+      <w:pPr>
+        <w:rPr>
+          <w:lang w:val="de-CH"/>
+        </w:rPr>
+      </w:pPr>
+      <w:r>
+        <w:rPr>
+          <w:lang w:val="de-CH"/>
+        </w:rPr>
+        <w:t xml:space="preserve">Vier </w:t>
+      </w:r>
+      <w:proofErr w:type="spellStart"/>
+      <w:r>
+        <w:rPr>
+          <w:lang w:val="de-CH"/>
+        </w:rPr>
+        <w:t>datentypen</w:t>
+      </w:r>
+      <w:proofErr w:type="spellEnd"/>
+      <w:r>
+        <w:rPr>
+          <w:lang w:val="de-CH"/>
+        </w:rPr>
+        <w:t xml:space="preserve"> beschreiben</w:t>
+      </w:r>
+    </w:p>
+    <w:p>
+      <w:pPr>
+        <w:rPr>
+          <w:lang w:val="de-CH"/>
+        </w:rPr>
+      </w:pPr>
+      <w:r>
+        <w:rPr>
+          <w:lang w:val="de-CH"/>
+        </w:rPr>
+        <w:t xml:space="preserve">und wie </w:t>
+      </w:r>
+      <w:proofErr w:type="spellStart"/>
+      <w:r>
+        <w:rPr>
+          <w:lang w:val="de-CH"/>
+        </w:rPr>
+        <w:t>continues</w:t>
+      </w:r>
+      <w:proofErr w:type="spellEnd"/>
+      <w:r>
+        <w:rPr>
+          <w:lang w:val="de-CH"/>
+        </w:rPr>
+        <w:t xml:space="preserve"> und </w:t>
+      </w:r>
+      <w:proofErr w:type="spellStart"/>
+      <w:r>
+        <w:rPr>
+          <w:lang w:val="de-CH"/>
+        </w:rPr>
+        <w:t>categorial</w:t>
+      </w:r>
+      <w:proofErr w:type="spellEnd"/>
+      <w:r>
+        <w:rPr>
+          <w:lang w:val="de-CH"/>
+        </w:rPr>
+        <w:t xml:space="preserve"> daten dargestellt werden </w:t>
+      </w:r>
+      <w:r>
+        <w:rPr>
+          <w:lang w:val="de-CH"/>
+        </w:rPr>
+        <w:t xml:space="preserve">kann </w:t>
+      </w:r>
+      <w:r>
+        <w:rPr>
+          <w:lang w:val="de-CH"/>
+        </w:rPr>
+        <w:t>(</w:t>
+      </w:r>
+      <w:proofErr w:type="spellStart"/>
+      <w:r>
+        <w:rPr>
+          <w:lang w:val="de-CH"/>
+        </w:rPr>
+        <w:t>data</w:t>
+      </w:r>
+      <w:proofErr w:type="spellEnd"/>
+      <w:r>
+        <w:rPr>
+          <w:lang w:val="de-CH"/>
+        </w:rPr>
+        <w:t xml:space="preserve"> </w:t>
+      </w:r>
+      <w:proofErr w:type="spellStart"/>
+      <w:r>
+        <w:rPr>
+          <w:lang w:val="de-CH"/>
+        </w:rPr>
+        <w:t>viz</w:t>
+      </w:r>
+      <w:proofErr w:type="spellEnd"/>
+      <w:r>
+        <w:rPr>
+          <w:lang w:val="de-CH"/>
+        </w:rPr>
+        <w:t>).</w:t>
+      </w:r>
+      <w:r>
+        <w:rPr>
+          <w:lang w:val="de-CH"/>
+        </w:rPr>
+        <w:t xml:space="preserve"> (</w:t>
+      </w:r>
+      <w:proofErr w:type="spellStart"/>
+      <w:r>
+        <w:rPr>
+          <w:lang w:val="de-CH"/>
+        </w:rPr>
+        <w:t>histogramm</w:t>
+      </w:r>
+      <w:proofErr w:type="spellEnd"/>
+      <w:r>
+        <w:rPr>
+          <w:lang w:val="de-CH"/>
+        </w:rPr>
+        <w:t xml:space="preserve">, </w:t>
+      </w:r>
+      <w:proofErr w:type="spellStart"/>
+      <w:r>
+        <w:rPr>
+          <w:lang w:val="de-CH"/>
+        </w:rPr>
+        <w:t>density</w:t>
+      </w:r>
+      <w:proofErr w:type="spellEnd"/>
+      <w:r>
+        <w:rPr>
+          <w:lang w:val="de-CH"/>
+        </w:rPr>
+        <w:t xml:space="preserve"> </w:t>
+      </w:r>
+      <w:proofErr w:type="spellStart"/>
+      <w:r>
+        <w:rPr>
+          <w:lang w:val="de-CH"/>
+        </w:rPr>
+        <w:t>plot</w:t>
+      </w:r>
+      <w:proofErr w:type="spellEnd"/>
+      <w:r>
+        <w:rPr>
+          <w:lang w:val="de-CH"/>
+        </w:rPr>
+        <w:t xml:space="preserve"> und bar </w:t>
+      </w:r>
+      <w:proofErr w:type="spellStart"/>
+      <w:r>
+        <w:rPr>
+          <w:lang w:val="de-CH"/>
+        </w:rPr>
+        <w:t>plot</w:t>
+      </w:r>
+      <w:proofErr w:type="spellEnd"/>
+      <w:r>
+        <w:rPr>
+          <w:lang w:val="de-CH"/>
+        </w:rPr>
+        <w:t>)</w:t>
+      </w:r>
+    </w:p>
+    <w:p>
+      <w:pPr>
+        <w:rPr>
+          <w:lang w:val="de-CH"/>
+        </w:rPr>
+      </w:pPr>
+    </w:p>
+    <w:p>
+      <w:pPr>
+        <w:rPr>
+          <w:lang w:val="de-CH"/>
+        </w:rPr>
+      </w:pPr>
+    </w:p>
+    <w:p>
+      <w:pPr>
+        <w:rPr>
+          <w:lang w:val="de-CH"/>
         </w:rPr>
       </w:pPr>
     </w:p>
@@ -7278,6 +7914,12 @@
         </w:rPr>
         <w:t>Describe various data sources</w:t>
       </w:r>
+      <w:r>
+        <w:rPr>
+          <w:lang w:val="en-US"/>
+        </w:rPr>
+        <w:t xml:space="preserve"> (combine this with my two data sources)</w:t>
+      </w:r>
     </w:p>
     <w:p>
       <w:pPr>
@@ -7293,42 +7935,181 @@
         <w:rPr>
           <w:lang w:val="en-US"/>
         </w:rPr>
-        <w:t xml:space="preserve">Describe basic obvious things (header, correct type, </w:t>
-      </w:r>
+        <w:t>Ben</w:t>
+      </w:r>
+    </w:p>
+    <w:p>
+      <w:pPr>
+        <w:numPr>
+          <w:ilvl w:val="1"/>
+          <w:numId w:val="1"/>
+        </w:numPr>
+        <w:rPr>
+          <w:lang w:val="en-US"/>
+        </w:rPr>
+      </w:pPr>
       <w:proofErr w:type="spellStart"/>
       <w:r>
         <w:rPr>
           <w:lang w:val="en-US"/>
         </w:rPr>
-        <w:t>whats</w:t>
+        <w:t>Aggregationen</w:t>
       </w:r>
       <w:proofErr w:type="spellEnd"/>
       <w:r>
         <w:rPr>
           <w:lang w:val="en-US"/>
         </w:rPr>
-        <w:t xml:space="preserve"> with nan’s</w:t>
-      </w:r>
-      <w:r>
+        <w:t>?</w:t>
+      </w:r>
+    </w:p>
+    <w:p>
+      <w:pPr>
+        <w:numPr>
+          <w:ilvl w:val="1"/>
+          <w:numId w:val="1"/>
+        </w:numPr>
         <w:rPr>
           <w:lang w:val="en-US"/>
         </w:rPr>
-        <w:t>, denormalized data</w:t>
-      </w:r>
-      <w:proofErr w:type="gramStart"/>
+      </w:pPr>
+      <w:proofErr w:type="spellStart"/>
       <w:r>
         <w:rPr>
           <w:lang w:val="en-US"/>
         </w:rPr>
-        <w:t xml:space="preserve">, </w:t>
-      </w:r>
-      <w:r>
+        <w:t>Logarithmieren</w:t>
+      </w:r>
+      <w:proofErr w:type="spellEnd"/>
+    </w:p>
+    <w:p>
+      <w:pPr>
+        <w:numPr>
+          <w:ilvl w:val="1"/>
+          <w:numId w:val="1"/>
+        </w:numPr>
         <w:rPr>
           <w:lang w:val="en-US"/>
         </w:rPr>
+      </w:pPr>
+      <w:proofErr w:type="spellStart"/>
+      <w:r>
+        <w:rPr>
+          <w:lang w:val="en-US"/>
+        </w:rPr>
+        <w:t>Gestaltprinzipien</w:t>
+      </w:r>
+      <w:proofErr w:type="spellEnd"/>
+    </w:p>
+    <w:p>
+      <w:pPr>
+        <w:numPr>
+          <w:ilvl w:val="2"/>
+          <w:numId w:val="1"/>
+        </w:numPr>
+        <w:rPr>
+          <w:lang w:val="en-US"/>
+        </w:rPr>
+      </w:pPr>
+      <w:r>
+        <w:rPr>
+          <w:lang w:val="en-US"/>
+        </w:rPr>
+        <w:t>Y-</w:t>
+      </w:r>
+      <w:proofErr w:type="spellStart"/>
+      <w:r>
+        <w:rPr>
+          <w:lang w:val="en-US"/>
+        </w:rPr>
+        <w:t>achse</w:t>
+      </w:r>
+      <w:proofErr w:type="spellEnd"/>
+      <w:r>
+        <w:rPr>
+          <w:lang w:val="en-US"/>
+        </w:rPr>
+        <w:t xml:space="preserve"> </w:t>
+      </w:r>
+      <w:proofErr w:type="spellStart"/>
+      <w:r>
+        <w:rPr>
+          <w:lang w:val="en-US"/>
+        </w:rPr>
+        <w:t>bei</w:t>
+      </w:r>
+      <w:proofErr w:type="spellEnd"/>
+      <w:r>
+        <w:rPr>
+          <w:lang w:val="en-US"/>
+        </w:rPr>
+        <w:t xml:space="preserve"> null?</w:t>
+      </w:r>
+    </w:p>
+    <w:p>
+      <w:pPr>
+        <w:numPr>
+          <w:ilvl w:val="2"/>
+          <w:numId w:val="1"/>
+        </w:numPr>
+        <w:rPr>
+          <w:lang w:val="de-CH"/>
+        </w:rPr>
+      </w:pPr>
+      <w:r>
+        <w:rPr>
+          <w:lang w:val="de-CH"/>
+        </w:rPr>
+        <w:t>Reihenfolge in der legend (g</w:t>
+      </w:r>
+      <w:r>
+        <w:rPr>
+          <w:lang w:val="de-CH"/>
+        </w:rPr>
+        <w:t xml:space="preserve">leich wie die höhe der </w:t>
+      </w:r>
+      <w:proofErr w:type="spellStart"/>
+      <w:r>
+        <w:rPr>
+          <w:lang w:val="de-CH"/>
+        </w:rPr>
+        <w:t>linien</w:t>
+      </w:r>
+      <w:proofErr w:type="spellEnd"/>
+      <w:r>
+        <w:rPr>
+          <w:lang w:val="de-CH"/>
+        </w:rPr>
+        <w:t xml:space="preserve"> im </w:t>
+      </w:r>
+      <w:proofErr w:type="spellStart"/>
+      <w:r>
+        <w:rPr>
+          <w:lang w:val="de-CH"/>
+        </w:rPr>
+        <w:t>chart</w:t>
+      </w:r>
+      <w:proofErr w:type="spellEnd"/>
+      <w:r>
+        <w:rPr>
+          <w:lang w:val="de-CH"/>
+        </w:rPr>
+        <w:t xml:space="preserve">, bei punkte nach </w:t>
+      </w:r>
+      <w:proofErr w:type="spellStart"/>
+      <w:r>
+        <w:rPr>
+          <w:lang w:val="de-CH"/>
+        </w:rPr>
+        <w:t>anzahl</w:t>
+      </w:r>
+      <w:proofErr w:type="spellEnd"/>
+      <w:r>
+        <w:rPr>
+          <w:lang w:val="de-CH"/>
+        </w:rPr>
         <w:t>)</w:t>
       </w:r>
-      <w:proofErr w:type="gramEnd"/>
     </w:p>
     <w:p>
       <w:pPr>
@@ -7344,6 +8125,49 @@
         <w:rPr>
           <w:lang w:val="en-US"/>
         </w:rPr>
+        <w:t xml:space="preserve">Describe basic obvious things (header, correct type, </w:t>
+      </w:r>
+      <w:proofErr w:type="spellStart"/>
+      <w:r>
+        <w:rPr>
+          <w:lang w:val="en-US"/>
+        </w:rPr>
+        <w:t>whats</w:t>
+      </w:r>
+      <w:proofErr w:type="spellEnd"/>
+      <w:r>
+        <w:rPr>
+          <w:lang w:val="en-US"/>
+        </w:rPr>
+        <w:t xml:space="preserve"> with nan’s</w:t>
+      </w:r>
+      <w:r>
+        <w:rPr>
+          <w:lang w:val="en-US"/>
+        </w:rPr>
+        <w:t xml:space="preserve">, denormalized data, </w:t>
+      </w:r>
+      <w:r>
+        <w:rPr>
+          <w:lang w:val="en-US"/>
+        </w:rPr>
+        <w:t>)</w:t>
+      </w:r>
+    </w:p>
+    <w:p>
+      <w:pPr>
+        <w:numPr>
+          <w:ilvl w:val="0"/>
+          <w:numId w:val="1"/>
+        </w:numPr>
+        <w:rPr>
+          <w:lang w:val="en-US"/>
+        </w:rPr>
+      </w:pPr>
+      <w:r>
+        <w:rPr>
+          <w:lang w:val="en-US"/>
+        </w:rPr>
         <w:t>Data Quality Reference Site</w:t>
       </w:r>
       <w:r>
@@ -7602,7 +8426,7 @@
         <w:rPr>
           <w:lang w:val="en-US"/>
         </w:rPr>
-        <w:t xml:space="preserve">Sources: </w:t>
+        <w:t>Sources:</w:t>
       </w:r>
     </w:p>
     <w:p>
@@ -7617,7 +8441,21 @@
             <w:rStyle w:val="Hyperlink"/>
             <w:lang w:val="en-US"/>
           </w:rPr>
-          <w:t>https://digitalsynopsis.com/wp-content/uploads/2017/12/visual-hierarchy-graphic-design-principles-infographic.jpg</w:t>
+          <w:t>https://digitalsynopsis.com/wp-content/uploads/2017/12/</w:t>
+        </w:r>
+        <w:r>
+          <w:rPr>
+            <w:rStyle w:val="Hyperlink"/>
+            <w:lang w:val="en-US"/>
+          </w:rPr>
+          <w:t>v</w:t>
+        </w:r>
+        <w:r>
+          <w:rPr>
+            <w:rStyle w:val="Hyperlink"/>
+            <w:lang w:val="en-US"/>
+          </w:rPr>
+          <w:t>isual-hierarchy-graphic-design-principles-infographic.jpg</w:t>
         </w:r>
       </w:hyperlink>
     </w:p>
@@ -7633,7 +8471,21 @@
             <w:rStyle w:val="Hyperlink"/>
             <w:lang w:val="en-US"/>
           </w:rPr>
-          <w:t>https://towardsdatascience.com/the-ultimate-guide-to-data-cleaning-3969843991d4</w:t>
+          <w:t>https://towardsdatascience.com/the-ultimate-guide-to-data</w:t>
+        </w:r>
+        <w:r>
+          <w:rPr>
+            <w:rStyle w:val="Hyperlink"/>
+            <w:lang w:val="en-US"/>
+          </w:rPr>
+          <w:t>-</w:t>
+        </w:r>
+        <w:r>
+          <w:rPr>
+            <w:rStyle w:val="Hyperlink"/>
+            <w:lang w:val="en-US"/>
+          </w:rPr>
+          <w:t>cleaning-3969843991d4</w:t>
         </w:r>
       </w:hyperlink>
     </w:p>
@@ -7649,7 +8501,21 @@
             <w:rStyle w:val="Hyperlink"/>
             <w:lang w:val="en-US"/>
           </w:rPr>
-          <w:t>https://www.eea.europa.eu/data-and-maps/daviz/learn-more/prepare-data</w:t>
+          <w:t>https://www.eea.europa.eu/data-and-maps/daviz/learn-more/p</w:t>
+        </w:r>
+        <w:r>
+          <w:rPr>
+            <w:rStyle w:val="Hyperlink"/>
+            <w:lang w:val="en-US"/>
+          </w:rPr>
+          <w:t>r</w:t>
+        </w:r>
+        <w:r>
+          <w:rPr>
+            <w:rStyle w:val="Hyperlink"/>
+            <w:lang w:val="en-US"/>
+          </w:rPr>
+          <w:t>epare-data</w:t>
         </w:r>
       </w:hyperlink>
     </w:p>
@@ -7677,16 +8543,18 @@
       <w:pPr>
         <w:pStyle w:val="Heading1"/>
         <w:rPr>
-          <w:lang w:val="de-CH"/>
-        </w:rPr>
-      </w:pPr>
-      <w:r>
-        <w:rPr>
-          <w:lang w:val="de-CH"/>
+          <w:lang w:val="en-US"/>
+        </w:rPr>
+      </w:pPr>
+      <w:proofErr w:type="spellStart"/>
+      <w:r>
+        <w:rPr>
+          <w:lang w:val="en-US"/>
         </w:rPr>
         <w:lastRenderedPageBreak/>
         <w:t>Quellenverzeichnis</w:t>
       </w:r>
+      <w:proofErr w:type="spellEnd"/>
     </w:p>
     <w:p>
       <w:pPr>
@@ -7712,12 +8580,6 @@
           <w:lang w:val="de-CH"/>
         </w:rPr>
         <w:fldChar w:fldCharType="separate"/>
-      </w:r>
-      <w:r>
-        <w:rPr>
-          <w:rFonts w:ascii="Calibri" w:hAnsi="Calibri" w:cs="Calibri"/>
-        </w:rPr>
-        <w:t xml:space="preserve">American Psychological Association. (n.d.). </w:t>
       </w:r>
       <w:r>
         <w:rPr>
@@ -7725,13 +8587,13 @@
           <w:i/>
           <w:iCs/>
         </w:rPr>
-        <w:t>Common fate</w:t>
-      </w:r>
-      <w:r>
-        <w:rPr>
-          <w:rFonts w:ascii="Calibri" w:hAnsi="Calibri" w:cs="Calibri"/>
-        </w:rPr>
-        <w:t>. Retrieved March 24, 2022, from https://dictionary.apa.org/common-fate</w:t>
+        <w:t>Accuracy (trueness and precision) of measurement methods and results—Part 1: General principles and definitions</w:t>
+      </w:r>
+      <w:r>
+        <w:rPr>
+          <w:rFonts w:ascii="Calibri" w:hAnsi="Calibri" w:cs="Calibri"/>
+        </w:rPr>
+        <w:t>. (1994). ISO. https://www.iso.org/cms/render/live/en/sites/isoorg/contents/data/standard/01/18/11833.html</w:t>
       </w:r>
     </w:p>
     <w:p>
@@ -7745,7 +8607,7 @@
         <w:rPr>
           <w:rFonts w:ascii="Calibri" w:hAnsi="Calibri" w:cs="Calibri"/>
         </w:rPr>
-        <w:t xml:space="preserve">Barbisch, F. (2022). </w:t>
+        <w:t xml:space="preserve">American Psychological Association. (n.d.). </w:t>
       </w:r>
       <w:r>
         <w:rPr>
@@ -7753,13 +8615,13 @@
           <w:i/>
           <w:iCs/>
         </w:rPr>
-        <w:t>Gdv</w:t>
-      </w:r>
-      <w:r>
-        <w:rPr>
-          <w:rFonts w:ascii="Calibri" w:hAnsi="Calibri" w:cs="Calibri"/>
-        </w:rPr>
-        <w:t>. GitHub. https://github.com/florinbarbisch/gdv</w:t>
+        <w:t>Common fate</w:t>
+      </w:r>
+      <w:r>
+        <w:rPr>
+          <w:rFonts w:ascii="Calibri" w:hAnsi="Calibri" w:cs="Calibri"/>
+        </w:rPr>
+        <w:t>. Retrieved March 24, 2022, from https://dictionary.apa.org/common-fate</w:t>
       </w:r>
     </w:p>
     <w:p>
@@ -7773,21 +8635,23 @@
         <w:rPr>
           <w:rFonts w:ascii="Calibri" w:hAnsi="Calibri" w:cs="Calibri"/>
         </w:rPr>
-        <w:t xml:space="preserve">Brönnimann, L. (2021). </w:t>
-      </w:r>
+        <w:t xml:space="preserve">Barbisch, F. (2022). </w:t>
+      </w:r>
+      <w:proofErr w:type="spellStart"/>
       <w:r>
         <w:rPr>
           <w:rFonts w:ascii="Calibri" w:hAnsi="Calibri" w:cs="Calibri"/>
           <w:i/>
           <w:iCs/>
         </w:rPr>
-        <w:t>Wettermonitor für Wassersportler</w:t>
-      </w:r>
-      <w:r>
-        <w:rPr>
-          <w:rFonts w:ascii="Calibri" w:hAnsi="Calibri" w:cs="Calibri"/>
-        </w:rPr>
-        <w:t>. Portrait - (Cde1) Wettermonitor Für Wassersportler - Spaces. https://spaces.technik.fhnw.ch/spaces/wettermonitor-fuer-wassersportler</w:t>
+        <w:t>Gdv</w:t>
+      </w:r>
+      <w:proofErr w:type="spellEnd"/>
+      <w:r>
+        <w:rPr>
+          <w:rFonts w:ascii="Calibri" w:hAnsi="Calibri" w:cs="Calibri"/>
+        </w:rPr>
+        <w:t>. GitHub. https://github.com/florinbarbisch/gdv</w:t>
       </w:r>
     </w:p>
     <w:p>
@@ -7801,77 +8665,69 @@
         <w:rPr>
           <w:rFonts w:ascii="Calibri" w:hAnsi="Calibri" w:cs="Calibri"/>
         </w:rPr>
-        <w:t xml:space="preserve">Bundesamt für Landestopografie swisstopo. (2022). </w:t>
-      </w:r>
+        <w:t xml:space="preserve">Brönnimann, L. (2021). </w:t>
+      </w:r>
+      <w:proofErr w:type="spellStart"/>
       <w:r>
         <w:rPr>
           <w:rFonts w:ascii="Calibri" w:hAnsi="Calibri" w:cs="Calibri"/>
           <w:i/>
           <w:iCs/>
         </w:rPr>
-        <w:t>Zeichenerklärung 2022</w:t>
-      </w:r>
-      <w:r>
-        <w:rPr>
-          <w:rFonts w:ascii="Calibri" w:hAnsi="Calibri" w:cs="Calibri"/>
-        </w:rPr>
-        <w:t>. Bundesamt für Landestopografie swisstopo. https://www.swisstopo.admin.ch/de/swisstopo/publikationen.html</w:t>
-      </w:r>
-    </w:p>
-    <w:p>
-      <w:pPr>
-        <w:pStyle w:val="Bibliography"/>
-        <w:rPr>
-          <w:rFonts w:ascii="Calibri" w:hAnsi="Calibri" w:cs="Calibri"/>
-        </w:rPr>
-      </w:pPr>
-      <w:r>
-        <w:rPr>
-          <w:rFonts w:ascii="Calibri" w:hAnsi="Calibri" w:cs="Calibri"/>
-        </w:rPr>
-        <w:t xml:space="preserve">Chynał, P., &amp; Sobecki, J. (2016). Eyetracking Evaluation of Different Chart Types Used for Web-Based System Data Visualization. </w:t>
-      </w:r>
+        <w:t>Wettermonitor</w:t>
+      </w:r>
+      <w:proofErr w:type="spellEnd"/>
       <w:r>
         <w:rPr>
           <w:rFonts w:ascii="Calibri" w:hAnsi="Calibri" w:cs="Calibri"/>
           <w:i/>
           <w:iCs/>
         </w:rPr>
-        <w:t>2016 Third European Network Intelligence Conference (ENIC)</w:t>
-      </w:r>
-      <w:r>
-        <w:rPr>
-          <w:rFonts w:ascii="Calibri" w:hAnsi="Calibri" w:cs="Calibri"/>
-        </w:rPr>
-        <w:t>, 159–164. https://doi.org/10.1109/ENIC.2016.031</w:t>
-      </w:r>
-    </w:p>
-    <w:p>
-      <w:pPr>
-        <w:pStyle w:val="Bibliography"/>
-        <w:rPr>
-          <w:rFonts w:ascii="Calibri" w:hAnsi="Calibri" w:cs="Calibri"/>
-        </w:rPr>
-      </w:pPr>
-      <w:r>
-        <w:rPr>
-          <w:rFonts w:ascii="Calibri" w:hAnsi="Calibri" w:cs="Calibri"/>
-        </w:rPr>
-        <w:t xml:space="preserve">Fabian Happacher. (2019, January 22). Gesetz der guten Gestalt &amp; der guten Fortsetzung. </w:t>
-      </w:r>
+        <w:t xml:space="preserve"> für </w:t>
+      </w:r>
+      <w:proofErr w:type="spellStart"/>
       <w:r>
         <w:rPr>
           <w:rFonts w:ascii="Calibri" w:hAnsi="Calibri" w:cs="Calibri"/>
           <w:i/>
           <w:iCs/>
         </w:rPr>
-        <w:t>VERDINO</w:t>
-      </w:r>
-      <w:r>
-        <w:rPr>
-          <w:rFonts w:ascii="Calibri" w:hAnsi="Calibri" w:cs="Calibri"/>
-        </w:rPr>
-        <w:t>. https://verdino.com/blog/gesetz-der-guten-gestalt-und-der-guten-fortsetzung/</w:t>
+        <w:t>Wassersportler</w:t>
+      </w:r>
+      <w:proofErr w:type="spellEnd"/>
+      <w:r>
+        <w:rPr>
+          <w:rFonts w:ascii="Calibri" w:hAnsi="Calibri" w:cs="Calibri"/>
+        </w:rPr>
+        <w:t xml:space="preserve">. Portrait - (Cde1) </w:t>
+      </w:r>
+      <w:proofErr w:type="spellStart"/>
+      <w:r>
+        <w:rPr>
+          <w:rFonts w:ascii="Calibri" w:hAnsi="Calibri" w:cs="Calibri"/>
+        </w:rPr>
+        <w:t>Wettermonitor</w:t>
+      </w:r>
+      <w:proofErr w:type="spellEnd"/>
+      <w:r>
+        <w:rPr>
+          <w:rFonts w:ascii="Calibri" w:hAnsi="Calibri" w:cs="Calibri"/>
+        </w:rPr>
+        <w:t xml:space="preserve"> Für </w:t>
+      </w:r>
+      <w:proofErr w:type="spellStart"/>
+      <w:r>
+        <w:rPr>
+          <w:rFonts w:ascii="Calibri" w:hAnsi="Calibri" w:cs="Calibri"/>
+        </w:rPr>
+        <w:t>Wassersportler</w:t>
+      </w:r>
+      <w:proofErr w:type="spellEnd"/>
+      <w:r>
+        <w:rPr>
+          <w:rFonts w:ascii="Calibri" w:hAnsi="Calibri" w:cs="Calibri"/>
+        </w:rPr>
+        <w:t xml:space="preserve"> - Spaces. https://spaces.technik.fhnw.ch/spaces/wettermonitor-fuer-wassersportler</w:t>
       </w:r>
     </w:p>
     <w:p>
@@ -7881,53 +8737,163 @@
           <w:rFonts w:ascii="Calibri" w:hAnsi="Calibri" w:cs="Calibri"/>
         </w:rPr>
       </w:pPr>
-      <w:r>
-        <w:rPr>
-          <w:rFonts w:ascii="Calibri" w:hAnsi="Calibri" w:cs="Calibri"/>
-        </w:rPr>
-        <w:t xml:space="preserve">Steedle, M. (2010, February 22). </w:t>
-      </w:r>
+      <w:proofErr w:type="spellStart"/>
+      <w:r>
+        <w:rPr>
+          <w:rFonts w:ascii="Calibri" w:hAnsi="Calibri" w:cs="Calibri"/>
+        </w:rPr>
+        <w:t>Bundesamt</w:t>
+      </w:r>
+      <w:proofErr w:type="spellEnd"/>
+      <w:r>
+        <w:rPr>
+          <w:rFonts w:ascii="Calibri" w:hAnsi="Calibri" w:cs="Calibri"/>
+        </w:rPr>
+        <w:t xml:space="preserve"> für </w:t>
+      </w:r>
+      <w:proofErr w:type="spellStart"/>
+      <w:r>
+        <w:rPr>
+          <w:rFonts w:ascii="Calibri" w:hAnsi="Calibri" w:cs="Calibri"/>
+        </w:rPr>
+        <w:t>Landestopografie</w:t>
+      </w:r>
+      <w:proofErr w:type="spellEnd"/>
+      <w:r>
+        <w:rPr>
+          <w:rFonts w:ascii="Calibri" w:hAnsi="Calibri" w:cs="Calibri"/>
+        </w:rPr>
+        <w:t xml:space="preserve"> </w:t>
+      </w:r>
+      <w:proofErr w:type="spellStart"/>
+      <w:r>
+        <w:rPr>
+          <w:rFonts w:ascii="Calibri" w:hAnsi="Calibri" w:cs="Calibri"/>
+        </w:rPr>
+        <w:t>swisstopo</w:t>
+      </w:r>
+      <w:proofErr w:type="spellEnd"/>
+      <w:r>
+        <w:rPr>
+          <w:rFonts w:ascii="Calibri" w:hAnsi="Calibri" w:cs="Calibri"/>
+        </w:rPr>
+        <w:t xml:space="preserve">. (2022). </w:t>
+      </w:r>
+      <w:proofErr w:type="spellStart"/>
       <w:r>
         <w:rPr>
           <w:rFonts w:ascii="Calibri" w:hAnsi="Calibri" w:cs="Calibri"/>
           <w:i/>
           <w:iCs/>
         </w:rPr>
-        <w:t>Bar charts vs. Line charts</w:t>
-      </w:r>
-      <w:r>
-        <w:rPr>
-          <w:rFonts w:ascii="Calibri" w:hAnsi="Calibri" w:cs="Calibri"/>
-        </w:rPr>
-        <w:t xml:space="preserve"> [Blog]. Axis Insight Blog. https://www.axisgroup.com/data-industry-insights-blog/bar-charts-vs-line-charts</w:t>
-      </w:r>
-    </w:p>
-    <w:p>
-      <w:pPr>
-        <w:pStyle w:val="Bibliography"/>
-        <w:rPr>
-          <w:rFonts w:ascii="Calibri" w:hAnsi="Calibri" w:cs="Calibri"/>
-        </w:rPr>
-      </w:pPr>
-      <w:r>
-        <w:rPr>
-          <w:rFonts w:ascii="Calibri" w:hAnsi="Calibri" w:cs="Calibri"/>
-        </w:rPr>
-        <w:t xml:space="preserve">Sturges, H. A. (1926). The Choice of a Class Interval. </w:t>
-      </w:r>
+        <w:t>Zeichenerklärung</w:t>
+      </w:r>
+      <w:proofErr w:type="spellEnd"/>
       <w:r>
         <w:rPr>
           <w:rFonts w:ascii="Calibri" w:hAnsi="Calibri" w:cs="Calibri"/>
           <w:i/>
           <w:iCs/>
         </w:rPr>
-        <w:t>Journal of the American Statistical Association</w:t>
-      </w:r>
-      <w:r>
-        <w:rPr>
-          <w:rFonts w:ascii="Calibri" w:hAnsi="Calibri" w:cs="Calibri"/>
-        </w:rPr>
-        <w:t xml:space="preserve">, </w:t>
+        <w:t xml:space="preserve"> 2022</w:t>
+      </w:r>
+      <w:r>
+        <w:rPr>
+          <w:rFonts w:ascii="Calibri" w:hAnsi="Calibri" w:cs="Calibri"/>
+        </w:rPr>
+        <w:t xml:space="preserve">. </w:t>
+      </w:r>
+      <w:proofErr w:type="spellStart"/>
+      <w:r>
+        <w:rPr>
+          <w:rFonts w:ascii="Calibri" w:hAnsi="Calibri" w:cs="Calibri"/>
+        </w:rPr>
+        <w:t>Bundesamt</w:t>
+      </w:r>
+      <w:proofErr w:type="spellEnd"/>
+      <w:r>
+        <w:rPr>
+          <w:rFonts w:ascii="Calibri" w:hAnsi="Calibri" w:cs="Calibri"/>
+        </w:rPr>
+        <w:t xml:space="preserve"> für </w:t>
+      </w:r>
+      <w:proofErr w:type="spellStart"/>
+      <w:r>
+        <w:rPr>
+          <w:rFonts w:ascii="Calibri" w:hAnsi="Calibri" w:cs="Calibri"/>
+        </w:rPr>
+        <w:t>Landestopografie</w:t>
+      </w:r>
+      <w:proofErr w:type="spellEnd"/>
+      <w:r>
+        <w:rPr>
+          <w:rFonts w:ascii="Calibri" w:hAnsi="Calibri" w:cs="Calibri"/>
+        </w:rPr>
+        <w:t xml:space="preserve"> </w:t>
+      </w:r>
+      <w:proofErr w:type="spellStart"/>
+      <w:r>
+        <w:rPr>
+          <w:rFonts w:ascii="Calibri" w:hAnsi="Calibri" w:cs="Calibri"/>
+        </w:rPr>
+        <w:t>swisstopo</w:t>
+      </w:r>
+      <w:proofErr w:type="spellEnd"/>
+      <w:r>
+        <w:rPr>
+          <w:rFonts w:ascii="Calibri" w:hAnsi="Calibri" w:cs="Calibri"/>
+        </w:rPr>
+        <w:t>. https://www.swisstopo.admin.ch/de/swisstopo/publikationen.html</w:t>
+      </w:r>
+    </w:p>
+    <w:p>
+      <w:pPr>
+        <w:pStyle w:val="Bibliography"/>
+        <w:rPr>
+          <w:rFonts w:ascii="Calibri" w:hAnsi="Calibri" w:cs="Calibri"/>
+        </w:rPr>
+      </w:pPr>
+      <w:proofErr w:type="spellStart"/>
+      <w:r>
+        <w:rPr>
+          <w:rFonts w:ascii="Calibri" w:hAnsi="Calibri" w:cs="Calibri"/>
+        </w:rPr>
+        <w:t>Chynał</w:t>
+      </w:r>
+      <w:proofErr w:type="spellEnd"/>
+      <w:r>
+        <w:rPr>
+          <w:rFonts w:ascii="Calibri" w:hAnsi="Calibri" w:cs="Calibri"/>
+        </w:rPr>
+        <w:t xml:space="preserve">, P., &amp; </w:t>
+      </w:r>
+      <w:proofErr w:type="spellStart"/>
+      <w:r>
+        <w:rPr>
+          <w:rFonts w:ascii="Calibri" w:hAnsi="Calibri" w:cs="Calibri"/>
+        </w:rPr>
+        <w:t>Sobecki</w:t>
+      </w:r>
+      <w:proofErr w:type="spellEnd"/>
+      <w:r>
+        <w:rPr>
+          <w:rFonts w:ascii="Calibri" w:hAnsi="Calibri" w:cs="Calibri"/>
+        </w:rPr>
+        <w:t xml:space="preserve">, J. (2016). </w:t>
+      </w:r>
+      <w:proofErr w:type="spellStart"/>
+      <w:r>
+        <w:rPr>
+          <w:rFonts w:ascii="Calibri" w:hAnsi="Calibri" w:cs="Calibri"/>
+        </w:rPr>
+        <w:t>Eyetracking</w:t>
+      </w:r>
+      <w:proofErr w:type="spellEnd"/>
+      <w:r>
+        <w:rPr>
+          <w:rFonts w:ascii="Calibri" w:hAnsi="Calibri" w:cs="Calibri"/>
+        </w:rPr>
+        <w:t xml:space="preserve"> Evaluation of Different Chart Types Used for Web-Based System Data Visualization. </w:t>
       </w:r>
       <w:r>
         <w:rPr>
@@ -7935,13 +8901,13 @@
           <w:i/>
           <w:iCs/>
         </w:rPr>
-        <w:t>21</w:t>
-      </w:r>
-      <w:r>
-        <w:rPr>
-          <w:rFonts w:ascii="Calibri" w:hAnsi="Calibri" w:cs="Calibri"/>
-        </w:rPr>
-        <w:t>(153), 65–66. JSTOR.</w:t>
+        <w:t>2016 Third European Network Intelligence Conference (ENIC)</w:t>
+      </w:r>
+      <w:r>
+        <w:rPr>
+          <w:rFonts w:ascii="Calibri" w:hAnsi="Calibri" w:cs="Calibri"/>
+        </w:rPr>
+        <w:t>, 159–164. https://doi.org/10.1109/ENIC.2016.031</w:t>
       </w:r>
     </w:p>
     <w:p>
@@ -7955,7 +8921,77 @@
         <w:rPr>
           <w:rFonts w:ascii="Calibri" w:hAnsi="Calibri" w:cs="Calibri"/>
         </w:rPr>
-        <w:t xml:space="preserve">The Pennsylvania State University. (2017, July 13). </w:t>
+        <w:t xml:space="preserve">Fabian </w:t>
+      </w:r>
+      <w:proofErr w:type="spellStart"/>
+      <w:r>
+        <w:rPr>
+          <w:rFonts w:ascii="Calibri" w:hAnsi="Calibri" w:cs="Calibri"/>
+        </w:rPr>
+        <w:t>Happacher</w:t>
+      </w:r>
+      <w:proofErr w:type="spellEnd"/>
+      <w:r>
+        <w:rPr>
+          <w:rFonts w:ascii="Calibri" w:hAnsi="Calibri" w:cs="Calibri"/>
+        </w:rPr>
+        <w:t xml:space="preserve">. (2019, January 22). </w:t>
+      </w:r>
+      <w:proofErr w:type="spellStart"/>
+      <w:r>
+        <w:rPr>
+          <w:rFonts w:ascii="Calibri" w:hAnsi="Calibri" w:cs="Calibri"/>
+        </w:rPr>
+        <w:t>Gesetz</w:t>
+      </w:r>
+      <w:proofErr w:type="spellEnd"/>
+      <w:r>
+        <w:rPr>
+          <w:rFonts w:ascii="Calibri" w:hAnsi="Calibri" w:cs="Calibri"/>
+        </w:rPr>
+        <w:t xml:space="preserve"> der </w:t>
+      </w:r>
+      <w:proofErr w:type="spellStart"/>
+      <w:r>
+        <w:rPr>
+          <w:rFonts w:ascii="Calibri" w:hAnsi="Calibri" w:cs="Calibri"/>
+        </w:rPr>
+        <w:t>guten</w:t>
+      </w:r>
+      <w:proofErr w:type="spellEnd"/>
+      <w:r>
+        <w:rPr>
+          <w:rFonts w:ascii="Calibri" w:hAnsi="Calibri" w:cs="Calibri"/>
+        </w:rPr>
+        <w:t xml:space="preserve"> Gestalt &amp; der </w:t>
+      </w:r>
+      <w:proofErr w:type="spellStart"/>
+      <w:r>
+        <w:rPr>
+          <w:rFonts w:ascii="Calibri" w:hAnsi="Calibri" w:cs="Calibri"/>
+        </w:rPr>
+        <w:t>guten</w:t>
+      </w:r>
+      <w:proofErr w:type="spellEnd"/>
+      <w:r>
+        <w:rPr>
+          <w:rFonts w:ascii="Calibri" w:hAnsi="Calibri" w:cs="Calibri"/>
+        </w:rPr>
+        <w:t xml:space="preserve"> </w:t>
+      </w:r>
+      <w:proofErr w:type="spellStart"/>
+      <w:r>
+        <w:rPr>
+          <w:rFonts w:ascii="Calibri" w:hAnsi="Calibri" w:cs="Calibri"/>
+        </w:rPr>
+        <w:t>Fortsetzung</w:t>
+      </w:r>
+      <w:proofErr w:type="spellEnd"/>
+      <w:r>
+        <w:rPr>
+          <w:rFonts w:ascii="Calibri" w:hAnsi="Calibri" w:cs="Calibri"/>
+        </w:rPr>
+        <w:t xml:space="preserve">. </w:t>
       </w:r>
       <w:r>
         <w:rPr>
@@ -7963,13 +8999,13 @@
           <w:i/>
           <w:iCs/>
         </w:rPr>
-        <w:t>Graduated and Proportional Symbol Maps | GEOG 486: Cartography and Visualization</w:t>
-      </w:r>
-      <w:r>
-        <w:rPr>
-          <w:rFonts w:ascii="Calibri" w:hAnsi="Calibri" w:cs="Calibri"/>
-        </w:rPr>
-        <w:t>. https://web.archive.org/web/20170713023016/https://www.e-education.psu.edu/geog486/node/1869</w:t>
+        <w:t>VERDINO</w:t>
+      </w:r>
+      <w:r>
+        <w:rPr>
+          <w:rFonts w:ascii="Calibri" w:hAnsi="Calibri" w:cs="Calibri"/>
+        </w:rPr>
+        <w:t>. https://verdino.com/blog/gesetz-der-guten-gestalt-und-der-guten-fortsetzung/</w:t>
       </w:r>
     </w:p>
     <w:p>
@@ -7983,7 +9019,7 @@
         <w:rPr>
           <w:rFonts w:ascii="Calibri" w:hAnsi="Calibri" w:cs="Calibri"/>
         </w:rPr>
-        <w:t xml:space="preserve">Visual variable. (2022). In </w:t>
+        <w:t xml:space="preserve">Microsoft Corporation. (2022, April 7). </w:t>
       </w:r>
       <w:r>
         <w:rPr>
@@ -7991,13 +9027,13 @@
           <w:i/>
           <w:iCs/>
         </w:rPr>
-        <w:t>Wikipedia</w:t>
-      </w:r>
-      <w:r>
-        <w:rPr>
-          <w:rFonts w:ascii="Calibri" w:hAnsi="Calibri" w:cs="Calibri"/>
-        </w:rPr>
-        <w:t>. https://en.wikipedia.org/w/index.php?title=Visual_variable&amp;oldid=1073462054</w:t>
+        <w:t>Understand star schema and the importance for Power BI - Power BI</w:t>
+      </w:r>
+      <w:r>
+        <w:rPr>
+          <w:rFonts w:ascii="Calibri" w:hAnsi="Calibri" w:cs="Calibri"/>
+        </w:rPr>
+        <w:t>. https://docs.microsoft.com/en-us/power-bi/guidance/star-schema</w:t>
       </w:r>
     </w:p>
     <w:p>
@@ -8007,11 +9043,19 @@
           <w:rFonts w:ascii="Calibri" w:hAnsi="Calibri" w:cs="Calibri"/>
         </w:rPr>
       </w:pPr>
-      <w:r>
-        <w:rPr>
-          <w:rFonts w:ascii="Calibri" w:hAnsi="Calibri" w:cs="Calibri"/>
-        </w:rPr>
-        <w:t xml:space="preserve">Wasserschutzpolizei, Sicherheitsdepartement, &amp; Stadtpolizei. (2021, December 21). </w:t>
+      <w:proofErr w:type="spellStart"/>
+      <w:r>
+        <w:rPr>
+          <w:rFonts w:ascii="Calibri" w:hAnsi="Calibri" w:cs="Calibri"/>
+        </w:rPr>
+        <w:t>Steedle</w:t>
+      </w:r>
+      <w:proofErr w:type="spellEnd"/>
+      <w:r>
+        <w:rPr>
+          <w:rFonts w:ascii="Calibri" w:hAnsi="Calibri" w:cs="Calibri"/>
+        </w:rPr>
+        <w:t xml:space="preserve">, M. (2010, February 22). </w:t>
       </w:r>
       <w:r>
         <w:rPr>
@@ -8019,13 +9063,13 @@
           <w:i/>
           <w:iCs/>
         </w:rPr>
-        <w:t>Open Data Zürich—Stadt Zürich</w:t>
-      </w:r>
-      <w:r>
-        <w:rPr>
-          <w:rFonts w:ascii="Calibri" w:hAnsi="Calibri" w:cs="Calibri"/>
-        </w:rPr>
-        <w:t>. Messwerte Der Wetterstationen Der Wasserschutzpolizei Zürich. https://data.stadt-zuerich.ch/dataset/sid_wapo_wetterstationen</w:t>
+        <w:t>Bar charts vs. Line charts</w:t>
+      </w:r>
+      <w:r>
+        <w:rPr>
+          <w:rFonts w:ascii="Calibri" w:hAnsi="Calibri" w:cs="Calibri"/>
+        </w:rPr>
+        <w:t xml:space="preserve"> [Blog]. Axis Insight Blog. https://www.axisgroup.com/data-industry-insights-blog/bar-charts-vs-line-charts</w:t>
       </w:r>
     </w:p>
     <w:p>
@@ -8039,7 +9083,7 @@
         <w:rPr>
           <w:rFonts w:ascii="Calibri" w:hAnsi="Calibri" w:cs="Calibri"/>
         </w:rPr>
-        <w:t xml:space="preserve">Weller, R. (2011, November 22). </w:t>
+        <w:t xml:space="preserve">Sturges, H. A. (1926). The Choice of a Class Interval. </w:t>
       </w:r>
       <w:r>
         <w:rPr>
@@ -8047,28 +9091,13 @@
           <w:i/>
           <w:iCs/>
         </w:rPr>
-        <w:t>Gestaltgesetze der Wahrnehmung und ihre Bedeutung für das Content Design</w:t>
-      </w:r>
-      <w:r>
-        <w:rPr>
-          <w:rFonts w:ascii="Calibri" w:hAnsi="Calibri" w:cs="Calibri"/>
-        </w:rPr>
-        <w:t>. https://www.toushenne.de/design/gestaltgesetze-der-wahrnehmung.html</w:t>
-      </w:r>
-    </w:p>
-    <w:p>
-      <w:pPr>
-        <w:pStyle w:val="Bibliography"/>
-        <w:rPr>
-          <w:rFonts w:ascii="Calibri" w:hAnsi="Calibri" w:cs="Calibri"/>
-        </w:rPr>
-      </w:pPr>
-      <w:r>
-        <w:rPr>
-          <w:rFonts w:ascii="Calibri" w:hAnsi="Calibri" w:cs="Calibri"/>
-        </w:rPr>
-        <w:lastRenderedPageBreak/>
-        <w:t xml:space="preserve">Wertheimer, M. (1923). </w:t>
+        <w:t>Journal of the American Statistical Association</w:t>
+      </w:r>
+      <w:r>
+        <w:rPr>
+          <w:rFonts w:ascii="Calibri" w:hAnsi="Calibri" w:cs="Calibri"/>
+        </w:rPr>
+        <w:t xml:space="preserve">, </w:t>
       </w:r>
       <w:r>
         <w:rPr>
@@ -8076,13 +9105,13 @@
           <w:i/>
           <w:iCs/>
         </w:rPr>
-        <w:t>Untersuchungen zur Lehre von der Gestalt (II)</w:t>
-      </w:r>
-      <w:r>
-        <w:rPr>
-          <w:rFonts w:ascii="Calibri" w:hAnsi="Calibri" w:cs="Calibri"/>
-        </w:rPr>
-        <w:t>. http://gestalttheory.net/download/Wertheimer1923_Lehre_von_der_Gestalt.pdf</w:t>
+        <w:t>21</w:t>
+      </w:r>
+      <w:r>
+        <w:rPr>
+          <w:rFonts w:ascii="Calibri" w:hAnsi="Calibri" w:cs="Calibri"/>
+        </w:rPr>
+        <w:t>(153), 65–66. JSTOR.</w:t>
       </w:r>
     </w:p>
     <w:p>
@@ -8096,7 +9125,7 @@
         <w:rPr>
           <w:rFonts w:ascii="Calibri" w:hAnsi="Calibri" w:cs="Calibri"/>
         </w:rPr>
-        <w:t xml:space="preserve">Yi, M. (n.d.-a). </w:t>
+        <w:t xml:space="preserve">The Pennsylvania State University. (2017, July 13). </w:t>
       </w:r>
       <w:r>
         <w:rPr>
@@ -8104,13 +9133,13 @@
           <w:i/>
           <w:iCs/>
         </w:rPr>
-        <w:t>A Complete Guide to Box Plots</w:t>
-      </w:r>
-      <w:r>
-        <w:rPr>
-          <w:rFonts w:ascii="Calibri" w:hAnsi="Calibri" w:cs="Calibri"/>
-        </w:rPr>
-        <w:t xml:space="preserve"> [Guide]. Chartio. Retrieved March 17, 2022, from https://chartio.com/learn/charts/box-plot-complete-guide/</w:t>
+        <w:t>Graduated and Proportional Symbol Maps | GEOG 486: Cartography and Visualization</w:t>
+      </w:r>
+      <w:r>
+        <w:rPr>
+          <w:rFonts w:ascii="Calibri" w:hAnsi="Calibri" w:cs="Calibri"/>
+        </w:rPr>
+        <w:t>. https://web.archive.org/web/20170713023016/https://www.e-education.psu.edu/geog486/node/1869</w:t>
       </w:r>
     </w:p>
     <w:p>
@@ -8124,7 +9153,7 @@
         <w:rPr>
           <w:rFonts w:ascii="Calibri" w:hAnsi="Calibri" w:cs="Calibri"/>
         </w:rPr>
-        <w:t xml:space="preserve">Yi, M. (n.d.-b). </w:t>
+        <w:t xml:space="preserve">Visual variable. (2022). In </w:t>
       </w:r>
       <w:r>
         <w:rPr>
@@ -8132,13 +9161,370 @@
           <w:i/>
           <w:iCs/>
         </w:rPr>
+        <w:t>Wikipedia</w:t>
+      </w:r>
+      <w:r>
+        <w:rPr>
+          <w:rFonts w:ascii="Calibri" w:hAnsi="Calibri" w:cs="Calibri"/>
+        </w:rPr>
+        <w:t>. https://en.wikipedia.org/w/index.php?title=Visual_variable&amp;oldid=1073462054</w:t>
+      </w:r>
+    </w:p>
+    <w:p>
+      <w:pPr>
+        <w:pStyle w:val="Bibliography"/>
+        <w:rPr>
+          <w:rFonts w:ascii="Calibri" w:hAnsi="Calibri" w:cs="Calibri"/>
+        </w:rPr>
+      </w:pPr>
+      <w:proofErr w:type="spellStart"/>
+      <w:r>
+        <w:rPr>
+          <w:rFonts w:ascii="Calibri" w:hAnsi="Calibri" w:cs="Calibri"/>
+        </w:rPr>
+        <w:lastRenderedPageBreak/>
+        <w:t>Wasserschutzpolizei</w:t>
+      </w:r>
+      <w:proofErr w:type="spellEnd"/>
+      <w:r>
+        <w:rPr>
+          <w:rFonts w:ascii="Calibri" w:hAnsi="Calibri" w:cs="Calibri"/>
+        </w:rPr>
+        <w:t xml:space="preserve">, </w:t>
+      </w:r>
+      <w:proofErr w:type="spellStart"/>
+      <w:r>
+        <w:rPr>
+          <w:rFonts w:ascii="Calibri" w:hAnsi="Calibri" w:cs="Calibri"/>
+        </w:rPr>
+        <w:t>Sicherheitsdepartement</w:t>
+      </w:r>
+      <w:proofErr w:type="spellEnd"/>
+      <w:r>
+        <w:rPr>
+          <w:rFonts w:ascii="Calibri" w:hAnsi="Calibri" w:cs="Calibri"/>
+        </w:rPr>
+        <w:t xml:space="preserve">, &amp; </w:t>
+      </w:r>
+      <w:proofErr w:type="spellStart"/>
+      <w:r>
+        <w:rPr>
+          <w:rFonts w:ascii="Calibri" w:hAnsi="Calibri" w:cs="Calibri"/>
+        </w:rPr>
+        <w:t>Stadtpolizei</w:t>
+      </w:r>
+      <w:proofErr w:type="spellEnd"/>
+      <w:r>
+        <w:rPr>
+          <w:rFonts w:ascii="Calibri" w:hAnsi="Calibri" w:cs="Calibri"/>
+        </w:rPr>
+        <w:t xml:space="preserve">. (2021, December 21). </w:t>
+      </w:r>
+      <w:r>
+        <w:rPr>
+          <w:rFonts w:ascii="Calibri" w:hAnsi="Calibri" w:cs="Calibri"/>
+          <w:i/>
+          <w:iCs/>
+        </w:rPr>
+        <w:t>Open Data Zürich—Stadt Zürich</w:t>
+      </w:r>
+      <w:r>
+        <w:rPr>
+          <w:rFonts w:ascii="Calibri" w:hAnsi="Calibri" w:cs="Calibri"/>
+        </w:rPr>
+        <w:t xml:space="preserve">. </w:t>
+      </w:r>
+      <w:proofErr w:type="spellStart"/>
+      <w:r>
+        <w:rPr>
+          <w:rFonts w:ascii="Calibri" w:hAnsi="Calibri" w:cs="Calibri"/>
+        </w:rPr>
+        <w:t>Messwerte</w:t>
+      </w:r>
+      <w:proofErr w:type="spellEnd"/>
+      <w:r>
+        <w:rPr>
+          <w:rFonts w:ascii="Calibri" w:hAnsi="Calibri" w:cs="Calibri"/>
+        </w:rPr>
+        <w:t xml:space="preserve"> Der </w:t>
+      </w:r>
+      <w:proofErr w:type="spellStart"/>
+      <w:r>
+        <w:rPr>
+          <w:rFonts w:ascii="Calibri" w:hAnsi="Calibri" w:cs="Calibri"/>
+        </w:rPr>
+        <w:t>Wetterstationen</w:t>
+      </w:r>
+      <w:proofErr w:type="spellEnd"/>
+      <w:r>
+        <w:rPr>
+          <w:rFonts w:ascii="Calibri" w:hAnsi="Calibri" w:cs="Calibri"/>
+        </w:rPr>
+        <w:t xml:space="preserve"> Der </w:t>
+      </w:r>
+      <w:proofErr w:type="spellStart"/>
+      <w:r>
+        <w:rPr>
+          <w:rFonts w:ascii="Calibri" w:hAnsi="Calibri" w:cs="Calibri"/>
+        </w:rPr>
+        <w:t>Wasserschutzpolizei</w:t>
+      </w:r>
+      <w:proofErr w:type="spellEnd"/>
+      <w:r>
+        <w:rPr>
+          <w:rFonts w:ascii="Calibri" w:hAnsi="Calibri" w:cs="Calibri"/>
+        </w:rPr>
+        <w:t xml:space="preserve"> Zürich. https://data.stadt-zuerich.ch/dataset/sid_wapo_wetterstationen</w:t>
+      </w:r>
+    </w:p>
+    <w:p>
+      <w:pPr>
+        <w:pStyle w:val="Bibliography"/>
+        <w:rPr>
+          <w:rFonts w:ascii="Calibri" w:hAnsi="Calibri" w:cs="Calibri"/>
+        </w:rPr>
+      </w:pPr>
+      <w:r>
+        <w:rPr>
+          <w:rFonts w:ascii="Calibri" w:hAnsi="Calibri" w:cs="Calibri"/>
+        </w:rPr>
+        <w:t xml:space="preserve">Weller, R. (2011, November 22). </w:t>
+      </w:r>
+      <w:proofErr w:type="spellStart"/>
+      <w:r>
+        <w:rPr>
+          <w:rFonts w:ascii="Calibri" w:hAnsi="Calibri" w:cs="Calibri"/>
+          <w:i/>
+          <w:iCs/>
+        </w:rPr>
+        <w:t>Gestaltgesetze</w:t>
+      </w:r>
+      <w:proofErr w:type="spellEnd"/>
+      <w:r>
+        <w:rPr>
+          <w:rFonts w:ascii="Calibri" w:hAnsi="Calibri" w:cs="Calibri"/>
+          <w:i/>
+          <w:iCs/>
+        </w:rPr>
+        <w:t xml:space="preserve"> der </w:t>
+      </w:r>
+      <w:proofErr w:type="spellStart"/>
+      <w:r>
+        <w:rPr>
+          <w:rFonts w:ascii="Calibri" w:hAnsi="Calibri" w:cs="Calibri"/>
+          <w:i/>
+          <w:iCs/>
+        </w:rPr>
+        <w:t>Wahrnehmung</w:t>
+      </w:r>
+      <w:proofErr w:type="spellEnd"/>
+      <w:r>
+        <w:rPr>
+          <w:rFonts w:ascii="Calibri" w:hAnsi="Calibri" w:cs="Calibri"/>
+          <w:i/>
+          <w:iCs/>
+        </w:rPr>
+        <w:t xml:space="preserve"> und </w:t>
+      </w:r>
+      <w:proofErr w:type="spellStart"/>
+      <w:r>
+        <w:rPr>
+          <w:rFonts w:ascii="Calibri" w:hAnsi="Calibri" w:cs="Calibri"/>
+          <w:i/>
+          <w:iCs/>
+        </w:rPr>
+        <w:t>ihre</w:t>
+      </w:r>
+      <w:proofErr w:type="spellEnd"/>
+      <w:r>
+        <w:rPr>
+          <w:rFonts w:ascii="Calibri" w:hAnsi="Calibri" w:cs="Calibri"/>
+          <w:i/>
+          <w:iCs/>
+        </w:rPr>
+        <w:t xml:space="preserve"> </w:t>
+      </w:r>
+      <w:proofErr w:type="spellStart"/>
+      <w:r>
+        <w:rPr>
+          <w:rFonts w:ascii="Calibri" w:hAnsi="Calibri" w:cs="Calibri"/>
+          <w:i/>
+          <w:iCs/>
+        </w:rPr>
+        <w:t>Bedeutung</w:t>
+      </w:r>
+      <w:proofErr w:type="spellEnd"/>
+      <w:r>
+        <w:rPr>
+          <w:rFonts w:ascii="Calibri" w:hAnsi="Calibri" w:cs="Calibri"/>
+          <w:i/>
+          <w:iCs/>
+        </w:rPr>
+        <w:t xml:space="preserve"> für das Content Design</w:t>
+      </w:r>
+      <w:r>
+        <w:rPr>
+          <w:rFonts w:ascii="Calibri" w:hAnsi="Calibri" w:cs="Calibri"/>
+        </w:rPr>
+        <w:t>. https://www.toushenne.de/design/gestaltgesetze-der-wahrnehmung.html</w:t>
+      </w:r>
+    </w:p>
+    <w:p>
+      <w:pPr>
+        <w:pStyle w:val="Bibliography"/>
+        <w:rPr>
+          <w:rFonts w:ascii="Calibri" w:hAnsi="Calibri" w:cs="Calibri"/>
+        </w:rPr>
+      </w:pPr>
+      <w:r>
+        <w:rPr>
+          <w:rFonts w:ascii="Calibri" w:hAnsi="Calibri" w:cs="Calibri"/>
+        </w:rPr>
+        <w:t xml:space="preserve">Wertheimer, M. (1923). </w:t>
+      </w:r>
+      <w:proofErr w:type="spellStart"/>
+      <w:r>
+        <w:rPr>
+          <w:rFonts w:ascii="Calibri" w:hAnsi="Calibri" w:cs="Calibri"/>
+          <w:i/>
+          <w:iCs/>
+        </w:rPr>
+        <w:t>Untersuchungen</w:t>
+      </w:r>
+      <w:proofErr w:type="spellEnd"/>
+      <w:r>
+        <w:rPr>
+          <w:rFonts w:ascii="Calibri" w:hAnsi="Calibri" w:cs="Calibri"/>
+          <w:i/>
+          <w:iCs/>
+        </w:rPr>
+        <w:t xml:space="preserve"> </w:t>
+      </w:r>
+      <w:proofErr w:type="spellStart"/>
+      <w:r>
+        <w:rPr>
+          <w:rFonts w:ascii="Calibri" w:hAnsi="Calibri" w:cs="Calibri"/>
+          <w:i/>
+          <w:iCs/>
+        </w:rPr>
+        <w:t>zur</w:t>
+      </w:r>
+      <w:proofErr w:type="spellEnd"/>
+      <w:r>
+        <w:rPr>
+          <w:rFonts w:ascii="Calibri" w:hAnsi="Calibri" w:cs="Calibri"/>
+          <w:i/>
+          <w:iCs/>
+        </w:rPr>
+        <w:t xml:space="preserve"> </w:t>
+      </w:r>
+      <w:proofErr w:type="spellStart"/>
+      <w:r>
+        <w:rPr>
+          <w:rFonts w:ascii="Calibri" w:hAnsi="Calibri" w:cs="Calibri"/>
+          <w:i/>
+          <w:iCs/>
+        </w:rPr>
+        <w:t>Lehre</w:t>
+      </w:r>
+      <w:proofErr w:type="spellEnd"/>
+      <w:r>
+        <w:rPr>
+          <w:rFonts w:ascii="Calibri" w:hAnsi="Calibri" w:cs="Calibri"/>
+          <w:i/>
+          <w:iCs/>
+        </w:rPr>
+        <w:t xml:space="preserve"> von der Gestalt (II)</w:t>
+      </w:r>
+      <w:r>
+        <w:rPr>
+          <w:rFonts w:ascii="Calibri" w:hAnsi="Calibri" w:cs="Calibri"/>
+        </w:rPr>
+        <w:t>. http://gestalttheory.net/download/Wertheimer1923_Lehre_von_der_Gestalt.pdf</w:t>
+      </w:r>
+    </w:p>
+    <w:p>
+      <w:pPr>
+        <w:pStyle w:val="Bibliography"/>
+        <w:rPr>
+          <w:rFonts w:ascii="Calibri" w:hAnsi="Calibri" w:cs="Calibri"/>
+        </w:rPr>
+      </w:pPr>
+      <w:r>
+        <w:rPr>
+          <w:rFonts w:ascii="Calibri" w:hAnsi="Calibri" w:cs="Calibri"/>
+        </w:rPr>
+        <w:t xml:space="preserve">Yi, M. (n.d.-a). </w:t>
+      </w:r>
+      <w:r>
+        <w:rPr>
+          <w:rFonts w:ascii="Calibri" w:hAnsi="Calibri" w:cs="Calibri"/>
+          <w:i/>
+          <w:iCs/>
+        </w:rPr>
+        <w:t>A Complete Guide to Box Plots</w:t>
+      </w:r>
+      <w:r>
+        <w:rPr>
+          <w:rFonts w:ascii="Calibri" w:hAnsi="Calibri" w:cs="Calibri"/>
+        </w:rPr>
+        <w:t xml:space="preserve"> [Guide]. </w:t>
+      </w:r>
+      <w:proofErr w:type="spellStart"/>
+      <w:r>
+        <w:rPr>
+          <w:rFonts w:ascii="Calibri" w:hAnsi="Calibri" w:cs="Calibri"/>
+        </w:rPr>
+        <w:t>Chartio</w:t>
+      </w:r>
+      <w:proofErr w:type="spellEnd"/>
+      <w:r>
+        <w:rPr>
+          <w:rFonts w:ascii="Calibri" w:hAnsi="Calibri" w:cs="Calibri"/>
+        </w:rPr>
+        <w:t>. Retrieved March 17, 2022, from https://chartio.com/learn/charts/box-plot-complete-guide/</w:t>
+      </w:r>
+    </w:p>
+    <w:p>
+      <w:pPr>
+        <w:pStyle w:val="Bibliography"/>
+        <w:rPr>
+          <w:rFonts w:ascii="Calibri" w:hAnsi="Calibri" w:cs="Calibri"/>
+        </w:rPr>
+      </w:pPr>
+      <w:r>
+        <w:rPr>
+          <w:rFonts w:ascii="Calibri" w:hAnsi="Calibri" w:cs="Calibri"/>
+        </w:rPr>
+        <w:t xml:space="preserve">Yi, M. (n.d.-b). </w:t>
+      </w:r>
+      <w:r>
+        <w:rPr>
+          <w:rFonts w:ascii="Calibri" w:hAnsi="Calibri" w:cs="Calibri"/>
+          <w:i/>
+          <w:iCs/>
+        </w:rPr>
         <w:t>A Complete Guide to Scatter Plots</w:t>
       </w:r>
       <w:r>
         <w:rPr>
           <w:rFonts w:ascii="Calibri" w:hAnsi="Calibri" w:cs="Calibri"/>
         </w:rPr>
-        <w:t xml:space="preserve"> [Guide]. Chartio. Retrieved March 17, 2022, from https://chartio.com/learn/charts/what-is-a-scatter-plot/</w:t>
+        <w:t xml:space="preserve"> [Guide]. </w:t>
+      </w:r>
+      <w:proofErr w:type="spellStart"/>
+      <w:r>
+        <w:rPr>
+          <w:rFonts w:ascii="Calibri" w:hAnsi="Calibri" w:cs="Calibri"/>
+        </w:rPr>
+        <w:t>Chartio</w:t>
+      </w:r>
+      <w:proofErr w:type="spellEnd"/>
+      <w:r>
+        <w:rPr>
+          <w:rFonts w:ascii="Calibri" w:hAnsi="Calibri" w:cs="Calibri"/>
+        </w:rPr>
+        <w:t>. Retrieved March 17, 2022, from https://chartio.com/learn/charts/what-is-a-scatter-plot/</w:t>
       </w:r>
     </w:p>
     <w:p>
@@ -8599,14 +9985,9 @@
       </w:r>
       <w:proofErr w:type="spellEnd"/>
       <w:r>
-        <w:t xml:space="preserve"> Lufttemperatur </w:t>
-      </w:r>
-      <w:proofErr w:type="gramStart"/>
-      <w:r>
-        <w:t>in 2018</w:t>
+        <w:t xml:space="preserve"> Lufttemperatur in 2018</w:t>
       </w:r>
       <w:bookmarkEnd w:id="30"/>
-      <w:proofErr w:type="gramEnd"/>
     </w:p>
     <w:p>
       <w:pPr>
@@ -8971,6 +10352,118 @@
 <file path=word/numbering.xml><?xml version="1.0" encoding="utf-8"?>
 <w:numbering xmlns:wpc="http://schemas.microsoft.com/office/word/2010/wordprocessingCanvas" xmlns:cx="http://schemas.microsoft.com/office/drawing/2014/chartex" xmlns:cx1="http://schemas.microsoft.com/office/drawing/2015/9/8/chartex" xmlns:cx2="http://schemas.microsoft.com/office/drawing/2015/10/21/chartex" xmlns:cx3="http://schemas.microsoft.com/office/drawing/2016/5/9/chartex" xmlns:cx4="http://schemas.microsoft.com/office/drawing/2016/5/10/chartex" xmlns:cx5="http://schemas.microsoft.com/office/drawing/2016/5/11/chartex" xmlns:cx6="http://schemas.microsoft.com/office/drawing/2016/5/12/chartex" xmlns:cx7="http://schemas.microsoft.com/office/drawing/2016/5/13/chartex" xmlns:cx8="http://schemas.microsoft.com/office/drawing/2016/5/14/chartex" xmlns:mc="http://schemas.openxmlformats.org/markup-compatibility/2006" xmlns:aink="http://schemas.microsoft.com/office/drawing/2016/ink" xmlns:am3d="http://schemas.microsoft.com/office/drawing/2017/model3d" xmlns:o="urn:schemas-microsoft-com:office:office" xmlns:r="http://schemas.openxmlformats.org/officeDocument/2006/relationships" xmlns:m="http://schemas.openxmlformats.org/officeDocument/2006/math" xmlns:v="urn:schemas-microsoft-com:vml" xmlns:wp14="http://schemas.microsoft.com/office/word/2010/wordprocessingDrawing" xmlns:wp="http://schemas.openxmlformats.org/drawingml/2006/wordprocessingDrawing" xmlns:w10="urn:schemas-microsoft-com:office:word" xmlns:w="http://schemas.openxmlformats.org/wordprocessingml/2006/main" xmlns:w14="http://schemas.microsoft.com/office/word/2010/wordml" xmlns:w15="http://schemas.microsoft.com/office/word/2012/wordml" xmlns:w16cex="http://schemas.microsoft.com/office/word/2018/wordml/cex" xmlns:w16cid="http://schemas.microsoft.com/office/word/2016/wordml/cid" xmlns:w16="http://schemas.microsoft.com/office/word/2018/wordml" xmlns:w16sdtdh="http://schemas.microsoft.com/office/word/2020/wordml/sdtdatahash" xmlns:w16se="http://schemas.microsoft.com/office/word/2015/wordml/symex" xmlns:wpg="http://schemas.microsoft.com/office/word/2010/wordprocessingGroup" xmlns:wpi="http://schemas.microsoft.com/office/word/2010/wordprocessingInk" xmlns:wne="http://schemas.microsoft.com/office/word/2006/wordml" xmlns:wps="http://schemas.microsoft.com/office/word/2010/wordprocessingShape" mc:Ignorable="w14 w15 w16se w16cid w16 w16cex w16sdtdh wp14">
   <w:abstractNum w:abstractNumId="0" w15:restartNumberingAfterBreak="0">
+    <w:nsid w:val="25B83C5E"/>
+    <w:multiLevelType w:val="hybridMultilevel"/>
+    <w:tmpl w:val="97AC2470"/>
+    <w:lvl w:ilvl="0" w:tplc="9338351A">
+      <w:numFmt w:val="bullet"/>
+      <w:lvlText w:val="-"/>
+      <w:lvlJc w:val="left"/>
+      <w:pPr>
+        <w:ind w:left="720" w:hanging="360"/>
+      </w:pPr>
+      <w:rPr>
+        <w:rFonts w:ascii="Calibri" w:eastAsiaTheme="minorHAnsi" w:hAnsi="Calibri" w:cs="Calibri" w:hint="default"/>
+      </w:rPr>
+    </w:lvl>
+    <w:lvl w:ilvl="1" w:tplc="20000003" w:tentative="1">
+      <w:start w:val="1"/>
+      <w:numFmt w:val="bullet"/>
+      <w:lvlText w:val="o"/>
+      <w:lvlJc w:val="left"/>
+      <w:pPr>
+        <w:ind w:left="1440" w:hanging="360"/>
+      </w:pPr>
+      <w:rPr>
+        <w:rFonts w:ascii="Courier New" w:hAnsi="Courier New" w:cs="Courier New" w:hint="default"/>
+      </w:rPr>
+    </w:lvl>
+    <w:lvl w:ilvl="2" w:tplc="20000005" w:tentative="1">
+      <w:start w:val="1"/>
+      <w:numFmt w:val="bullet"/>
+      <w:lvlText w:val=""/>
+      <w:lvlJc w:val="left"/>
+      <w:pPr>
+        <w:ind w:left="2160" w:hanging="360"/>
+      </w:pPr>
+      <w:rPr>
+        <w:rFonts w:ascii="Wingdings" w:hAnsi="Wingdings" w:hint="default"/>
+      </w:rPr>
+    </w:lvl>
+    <w:lvl w:ilvl="3" w:tplc="20000001" w:tentative="1">
+      <w:start w:val="1"/>
+      <w:numFmt w:val="bullet"/>
+      <w:lvlText w:val=""/>
+      <w:lvlJc w:val="left"/>
+      <w:pPr>
+        <w:ind w:left="2880" w:hanging="360"/>
+      </w:pPr>
+      <w:rPr>
+        <w:rFonts w:ascii="Symbol" w:hAnsi="Symbol" w:hint="default"/>
+      </w:rPr>
+    </w:lvl>
+    <w:lvl w:ilvl="4" w:tplc="20000003" w:tentative="1">
+      <w:start w:val="1"/>
+      <w:numFmt w:val="bullet"/>
+      <w:lvlText w:val="o"/>
+      <w:lvlJc w:val="left"/>
+      <w:pPr>
+        <w:ind w:left="3600" w:hanging="360"/>
+      </w:pPr>
+      <w:rPr>
+        <w:rFonts w:ascii="Courier New" w:hAnsi="Courier New" w:cs="Courier New" w:hint="default"/>
+      </w:rPr>
+    </w:lvl>
+    <w:lvl w:ilvl="5" w:tplc="20000005" w:tentative="1">
+      <w:start w:val="1"/>
+      <w:numFmt w:val="bullet"/>
+      <w:lvlText w:val=""/>
+      <w:lvlJc w:val="left"/>
+      <w:pPr>
+        <w:ind w:left="4320" w:hanging="360"/>
+      </w:pPr>
+      <w:rPr>
+        <w:rFonts w:ascii="Wingdings" w:hAnsi="Wingdings" w:hint="default"/>
+      </w:rPr>
+    </w:lvl>
+    <w:lvl w:ilvl="6" w:tplc="20000001" w:tentative="1">
+      <w:start w:val="1"/>
+      <w:numFmt w:val="bullet"/>
+      <w:lvlText w:val=""/>
+      <w:lvlJc w:val="left"/>
+      <w:pPr>
+        <w:ind w:left="5040" w:hanging="360"/>
+      </w:pPr>
+      <w:rPr>
+        <w:rFonts w:ascii="Symbol" w:hAnsi="Symbol" w:hint="default"/>
+      </w:rPr>
+    </w:lvl>
+    <w:lvl w:ilvl="7" w:tplc="20000003" w:tentative="1">
+      <w:start w:val="1"/>
+      <w:numFmt w:val="bullet"/>
+      <w:lvlText w:val="o"/>
+      <w:lvlJc w:val="left"/>
+      <w:pPr>
+        <w:ind w:left="5760" w:hanging="360"/>
+      </w:pPr>
+      <w:rPr>
+        <w:rFonts w:ascii="Courier New" w:hAnsi="Courier New" w:cs="Courier New" w:hint="default"/>
+      </w:rPr>
+    </w:lvl>
+    <w:lvl w:ilvl="8" w:tplc="20000005" w:tentative="1">
+      <w:start w:val="1"/>
+      <w:numFmt w:val="bullet"/>
+      <w:lvlText w:val=""/>
+      <w:lvlJc w:val="left"/>
+      <w:pPr>
+        <w:ind w:left="6480" w:hanging="360"/>
+      </w:pPr>
+      <w:rPr>
+        <w:rFonts w:ascii="Wingdings" w:hAnsi="Wingdings" w:hint="default"/>
+      </w:rPr>
+    </w:lvl>
+  </w:abstractNum>
+  <w:abstractNum w:abstractNumId="1" w15:restartNumberingAfterBreak="0">
     <w:nsid w:val="37271DB6"/>
     <w:multiLevelType w:val="hybridMultilevel"/>
     <w:tmpl w:val="21841D2C"/>
@@ -8997,7 +10490,7 @@
         <w:rFonts w:ascii="Courier New" w:hAnsi="Courier New" w:cs="Courier New" w:hint="default"/>
       </w:rPr>
     </w:lvl>
-    <w:lvl w:ilvl="2" w:tplc="08070005" w:tentative="1">
+    <w:lvl w:ilvl="2" w:tplc="08070005">
       <w:start w:val="1"/>
       <w:numFmt w:val="bullet"/>
       <w:lvlText w:val=""/>
@@ -9083,6 +10576,9 @@
     </w:lvl>
   </w:abstractNum>
   <w:num w:numId="1" w16cid:durableId="1766614857">
+    <w:abstractNumId w:val="1"/>
+  </w:num>
+  <w:num w:numId="2" w16cid:durableId="792476207">
     <w:abstractNumId w:val="0"/>
   </w:num>
 </w:numbering>
@@ -9486,7 +10982,7 @@
   <w:style w:type="paragraph" w:default="1" w:styleId="Normal">
     <w:name w:val="Normal"/>
     <w:qFormat/>
-    <w:rsid w:val="00937B4B"/>
+    <w:rsid w:val="00D00AF1"/>
   </w:style>
   <w:style w:type="paragraph" w:styleId="Heading1">
     <w:name w:val="heading 1"/>

</xml_diff>